<commit_message>
Project Update: Added Employees Page.
</commit_message>
<xml_diff>
--- a/EmployeeManagementXamarinFormsApp/Xamarin Forms App Tutorial.docx
+++ b/EmployeeManagementXamarinFormsApp/Xamarin Forms App Tutorial.docx
@@ -7548,342 +7548,4593 @@
           <w:sz w:val="24"/>
           <w:szCs w:val="24"/>
         </w:rPr>
-      </w:r>
-    </w:p>
-    <w:p>
-      <w:pPr>
-        <w:pStyle w:val="Normal"/>
-        <w:bidi w:val="0"/>
-        <w:jc w:val="left"/>
-        <w:rPr>
-          <w:rFonts w:ascii="Calibri" w:hAnsi="Calibri"/>
-          <w:b w:val="false"/>
-          <w:b w:val="false"/>
-          <w:bCs w:val="false"/>
-          <w:sz w:val="24"/>
-          <w:szCs w:val="24"/>
-        </w:rPr>
-      </w:pPr>
-      <w:r>
-        <w:rPr>
-          <w:rFonts w:ascii="Calibri" w:hAnsi="Calibri"/>
-          <w:b w:val="false"/>
-          <w:bCs w:val="false"/>
-          <w:sz w:val="24"/>
-          <w:szCs w:val="24"/>
-        </w:rPr>
-      </w:r>
-    </w:p>
-    <w:p>
-      <w:pPr>
-        <w:pStyle w:val="Normal"/>
-        <w:bidi w:val="0"/>
-        <w:jc w:val="left"/>
-        <w:rPr>
-          <w:rFonts w:ascii="Calibri" w:hAnsi="Calibri"/>
-          <w:b w:val="false"/>
-          <w:b w:val="false"/>
-          <w:bCs w:val="false"/>
-          <w:sz w:val="24"/>
-          <w:szCs w:val="24"/>
-        </w:rPr>
-      </w:pPr>
-      <w:r>
-        <w:rPr>
-          <w:rFonts w:ascii="Calibri" w:hAnsi="Calibri"/>
-          <w:b w:val="false"/>
-          <w:bCs w:val="false"/>
-          <w:sz w:val="24"/>
-          <w:szCs w:val="24"/>
-        </w:rPr>
-      </w:r>
-    </w:p>
-    <w:p>
-      <w:pPr>
-        <w:pStyle w:val="Normal"/>
-        <w:bidi w:val="0"/>
-        <w:jc w:val="left"/>
-        <w:rPr>
-          <w:rFonts w:ascii="Calibri" w:hAnsi="Calibri"/>
-          <w:b w:val="false"/>
-          <w:b w:val="false"/>
-          <w:bCs w:val="false"/>
-          <w:sz w:val="24"/>
-          <w:szCs w:val="24"/>
-        </w:rPr>
-      </w:pPr>
-      <w:r>
-        <w:rPr>
-          <w:rFonts w:ascii="Calibri" w:hAnsi="Calibri"/>
-          <w:b w:val="false"/>
-          <w:bCs w:val="false"/>
-          <w:sz w:val="24"/>
-          <w:szCs w:val="24"/>
-        </w:rPr>
-      </w:r>
-    </w:p>
-    <w:p>
-      <w:pPr>
-        <w:pStyle w:val="Normal"/>
-        <w:bidi w:val="0"/>
-        <w:jc w:val="left"/>
-        <w:rPr>
-          <w:rFonts w:ascii="Calibri" w:hAnsi="Calibri"/>
-          <w:b w:val="false"/>
-          <w:b w:val="false"/>
-          <w:bCs w:val="false"/>
-          <w:sz w:val="24"/>
-          <w:szCs w:val="24"/>
-        </w:rPr>
-      </w:pPr>
-      <w:r>
-        <w:rPr>
-          <w:rFonts w:ascii="Calibri" w:hAnsi="Calibri"/>
-          <w:b w:val="false"/>
-          <w:bCs w:val="false"/>
-          <w:sz w:val="24"/>
-          <w:szCs w:val="24"/>
-        </w:rPr>
-      </w:r>
-    </w:p>
-    <w:p>
-      <w:pPr>
-        <w:pStyle w:val="Normal"/>
-        <w:bidi w:val="0"/>
-        <w:jc w:val="left"/>
-        <w:rPr>
-          <w:rFonts w:ascii="Calibri" w:hAnsi="Calibri"/>
-          <w:b w:val="false"/>
-          <w:b w:val="false"/>
-          <w:bCs w:val="false"/>
-          <w:sz w:val="24"/>
-          <w:szCs w:val="24"/>
-        </w:rPr>
-      </w:pPr>
-      <w:r>
-        <w:rPr>
-          <w:rFonts w:ascii="Calibri" w:hAnsi="Calibri"/>
-          <w:b w:val="false"/>
-          <w:bCs w:val="false"/>
-          <w:sz w:val="24"/>
-          <w:szCs w:val="24"/>
-        </w:rPr>
-      </w:r>
-    </w:p>
-    <w:p>
-      <w:pPr>
-        <w:pStyle w:val="Normal"/>
-        <w:bidi w:val="0"/>
-        <w:jc w:val="left"/>
-        <w:rPr>
-          <w:rFonts w:ascii="Calibri" w:hAnsi="Calibri"/>
-          <w:b w:val="false"/>
-          <w:b w:val="false"/>
-          <w:bCs w:val="false"/>
-          <w:sz w:val="24"/>
-          <w:szCs w:val="24"/>
-        </w:rPr>
-      </w:pPr>
-      <w:r>
-        <w:rPr>
-          <w:rFonts w:ascii="Calibri" w:hAnsi="Calibri"/>
-          <w:b w:val="false"/>
-          <w:bCs w:val="false"/>
-          <w:sz w:val="24"/>
-          <w:szCs w:val="24"/>
-        </w:rPr>
-      </w:r>
-    </w:p>
-    <w:p>
-      <w:pPr>
-        <w:pStyle w:val="Normal"/>
-        <w:bidi w:val="0"/>
-        <w:jc w:val="left"/>
-        <w:rPr>
-          <w:rFonts w:ascii="Calibri" w:hAnsi="Calibri"/>
-          <w:b w:val="false"/>
-          <w:b w:val="false"/>
-          <w:bCs w:val="false"/>
-          <w:sz w:val="24"/>
-          <w:szCs w:val="24"/>
-        </w:rPr>
-      </w:pPr>
-      <w:r>
-        <w:rPr>
-          <w:rFonts w:ascii="Calibri" w:hAnsi="Calibri"/>
-          <w:b w:val="false"/>
-          <w:bCs w:val="false"/>
-          <w:sz w:val="24"/>
-          <w:szCs w:val="24"/>
-        </w:rPr>
-      </w:r>
-    </w:p>
-    <w:p>
-      <w:pPr>
-        <w:pStyle w:val="Normal"/>
-        <w:bidi w:val="0"/>
-        <w:jc w:val="left"/>
-        <w:rPr>
-          <w:rFonts w:ascii="Calibri" w:hAnsi="Calibri"/>
-          <w:b w:val="false"/>
-          <w:b w:val="false"/>
-          <w:bCs w:val="false"/>
-          <w:sz w:val="24"/>
-          <w:szCs w:val="24"/>
-        </w:rPr>
-      </w:pPr>
-      <w:r>
-        <w:rPr>
-          <w:rFonts w:ascii="Calibri" w:hAnsi="Calibri"/>
-          <w:b w:val="false"/>
-          <w:bCs w:val="false"/>
-          <w:sz w:val="24"/>
-          <w:szCs w:val="24"/>
-        </w:rPr>
-      </w:r>
-    </w:p>
-    <w:p>
-      <w:pPr>
-        <w:pStyle w:val="Normal"/>
-        <w:bidi w:val="0"/>
-        <w:jc w:val="left"/>
-        <w:rPr>
-          <w:rFonts w:ascii="Calibri" w:hAnsi="Calibri"/>
-          <w:b w:val="false"/>
-          <w:b w:val="false"/>
-          <w:bCs w:val="false"/>
-          <w:sz w:val="24"/>
-          <w:szCs w:val="24"/>
-        </w:rPr>
-      </w:pPr>
-      <w:r>
-        <w:rPr>
-          <w:rFonts w:ascii="Calibri" w:hAnsi="Calibri"/>
-          <w:b w:val="false"/>
-          <w:bCs w:val="false"/>
-          <w:sz w:val="24"/>
-          <w:szCs w:val="24"/>
-        </w:rPr>
-      </w:r>
-    </w:p>
-    <w:p>
-      <w:pPr>
-        <w:pStyle w:val="Normal"/>
-        <w:bidi w:val="0"/>
-        <w:jc w:val="left"/>
-        <w:rPr>
-          <w:rFonts w:ascii="Calibri" w:hAnsi="Calibri"/>
-          <w:b w:val="false"/>
-          <w:b w:val="false"/>
-          <w:bCs w:val="false"/>
-          <w:sz w:val="24"/>
-          <w:szCs w:val="24"/>
-        </w:rPr>
-      </w:pPr>
-      <w:r>
-        <w:rPr>
-          <w:rFonts w:ascii="Calibri" w:hAnsi="Calibri"/>
-          <w:b w:val="false"/>
-          <w:bCs w:val="false"/>
-          <w:sz w:val="24"/>
-          <w:szCs w:val="24"/>
-        </w:rPr>
-      </w:r>
-    </w:p>
-    <w:p>
-      <w:pPr>
-        <w:pStyle w:val="Normal"/>
-        <w:bidi w:val="0"/>
-        <w:jc w:val="left"/>
-        <w:rPr>
-          <w:rFonts w:ascii="Calibri" w:hAnsi="Calibri"/>
-          <w:b w:val="false"/>
-          <w:b w:val="false"/>
-          <w:bCs w:val="false"/>
-          <w:sz w:val="24"/>
-          <w:szCs w:val="24"/>
-        </w:rPr>
-      </w:pPr>
-      <w:r>
-        <w:rPr>
-          <w:rFonts w:ascii="Calibri" w:hAnsi="Calibri"/>
-          <w:b w:val="false"/>
-          <w:bCs w:val="false"/>
-          <w:sz w:val="24"/>
-          <w:szCs w:val="24"/>
-        </w:rPr>
-      </w:r>
-    </w:p>
-    <w:p>
-      <w:pPr>
-        <w:pStyle w:val="Normal"/>
-        <w:bidi w:val="0"/>
-        <w:jc w:val="left"/>
-        <w:rPr>
-          <w:rFonts w:ascii="Calibri" w:hAnsi="Calibri"/>
-          <w:b w:val="false"/>
-          <w:b w:val="false"/>
-          <w:bCs w:val="false"/>
-          <w:sz w:val="24"/>
-          <w:szCs w:val="24"/>
-        </w:rPr>
-      </w:pPr>
-      <w:r>
-        <w:rPr>
-          <w:rFonts w:ascii="Calibri" w:hAnsi="Calibri"/>
-          <w:b w:val="false"/>
-          <w:bCs w:val="false"/>
-          <w:sz w:val="24"/>
-          <w:szCs w:val="24"/>
-        </w:rPr>
-      </w:r>
-    </w:p>
-    <w:p>
-      <w:pPr>
-        <w:pStyle w:val="Normal"/>
-        <w:bidi w:val="0"/>
-        <w:jc w:val="left"/>
-        <w:rPr>
-          <w:rFonts w:ascii="Calibri" w:hAnsi="Calibri"/>
-          <w:b w:val="false"/>
-          <w:b w:val="false"/>
-          <w:bCs w:val="false"/>
-          <w:sz w:val="24"/>
-          <w:szCs w:val="24"/>
-        </w:rPr>
-      </w:pPr>
-      <w:r>
-        <w:rPr>
-          <w:rFonts w:ascii="Calibri" w:hAnsi="Calibri"/>
-          <w:b w:val="false"/>
-          <w:bCs w:val="false"/>
-          <w:sz w:val="24"/>
-          <w:szCs w:val="24"/>
-        </w:rPr>
-      </w:r>
-    </w:p>
-    <w:p>
-      <w:pPr>
-        <w:pStyle w:val="Normal"/>
-        <w:bidi w:val="0"/>
-        <w:jc w:val="left"/>
-        <w:rPr>
-          <w:rFonts w:ascii="Calibri" w:hAnsi="Calibri"/>
-          <w:b w:val="false"/>
-          <w:b w:val="false"/>
-          <w:bCs w:val="false"/>
-          <w:sz w:val="24"/>
-          <w:szCs w:val="24"/>
-        </w:rPr>
-      </w:pPr>
-      <w:r>
-        <w:rPr>
-          <w:rFonts w:ascii="Calibri" w:hAnsi="Calibri"/>
-          <w:b w:val="false"/>
-          <w:bCs w:val="false"/>
-          <w:sz w:val="24"/>
-          <w:szCs w:val="24"/>
-        </w:rPr>
+        <w:t>6.  Add a new Class “EmployeeBindingModel” in the “Models” folder.</w:t>
+      </w:r>
+    </w:p>
+    <w:p>
+      <w:pPr>
+        <w:pStyle w:val="Normal"/>
+        <w:bidi w:val="0"/>
+        <w:jc w:val="left"/>
+        <w:rPr>
+          <w:rFonts w:ascii="Calibri" w:hAnsi="Calibri"/>
+          <w:b w:val="false"/>
+          <w:b w:val="false"/>
+          <w:bCs w:val="false"/>
+          <w:sz w:val="24"/>
+          <w:szCs w:val="24"/>
+        </w:rPr>
+      </w:pPr>
+      <w:r>
+        <w:rPr>
+          <w:rFonts w:ascii="Calibri" w:hAnsi="Calibri"/>
+          <w:b w:val="false"/>
+          <w:bCs w:val="false"/>
+          <w:sz w:val="24"/>
+          <w:szCs w:val="24"/>
+        </w:rPr>
+        <w:drawing>
+          <wp:anchor behindDoc="0" distT="0" distB="0" distL="0" distR="0" simplePos="0" locked="0" layoutInCell="0" allowOverlap="1" relativeHeight="34">
+            <wp:simplePos x="0" y="0"/>
+            <wp:positionH relativeFrom="column">
+              <wp:posOffset>-1905</wp:posOffset>
+            </wp:positionH>
+            <wp:positionV relativeFrom="paragraph">
+              <wp:posOffset>24130</wp:posOffset>
+            </wp:positionV>
+            <wp:extent cx="2581275" cy="571500"/>
+            <wp:effectExtent l="0" t="0" r="0" b="0"/>
+            <wp:wrapSquare wrapText="largest"/>
+            <wp:docPr id="33" name="Image33" descr=""/>
+            <wp:cNvGraphicFramePr>
+              <a:graphicFrameLocks xmlns:a="http://schemas.openxmlformats.org/drawingml/2006/main" noChangeAspect="1"/>
+            </wp:cNvGraphicFramePr>
+            <a:graphic xmlns:a="http://schemas.openxmlformats.org/drawingml/2006/main">
+              <a:graphicData uri="http://schemas.openxmlformats.org/drawingml/2006/picture">
+                <pic:pic xmlns:pic="http://schemas.openxmlformats.org/drawingml/2006/picture">
+                  <pic:nvPicPr>
+                    <pic:cNvPr id="33" name="Image33" descr=""/>
+                    <pic:cNvPicPr>
+                      <a:picLocks noChangeAspect="1" noChangeArrowheads="1"/>
+                    </pic:cNvPicPr>
+                  </pic:nvPicPr>
+                  <pic:blipFill>
+                    <a:blip r:embed="rId37"/>
+                    <a:stretch>
+                      <a:fillRect/>
+                    </a:stretch>
+                  </pic:blipFill>
+                  <pic:spPr bwMode="auto">
+                    <a:xfrm>
+                      <a:off x="0" y="0"/>
+                      <a:ext cx="2581275" cy="571500"/>
+                    </a:xfrm>
+                    <a:prstGeom prst="rect">
+                      <a:avLst/>
+                    </a:prstGeom>
+                  </pic:spPr>
+                </pic:pic>
+              </a:graphicData>
+            </a:graphic>
+          </wp:anchor>
+        </w:drawing>
+      </w:r>
+    </w:p>
+    <w:p>
+      <w:pPr>
+        <w:pStyle w:val="Normal"/>
+        <w:bidi w:val="0"/>
+        <w:jc w:val="left"/>
+        <w:rPr>
+          <w:rFonts w:ascii="Calibri" w:hAnsi="Calibri"/>
+          <w:b w:val="false"/>
+          <w:b w:val="false"/>
+          <w:bCs w:val="false"/>
+          <w:sz w:val="24"/>
+          <w:szCs w:val="24"/>
+        </w:rPr>
+      </w:pPr>
+      <w:r>
+        <w:rPr>
+          <w:rFonts w:ascii="Calibri" w:hAnsi="Calibri"/>
+          <w:b w:val="false"/>
+          <w:bCs w:val="false"/>
+          <w:sz w:val="24"/>
+          <w:szCs w:val="24"/>
+        </w:rPr>
+      </w:r>
+    </w:p>
+    <w:p>
+      <w:pPr>
+        <w:pStyle w:val="Normal"/>
+        <w:bidi w:val="0"/>
+        <w:jc w:val="left"/>
+        <w:rPr>
+          <w:rFonts w:ascii="Calibri" w:hAnsi="Calibri"/>
+          <w:b w:val="false"/>
+          <w:b w:val="false"/>
+          <w:bCs w:val="false"/>
+          <w:sz w:val="24"/>
+          <w:szCs w:val="24"/>
+        </w:rPr>
+      </w:pPr>
+      <w:r>
+        <w:rPr>
+          <w:rFonts w:ascii="Calibri" w:hAnsi="Calibri"/>
+          <w:b w:val="false"/>
+          <w:bCs w:val="false"/>
+          <w:sz w:val="24"/>
+          <w:szCs w:val="24"/>
+        </w:rPr>
+      </w:r>
+    </w:p>
+    <w:p>
+      <w:pPr>
+        <w:pStyle w:val="Normal"/>
+        <w:bidi w:val="0"/>
+        <w:jc w:val="left"/>
+        <w:rPr>
+          <w:rFonts w:ascii="Calibri" w:hAnsi="Calibri"/>
+          <w:b w:val="false"/>
+          <w:b w:val="false"/>
+          <w:bCs w:val="false"/>
+          <w:sz w:val="24"/>
+          <w:szCs w:val="24"/>
+        </w:rPr>
+      </w:pPr>
+      <w:r>
+        <w:rPr>
+          <w:rFonts w:ascii="Calibri" w:hAnsi="Calibri"/>
+          <w:b w:val="false"/>
+          <w:bCs w:val="false"/>
+          <w:sz w:val="24"/>
+          <w:szCs w:val="24"/>
+        </w:rPr>
+      </w:r>
+    </w:p>
+    <w:p>
+      <w:pPr>
+        <w:pStyle w:val="Normal"/>
+        <w:bidi w:val="0"/>
+        <w:jc w:val="left"/>
+        <w:rPr>
+          <w:rFonts w:ascii="Calibri" w:hAnsi="Calibri"/>
+          <w:b w:val="false"/>
+          <w:b w:val="false"/>
+          <w:bCs w:val="false"/>
+          <w:sz w:val="24"/>
+          <w:szCs w:val="24"/>
+        </w:rPr>
+      </w:pPr>
+      <w:r>
+        <w:rPr>
+          <w:rFonts w:ascii="Calibri" w:hAnsi="Calibri"/>
+          <w:b w:val="false"/>
+          <w:bCs w:val="false"/>
+          <w:sz w:val="24"/>
+          <w:szCs w:val="24"/>
+        </w:rPr>
+        <w:t>And the following code.</w:t>
+      </w:r>
+    </w:p>
+    <w:p>
+      <w:pPr>
+        <w:pStyle w:val="Normal"/>
+        <w:bidi w:val="0"/>
+        <w:jc w:val="left"/>
+        <w:rPr>
+          <w:rFonts w:ascii="Calibri" w:hAnsi="Calibri"/>
+          <w:b w:val="false"/>
+          <w:b w:val="false"/>
+          <w:bCs w:val="false"/>
+          <w:sz w:val="24"/>
+          <w:szCs w:val="24"/>
+        </w:rPr>
+      </w:pPr>
+      <w:r>
+        <w:rPr>
+          <w:rFonts w:ascii="Calibri" w:hAnsi="Calibri"/>
+          <w:b w:val="false"/>
+          <w:bCs w:val="false"/>
+          <w:sz w:val="24"/>
+          <w:szCs w:val="24"/>
+        </w:rPr>
+        <w:drawing>
+          <wp:anchor behindDoc="0" distT="0" distB="0" distL="0" distR="0" simplePos="0" locked="0" layoutInCell="0" allowOverlap="1" relativeHeight="35">
+            <wp:simplePos x="0" y="0"/>
+            <wp:positionH relativeFrom="column">
+              <wp:posOffset>17145</wp:posOffset>
+            </wp:positionH>
+            <wp:positionV relativeFrom="paragraph">
+              <wp:posOffset>46990</wp:posOffset>
+            </wp:positionV>
+            <wp:extent cx="2667000" cy="1817370"/>
+            <wp:effectExtent l="0" t="0" r="0" b="0"/>
+            <wp:wrapSquare wrapText="largest"/>
+            <wp:docPr id="34" name="Image34" descr=""/>
+            <wp:cNvGraphicFramePr>
+              <a:graphicFrameLocks xmlns:a="http://schemas.openxmlformats.org/drawingml/2006/main" noChangeAspect="1"/>
+            </wp:cNvGraphicFramePr>
+            <a:graphic xmlns:a="http://schemas.openxmlformats.org/drawingml/2006/main">
+              <a:graphicData uri="http://schemas.openxmlformats.org/drawingml/2006/picture">
+                <pic:pic xmlns:pic="http://schemas.openxmlformats.org/drawingml/2006/picture">
+                  <pic:nvPicPr>
+                    <pic:cNvPr id="34" name="Image34" descr=""/>
+                    <pic:cNvPicPr>
+                      <a:picLocks noChangeAspect="1" noChangeArrowheads="1"/>
+                    </pic:cNvPicPr>
+                  </pic:nvPicPr>
+                  <pic:blipFill>
+                    <a:blip r:embed="rId38"/>
+                    <a:stretch>
+                      <a:fillRect/>
+                    </a:stretch>
+                  </pic:blipFill>
+                  <pic:spPr bwMode="auto">
+                    <a:xfrm>
+                      <a:off x="0" y="0"/>
+                      <a:ext cx="2667000" cy="1817370"/>
+                    </a:xfrm>
+                    <a:prstGeom prst="rect">
+                      <a:avLst/>
+                    </a:prstGeom>
+                  </pic:spPr>
+                </pic:pic>
+              </a:graphicData>
+            </a:graphic>
+          </wp:anchor>
+        </w:drawing>
+      </w:r>
+    </w:p>
+    <w:p>
+      <w:pPr>
+        <w:pStyle w:val="Normal"/>
+        <w:bidi w:val="0"/>
+        <w:jc w:val="left"/>
+        <w:rPr>
+          <w:rFonts w:ascii="Calibri" w:hAnsi="Calibri"/>
+          <w:b w:val="false"/>
+          <w:b w:val="false"/>
+          <w:bCs w:val="false"/>
+          <w:sz w:val="24"/>
+          <w:szCs w:val="24"/>
+        </w:rPr>
+      </w:pPr>
+      <w:r>
+        <w:rPr>
+          <w:rFonts w:ascii="Calibri" w:hAnsi="Calibri"/>
+          <w:b w:val="false"/>
+          <w:bCs w:val="false"/>
+          <w:sz w:val="24"/>
+          <w:szCs w:val="24"/>
+        </w:rPr>
+      </w:r>
+    </w:p>
+    <w:p>
+      <w:pPr>
+        <w:pStyle w:val="Normal"/>
+        <w:bidi w:val="0"/>
+        <w:jc w:val="left"/>
+        <w:rPr>
+          <w:rFonts w:ascii="Calibri" w:hAnsi="Calibri"/>
+          <w:b w:val="false"/>
+          <w:b w:val="false"/>
+          <w:bCs w:val="false"/>
+          <w:sz w:val="24"/>
+          <w:szCs w:val="24"/>
+        </w:rPr>
+      </w:pPr>
+      <w:r>
+        <w:rPr>
+          <w:rFonts w:ascii="Calibri" w:hAnsi="Calibri"/>
+          <w:b w:val="false"/>
+          <w:bCs w:val="false"/>
+          <w:sz w:val="24"/>
+          <w:szCs w:val="24"/>
+        </w:rPr>
+      </w:r>
+    </w:p>
+    <w:p>
+      <w:pPr>
+        <w:pStyle w:val="Normal"/>
+        <w:bidi w:val="0"/>
+        <w:jc w:val="left"/>
+        <w:rPr>
+          <w:rFonts w:ascii="Calibri" w:hAnsi="Calibri"/>
+          <w:b w:val="false"/>
+          <w:b w:val="false"/>
+          <w:bCs w:val="false"/>
+          <w:sz w:val="24"/>
+          <w:szCs w:val="24"/>
+        </w:rPr>
+      </w:pPr>
+      <w:r>
+        <w:rPr>
+          <w:rFonts w:ascii="Calibri" w:hAnsi="Calibri"/>
+          <w:b w:val="false"/>
+          <w:bCs w:val="false"/>
+          <w:sz w:val="24"/>
+          <w:szCs w:val="24"/>
+        </w:rPr>
+      </w:r>
+    </w:p>
+    <w:p>
+      <w:pPr>
+        <w:pStyle w:val="Normal"/>
+        <w:bidi w:val="0"/>
+        <w:jc w:val="left"/>
+        <w:rPr>
+          <w:rFonts w:ascii="Calibri" w:hAnsi="Calibri"/>
+          <w:b w:val="false"/>
+          <w:b w:val="false"/>
+          <w:bCs w:val="false"/>
+          <w:sz w:val="24"/>
+          <w:szCs w:val="24"/>
+        </w:rPr>
+      </w:pPr>
+      <w:r>
+        <w:rPr>
+          <w:rFonts w:ascii="Calibri" w:hAnsi="Calibri"/>
+          <w:b w:val="false"/>
+          <w:bCs w:val="false"/>
+          <w:sz w:val="24"/>
+          <w:szCs w:val="24"/>
+        </w:rPr>
+      </w:r>
+    </w:p>
+    <w:p>
+      <w:pPr>
+        <w:pStyle w:val="Normal"/>
+        <w:bidi w:val="0"/>
+        <w:jc w:val="left"/>
+        <w:rPr>
+          <w:rFonts w:ascii="Calibri" w:hAnsi="Calibri"/>
+          <w:b w:val="false"/>
+          <w:b w:val="false"/>
+          <w:bCs w:val="false"/>
+          <w:sz w:val="24"/>
+          <w:szCs w:val="24"/>
+        </w:rPr>
+      </w:pPr>
+      <w:r>
+        <w:rPr>
+          <w:rFonts w:ascii="Calibri" w:hAnsi="Calibri"/>
+          <w:b w:val="false"/>
+          <w:bCs w:val="false"/>
+          <w:sz w:val="24"/>
+          <w:szCs w:val="24"/>
+        </w:rPr>
+      </w:r>
+    </w:p>
+    <w:p>
+      <w:pPr>
+        <w:pStyle w:val="Normal"/>
+        <w:bidi w:val="0"/>
+        <w:jc w:val="left"/>
+        <w:rPr>
+          <w:rFonts w:ascii="Calibri" w:hAnsi="Calibri"/>
+          <w:b w:val="false"/>
+          <w:b w:val="false"/>
+          <w:bCs w:val="false"/>
+          <w:sz w:val="24"/>
+          <w:szCs w:val="24"/>
+        </w:rPr>
+      </w:pPr>
+      <w:r>
+        <w:rPr>
+          <w:rFonts w:ascii="Calibri" w:hAnsi="Calibri"/>
+          <w:b w:val="false"/>
+          <w:bCs w:val="false"/>
+          <w:sz w:val="24"/>
+          <w:szCs w:val="24"/>
+        </w:rPr>
+      </w:r>
+    </w:p>
+    <w:p>
+      <w:pPr>
+        <w:pStyle w:val="Normal"/>
+        <w:bidi w:val="0"/>
+        <w:jc w:val="left"/>
+        <w:rPr>
+          <w:rFonts w:ascii="Calibri" w:hAnsi="Calibri"/>
+          <w:b w:val="false"/>
+          <w:b w:val="false"/>
+          <w:bCs w:val="false"/>
+          <w:sz w:val="24"/>
+          <w:szCs w:val="24"/>
+        </w:rPr>
+      </w:pPr>
+      <w:r>
+        <w:rPr>
+          <w:rFonts w:ascii="Calibri" w:hAnsi="Calibri"/>
+          <w:b w:val="false"/>
+          <w:bCs w:val="false"/>
+          <w:sz w:val="24"/>
+          <w:szCs w:val="24"/>
+        </w:rPr>
+      </w:r>
+    </w:p>
+    <w:p>
+      <w:pPr>
+        <w:pStyle w:val="Normal"/>
+        <w:bidi w:val="0"/>
+        <w:jc w:val="left"/>
+        <w:rPr>
+          <w:rFonts w:ascii="Calibri" w:hAnsi="Calibri"/>
+          <w:b w:val="false"/>
+          <w:b w:val="false"/>
+          <w:bCs w:val="false"/>
+          <w:sz w:val="24"/>
+          <w:szCs w:val="24"/>
+        </w:rPr>
+      </w:pPr>
+      <w:r>
+        <w:rPr>
+          <w:rFonts w:ascii="Calibri" w:hAnsi="Calibri"/>
+          <w:b w:val="false"/>
+          <w:bCs w:val="false"/>
+          <w:sz w:val="24"/>
+          <w:szCs w:val="24"/>
+        </w:rPr>
+      </w:r>
+    </w:p>
+    <w:p>
+      <w:pPr>
+        <w:pStyle w:val="Normal"/>
+        <w:bidi w:val="0"/>
+        <w:jc w:val="left"/>
+        <w:rPr>
+          <w:rFonts w:ascii="Calibri" w:hAnsi="Calibri"/>
+          <w:b w:val="false"/>
+          <w:b w:val="false"/>
+          <w:bCs w:val="false"/>
+          <w:sz w:val="24"/>
+          <w:szCs w:val="24"/>
+        </w:rPr>
+      </w:pPr>
+      <w:r>
+        <w:rPr>
+          <w:rFonts w:ascii="Calibri" w:hAnsi="Calibri"/>
+          <w:b w:val="false"/>
+          <w:bCs w:val="false"/>
+          <w:sz w:val="24"/>
+          <w:szCs w:val="24"/>
+        </w:rPr>
+      </w:r>
+    </w:p>
+    <w:p>
+      <w:pPr>
+        <w:pStyle w:val="Normal"/>
+        <w:bidi w:val="0"/>
+        <w:jc w:val="left"/>
+        <w:rPr>
+          <w:rFonts w:ascii="Calibri" w:hAnsi="Calibri"/>
+          <w:b w:val="false"/>
+          <w:b w:val="false"/>
+          <w:bCs w:val="false"/>
+          <w:sz w:val="24"/>
+          <w:szCs w:val="24"/>
+        </w:rPr>
+      </w:pPr>
+      <w:r>
+        <w:rPr>
+          <w:rFonts w:ascii="Calibri" w:hAnsi="Calibri"/>
+          <w:b w:val="false"/>
+          <w:bCs w:val="false"/>
+          <w:sz w:val="24"/>
+          <w:szCs w:val="24"/>
+        </w:rPr>
+        <w:t>Add a new Class “EmployeesViewModel” in the “ViewModels” folder.</w:t>
+      </w:r>
+    </w:p>
+    <w:p>
+      <w:pPr>
+        <w:pStyle w:val="Normal"/>
+        <w:bidi w:val="0"/>
+        <w:jc w:val="left"/>
+        <w:rPr>
+          <w:rFonts w:ascii="Calibri" w:hAnsi="Calibri"/>
+          <w:b w:val="false"/>
+          <w:b w:val="false"/>
+          <w:bCs w:val="false"/>
+          <w:sz w:val="24"/>
+          <w:szCs w:val="24"/>
+        </w:rPr>
+      </w:pPr>
+      <w:r>
+        <w:rPr>
+          <w:rFonts w:ascii="Calibri" w:hAnsi="Calibri"/>
+          <w:b w:val="false"/>
+          <w:bCs w:val="false"/>
+          <w:sz w:val="24"/>
+          <w:szCs w:val="24"/>
+        </w:rPr>
+        <w:drawing>
+          <wp:anchor behindDoc="0" distT="0" distB="0" distL="0" distR="0" simplePos="0" locked="0" layoutInCell="0" allowOverlap="1" relativeHeight="36">
+            <wp:simplePos x="0" y="0"/>
+            <wp:positionH relativeFrom="column">
+              <wp:posOffset>7620</wp:posOffset>
+            </wp:positionH>
+            <wp:positionV relativeFrom="paragraph">
+              <wp:posOffset>28575</wp:posOffset>
+            </wp:positionV>
+            <wp:extent cx="2009775" cy="352425"/>
+            <wp:effectExtent l="0" t="0" r="0" b="0"/>
+            <wp:wrapSquare wrapText="largest"/>
+            <wp:docPr id="35" name="Image35" descr=""/>
+            <wp:cNvGraphicFramePr>
+              <a:graphicFrameLocks xmlns:a="http://schemas.openxmlformats.org/drawingml/2006/main" noChangeAspect="1"/>
+            </wp:cNvGraphicFramePr>
+            <a:graphic xmlns:a="http://schemas.openxmlformats.org/drawingml/2006/main">
+              <a:graphicData uri="http://schemas.openxmlformats.org/drawingml/2006/picture">
+                <pic:pic xmlns:pic="http://schemas.openxmlformats.org/drawingml/2006/picture">
+                  <pic:nvPicPr>
+                    <pic:cNvPr id="35" name="Image35" descr=""/>
+                    <pic:cNvPicPr>
+                      <a:picLocks noChangeAspect="1" noChangeArrowheads="1"/>
+                    </pic:cNvPicPr>
+                  </pic:nvPicPr>
+                  <pic:blipFill>
+                    <a:blip r:embed="rId39"/>
+                    <a:stretch>
+                      <a:fillRect/>
+                    </a:stretch>
+                  </pic:blipFill>
+                  <pic:spPr bwMode="auto">
+                    <a:xfrm>
+                      <a:off x="0" y="0"/>
+                      <a:ext cx="2009775" cy="352425"/>
+                    </a:xfrm>
+                    <a:prstGeom prst="rect">
+                      <a:avLst/>
+                    </a:prstGeom>
+                  </pic:spPr>
+                </pic:pic>
+              </a:graphicData>
+            </a:graphic>
+          </wp:anchor>
+        </w:drawing>
+      </w:r>
+    </w:p>
+    <w:p>
+      <w:pPr>
+        <w:pStyle w:val="Normal"/>
+        <w:bidi w:val="0"/>
+        <w:jc w:val="left"/>
+        <w:rPr>
+          <w:rFonts w:ascii="Calibri" w:hAnsi="Calibri"/>
+          <w:b w:val="false"/>
+          <w:b w:val="false"/>
+          <w:bCs w:val="false"/>
+          <w:sz w:val="24"/>
+          <w:szCs w:val="24"/>
+        </w:rPr>
+      </w:pPr>
+      <w:r>
+        <w:rPr>
+          <w:rFonts w:ascii="Calibri" w:hAnsi="Calibri"/>
+          <w:b w:val="false"/>
+          <w:bCs w:val="false"/>
+          <w:sz w:val="24"/>
+          <w:szCs w:val="24"/>
+        </w:rPr>
+      </w:r>
+    </w:p>
+    <w:p>
+      <w:pPr>
+        <w:pStyle w:val="Normal"/>
+        <w:bidi w:val="0"/>
+        <w:jc w:val="left"/>
+        <w:rPr>
+          <w:rFonts w:ascii="Calibri" w:hAnsi="Calibri"/>
+          <w:b w:val="false"/>
+          <w:b w:val="false"/>
+          <w:bCs w:val="false"/>
+          <w:sz w:val="24"/>
+          <w:szCs w:val="24"/>
+        </w:rPr>
+      </w:pPr>
+      <w:r>
+        <w:rPr>
+          <w:rFonts w:ascii="Calibri" w:hAnsi="Calibri"/>
+          <w:b w:val="false"/>
+          <w:bCs w:val="false"/>
+          <w:sz w:val="24"/>
+          <w:szCs w:val="24"/>
+        </w:rPr>
+      </w:r>
+    </w:p>
+    <w:p>
+      <w:pPr>
+        <w:pStyle w:val="Normal"/>
+        <w:bidi w:val="0"/>
+        <w:jc w:val="left"/>
+        <w:rPr>
+          <w:rFonts w:ascii="Calibri" w:hAnsi="Calibri"/>
+          <w:b w:val="false"/>
+          <w:b w:val="false"/>
+          <w:bCs w:val="false"/>
+          <w:sz w:val="24"/>
+          <w:szCs w:val="24"/>
+        </w:rPr>
+      </w:pPr>
+      <w:r>
+        <w:rPr>
+          <w:rFonts w:ascii="Calibri" w:hAnsi="Calibri"/>
+          <w:b w:val="false"/>
+          <w:bCs w:val="false"/>
+          <w:sz w:val="24"/>
+          <w:szCs w:val="24"/>
+        </w:rPr>
+        <w:t>And add the following code in the “EmployeesViewModel” Class.</w:t>
+      </w:r>
+    </w:p>
+    <w:p>
+      <w:pPr>
+        <w:pStyle w:val="Normal"/>
+        <w:bidi w:val="0"/>
+        <w:spacing w:lineRule="auto" w:line="240"/>
+        <w:ind w:left="0" w:hanging="0"/>
+        <w:jc w:val="left"/>
+        <w:rPr>
+          <w:rFonts w:ascii="Calibri" w:hAnsi="Calibri"/>
+          <w:b w:val="false"/>
+          <w:b w:val="false"/>
+          <w:bCs w:val="false"/>
+          <w:sz w:val="16"/>
+          <w:szCs w:val="16"/>
+          <w:shd w:fill="DDDDDD" w:val="clear"/>
+        </w:rPr>
+      </w:pPr>
+      <w:r>
+        <w:rPr>
+          <w:rFonts w:ascii="Consolas" w:hAnsi="Consolas"/>
+          <w:b w:val="false"/>
+          <w:bCs w:val="false"/>
+          <w:color w:val="000000"/>
+          <w:sz w:val="16"/>
+          <w:szCs w:val="16"/>
+          <w:shd w:fill="DDDDDD" w:val="clear"/>
+        </w:rPr>
+        <w:t xml:space="preserve">  </w:t>
+      </w:r>
+      <w:r>
+        <w:rPr>
+          <w:rFonts w:ascii="Consolas" w:hAnsi="Consolas"/>
+          <w:b w:val="false"/>
+          <w:bCs w:val="false"/>
+          <w:color w:val="0000FF"/>
+          <w:sz w:val="18"/>
+          <w:szCs w:val="18"/>
+          <w:shd w:fill="DDDDDD" w:val="clear"/>
+        </w:rPr>
+        <w:t>public</w:t>
+      </w:r>
+      <w:r>
+        <w:rPr>
+          <w:rFonts w:ascii="Consolas" w:hAnsi="Consolas"/>
+          <w:b w:val="false"/>
+          <w:bCs w:val="false"/>
+          <w:color w:val="000000"/>
+          <w:sz w:val="18"/>
+          <w:szCs w:val="18"/>
+          <w:shd w:fill="DDDDDD" w:val="clear"/>
+        </w:rPr>
+        <w:t xml:space="preserve"> </w:t>
+      </w:r>
+      <w:r>
+        <w:rPr>
+          <w:rFonts w:ascii="Consolas" w:hAnsi="Consolas"/>
+          <w:b w:val="false"/>
+          <w:bCs w:val="false"/>
+          <w:color w:val="0000FF"/>
+          <w:sz w:val="18"/>
+          <w:szCs w:val="18"/>
+          <w:shd w:fill="DDDDDD" w:val="clear"/>
+        </w:rPr>
+        <w:t>class</w:t>
+      </w:r>
+      <w:r>
+        <w:rPr>
+          <w:rFonts w:ascii="Consolas" w:hAnsi="Consolas"/>
+          <w:b w:val="false"/>
+          <w:bCs w:val="false"/>
+          <w:color w:val="000000"/>
+          <w:sz w:val="18"/>
+          <w:szCs w:val="18"/>
+          <w:shd w:fill="DDDDDD" w:val="clear"/>
+        </w:rPr>
+        <w:t xml:space="preserve"> </w:t>
+      </w:r>
+      <w:r>
+        <w:rPr>
+          <w:rFonts w:ascii="Consolas" w:hAnsi="Consolas"/>
+          <w:b w:val="false"/>
+          <w:bCs w:val="false"/>
+          <w:color w:val="2B91AF"/>
+          <w:sz w:val="18"/>
+          <w:szCs w:val="18"/>
+          <w:shd w:fill="DDDDDD" w:val="clear"/>
+        </w:rPr>
+        <w:t>EmployeesViewModel</w:t>
+      </w:r>
+      <w:r>
+        <w:rPr>
+          <w:rFonts w:ascii="Consolas" w:hAnsi="Consolas"/>
+          <w:b w:val="false"/>
+          <w:bCs w:val="false"/>
+          <w:color w:val="000000"/>
+          <w:sz w:val="18"/>
+          <w:szCs w:val="18"/>
+          <w:shd w:fill="DDDDDD" w:val="clear"/>
+        </w:rPr>
+        <w:t xml:space="preserve"> : INotifyPropertyChanged</w:t>
+      </w:r>
+    </w:p>
+    <w:p>
+      <w:pPr>
+        <w:pStyle w:val="Normal"/>
+        <w:spacing w:lineRule="auto" w:line="240"/>
+        <w:ind w:left="0" w:hanging="0"/>
+        <w:rPr>
+          <w:sz w:val="18"/>
+          <w:szCs w:val="18"/>
+          <w:shd w:fill="DDDDDD" w:val="clear"/>
+        </w:rPr>
+      </w:pPr>
+      <w:r>
+        <w:rPr>
+          <w:rFonts w:ascii="Consolas" w:hAnsi="Consolas"/>
+          <w:color w:val="000000"/>
+          <w:sz w:val="18"/>
+          <w:szCs w:val="18"/>
+          <w:shd w:fill="DDDDDD" w:val="clear"/>
+        </w:rPr>
+        <w:t xml:space="preserve">    </w:t>
+      </w:r>
+      <w:r>
+        <w:rPr>
+          <w:rFonts w:ascii="Consolas" w:hAnsi="Consolas"/>
+          <w:color w:val="000000"/>
+          <w:sz w:val="18"/>
+          <w:szCs w:val="18"/>
+          <w:shd w:fill="DDDDDD" w:val="clear"/>
+        </w:rPr>
+        <w:t>{</w:t>
+      </w:r>
+    </w:p>
+    <w:p>
+      <w:pPr>
+        <w:pStyle w:val="Normal"/>
+        <w:spacing w:lineRule="auto" w:line="240"/>
+        <w:ind w:left="0" w:hanging="0"/>
+        <w:rPr>
+          <w:sz w:val="18"/>
+          <w:szCs w:val="18"/>
+          <w:shd w:fill="DDDDDD" w:val="clear"/>
+        </w:rPr>
+      </w:pPr>
+      <w:r>
+        <w:rPr>
+          <w:rFonts w:ascii="Consolas" w:hAnsi="Consolas"/>
+          <w:color w:val="000000"/>
+          <w:sz w:val="18"/>
+          <w:szCs w:val="18"/>
+          <w:shd w:fill="DDDDDD" w:val="clear"/>
+        </w:rPr>
+        <w:t xml:space="preserve">        </w:t>
+      </w:r>
+      <w:r>
+        <w:rPr>
+          <w:rFonts w:ascii="Consolas" w:hAnsi="Consolas"/>
+          <w:color w:val="000000"/>
+          <w:sz w:val="18"/>
+          <w:szCs w:val="18"/>
+          <w:shd w:fill="DDDDDD" w:val="clear"/>
+        </w:rPr>
+        <w:t xml:space="preserve">ApiServices _apiServices = </w:t>
+      </w:r>
+      <w:r>
+        <w:rPr>
+          <w:rFonts w:ascii="Consolas" w:hAnsi="Consolas"/>
+          <w:color w:val="0000FF"/>
+          <w:sz w:val="18"/>
+          <w:szCs w:val="18"/>
+          <w:shd w:fill="DDDDDD" w:val="clear"/>
+        </w:rPr>
+        <w:t>new</w:t>
+      </w:r>
+      <w:r>
+        <w:rPr>
+          <w:rFonts w:ascii="Consolas" w:hAnsi="Consolas"/>
+          <w:color w:val="000000"/>
+          <w:sz w:val="18"/>
+          <w:szCs w:val="18"/>
+          <w:shd w:fill="DDDDDD" w:val="clear"/>
+        </w:rPr>
+        <w:t xml:space="preserve"> ApiServices();</w:t>
+      </w:r>
+    </w:p>
+    <w:p>
+      <w:pPr>
+        <w:pStyle w:val="Normal"/>
+        <w:spacing w:lineRule="auto" w:line="240"/>
+        <w:ind w:left="0" w:hanging="0"/>
+        <w:rPr>
+          <w:rFonts w:ascii="Consolas" w:hAnsi="Consolas"/>
+          <w:color w:val="000000"/>
+          <w:sz w:val="18"/>
+          <w:szCs w:val="18"/>
+          <w:shd w:fill="DDDDDD" w:val="clear"/>
+        </w:rPr>
+      </w:pPr>
+      <w:r>
+        <w:rPr>
+          <w:rFonts w:ascii="Consolas" w:hAnsi="Consolas"/>
+          <w:color w:val="000000"/>
+          <w:sz w:val="18"/>
+          <w:szCs w:val="18"/>
+          <w:shd w:fill="DDDDDD" w:val="clear"/>
+        </w:rPr>
+      </w:r>
+    </w:p>
+    <w:p>
+      <w:pPr>
+        <w:pStyle w:val="Normal"/>
+        <w:spacing w:lineRule="auto" w:line="240"/>
+        <w:ind w:left="0" w:hanging="0"/>
+        <w:rPr>
+          <w:sz w:val="18"/>
+          <w:szCs w:val="18"/>
+          <w:shd w:fill="DDDDDD" w:val="clear"/>
+        </w:rPr>
+      </w:pPr>
+      <w:r>
+        <w:rPr>
+          <w:rFonts w:ascii="Consolas" w:hAnsi="Consolas"/>
+          <w:color w:val="000000"/>
+          <w:sz w:val="18"/>
+          <w:szCs w:val="18"/>
+          <w:shd w:fill="DDDDDD" w:val="clear"/>
+        </w:rPr>
+        <w:t xml:space="preserve">        </w:t>
+      </w:r>
+      <w:r>
+        <w:rPr>
+          <w:rFonts w:ascii="Consolas" w:hAnsi="Consolas"/>
+          <w:color w:val="0000FF"/>
+          <w:sz w:val="18"/>
+          <w:szCs w:val="18"/>
+          <w:shd w:fill="DDDDDD" w:val="clear"/>
+        </w:rPr>
+        <w:t>public</w:t>
+      </w:r>
+      <w:r>
+        <w:rPr>
+          <w:rFonts w:ascii="Consolas" w:hAnsi="Consolas"/>
+          <w:color w:val="000000"/>
+          <w:sz w:val="18"/>
+          <w:szCs w:val="18"/>
+          <w:shd w:fill="DDDDDD" w:val="clear"/>
+        </w:rPr>
+        <w:t xml:space="preserve"> </w:t>
+      </w:r>
+      <w:r>
+        <w:rPr>
+          <w:rFonts w:ascii="Consolas" w:hAnsi="Consolas"/>
+          <w:color w:val="0000FF"/>
+          <w:sz w:val="18"/>
+          <w:szCs w:val="18"/>
+          <w:shd w:fill="DDDDDD" w:val="clear"/>
+        </w:rPr>
+        <w:t>string</w:t>
+      </w:r>
+      <w:r>
+        <w:rPr>
+          <w:rFonts w:ascii="Consolas" w:hAnsi="Consolas"/>
+          <w:color w:val="000000"/>
+          <w:sz w:val="18"/>
+          <w:szCs w:val="18"/>
+          <w:shd w:fill="DDDDDD" w:val="clear"/>
+        </w:rPr>
+        <w:t xml:space="preserve"> AccessToken { </w:t>
+      </w:r>
+      <w:r>
+        <w:rPr>
+          <w:rFonts w:ascii="Consolas" w:hAnsi="Consolas"/>
+          <w:color w:val="0000FF"/>
+          <w:sz w:val="18"/>
+          <w:szCs w:val="18"/>
+          <w:shd w:fill="DDDDDD" w:val="clear"/>
+        </w:rPr>
+        <w:t>get</w:t>
+      </w:r>
+      <w:r>
+        <w:rPr>
+          <w:rFonts w:ascii="Consolas" w:hAnsi="Consolas"/>
+          <w:color w:val="000000"/>
+          <w:sz w:val="18"/>
+          <w:szCs w:val="18"/>
+          <w:shd w:fill="DDDDDD" w:val="clear"/>
+        </w:rPr>
+        <w:t xml:space="preserve">; </w:t>
+      </w:r>
+      <w:r>
+        <w:rPr>
+          <w:rFonts w:ascii="Consolas" w:hAnsi="Consolas"/>
+          <w:color w:val="0000FF"/>
+          <w:sz w:val="18"/>
+          <w:szCs w:val="18"/>
+          <w:shd w:fill="DDDDDD" w:val="clear"/>
+        </w:rPr>
+        <w:t>set</w:t>
+      </w:r>
+      <w:r>
+        <w:rPr>
+          <w:rFonts w:ascii="Consolas" w:hAnsi="Consolas"/>
+          <w:color w:val="000000"/>
+          <w:sz w:val="18"/>
+          <w:szCs w:val="18"/>
+          <w:shd w:fill="DDDDDD" w:val="clear"/>
+        </w:rPr>
+        <w:t>; }</w:t>
+      </w:r>
+    </w:p>
+    <w:p>
+      <w:pPr>
+        <w:pStyle w:val="Normal"/>
+        <w:spacing w:lineRule="auto" w:line="240"/>
+        <w:ind w:left="0" w:hanging="0"/>
+        <w:rPr>
+          <w:sz w:val="18"/>
+          <w:szCs w:val="18"/>
+          <w:shd w:fill="DDDDDD" w:val="clear"/>
+        </w:rPr>
+      </w:pPr>
+      <w:r>
+        <w:rPr>
+          <w:rFonts w:ascii="Consolas" w:hAnsi="Consolas"/>
+          <w:color w:val="000000"/>
+          <w:sz w:val="18"/>
+          <w:szCs w:val="18"/>
+          <w:shd w:fill="DDDDDD" w:val="clear"/>
+        </w:rPr>
+        <w:t xml:space="preserve">        </w:t>
+      </w:r>
+      <w:r>
+        <w:rPr>
+          <w:rFonts w:ascii="Consolas" w:hAnsi="Consolas"/>
+          <w:color w:val="0000FF"/>
+          <w:sz w:val="18"/>
+          <w:szCs w:val="18"/>
+          <w:shd w:fill="DDDDDD" w:val="clear"/>
+        </w:rPr>
+        <w:t>public</w:t>
+      </w:r>
+      <w:r>
+        <w:rPr>
+          <w:rFonts w:ascii="Consolas" w:hAnsi="Consolas"/>
+          <w:color w:val="000000"/>
+          <w:sz w:val="18"/>
+          <w:szCs w:val="18"/>
+          <w:shd w:fill="DDDDDD" w:val="clear"/>
+        </w:rPr>
+        <w:t xml:space="preserve"> List&lt;EmployeeBindingModel&gt; Employees</w:t>
+      </w:r>
+    </w:p>
+    <w:p>
+      <w:pPr>
+        <w:pStyle w:val="Normal"/>
+        <w:spacing w:lineRule="auto" w:line="240"/>
+        <w:ind w:left="0" w:hanging="0"/>
+        <w:rPr>
+          <w:sz w:val="18"/>
+          <w:szCs w:val="18"/>
+          <w:shd w:fill="DDDDDD" w:val="clear"/>
+        </w:rPr>
+      </w:pPr>
+      <w:r>
+        <w:rPr>
+          <w:rFonts w:ascii="Consolas" w:hAnsi="Consolas"/>
+          <w:color w:val="000000"/>
+          <w:sz w:val="18"/>
+          <w:szCs w:val="18"/>
+          <w:shd w:fill="DDDDDD" w:val="clear"/>
+        </w:rPr>
+        <w:t xml:space="preserve">        </w:t>
+      </w:r>
+      <w:r>
+        <w:rPr>
+          <w:rFonts w:ascii="Consolas" w:hAnsi="Consolas"/>
+          <w:color w:val="000000"/>
+          <w:sz w:val="18"/>
+          <w:szCs w:val="18"/>
+          <w:shd w:fill="DDDDDD" w:val="clear"/>
+        </w:rPr>
+        <w:t>{</w:t>
+      </w:r>
+    </w:p>
+    <w:p>
+      <w:pPr>
+        <w:pStyle w:val="Normal"/>
+        <w:spacing w:lineRule="auto" w:line="240"/>
+        <w:ind w:left="0" w:hanging="0"/>
+        <w:rPr>
+          <w:sz w:val="18"/>
+          <w:szCs w:val="18"/>
+          <w:shd w:fill="DDDDDD" w:val="clear"/>
+        </w:rPr>
+      </w:pPr>
+      <w:r>
+        <w:rPr>
+          <w:rFonts w:ascii="Consolas" w:hAnsi="Consolas"/>
+          <w:color w:val="000000"/>
+          <w:sz w:val="18"/>
+          <w:szCs w:val="18"/>
+          <w:shd w:fill="DDDDDD" w:val="clear"/>
+        </w:rPr>
+        <w:t xml:space="preserve">            </w:t>
+      </w:r>
+      <w:r>
+        <w:rPr>
+          <w:rFonts w:ascii="Consolas" w:hAnsi="Consolas"/>
+          <w:color w:val="0000FF"/>
+          <w:sz w:val="18"/>
+          <w:szCs w:val="18"/>
+          <w:shd w:fill="DDDDDD" w:val="clear"/>
+        </w:rPr>
+        <w:t>get</w:t>
+      </w:r>
+      <w:r>
+        <w:rPr>
+          <w:rFonts w:ascii="Consolas" w:hAnsi="Consolas"/>
+          <w:color w:val="000000"/>
+          <w:sz w:val="18"/>
+          <w:szCs w:val="18"/>
+          <w:shd w:fill="DDDDDD" w:val="clear"/>
+        </w:rPr>
+        <w:t xml:space="preserve"> { </w:t>
+      </w:r>
+      <w:r>
+        <w:rPr>
+          <w:rFonts w:ascii="Consolas" w:hAnsi="Consolas"/>
+          <w:color w:val="0000FF"/>
+          <w:sz w:val="18"/>
+          <w:szCs w:val="18"/>
+          <w:shd w:fill="DDDDDD" w:val="clear"/>
+        </w:rPr>
+        <w:t>return</w:t>
+      </w:r>
+      <w:r>
+        <w:rPr>
+          <w:rFonts w:ascii="Consolas" w:hAnsi="Consolas"/>
+          <w:color w:val="000000"/>
+          <w:sz w:val="18"/>
+          <w:szCs w:val="18"/>
+          <w:shd w:fill="DDDDDD" w:val="clear"/>
+        </w:rPr>
+        <w:t xml:space="preserve"> Employees; }</w:t>
+      </w:r>
+    </w:p>
+    <w:p>
+      <w:pPr>
+        <w:pStyle w:val="Normal"/>
+        <w:spacing w:lineRule="auto" w:line="240"/>
+        <w:ind w:left="0" w:hanging="0"/>
+        <w:rPr>
+          <w:sz w:val="18"/>
+          <w:szCs w:val="18"/>
+          <w:shd w:fill="DDDDDD" w:val="clear"/>
+        </w:rPr>
+      </w:pPr>
+      <w:r>
+        <w:rPr>
+          <w:rFonts w:ascii="Consolas" w:hAnsi="Consolas"/>
+          <w:color w:val="000000"/>
+          <w:sz w:val="18"/>
+          <w:szCs w:val="18"/>
+          <w:shd w:fill="DDDDDD" w:val="clear"/>
+        </w:rPr>
+        <w:t xml:space="preserve">            </w:t>
+      </w:r>
+      <w:r>
+        <w:rPr>
+          <w:rFonts w:ascii="Consolas" w:hAnsi="Consolas"/>
+          <w:color w:val="0000FF"/>
+          <w:sz w:val="18"/>
+          <w:szCs w:val="18"/>
+          <w:shd w:fill="DDDDDD" w:val="clear"/>
+        </w:rPr>
+        <w:t>set</w:t>
+      </w:r>
+    </w:p>
+    <w:p>
+      <w:pPr>
+        <w:pStyle w:val="Normal"/>
+        <w:spacing w:lineRule="auto" w:line="240"/>
+        <w:ind w:left="0" w:hanging="0"/>
+        <w:rPr>
+          <w:sz w:val="18"/>
+          <w:szCs w:val="18"/>
+          <w:shd w:fill="DDDDDD" w:val="clear"/>
+        </w:rPr>
+      </w:pPr>
+      <w:r>
+        <w:rPr>
+          <w:rFonts w:ascii="Consolas" w:hAnsi="Consolas"/>
+          <w:color w:val="000000"/>
+          <w:sz w:val="18"/>
+          <w:szCs w:val="18"/>
+          <w:shd w:fill="DDDDDD" w:val="clear"/>
+        </w:rPr>
+        <w:t xml:space="preserve">            </w:t>
+      </w:r>
+      <w:r>
+        <w:rPr>
+          <w:rFonts w:ascii="Consolas" w:hAnsi="Consolas"/>
+          <w:color w:val="000000"/>
+          <w:sz w:val="18"/>
+          <w:szCs w:val="18"/>
+          <w:shd w:fill="DDDDDD" w:val="clear"/>
+        </w:rPr>
+        <w:t>{</w:t>
+      </w:r>
+    </w:p>
+    <w:p>
+      <w:pPr>
+        <w:pStyle w:val="Normal"/>
+        <w:spacing w:lineRule="auto" w:line="240"/>
+        <w:ind w:left="0" w:hanging="0"/>
+        <w:rPr>
+          <w:sz w:val="18"/>
+          <w:szCs w:val="18"/>
+          <w:shd w:fill="DDDDDD" w:val="clear"/>
+        </w:rPr>
+      </w:pPr>
+      <w:r>
+        <w:rPr>
+          <w:rFonts w:ascii="Consolas" w:hAnsi="Consolas"/>
+          <w:color w:val="000000"/>
+          <w:sz w:val="18"/>
+          <w:szCs w:val="18"/>
+          <w:shd w:fill="DDDDDD" w:val="clear"/>
+        </w:rPr>
+        <w:t xml:space="preserve">                </w:t>
+      </w:r>
+      <w:r>
+        <w:rPr>
+          <w:rFonts w:ascii="Consolas" w:hAnsi="Consolas"/>
+          <w:color w:val="000000"/>
+          <w:sz w:val="18"/>
+          <w:szCs w:val="18"/>
+          <w:shd w:fill="DDDDDD" w:val="clear"/>
+        </w:rPr>
+        <w:t>Employees = value;</w:t>
+      </w:r>
+    </w:p>
+    <w:p>
+      <w:pPr>
+        <w:pStyle w:val="Normal"/>
+        <w:spacing w:lineRule="auto" w:line="240"/>
+        <w:ind w:left="0" w:hanging="0"/>
+        <w:rPr>
+          <w:sz w:val="18"/>
+          <w:szCs w:val="18"/>
+          <w:shd w:fill="DDDDDD" w:val="clear"/>
+        </w:rPr>
+      </w:pPr>
+      <w:r>
+        <w:rPr>
+          <w:rFonts w:ascii="Consolas" w:hAnsi="Consolas"/>
+          <w:color w:val="000000"/>
+          <w:sz w:val="18"/>
+          <w:szCs w:val="18"/>
+          <w:shd w:fill="DDDDDD" w:val="clear"/>
+        </w:rPr>
+        <w:t xml:space="preserve">                </w:t>
+      </w:r>
+      <w:r>
+        <w:rPr>
+          <w:rFonts w:ascii="Consolas" w:hAnsi="Consolas"/>
+          <w:color w:val="000000"/>
+          <w:sz w:val="18"/>
+          <w:szCs w:val="18"/>
+          <w:shd w:fill="DDDDDD" w:val="clear"/>
+        </w:rPr>
+        <w:t>OnPropertyChanged();</w:t>
+      </w:r>
+    </w:p>
+    <w:p>
+      <w:pPr>
+        <w:pStyle w:val="Normal"/>
+        <w:spacing w:lineRule="auto" w:line="240"/>
+        <w:ind w:left="0" w:hanging="0"/>
+        <w:rPr>
+          <w:sz w:val="18"/>
+          <w:szCs w:val="18"/>
+          <w:shd w:fill="DDDDDD" w:val="clear"/>
+        </w:rPr>
+      </w:pPr>
+      <w:r>
+        <w:rPr>
+          <w:rFonts w:ascii="Consolas" w:hAnsi="Consolas"/>
+          <w:color w:val="000000"/>
+          <w:sz w:val="18"/>
+          <w:szCs w:val="18"/>
+          <w:shd w:fill="DDDDDD" w:val="clear"/>
+        </w:rPr>
+        <w:t xml:space="preserve">            </w:t>
+      </w:r>
+      <w:r>
+        <w:rPr>
+          <w:rFonts w:ascii="Consolas" w:hAnsi="Consolas"/>
+          <w:color w:val="000000"/>
+          <w:sz w:val="18"/>
+          <w:szCs w:val="18"/>
+          <w:shd w:fill="DDDDDD" w:val="clear"/>
+        </w:rPr>
+        <w:t>}</w:t>
+      </w:r>
+    </w:p>
+    <w:p>
+      <w:pPr>
+        <w:pStyle w:val="Normal"/>
+        <w:spacing w:lineRule="auto" w:line="240"/>
+        <w:ind w:left="0" w:hanging="0"/>
+        <w:rPr>
+          <w:sz w:val="18"/>
+          <w:szCs w:val="18"/>
+          <w:shd w:fill="DDDDDD" w:val="clear"/>
+        </w:rPr>
+      </w:pPr>
+      <w:r>
+        <w:rPr>
+          <w:rFonts w:ascii="Consolas" w:hAnsi="Consolas"/>
+          <w:color w:val="000000"/>
+          <w:sz w:val="18"/>
+          <w:szCs w:val="18"/>
+          <w:shd w:fill="DDDDDD" w:val="clear"/>
+        </w:rPr>
+        <w:t xml:space="preserve">        </w:t>
+      </w:r>
+      <w:r>
+        <w:rPr>
+          <w:rFonts w:ascii="Consolas" w:hAnsi="Consolas"/>
+          <w:color w:val="000000"/>
+          <w:sz w:val="18"/>
+          <w:szCs w:val="18"/>
+          <w:shd w:fill="DDDDDD" w:val="clear"/>
+        </w:rPr>
+        <w:t>}</w:t>
+      </w:r>
+    </w:p>
+    <w:p>
+      <w:pPr>
+        <w:pStyle w:val="Normal"/>
+        <w:spacing w:lineRule="auto" w:line="240"/>
+        <w:ind w:left="0" w:hanging="0"/>
+        <w:rPr>
+          <w:sz w:val="18"/>
+          <w:szCs w:val="18"/>
+          <w:shd w:fill="DDDDDD" w:val="clear"/>
+        </w:rPr>
+      </w:pPr>
+      <w:r>
+        <w:rPr>
+          <w:rFonts w:ascii="Consolas" w:hAnsi="Consolas"/>
+          <w:color w:val="000000"/>
+          <w:sz w:val="18"/>
+          <w:szCs w:val="18"/>
+          <w:shd w:fill="DDDDDD" w:val="clear"/>
+        </w:rPr>
+        <w:t xml:space="preserve">        </w:t>
+      </w:r>
+      <w:r>
+        <w:rPr>
+          <w:rFonts w:ascii="Consolas" w:hAnsi="Consolas"/>
+          <w:color w:val="0000FF"/>
+          <w:sz w:val="18"/>
+          <w:szCs w:val="18"/>
+          <w:shd w:fill="DDDDDD" w:val="clear"/>
+        </w:rPr>
+        <w:t>public</w:t>
+      </w:r>
+      <w:r>
+        <w:rPr>
+          <w:rFonts w:ascii="Consolas" w:hAnsi="Consolas"/>
+          <w:color w:val="000000"/>
+          <w:sz w:val="18"/>
+          <w:szCs w:val="18"/>
+          <w:shd w:fill="DDDDDD" w:val="clear"/>
+        </w:rPr>
+        <w:t xml:space="preserve"> ICommand GetEmployeesCommand</w:t>
+      </w:r>
+    </w:p>
+    <w:p>
+      <w:pPr>
+        <w:pStyle w:val="Normal"/>
+        <w:spacing w:lineRule="auto" w:line="240"/>
+        <w:ind w:left="0" w:hanging="0"/>
+        <w:rPr>
+          <w:sz w:val="18"/>
+          <w:szCs w:val="18"/>
+          <w:shd w:fill="DDDDDD" w:val="clear"/>
+        </w:rPr>
+      </w:pPr>
+      <w:r>
+        <w:rPr>
+          <w:rFonts w:ascii="Consolas" w:hAnsi="Consolas"/>
+          <w:color w:val="000000"/>
+          <w:sz w:val="18"/>
+          <w:szCs w:val="18"/>
+          <w:shd w:fill="DDDDDD" w:val="clear"/>
+        </w:rPr>
+        <w:t xml:space="preserve">        </w:t>
+      </w:r>
+      <w:r>
+        <w:rPr>
+          <w:rFonts w:ascii="Consolas" w:hAnsi="Consolas"/>
+          <w:color w:val="000000"/>
+          <w:sz w:val="18"/>
+          <w:szCs w:val="18"/>
+          <w:shd w:fill="DDDDDD" w:val="clear"/>
+        </w:rPr>
+        <w:t>{</w:t>
+      </w:r>
+    </w:p>
+    <w:p>
+      <w:pPr>
+        <w:pStyle w:val="Normal"/>
+        <w:spacing w:lineRule="auto" w:line="240"/>
+        <w:ind w:left="0" w:hanging="0"/>
+        <w:rPr>
+          <w:sz w:val="18"/>
+          <w:szCs w:val="18"/>
+          <w:shd w:fill="DDDDDD" w:val="clear"/>
+        </w:rPr>
+      </w:pPr>
+      <w:r>
+        <w:rPr>
+          <w:rFonts w:ascii="Consolas" w:hAnsi="Consolas"/>
+          <w:color w:val="000000"/>
+          <w:sz w:val="18"/>
+          <w:szCs w:val="18"/>
+          <w:shd w:fill="DDDDDD" w:val="clear"/>
+        </w:rPr>
+        <w:t xml:space="preserve">            </w:t>
+      </w:r>
+      <w:r>
+        <w:rPr>
+          <w:rFonts w:ascii="Consolas" w:hAnsi="Consolas"/>
+          <w:color w:val="0000FF"/>
+          <w:sz w:val="18"/>
+          <w:szCs w:val="18"/>
+          <w:shd w:fill="DDDDDD" w:val="clear"/>
+        </w:rPr>
+        <w:t>get</w:t>
+      </w:r>
+    </w:p>
+    <w:p>
+      <w:pPr>
+        <w:pStyle w:val="Normal"/>
+        <w:spacing w:lineRule="auto" w:line="240"/>
+        <w:ind w:left="0" w:hanging="0"/>
+        <w:rPr>
+          <w:sz w:val="18"/>
+          <w:szCs w:val="18"/>
+          <w:shd w:fill="DDDDDD" w:val="clear"/>
+        </w:rPr>
+      </w:pPr>
+      <w:r>
+        <w:rPr>
+          <w:rFonts w:ascii="Consolas" w:hAnsi="Consolas"/>
+          <w:color w:val="000000"/>
+          <w:sz w:val="18"/>
+          <w:szCs w:val="18"/>
+          <w:shd w:fill="DDDDDD" w:val="clear"/>
+        </w:rPr>
+        <w:t xml:space="preserve">            </w:t>
+      </w:r>
+      <w:r>
+        <w:rPr>
+          <w:rFonts w:ascii="Consolas" w:hAnsi="Consolas"/>
+          <w:color w:val="000000"/>
+          <w:sz w:val="18"/>
+          <w:szCs w:val="18"/>
+          <w:shd w:fill="DDDDDD" w:val="clear"/>
+        </w:rPr>
+        <w:t>{</w:t>
+      </w:r>
+    </w:p>
+    <w:p>
+      <w:pPr>
+        <w:pStyle w:val="Normal"/>
+        <w:spacing w:lineRule="auto" w:line="240"/>
+        <w:ind w:left="0" w:hanging="0"/>
+        <w:rPr>
+          <w:sz w:val="18"/>
+          <w:szCs w:val="18"/>
+          <w:shd w:fill="DDDDDD" w:val="clear"/>
+        </w:rPr>
+      </w:pPr>
+      <w:r>
+        <w:rPr>
+          <w:rFonts w:ascii="Consolas" w:hAnsi="Consolas"/>
+          <w:color w:val="000000"/>
+          <w:sz w:val="18"/>
+          <w:szCs w:val="18"/>
+          <w:shd w:fill="DDDDDD" w:val="clear"/>
+        </w:rPr>
+        <w:t xml:space="preserve">                </w:t>
+      </w:r>
+      <w:r>
+        <w:rPr>
+          <w:rFonts w:ascii="Consolas" w:hAnsi="Consolas"/>
+          <w:color w:val="0000FF"/>
+          <w:sz w:val="18"/>
+          <w:szCs w:val="18"/>
+          <w:shd w:fill="DDDDDD" w:val="clear"/>
+        </w:rPr>
+        <w:t>return</w:t>
+      </w:r>
+      <w:r>
+        <w:rPr>
+          <w:rFonts w:ascii="Consolas" w:hAnsi="Consolas"/>
+          <w:color w:val="000000"/>
+          <w:sz w:val="18"/>
+          <w:szCs w:val="18"/>
+          <w:shd w:fill="DDDDDD" w:val="clear"/>
+        </w:rPr>
+        <w:t xml:space="preserve"> </w:t>
+      </w:r>
+      <w:r>
+        <w:rPr>
+          <w:rFonts w:ascii="Consolas" w:hAnsi="Consolas"/>
+          <w:color w:val="0000FF"/>
+          <w:sz w:val="18"/>
+          <w:szCs w:val="18"/>
+          <w:shd w:fill="DDDDDD" w:val="clear"/>
+        </w:rPr>
+        <w:t>new</w:t>
+      </w:r>
+      <w:r>
+        <w:rPr>
+          <w:rFonts w:ascii="Consolas" w:hAnsi="Consolas"/>
+          <w:color w:val="000000"/>
+          <w:sz w:val="18"/>
+          <w:szCs w:val="18"/>
+          <w:shd w:fill="DDDDDD" w:val="clear"/>
+        </w:rPr>
+        <w:t xml:space="preserve"> Command(</w:t>
+      </w:r>
+      <w:r>
+        <w:rPr>
+          <w:rFonts w:ascii="Consolas" w:hAnsi="Consolas"/>
+          <w:color w:val="0000FF"/>
+          <w:sz w:val="18"/>
+          <w:szCs w:val="18"/>
+          <w:shd w:fill="DDDDDD" w:val="clear"/>
+        </w:rPr>
+        <w:t>async</w:t>
+      </w:r>
+      <w:r>
+        <w:rPr>
+          <w:rFonts w:ascii="Consolas" w:hAnsi="Consolas"/>
+          <w:color w:val="000000"/>
+          <w:sz w:val="18"/>
+          <w:szCs w:val="18"/>
+          <w:shd w:fill="DDDDDD" w:val="clear"/>
+        </w:rPr>
+        <w:t xml:space="preserve"> () =&gt;</w:t>
+      </w:r>
+    </w:p>
+    <w:p>
+      <w:pPr>
+        <w:pStyle w:val="Normal"/>
+        <w:spacing w:lineRule="auto" w:line="240"/>
+        <w:ind w:left="0" w:hanging="0"/>
+        <w:rPr>
+          <w:sz w:val="18"/>
+          <w:szCs w:val="18"/>
+          <w:shd w:fill="DDDDDD" w:val="clear"/>
+        </w:rPr>
+      </w:pPr>
+      <w:r>
+        <w:rPr>
+          <w:rFonts w:ascii="Consolas" w:hAnsi="Consolas"/>
+          <w:color w:val="000000"/>
+          <w:sz w:val="18"/>
+          <w:szCs w:val="18"/>
+          <w:shd w:fill="DDDDDD" w:val="clear"/>
+        </w:rPr>
+        <w:t xml:space="preserve">                </w:t>
+      </w:r>
+      <w:r>
+        <w:rPr>
+          <w:rFonts w:ascii="Consolas" w:hAnsi="Consolas"/>
+          <w:color w:val="000000"/>
+          <w:sz w:val="18"/>
+          <w:szCs w:val="18"/>
+          <w:shd w:fill="DDDDDD" w:val="clear"/>
+        </w:rPr>
+        <w:t>{</w:t>
+      </w:r>
+    </w:p>
+    <w:p>
+      <w:pPr>
+        <w:pStyle w:val="Normal"/>
+        <w:spacing w:lineRule="auto" w:line="240"/>
+        <w:ind w:left="0" w:hanging="0"/>
+        <w:rPr>
+          <w:sz w:val="18"/>
+          <w:szCs w:val="18"/>
+          <w:shd w:fill="DDDDDD" w:val="clear"/>
+        </w:rPr>
+      </w:pPr>
+      <w:r>
+        <w:rPr>
+          <w:rFonts w:ascii="Consolas" w:hAnsi="Consolas"/>
+          <w:color w:val="000000"/>
+          <w:sz w:val="18"/>
+          <w:szCs w:val="18"/>
+          <w:shd w:fill="DDDDDD" w:val="clear"/>
+        </w:rPr>
+        <w:t xml:space="preserve">                    </w:t>
+      </w:r>
+      <w:r>
+        <w:rPr>
+          <w:rFonts w:ascii="Consolas" w:hAnsi="Consolas"/>
+          <w:color w:val="000000"/>
+          <w:sz w:val="18"/>
+          <w:szCs w:val="18"/>
+          <w:shd w:fill="DDDDDD" w:val="clear"/>
+        </w:rPr>
+        <w:t xml:space="preserve">Employees = </w:t>
+      </w:r>
+      <w:r>
+        <w:rPr>
+          <w:rFonts w:ascii="Consolas" w:hAnsi="Consolas"/>
+          <w:color w:val="0000FF"/>
+          <w:sz w:val="18"/>
+          <w:szCs w:val="18"/>
+          <w:shd w:fill="DDDDDD" w:val="clear"/>
+        </w:rPr>
+        <w:t>await</w:t>
+      </w:r>
+      <w:r>
+        <w:rPr>
+          <w:rFonts w:ascii="Consolas" w:hAnsi="Consolas"/>
+          <w:color w:val="000000"/>
+          <w:sz w:val="18"/>
+          <w:szCs w:val="18"/>
+          <w:shd w:fill="DDDDDD" w:val="clear"/>
+        </w:rPr>
+        <w:t xml:space="preserve"> _apiServices.GetEmployeesAsync(AccessToken);</w:t>
+      </w:r>
+    </w:p>
+    <w:p>
+      <w:pPr>
+        <w:pStyle w:val="Normal"/>
+        <w:spacing w:lineRule="auto" w:line="240"/>
+        <w:ind w:left="0" w:hanging="0"/>
+        <w:rPr>
+          <w:sz w:val="18"/>
+          <w:szCs w:val="18"/>
+          <w:shd w:fill="DDDDDD" w:val="clear"/>
+        </w:rPr>
+      </w:pPr>
+      <w:r>
+        <w:rPr>
+          <w:rFonts w:ascii="Consolas" w:hAnsi="Consolas"/>
+          <w:color w:val="000000"/>
+          <w:sz w:val="18"/>
+          <w:szCs w:val="18"/>
+          <w:shd w:fill="DDDDDD" w:val="clear"/>
+        </w:rPr>
+        <w:t xml:space="preserve">                </w:t>
+      </w:r>
+      <w:r>
+        <w:rPr>
+          <w:rFonts w:ascii="Consolas" w:hAnsi="Consolas"/>
+          <w:color w:val="000000"/>
+          <w:sz w:val="18"/>
+          <w:szCs w:val="18"/>
+          <w:shd w:fill="DDDDDD" w:val="clear"/>
+        </w:rPr>
+        <w:t>});</w:t>
+      </w:r>
+    </w:p>
+    <w:p>
+      <w:pPr>
+        <w:pStyle w:val="Normal"/>
+        <w:spacing w:lineRule="auto" w:line="240"/>
+        <w:ind w:left="0" w:hanging="0"/>
+        <w:rPr>
+          <w:sz w:val="18"/>
+          <w:szCs w:val="18"/>
+          <w:shd w:fill="DDDDDD" w:val="clear"/>
+        </w:rPr>
+      </w:pPr>
+      <w:r>
+        <w:rPr>
+          <w:rFonts w:ascii="Consolas" w:hAnsi="Consolas"/>
+          <w:color w:val="000000"/>
+          <w:sz w:val="18"/>
+          <w:szCs w:val="18"/>
+          <w:shd w:fill="DDDDDD" w:val="clear"/>
+        </w:rPr>
+        <w:t xml:space="preserve">            </w:t>
+      </w:r>
+      <w:r>
+        <w:rPr>
+          <w:rFonts w:ascii="Consolas" w:hAnsi="Consolas"/>
+          <w:color w:val="000000"/>
+          <w:sz w:val="18"/>
+          <w:szCs w:val="18"/>
+          <w:shd w:fill="DDDDDD" w:val="clear"/>
+        </w:rPr>
+        <w:t>}</w:t>
+      </w:r>
+    </w:p>
+    <w:p>
+      <w:pPr>
+        <w:pStyle w:val="Normal"/>
+        <w:spacing w:lineRule="auto" w:line="240"/>
+        <w:ind w:left="0" w:hanging="0"/>
+        <w:rPr>
+          <w:sz w:val="18"/>
+          <w:szCs w:val="18"/>
+          <w:shd w:fill="DDDDDD" w:val="clear"/>
+        </w:rPr>
+      </w:pPr>
+      <w:r>
+        <w:rPr>
+          <w:rFonts w:ascii="Consolas" w:hAnsi="Consolas"/>
+          <w:color w:val="000000"/>
+          <w:sz w:val="18"/>
+          <w:szCs w:val="18"/>
+          <w:shd w:fill="DDDDDD" w:val="clear"/>
+        </w:rPr>
+        <w:t xml:space="preserve">        </w:t>
+      </w:r>
+      <w:r>
+        <w:rPr>
+          <w:rFonts w:ascii="Consolas" w:hAnsi="Consolas"/>
+          <w:color w:val="000000"/>
+          <w:sz w:val="18"/>
+          <w:szCs w:val="18"/>
+          <w:shd w:fill="DDDDDD" w:val="clear"/>
+        </w:rPr>
+        <w:t>}</w:t>
+      </w:r>
+    </w:p>
+    <w:p>
+      <w:pPr>
+        <w:pStyle w:val="Normal"/>
+        <w:spacing w:lineRule="auto" w:line="240"/>
+        <w:ind w:left="0" w:hanging="0"/>
+        <w:rPr>
+          <w:rFonts w:ascii="Consolas" w:hAnsi="Consolas"/>
+          <w:color w:val="000000"/>
+          <w:sz w:val="18"/>
+          <w:szCs w:val="18"/>
+          <w:shd w:fill="DDDDDD" w:val="clear"/>
+        </w:rPr>
+      </w:pPr>
+      <w:r>
+        <w:rPr>
+          <w:rFonts w:ascii="Consolas" w:hAnsi="Consolas"/>
+          <w:color w:val="000000"/>
+          <w:sz w:val="18"/>
+          <w:szCs w:val="18"/>
+          <w:shd w:fill="DDDDDD" w:val="clear"/>
+        </w:rPr>
+      </w:r>
+    </w:p>
+    <w:p>
+      <w:pPr>
+        <w:pStyle w:val="Normal"/>
+        <w:spacing w:lineRule="auto" w:line="240"/>
+        <w:ind w:left="0" w:hanging="0"/>
+        <w:rPr>
+          <w:sz w:val="18"/>
+          <w:szCs w:val="18"/>
+          <w:shd w:fill="DDDDDD" w:val="clear"/>
+        </w:rPr>
+      </w:pPr>
+      <w:r>
+        <w:rPr>
+          <w:rFonts w:ascii="Consolas" w:hAnsi="Consolas"/>
+          <w:color w:val="000000"/>
+          <w:sz w:val="18"/>
+          <w:szCs w:val="18"/>
+          <w:shd w:fill="DDDDDD" w:val="clear"/>
+        </w:rPr>
+        <w:t xml:space="preserve">        </w:t>
+      </w:r>
+      <w:r>
+        <w:rPr>
+          <w:rFonts w:ascii="Consolas" w:hAnsi="Consolas"/>
+          <w:color w:val="0000FF"/>
+          <w:sz w:val="18"/>
+          <w:szCs w:val="18"/>
+          <w:shd w:fill="DDDDDD" w:val="clear"/>
+        </w:rPr>
+        <w:t>public</w:t>
+      </w:r>
+      <w:r>
+        <w:rPr>
+          <w:rFonts w:ascii="Consolas" w:hAnsi="Consolas"/>
+          <w:color w:val="000000"/>
+          <w:sz w:val="18"/>
+          <w:szCs w:val="18"/>
+          <w:shd w:fill="DDDDDD" w:val="clear"/>
+        </w:rPr>
+        <w:t xml:space="preserve"> </w:t>
+      </w:r>
+      <w:r>
+        <w:rPr>
+          <w:rFonts w:ascii="Consolas" w:hAnsi="Consolas"/>
+          <w:color w:val="0000FF"/>
+          <w:sz w:val="18"/>
+          <w:szCs w:val="18"/>
+          <w:shd w:fill="DDDDDD" w:val="clear"/>
+        </w:rPr>
+        <w:t>event</w:t>
+      </w:r>
+      <w:r>
+        <w:rPr>
+          <w:rFonts w:ascii="Consolas" w:hAnsi="Consolas"/>
+          <w:color w:val="000000"/>
+          <w:sz w:val="18"/>
+          <w:szCs w:val="18"/>
+          <w:shd w:fill="DDDDDD" w:val="clear"/>
+        </w:rPr>
+        <w:t xml:space="preserve"> PropertyChangedEventHandler PropertyChanged;</w:t>
+      </w:r>
+    </w:p>
+    <w:p>
+      <w:pPr>
+        <w:pStyle w:val="Normal"/>
+        <w:spacing w:lineRule="auto" w:line="240"/>
+        <w:ind w:left="0" w:hanging="0"/>
+        <w:rPr>
+          <w:sz w:val="18"/>
+          <w:szCs w:val="18"/>
+          <w:shd w:fill="DDDDDD" w:val="clear"/>
+        </w:rPr>
+      </w:pPr>
+      <w:r>
+        <w:rPr>
+          <w:rFonts w:ascii="Consolas" w:hAnsi="Consolas"/>
+          <w:color w:val="000000"/>
+          <w:sz w:val="18"/>
+          <w:szCs w:val="18"/>
+          <w:shd w:fill="DDDDDD" w:val="clear"/>
+        </w:rPr>
+        <w:t xml:space="preserve">        </w:t>
+      </w:r>
+      <w:r>
+        <w:rPr>
+          <w:rFonts w:ascii="Consolas" w:hAnsi="Consolas"/>
+          <w:color w:val="0000FF"/>
+          <w:sz w:val="18"/>
+          <w:szCs w:val="18"/>
+          <w:shd w:fill="DDDDDD" w:val="clear"/>
+        </w:rPr>
+        <w:t>protected</w:t>
+      </w:r>
+      <w:r>
+        <w:rPr>
+          <w:rFonts w:ascii="Consolas" w:hAnsi="Consolas"/>
+          <w:color w:val="000000"/>
+          <w:sz w:val="18"/>
+          <w:szCs w:val="18"/>
+          <w:shd w:fill="DDDDDD" w:val="clear"/>
+        </w:rPr>
+        <w:t xml:space="preserve"> </w:t>
+      </w:r>
+      <w:r>
+        <w:rPr>
+          <w:rFonts w:ascii="Consolas" w:hAnsi="Consolas"/>
+          <w:color w:val="0000FF"/>
+          <w:sz w:val="18"/>
+          <w:szCs w:val="18"/>
+          <w:shd w:fill="DDDDDD" w:val="clear"/>
+        </w:rPr>
+        <w:t>virtual</w:t>
+      </w:r>
+      <w:r>
+        <w:rPr>
+          <w:rFonts w:ascii="Consolas" w:hAnsi="Consolas"/>
+          <w:color w:val="000000"/>
+          <w:sz w:val="18"/>
+          <w:szCs w:val="18"/>
+          <w:shd w:fill="DDDDDD" w:val="clear"/>
+        </w:rPr>
+        <w:t xml:space="preserve"> </w:t>
+      </w:r>
+      <w:r>
+        <w:rPr>
+          <w:rFonts w:ascii="Consolas" w:hAnsi="Consolas"/>
+          <w:color w:val="0000FF"/>
+          <w:sz w:val="18"/>
+          <w:szCs w:val="18"/>
+          <w:shd w:fill="DDDDDD" w:val="clear"/>
+        </w:rPr>
+        <w:t>void</w:t>
+      </w:r>
+      <w:r>
+        <w:rPr>
+          <w:rFonts w:ascii="Consolas" w:hAnsi="Consolas"/>
+          <w:color w:val="000000"/>
+          <w:sz w:val="18"/>
+          <w:szCs w:val="18"/>
+          <w:shd w:fill="DDDDDD" w:val="clear"/>
+        </w:rPr>
+        <w:t xml:space="preserve"> OnPropertyChanged([CallerMemberName] </w:t>
+      </w:r>
+      <w:r>
+        <w:rPr>
+          <w:rFonts w:ascii="Consolas" w:hAnsi="Consolas"/>
+          <w:color w:val="0000FF"/>
+          <w:sz w:val="18"/>
+          <w:szCs w:val="18"/>
+          <w:shd w:fill="DDDDDD" w:val="clear"/>
+        </w:rPr>
+        <w:t>string</w:t>
+      </w:r>
+      <w:r>
+        <w:rPr>
+          <w:rFonts w:ascii="Consolas" w:hAnsi="Consolas"/>
+          <w:color w:val="000000"/>
+          <w:sz w:val="18"/>
+          <w:szCs w:val="18"/>
+          <w:shd w:fill="DDDDDD" w:val="clear"/>
+        </w:rPr>
+        <w:t xml:space="preserve"> propertyName = </w:t>
+      </w:r>
+      <w:r>
+        <w:rPr>
+          <w:rFonts w:ascii="Consolas" w:hAnsi="Consolas"/>
+          <w:color w:val="0000FF"/>
+          <w:sz w:val="18"/>
+          <w:szCs w:val="18"/>
+          <w:shd w:fill="DDDDDD" w:val="clear"/>
+        </w:rPr>
+        <w:t>null</w:t>
+      </w:r>
+      <w:r>
+        <w:rPr>
+          <w:rFonts w:ascii="Consolas" w:hAnsi="Consolas"/>
+          <w:color w:val="000000"/>
+          <w:sz w:val="18"/>
+          <w:szCs w:val="18"/>
+          <w:shd w:fill="DDDDDD" w:val="clear"/>
+        </w:rPr>
+        <w:t>)</w:t>
+      </w:r>
+    </w:p>
+    <w:p>
+      <w:pPr>
+        <w:pStyle w:val="Normal"/>
+        <w:spacing w:lineRule="auto" w:line="240"/>
+        <w:ind w:left="0" w:hanging="0"/>
+        <w:rPr>
+          <w:sz w:val="18"/>
+          <w:szCs w:val="18"/>
+          <w:shd w:fill="DDDDDD" w:val="clear"/>
+        </w:rPr>
+      </w:pPr>
+      <w:r>
+        <w:rPr>
+          <w:rFonts w:ascii="Consolas" w:hAnsi="Consolas"/>
+          <w:color w:val="000000"/>
+          <w:sz w:val="18"/>
+          <w:szCs w:val="18"/>
+          <w:shd w:fill="DDDDDD" w:val="clear"/>
+        </w:rPr>
+        <w:t xml:space="preserve">        </w:t>
+      </w:r>
+      <w:r>
+        <w:rPr>
+          <w:rFonts w:ascii="Consolas" w:hAnsi="Consolas"/>
+          <w:color w:val="000000"/>
+          <w:sz w:val="18"/>
+          <w:szCs w:val="18"/>
+          <w:shd w:fill="DDDDDD" w:val="clear"/>
+        </w:rPr>
+        <w:t>{</w:t>
+      </w:r>
+    </w:p>
+    <w:p>
+      <w:pPr>
+        <w:pStyle w:val="Normal"/>
+        <w:spacing w:lineRule="auto" w:line="240"/>
+        <w:ind w:left="0" w:hanging="0"/>
+        <w:rPr>
+          <w:sz w:val="18"/>
+          <w:szCs w:val="18"/>
+          <w:shd w:fill="DDDDDD" w:val="clear"/>
+        </w:rPr>
+      </w:pPr>
+      <w:r>
+        <w:rPr>
+          <w:rFonts w:ascii="Consolas" w:hAnsi="Consolas"/>
+          <w:color w:val="000000"/>
+          <w:sz w:val="18"/>
+          <w:szCs w:val="18"/>
+          <w:shd w:fill="DDDDDD" w:val="clear"/>
+        </w:rPr>
+        <w:t xml:space="preserve">            </w:t>
+      </w:r>
+      <w:r>
+        <w:rPr>
+          <w:rFonts w:ascii="Consolas" w:hAnsi="Consolas"/>
+          <w:color w:val="000000"/>
+          <w:sz w:val="18"/>
+          <w:szCs w:val="18"/>
+          <w:shd w:fill="DDDDDD" w:val="clear"/>
+        </w:rPr>
+        <w:t>PropertyChanged?.Invoke(</w:t>
+      </w:r>
+      <w:r>
+        <w:rPr>
+          <w:rFonts w:ascii="Consolas" w:hAnsi="Consolas"/>
+          <w:color w:val="0000FF"/>
+          <w:sz w:val="18"/>
+          <w:szCs w:val="18"/>
+          <w:shd w:fill="DDDDDD" w:val="clear"/>
+        </w:rPr>
+        <w:t>this</w:t>
+      </w:r>
+      <w:r>
+        <w:rPr>
+          <w:rFonts w:ascii="Consolas" w:hAnsi="Consolas"/>
+          <w:color w:val="000000"/>
+          <w:sz w:val="18"/>
+          <w:szCs w:val="18"/>
+          <w:shd w:fill="DDDDDD" w:val="clear"/>
+        </w:rPr>
+        <w:t xml:space="preserve">, </w:t>
+      </w:r>
+      <w:r>
+        <w:rPr>
+          <w:rFonts w:ascii="Consolas" w:hAnsi="Consolas"/>
+          <w:color w:val="0000FF"/>
+          <w:sz w:val="18"/>
+          <w:szCs w:val="18"/>
+          <w:shd w:fill="DDDDDD" w:val="clear"/>
+        </w:rPr>
+        <w:t>new</w:t>
+      </w:r>
+      <w:r>
+        <w:rPr>
+          <w:rFonts w:ascii="Consolas" w:hAnsi="Consolas"/>
+          <w:color w:val="000000"/>
+          <w:sz w:val="18"/>
+          <w:szCs w:val="18"/>
+          <w:shd w:fill="DDDDDD" w:val="clear"/>
+        </w:rPr>
+        <w:t xml:space="preserve"> PropertyChangedEventArgs(propertyName));</w:t>
+      </w:r>
+    </w:p>
+    <w:p>
+      <w:pPr>
+        <w:pStyle w:val="Normal"/>
+        <w:spacing w:lineRule="auto" w:line="240"/>
+        <w:ind w:left="0" w:hanging="0"/>
+        <w:rPr>
+          <w:sz w:val="16"/>
+          <w:szCs w:val="16"/>
+          <w:shd w:fill="DDDDDD" w:val="clear"/>
+        </w:rPr>
+      </w:pPr>
+      <w:r>
+        <w:rPr>
+          <w:rFonts w:ascii="Consolas" w:hAnsi="Consolas"/>
+          <w:color w:val="000000"/>
+          <w:sz w:val="18"/>
+          <w:szCs w:val="18"/>
+          <w:shd w:fill="DDDDDD" w:val="clear"/>
+        </w:rPr>
+        <w:t xml:space="preserve">     </w:t>
+      </w:r>
+      <w:r>
+        <w:rPr>
+          <w:rFonts w:ascii="Consolas" w:hAnsi="Consolas"/>
+          <w:color w:val="000000"/>
+          <w:sz w:val="16"/>
+          <w:szCs w:val="16"/>
+          <w:shd w:fill="DDDDDD" w:val="clear"/>
+        </w:rPr>
+        <w:t xml:space="preserve">   </w:t>
+      </w:r>
+      <w:r>
+        <w:rPr>
+          <w:rFonts w:ascii="Consolas" w:hAnsi="Consolas"/>
+          <w:color w:val="000000"/>
+          <w:sz w:val="16"/>
+          <w:szCs w:val="16"/>
+          <w:shd w:fill="DDDDDD" w:val="clear"/>
+        </w:rPr>
+        <w:t>}</w:t>
+      </w:r>
+    </w:p>
+    <w:p>
+      <w:pPr>
+        <w:pStyle w:val="Normal"/>
+        <w:bidi w:val="0"/>
+        <w:ind w:left="0" w:hanging="0"/>
+        <w:jc w:val="left"/>
+        <w:rPr>
+          <w:rFonts w:ascii="Calibri" w:hAnsi="Calibri"/>
+          <w:b w:val="false"/>
+          <w:b w:val="false"/>
+          <w:bCs w:val="false"/>
+          <w:sz w:val="16"/>
+          <w:szCs w:val="16"/>
+          <w:shd w:fill="DDDDDD" w:val="clear"/>
+        </w:rPr>
+      </w:pPr>
+      <w:r>
+        <w:rPr>
+          <w:rFonts w:ascii="Consolas" w:hAnsi="Consolas"/>
+          <w:b w:val="false"/>
+          <w:bCs w:val="false"/>
+          <w:color w:val="000000"/>
+          <w:sz w:val="16"/>
+          <w:szCs w:val="16"/>
+          <w:shd w:fill="DDDDDD" w:val="clear"/>
+        </w:rPr>
+        <w:t xml:space="preserve">    </w:t>
+      </w:r>
+      <w:r>
+        <w:rPr>
+          <w:rFonts w:ascii="Consolas" w:hAnsi="Consolas"/>
+          <w:b w:val="false"/>
+          <w:bCs w:val="false"/>
+          <w:color w:val="000000"/>
+          <w:sz w:val="16"/>
+          <w:szCs w:val="16"/>
+          <w:shd w:fill="DDDDDD" w:val="clear"/>
+        </w:rPr>
+        <w:t>}</w:t>
+      </w:r>
+    </w:p>
+    <w:p>
+      <w:pPr>
+        <w:pStyle w:val="Normal"/>
+        <w:bidi w:val="0"/>
+        <w:ind w:left="0" w:hanging="0"/>
+        <w:jc w:val="left"/>
+        <w:rPr>
+          <w:rFonts w:ascii="Calibri" w:hAnsi="Calibri"/>
+          <w:b w:val="false"/>
+          <w:b w:val="false"/>
+          <w:bCs w:val="false"/>
+          <w:sz w:val="24"/>
+          <w:szCs w:val="24"/>
+        </w:rPr>
+      </w:pPr>
+      <w:r>
+        <w:rPr>
+          <w:rFonts w:ascii="Calibri" w:hAnsi="Calibri"/>
+          <w:b w:val="false"/>
+          <w:bCs w:val="false"/>
+          <w:sz w:val="24"/>
+          <w:szCs w:val="24"/>
+        </w:rPr>
+      </w:r>
+    </w:p>
+    <w:p>
+      <w:pPr>
+        <w:pStyle w:val="Normal"/>
+        <w:bidi w:val="0"/>
+        <w:jc w:val="left"/>
+        <w:rPr>
+          <w:rFonts w:ascii="Calibri" w:hAnsi="Calibri"/>
+          <w:b w:val="false"/>
+          <w:b w:val="false"/>
+          <w:bCs w:val="false"/>
+          <w:sz w:val="24"/>
+          <w:szCs w:val="24"/>
+        </w:rPr>
+      </w:pPr>
+      <w:r>
+        <w:rPr>
+          <w:rFonts w:ascii="Calibri" w:hAnsi="Calibri"/>
+          <w:b w:val="false"/>
+          <w:bCs w:val="false"/>
+          <w:sz w:val="24"/>
+          <w:szCs w:val="24"/>
+        </w:rPr>
+        <w:t>Add the following code in the “ApiServices” Class.</w:t>
+      </w:r>
+    </w:p>
+    <w:p>
+      <w:pPr>
+        <w:pStyle w:val="Normal"/>
+        <w:bidi w:val="0"/>
+        <w:jc w:val="left"/>
+        <w:rPr>
+          <w:rFonts w:ascii="Calibri" w:hAnsi="Calibri"/>
+          <w:b w:val="false"/>
+          <w:b w:val="false"/>
+          <w:bCs w:val="false"/>
+          <w:sz w:val="18"/>
+          <w:szCs w:val="18"/>
+          <w:shd w:fill="DDDDDD" w:val="clear"/>
+        </w:rPr>
+      </w:pPr>
+      <w:r>
+        <w:rPr>
+          <w:rFonts w:ascii="Consolas" w:hAnsi="Consolas"/>
+          <w:b w:val="false"/>
+          <w:bCs w:val="false"/>
+          <w:color w:val="008000"/>
+          <w:sz w:val="18"/>
+          <w:szCs w:val="18"/>
+          <w:shd w:fill="DDDDDD" w:val="clear"/>
+        </w:rPr>
+        <w:t>//***Loads All Employees</w:t>
+      </w:r>
+    </w:p>
+    <w:p>
+      <w:pPr>
+        <w:pStyle w:val="Normal"/>
+        <w:rPr>
+          <w:sz w:val="18"/>
+          <w:szCs w:val="18"/>
+          <w:shd w:fill="DDDDDD" w:val="clear"/>
+        </w:rPr>
+      </w:pPr>
+      <w:r>
+        <w:rPr>
+          <w:rFonts w:ascii="Consolas" w:hAnsi="Consolas"/>
+          <w:color w:val="000000"/>
+          <w:sz w:val="18"/>
+          <w:szCs w:val="18"/>
+          <w:shd w:fill="DDDDDD" w:val="clear"/>
+        </w:rPr>
+        <w:t xml:space="preserve">        </w:t>
+      </w:r>
+      <w:r>
+        <w:rPr>
+          <w:rFonts w:ascii="Consolas" w:hAnsi="Consolas"/>
+          <w:color w:val="0000FF"/>
+          <w:sz w:val="18"/>
+          <w:szCs w:val="18"/>
+          <w:shd w:fill="DDDDDD" w:val="clear"/>
+        </w:rPr>
+        <w:t>public</w:t>
+      </w:r>
+      <w:r>
+        <w:rPr>
+          <w:rFonts w:ascii="Consolas" w:hAnsi="Consolas"/>
+          <w:color w:val="000000"/>
+          <w:sz w:val="18"/>
+          <w:szCs w:val="18"/>
+          <w:shd w:fill="DDDDDD" w:val="clear"/>
+        </w:rPr>
+        <w:t xml:space="preserve"> </w:t>
+      </w:r>
+      <w:r>
+        <w:rPr>
+          <w:rFonts w:ascii="Consolas" w:hAnsi="Consolas"/>
+          <w:color w:val="0000FF"/>
+          <w:sz w:val="18"/>
+          <w:szCs w:val="18"/>
+          <w:shd w:fill="DDDDDD" w:val="clear"/>
+        </w:rPr>
+        <w:t>async</w:t>
+      </w:r>
+      <w:r>
+        <w:rPr>
+          <w:rFonts w:ascii="Consolas" w:hAnsi="Consolas"/>
+          <w:color w:val="000000"/>
+          <w:sz w:val="18"/>
+          <w:szCs w:val="18"/>
+          <w:shd w:fill="DDDDDD" w:val="clear"/>
+        </w:rPr>
+        <w:t xml:space="preserve"> Task&lt;List&lt;EmployeeBindingModel&gt;&gt; GetEmployeesAsync(</w:t>
+      </w:r>
+      <w:r>
+        <w:rPr>
+          <w:rFonts w:ascii="Consolas" w:hAnsi="Consolas"/>
+          <w:color w:val="0000FF"/>
+          <w:sz w:val="18"/>
+          <w:szCs w:val="18"/>
+          <w:shd w:fill="DDDDDD" w:val="clear"/>
+        </w:rPr>
+        <w:t>string</w:t>
+      </w:r>
+      <w:r>
+        <w:rPr>
+          <w:rFonts w:ascii="Consolas" w:hAnsi="Consolas"/>
+          <w:color w:val="000000"/>
+          <w:sz w:val="18"/>
+          <w:szCs w:val="18"/>
+          <w:shd w:fill="DDDDDD" w:val="clear"/>
+        </w:rPr>
+        <w:t xml:space="preserve"> accessToken)</w:t>
+      </w:r>
+    </w:p>
+    <w:p>
+      <w:pPr>
+        <w:pStyle w:val="Normal"/>
+        <w:rPr>
+          <w:sz w:val="18"/>
+          <w:szCs w:val="18"/>
+          <w:shd w:fill="DDDDDD" w:val="clear"/>
+        </w:rPr>
+      </w:pPr>
+      <w:r>
+        <w:rPr>
+          <w:rFonts w:ascii="Consolas" w:hAnsi="Consolas"/>
+          <w:color w:val="000000"/>
+          <w:sz w:val="18"/>
+          <w:szCs w:val="18"/>
+          <w:shd w:fill="DDDDDD" w:val="clear"/>
+        </w:rPr>
+        <w:t xml:space="preserve">        </w:t>
+      </w:r>
+      <w:r>
+        <w:rPr>
+          <w:rFonts w:ascii="Consolas" w:hAnsi="Consolas"/>
+          <w:color w:val="000000"/>
+          <w:sz w:val="18"/>
+          <w:szCs w:val="18"/>
+          <w:shd w:fill="DDDDDD" w:val="clear"/>
+        </w:rPr>
+        <w:t>{</w:t>
+      </w:r>
+    </w:p>
+    <w:p>
+      <w:pPr>
+        <w:pStyle w:val="Normal"/>
+        <w:rPr>
+          <w:sz w:val="18"/>
+          <w:szCs w:val="18"/>
+          <w:shd w:fill="DDDDDD" w:val="clear"/>
+        </w:rPr>
+      </w:pPr>
+      <w:r>
+        <w:rPr>
+          <w:rFonts w:ascii="Consolas" w:hAnsi="Consolas"/>
+          <w:color w:val="000000"/>
+          <w:sz w:val="18"/>
+          <w:szCs w:val="18"/>
+          <w:shd w:fill="DDDDDD" w:val="clear"/>
+        </w:rPr>
+        <w:t xml:space="preserve">            </w:t>
+      </w:r>
+      <w:r>
+        <w:rPr>
+          <w:rFonts w:ascii="Consolas" w:hAnsi="Consolas"/>
+          <w:color w:val="0000FF"/>
+          <w:sz w:val="18"/>
+          <w:szCs w:val="18"/>
+          <w:shd w:fill="DDDDDD" w:val="clear"/>
+        </w:rPr>
+        <w:t>var</w:t>
+      </w:r>
+      <w:r>
+        <w:rPr>
+          <w:rFonts w:ascii="Consolas" w:hAnsi="Consolas"/>
+          <w:color w:val="000000"/>
+          <w:sz w:val="18"/>
+          <w:szCs w:val="18"/>
+          <w:shd w:fill="DDDDDD" w:val="clear"/>
+        </w:rPr>
+        <w:t xml:space="preserve"> client = </w:t>
+      </w:r>
+      <w:r>
+        <w:rPr>
+          <w:rFonts w:ascii="Consolas" w:hAnsi="Consolas"/>
+          <w:color w:val="0000FF"/>
+          <w:sz w:val="18"/>
+          <w:szCs w:val="18"/>
+          <w:shd w:fill="DDDDDD" w:val="clear"/>
+        </w:rPr>
+        <w:t>new</w:t>
+      </w:r>
+      <w:r>
+        <w:rPr>
+          <w:rFonts w:ascii="Consolas" w:hAnsi="Consolas"/>
+          <w:color w:val="000000"/>
+          <w:sz w:val="18"/>
+          <w:szCs w:val="18"/>
+          <w:shd w:fill="DDDDDD" w:val="clear"/>
+        </w:rPr>
+        <w:t xml:space="preserve"> HttpClient();</w:t>
+      </w:r>
+    </w:p>
+    <w:p>
+      <w:pPr>
+        <w:pStyle w:val="Normal"/>
+        <w:rPr>
+          <w:sz w:val="18"/>
+          <w:szCs w:val="18"/>
+          <w:shd w:fill="DDDDDD" w:val="clear"/>
+        </w:rPr>
+      </w:pPr>
+      <w:r>
+        <w:rPr>
+          <w:rFonts w:ascii="Consolas" w:hAnsi="Consolas"/>
+          <w:color w:val="000000"/>
+          <w:sz w:val="18"/>
+          <w:szCs w:val="18"/>
+          <w:shd w:fill="DDDDDD" w:val="clear"/>
+        </w:rPr>
+        <w:t xml:space="preserve">            </w:t>
+      </w:r>
+      <w:r>
+        <w:rPr>
+          <w:rFonts w:ascii="Consolas" w:hAnsi="Consolas"/>
+          <w:color w:val="000000"/>
+          <w:sz w:val="18"/>
+          <w:szCs w:val="18"/>
+          <w:shd w:fill="DDDDDD" w:val="clear"/>
+        </w:rPr>
+        <w:t xml:space="preserve">client.DefaultRequestHeaders.Authorization = </w:t>
+      </w:r>
+      <w:r>
+        <w:rPr>
+          <w:rFonts w:ascii="Consolas" w:hAnsi="Consolas"/>
+          <w:color w:val="0000FF"/>
+          <w:sz w:val="18"/>
+          <w:szCs w:val="18"/>
+          <w:shd w:fill="DDDDDD" w:val="clear"/>
+        </w:rPr>
+        <w:t>new</w:t>
+      </w:r>
+      <w:r>
+        <w:rPr>
+          <w:rFonts w:ascii="Consolas" w:hAnsi="Consolas"/>
+          <w:color w:val="000000"/>
+          <w:sz w:val="18"/>
+          <w:szCs w:val="18"/>
+          <w:shd w:fill="DDDDDD" w:val="clear"/>
+        </w:rPr>
+        <w:t xml:space="preserve"> AuthenticationHeaderValue(</w:t>
+      </w:r>
+      <w:r>
+        <w:rPr>
+          <w:rFonts w:ascii="Consolas" w:hAnsi="Consolas"/>
+          <w:color w:val="A31515"/>
+          <w:sz w:val="18"/>
+          <w:szCs w:val="18"/>
+          <w:shd w:fill="DDDDDD" w:val="clear"/>
+        </w:rPr>
+        <w:t>"Bearer"</w:t>
+      </w:r>
+      <w:r>
+        <w:rPr>
+          <w:rFonts w:ascii="Consolas" w:hAnsi="Consolas"/>
+          <w:color w:val="000000"/>
+          <w:sz w:val="18"/>
+          <w:szCs w:val="18"/>
+          <w:shd w:fill="DDDDDD" w:val="clear"/>
+        </w:rPr>
+        <w:t>, accessToken);</w:t>
+      </w:r>
+    </w:p>
+    <w:p>
+      <w:pPr>
+        <w:pStyle w:val="Normal"/>
+        <w:rPr>
+          <w:sz w:val="18"/>
+          <w:szCs w:val="18"/>
+          <w:shd w:fill="DDDDDD" w:val="clear"/>
+        </w:rPr>
+      </w:pPr>
+      <w:r>
+        <w:rPr>
+          <w:rFonts w:ascii="Consolas" w:hAnsi="Consolas"/>
+          <w:color w:val="000000"/>
+          <w:sz w:val="18"/>
+          <w:szCs w:val="18"/>
+          <w:shd w:fill="DDDDDD" w:val="clear"/>
+        </w:rPr>
+        <w:t xml:space="preserve">            </w:t>
+      </w:r>
+      <w:r>
+        <w:rPr>
+          <w:rFonts w:ascii="Consolas" w:hAnsi="Consolas"/>
+          <w:color w:val="0000FF"/>
+          <w:sz w:val="18"/>
+          <w:szCs w:val="18"/>
+          <w:shd w:fill="DDDDDD" w:val="clear"/>
+        </w:rPr>
+        <w:t>var</w:t>
+      </w:r>
+      <w:r>
+        <w:rPr>
+          <w:rFonts w:ascii="Consolas" w:hAnsi="Consolas"/>
+          <w:color w:val="000000"/>
+          <w:sz w:val="18"/>
+          <w:szCs w:val="18"/>
+          <w:shd w:fill="DDDDDD" w:val="clear"/>
+        </w:rPr>
+        <w:t xml:space="preserve"> json = </w:t>
+      </w:r>
+      <w:r>
+        <w:rPr>
+          <w:rFonts w:ascii="Consolas" w:hAnsi="Consolas"/>
+          <w:color w:val="0000FF"/>
+          <w:sz w:val="18"/>
+          <w:szCs w:val="18"/>
+          <w:shd w:fill="DDDDDD" w:val="clear"/>
+        </w:rPr>
+        <w:t>await</w:t>
+      </w:r>
+      <w:r>
+        <w:rPr>
+          <w:rFonts w:ascii="Consolas" w:hAnsi="Consolas"/>
+          <w:color w:val="000000"/>
+          <w:sz w:val="18"/>
+          <w:szCs w:val="18"/>
+          <w:shd w:fill="DDDDDD" w:val="clear"/>
+        </w:rPr>
+        <w:t xml:space="preserve"> client.GetStringAsync(</w:t>
+      </w:r>
+      <w:r>
+        <w:rPr>
+          <w:rFonts w:ascii="Consolas" w:hAnsi="Consolas"/>
+          <w:color w:val="A31515"/>
+          <w:sz w:val="18"/>
+          <w:szCs w:val="18"/>
+          <w:shd w:fill="DDDDDD" w:val="clear"/>
+        </w:rPr>
+        <w:t>"http://192.168.137.247:800/api/</w:t>
+      </w:r>
+      <w:r>
+        <w:rPr>
+          <w:rFonts w:ascii="Consolas" w:hAnsi="Consolas"/>
+          <w:color w:val="A31515"/>
+          <w:sz w:val="18"/>
+          <w:szCs w:val="18"/>
+          <w:shd w:fill="DDDDDD" w:val="clear"/>
+        </w:rPr>
+        <w:t>E</w:t>
+      </w:r>
+      <w:r>
+        <w:rPr>
+          <w:rFonts w:ascii="Consolas" w:hAnsi="Consolas"/>
+          <w:color w:val="A31515"/>
+          <w:sz w:val="18"/>
+          <w:szCs w:val="18"/>
+          <w:shd w:fill="DDDDDD" w:val="clear"/>
+        </w:rPr>
+        <w:t>mployees"</w:t>
+      </w:r>
+      <w:r>
+        <w:rPr>
+          <w:rFonts w:ascii="Consolas" w:hAnsi="Consolas"/>
+          <w:color w:val="000000"/>
+          <w:sz w:val="18"/>
+          <w:szCs w:val="18"/>
+          <w:shd w:fill="DDDDDD" w:val="clear"/>
+        </w:rPr>
+        <w:t>);</w:t>
+      </w:r>
+    </w:p>
+    <w:p>
+      <w:pPr>
+        <w:pStyle w:val="Normal"/>
+        <w:rPr>
+          <w:sz w:val="18"/>
+          <w:szCs w:val="18"/>
+          <w:shd w:fill="DDDDDD" w:val="clear"/>
+        </w:rPr>
+      </w:pPr>
+      <w:r>
+        <w:rPr>
+          <w:rFonts w:ascii="Consolas" w:hAnsi="Consolas"/>
+          <w:color w:val="000000"/>
+          <w:sz w:val="18"/>
+          <w:szCs w:val="18"/>
+          <w:shd w:fill="DDDDDD" w:val="clear"/>
+        </w:rPr>
+        <w:t xml:space="preserve">            </w:t>
+      </w:r>
+      <w:r>
+        <w:rPr>
+          <w:rFonts w:ascii="Consolas" w:hAnsi="Consolas"/>
+          <w:color w:val="0000FF"/>
+          <w:sz w:val="18"/>
+          <w:szCs w:val="18"/>
+          <w:shd w:fill="DDDDDD" w:val="clear"/>
+        </w:rPr>
+        <w:t>var</w:t>
+      </w:r>
+      <w:r>
+        <w:rPr>
+          <w:rFonts w:ascii="Consolas" w:hAnsi="Consolas"/>
+          <w:color w:val="000000"/>
+          <w:sz w:val="18"/>
+          <w:szCs w:val="18"/>
+          <w:shd w:fill="DDDDDD" w:val="clear"/>
+        </w:rPr>
+        <w:t xml:space="preserve"> employees = JsonConvert.DeserializeObject&lt;List&lt;EmployeeBindingModel&gt;&gt;(json);</w:t>
+      </w:r>
+    </w:p>
+    <w:p>
+      <w:pPr>
+        <w:pStyle w:val="Normal"/>
+        <w:rPr>
+          <w:sz w:val="18"/>
+          <w:szCs w:val="18"/>
+          <w:shd w:fill="DDDDDD" w:val="clear"/>
+        </w:rPr>
+      </w:pPr>
+      <w:r>
+        <w:rPr>
+          <w:rFonts w:ascii="Consolas" w:hAnsi="Consolas"/>
+          <w:color w:val="000000"/>
+          <w:sz w:val="18"/>
+          <w:szCs w:val="18"/>
+          <w:shd w:fill="DDDDDD" w:val="clear"/>
+        </w:rPr>
+        <w:t xml:space="preserve">            </w:t>
+      </w:r>
+      <w:r>
+        <w:rPr>
+          <w:rFonts w:ascii="Consolas" w:hAnsi="Consolas"/>
+          <w:color w:val="0000FF"/>
+          <w:sz w:val="18"/>
+          <w:szCs w:val="18"/>
+          <w:shd w:fill="DDDDDD" w:val="clear"/>
+        </w:rPr>
+        <w:t>return</w:t>
+      </w:r>
+      <w:r>
+        <w:rPr>
+          <w:rFonts w:ascii="Consolas" w:hAnsi="Consolas"/>
+          <w:color w:val="000000"/>
+          <w:sz w:val="18"/>
+          <w:szCs w:val="18"/>
+          <w:shd w:fill="DDDDDD" w:val="clear"/>
+        </w:rPr>
+        <w:t xml:space="preserve"> employees;</w:t>
+      </w:r>
+    </w:p>
+    <w:p>
+      <w:pPr>
+        <w:pStyle w:val="Normal"/>
+        <w:bidi w:val="0"/>
+        <w:jc w:val="left"/>
+        <w:rPr>
+          <w:rFonts w:ascii="Calibri" w:hAnsi="Calibri"/>
+          <w:b w:val="false"/>
+          <w:b w:val="false"/>
+          <w:bCs w:val="false"/>
+          <w:sz w:val="18"/>
+          <w:szCs w:val="18"/>
+          <w:shd w:fill="DDDDDD" w:val="clear"/>
+        </w:rPr>
+      </w:pPr>
+      <w:r>
+        <w:rPr>
+          <w:rFonts w:ascii="Consolas" w:hAnsi="Consolas"/>
+          <w:b w:val="false"/>
+          <w:bCs w:val="false"/>
+          <w:color w:val="000000"/>
+          <w:sz w:val="18"/>
+          <w:szCs w:val="18"/>
+          <w:shd w:fill="DDDDDD" w:val="clear"/>
+        </w:rPr>
+        <w:t xml:space="preserve">        </w:t>
+      </w:r>
+      <w:r>
+        <w:rPr>
+          <w:rFonts w:ascii="Consolas" w:hAnsi="Consolas"/>
+          <w:b w:val="false"/>
+          <w:bCs w:val="false"/>
+          <w:color w:val="000000"/>
+          <w:sz w:val="18"/>
+          <w:szCs w:val="18"/>
+          <w:shd w:fill="DDDDDD" w:val="clear"/>
+        </w:rPr>
+        <w:t>}</w:t>
+      </w:r>
+    </w:p>
+    <w:p>
+      <w:pPr>
+        <w:pStyle w:val="Normal"/>
+        <w:bidi w:val="0"/>
+        <w:jc w:val="left"/>
+        <w:rPr>
+          <w:rFonts w:ascii="Calibri" w:hAnsi="Calibri"/>
+          <w:b w:val="false"/>
+          <w:b w:val="false"/>
+          <w:bCs w:val="false"/>
+          <w:sz w:val="24"/>
+          <w:szCs w:val="24"/>
+        </w:rPr>
+      </w:pPr>
+      <w:r>
+        <w:rPr>
+          <w:rFonts w:ascii="Calibri" w:hAnsi="Calibri"/>
+          <w:b w:val="false"/>
+          <w:bCs w:val="false"/>
+          <w:sz w:val="24"/>
+          <w:szCs w:val="24"/>
+        </w:rPr>
+      </w:r>
+    </w:p>
+    <w:p>
+      <w:pPr>
+        <w:pStyle w:val="Normal"/>
+        <w:bidi w:val="0"/>
+        <w:jc w:val="left"/>
+        <w:rPr>
+          <w:rFonts w:ascii="Calibri" w:hAnsi="Calibri"/>
+          <w:b w:val="false"/>
+          <w:b w:val="false"/>
+          <w:bCs w:val="false"/>
+          <w:sz w:val="24"/>
+          <w:szCs w:val="24"/>
+        </w:rPr>
+      </w:pPr>
+      <w:r>
+        <w:rPr>
+          <w:rFonts w:ascii="Calibri" w:hAnsi="Calibri"/>
+          <w:b w:val="false"/>
+          <w:bCs w:val="false"/>
+          <w:sz w:val="24"/>
+          <w:szCs w:val="24"/>
+        </w:rPr>
+        <w:t xml:space="preserve">Add a new </w:t>
+      </w:r>
+      <w:r>
+        <w:rPr>
+          <w:rFonts w:eastAsia="NSimSun" w:cs="Arial" w:ascii="Calibri" w:hAnsi="Calibri"/>
+          <w:b w:val="false"/>
+          <w:bCs w:val="false"/>
+          <w:color w:val="auto"/>
+          <w:kern w:val="2"/>
+          <w:sz w:val="24"/>
+          <w:szCs w:val="24"/>
+          <w:lang w:val="en-ZA" w:eastAsia="zh-CN" w:bidi="hi-IN"/>
+        </w:rPr>
+        <w:t>Forms Blank Content Page Xaml</w:t>
+      </w:r>
+      <w:r>
+        <w:rPr>
+          <w:rFonts w:ascii="Calibri" w:hAnsi="Calibri"/>
+          <w:b w:val="false"/>
+          <w:bCs w:val="false"/>
+          <w:sz w:val="24"/>
+          <w:szCs w:val="24"/>
+        </w:rPr>
+        <w:t xml:space="preserve"> “</w:t>
+      </w:r>
+      <w:r>
+        <w:rPr>
+          <w:rFonts w:eastAsia="NSimSun" w:cs="Arial" w:ascii="Calibri" w:hAnsi="Calibri"/>
+          <w:b w:val="false"/>
+          <w:bCs w:val="false"/>
+          <w:color w:val="auto"/>
+          <w:kern w:val="2"/>
+          <w:sz w:val="24"/>
+          <w:szCs w:val="24"/>
+          <w:lang w:val="en-ZA" w:eastAsia="zh-CN" w:bidi="hi-IN"/>
+        </w:rPr>
+        <w:t>EmployeesP</w:t>
+      </w:r>
+      <w:r>
+        <w:rPr>
+          <w:rFonts w:ascii="Calibri" w:hAnsi="Calibri"/>
+          <w:b w:val="false"/>
+          <w:bCs w:val="false"/>
+          <w:sz w:val="24"/>
+          <w:szCs w:val="24"/>
+        </w:rPr>
+        <w:t>age” in the “Views” folder.</w:t>
+      </w:r>
+    </w:p>
+    <w:p>
+      <w:pPr>
+        <w:pStyle w:val="Normal"/>
+        <w:bidi w:val="0"/>
+        <w:jc w:val="left"/>
+        <w:rPr>
+          <w:rFonts w:ascii="Calibri" w:hAnsi="Calibri"/>
+          <w:b w:val="false"/>
+          <w:b w:val="false"/>
+          <w:bCs w:val="false"/>
+          <w:sz w:val="24"/>
+          <w:szCs w:val="24"/>
+        </w:rPr>
+      </w:pPr>
+      <w:r>
+        <w:rPr>
+          <w:rFonts w:ascii="Calibri" w:hAnsi="Calibri"/>
+          <w:b w:val="false"/>
+          <w:bCs w:val="false"/>
+          <w:sz w:val="24"/>
+          <w:szCs w:val="24"/>
+        </w:rPr>
+        <w:drawing>
+          <wp:anchor behindDoc="0" distT="0" distB="0" distL="0" distR="0" simplePos="0" locked="0" layoutInCell="0" allowOverlap="1" relativeHeight="37">
+            <wp:simplePos x="0" y="0"/>
+            <wp:positionH relativeFrom="column">
+              <wp:posOffset>12065</wp:posOffset>
+            </wp:positionH>
+            <wp:positionV relativeFrom="paragraph">
+              <wp:posOffset>635</wp:posOffset>
+            </wp:positionV>
+            <wp:extent cx="2305050" cy="390525"/>
+            <wp:effectExtent l="0" t="0" r="0" b="0"/>
+            <wp:wrapSquare wrapText="largest"/>
+            <wp:docPr id="36" name="Image36" descr=""/>
+            <wp:cNvGraphicFramePr>
+              <a:graphicFrameLocks xmlns:a="http://schemas.openxmlformats.org/drawingml/2006/main" noChangeAspect="1"/>
+            </wp:cNvGraphicFramePr>
+            <a:graphic xmlns:a="http://schemas.openxmlformats.org/drawingml/2006/main">
+              <a:graphicData uri="http://schemas.openxmlformats.org/drawingml/2006/picture">
+                <pic:pic xmlns:pic="http://schemas.openxmlformats.org/drawingml/2006/picture">
+                  <pic:nvPicPr>
+                    <pic:cNvPr id="36" name="Image36" descr=""/>
+                    <pic:cNvPicPr>
+                      <a:picLocks noChangeAspect="1" noChangeArrowheads="1"/>
+                    </pic:cNvPicPr>
+                  </pic:nvPicPr>
+                  <pic:blipFill>
+                    <a:blip r:embed="rId40"/>
+                    <a:stretch>
+                      <a:fillRect/>
+                    </a:stretch>
+                  </pic:blipFill>
+                  <pic:spPr bwMode="auto">
+                    <a:xfrm>
+                      <a:off x="0" y="0"/>
+                      <a:ext cx="2305050" cy="390525"/>
+                    </a:xfrm>
+                    <a:prstGeom prst="rect">
+                      <a:avLst/>
+                    </a:prstGeom>
+                  </pic:spPr>
+                </pic:pic>
+              </a:graphicData>
+            </a:graphic>
+          </wp:anchor>
+        </w:drawing>
+      </w:r>
+    </w:p>
+    <w:p>
+      <w:pPr>
+        <w:pStyle w:val="Normal"/>
+        <w:bidi w:val="0"/>
+        <w:jc w:val="left"/>
+        <w:rPr>
+          <w:rFonts w:ascii="Calibri" w:hAnsi="Calibri"/>
+          <w:b w:val="false"/>
+          <w:b w:val="false"/>
+          <w:bCs w:val="false"/>
+          <w:sz w:val="24"/>
+          <w:szCs w:val="24"/>
+        </w:rPr>
+      </w:pPr>
+      <w:r>
+        <w:rPr>
+          <w:rFonts w:ascii="Calibri" w:hAnsi="Calibri"/>
+          <w:b w:val="false"/>
+          <w:bCs w:val="false"/>
+          <w:sz w:val="24"/>
+          <w:szCs w:val="24"/>
+        </w:rPr>
+      </w:r>
+    </w:p>
+    <w:p>
+      <w:pPr>
+        <w:pStyle w:val="Normal"/>
+        <w:bidi w:val="0"/>
+        <w:jc w:val="left"/>
+        <w:rPr>
+          <w:rFonts w:ascii="Calibri" w:hAnsi="Calibri"/>
+          <w:b w:val="false"/>
+          <w:b w:val="false"/>
+          <w:bCs w:val="false"/>
+          <w:sz w:val="24"/>
+          <w:szCs w:val="24"/>
+        </w:rPr>
+      </w:pPr>
+      <w:r>
+        <w:rPr>
+          <w:rFonts w:ascii="Calibri" w:hAnsi="Calibri"/>
+          <w:b w:val="false"/>
+          <w:bCs w:val="false"/>
+          <w:sz w:val="24"/>
+          <w:szCs w:val="24"/>
+        </w:rPr>
+      </w:r>
+    </w:p>
+    <w:p>
+      <w:pPr>
+        <w:pStyle w:val="Normal"/>
+        <w:bidi w:val="0"/>
+        <w:jc w:val="left"/>
+        <w:rPr>
+          <w:rFonts w:ascii="Calibri" w:hAnsi="Calibri"/>
+          <w:b w:val="false"/>
+          <w:b w:val="false"/>
+          <w:bCs w:val="false"/>
+          <w:sz w:val="24"/>
+          <w:szCs w:val="24"/>
+        </w:rPr>
+      </w:pPr>
+      <w:r>
+        <w:rPr>
+          <w:rFonts w:ascii="Calibri" w:hAnsi="Calibri"/>
+          <w:b w:val="false"/>
+          <w:bCs w:val="false"/>
+          <w:sz w:val="24"/>
+          <w:szCs w:val="24"/>
+        </w:rPr>
+      </w:r>
+    </w:p>
+    <w:p>
+      <w:pPr>
+        <w:pStyle w:val="Normal"/>
+        <w:bidi w:val="0"/>
+        <w:jc w:val="left"/>
+        <w:rPr>
+          <w:rFonts w:ascii="Calibri" w:hAnsi="Calibri"/>
+          <w:b w:val="false"/>
+          <w:b w:val="false"/>
+          <w:bCs w:val="false"/>
+          <w:sz w:val="24"/>
+          <w:szCs w:val="24"/>
+        </w:rPr>
+      </w:pPr>
+      <w:r>
+        <w:rPr>
+          <w:rFonts w:ascii="Calibri" w:hAnsi="Calibri"/>
+          <w:b w:val="false"/>
+          <w:bCs w:val="false"/>
+          <w:sz w:val="24"/>
+          <w:szCs w:val="24"/>
+        </w:rPr>
+      </w:r>
+    </w:p>
+    <w:p>
+      <w:pPr>
+        <w:pStyle w:val="Normal"/>
+        <w:bidi w:val="0"/>
+        <w:jc w:val="left"/>
+        <w:rPr>
+          <w:rFonts w:ascii="Calibri" w:hAnsi="Calibri"/>
+          <w:b w:val="false"/>
+          <w:b w:val="false"/>
+          <w:bCs w:val="false"/>
+          <w:sz w:val="24"/>
+          <w:szCs w:val="24"/>
+        </w:rPr>
+      </w:pPr>
+      <w:r>
+        <w:rPr>
+          <w:rFonts w:ascii="Calibri" w:hAnsi="Calibri"/>
+          <w:b w:val="false"/>
+          <w:bCs w:val="false"/>
+          <w:sz w:val="24"/>
+          <w:szCs w:val="24"/>
+        </w:rPr>
+      </w:r>
+    </w:p>
+    <w:p>
+      <w:pPr>
+        <w:pStyle w:val="Normal"/>
+        <w:bidi w:val="0"/>
+        <w:jc w:val="left"/>
+        <w:rPr>
+          <w:rFonts w:ascii="Calibri" w:hAnsi="Calibri"/>
+          <w:b w:val="false"/>
+          <w:b w:val="false"/>
+          <w:bCs w:val="false"/>
+          <w:sz w:val="24"/>
+          <w:szCs w:val="24"/>
+        </w:rPr>
+      </w:pPr>
+      <w:r>
+        <w:rPr>
+          <w:rFonts w:ascii="Calibri" w:hAnsi="Calibri"/>
+          <w:b w:val="false"/>
+          <w:bCs w:val="false"/>
+          <w:sz w:val="24"/>
+          <w:szCs w:val="24"/>
+        </w:rPr>
+      </w:r>
+    </w:p>
+    <w:p>
+      <w:pPr>
+        <w:pStyle w:val="Normal"/>
+        <w:bidi w:val="0"/>
+        <w:jc w:val="left"/>
+        <w:rPr>
+          <w:rFonts w:ascii="Calibri" w:hAnsi="Calibri"/>
+          <w:b w:val="false"/>
+          <w:b w:val="false"/>
+          <w:bCs w:val="false"/>
+          <w:sz w:val="24"/>
+          <w:szCs w:val="24"/>
+        </w:rPr>
+      </w:pPr>
+      <w:r>
+        <w:rPr>
+          <w:rFonts w:ascii="Calibri" w:hAnsi="Calibri"/>
+          <w:b w:val="false"/>
+          <w:bCs w:val="false"/>
+          <w:sz w:val="24"/>
+          <w:szCs w:val="24"/>
+        </w:rPr>
+      </w:r>
+    </w:p>
+    <w:p>
+      <w:pPr>
+        <w:pStyle w:val="Normal"/>
+        <w:bidi w:val="0"/>
+        <w:jc w:val="left"/>
+        <w:rPr>
+          <w:rFonts w:ascii="Calibri" w:hAnsi="Calibri"/>
+          <w:b w:val="false"/>
+          <w:b w:val="false"/>
+          <w:bCs w:val="false"/>
+          <w:sz w:val="24"/>
+          <w:szCs w:val="24"/>
+        </w:rPr>
+      </w:pPr>
+      <w:r>
+        <w:rPr>
+          <w:rFonts w:ascii="Calibri" w:hAnsi="Calibri"/>
+          <w:b w:val="false"/>
+          <w:bCs w:val="false"/>
+          <w:sz w:val="24"/>
+          <w:szCs w:val="24"/>
+        </w:rPr>
+      </w:r>
+    </w:p>
+    <w:p>
+      <w:pPr>
+        <w:pStyle w:val="Normal"/>
+        <w:bidi w:val="0"/>
+        <w:jc w:val="left"/>
+        <w:rPr>
+          <w:rFonts w:ascii="Calibri" w:hAnsi="Calibri"/>
+          <w:b w:val="false"/>
+          <w:b w:val="false"/>
+          <w:bCs w:val="false"/>
+          <w:sz w:val="24"/>
+          <w:szCs w:val="24"/>
+        </w:rPr>
+      </w:pPr>
+      <w:r>
+        <w:rPr>
+          <w:rFonts w:ascii="Calibri" w:hAnsi="Calibri"/>
+          <w:b w:val="false"/>
+          <w:bCs w:val="false"/>
+          <w:sz w:val="24"/>
+          <w:szCs w:val="24"/>
+        </w:rPr>
+      </w:r>
+    </w:p>
+    <w:p>
+      <w:pPr>
+        <w:pStyle w:val="Normal"/>
+        <w:bidi w:val="0"/>
+        <w:jc w:val="left"/>
+        <w:rPr>
+          <w:rFonts w:ascii="Calibri" w:hAnsi="Calibri"/>
+          <w:b w:val="false"/>
+          <w:b w:val="false"/>
+          <w:bCs w:val="false"/>
+          <w:sz w:val="24"/>
+          <w:szCs w:val="24"/>
+        </w:rPr>
+      </w:pPr>
+      <w:r>
+        <w:rPr>
+          <w:rFonts w:ascii="Calibri" w:hAnsi="Calibri"/>
+          <w:b w:val="false"/>
+          <w:bCs w:val="false"/>
+          <w:sz w:val="24"/>
+          <w:szCs w:val="24"/>
+        </w:rPr>
+      </w:r>
+    </w:p>
+    <w:p>
+      <w:pPr>
+        <w:pStyle w:val="Normal"/>
+        <w:bidi w:val="0"/>
+        <w:jc w:val="left"/>
+        <w:rPr>
+          <w:rFonts w:ascii="Calibri" w:hAnsi="Calibri"/>
+          <w:b w:val="false"/>
+          <w:b w:val="false"/>
+          <w:bCs w:val="false"/>
+          <w:sz w:val="24"/>
+          <w:szCs w:val="24"/>
+        </w:rPr>
+      </w:pPr>
+      <w:r>
+        <w:rPr>
+          <w:rFonts w:ascii="Calibri" w:hAnsi="Calibri"/>
+          <w:b w:val="false"/>
+          <w:bCs w:val="false"/>
+          <w:sz w:val="24"/>
+          <w:szCs w:val="24"/>
+        </w:rPr>
+        <w:t>Add the following code in the “</w:t>
+      </w:r>
+      <w:r>
+        <w:rPr>
+          <w:rFonts w:eastAsia="NSimSun" w:cs="Arial" w:ascii="Calibri" w:hAnsi="Calibri"/>
+          <w:b w:val="false"/>
+          <w:bCs w:val="false"/>
+          <w:color w:val="auto"/>
+          <w:kern w:val="2"/>
+          <w:sz w:val="24"/>
+          <w:szCs w:val="24"/>
+          <w:lang w:val="en-ZA" w:eastAsia="zh-CN" w:bidi="hi-IN"/>
+        </w:rPr>
+        <w:t>EmployeesP</w:t>
+      </w:r>
+      <w:r>
+        <w:rPr>
+          <w:rFonts w:ascii="Calibri" w:hAnsi="Calibri"/>
+          <w:b w:val="false"/>
+          <w:bCs w:val="false"/>
+          <w:sz w:val="24"/>
+          <w:szCs w:val="24"/>
+        </w:rPr>
+        <w:t xml:space="preserve">age” </w:t>
+      </w:r>
+      <w:r>
+        <w:rPr>
+          <w:rFonts w:eastAsia="NSimSun" w:cs="Arial" w:ascii="Calibri" w:hAnsi="Calibri"/>
+          <w:b w:val="false"/>
+          <w:bCs w:val="false"/>
+          <w:color w:val="auto"/>
+          <w:kern w:val="2"/>
+          <w:sz w:val="24"/>
+          <w:szCs w:val="24"/>
+          <w:lang w:val="en-ZA" w:eastAsia="zh-CN" w:bidi="hi-IN"/>
+        </w:rPr>
+        <w:t>Content Page</w:t>
+      </w:r>
+      <w:r>
+        <w:rPr>
+          <w:rFonts w:ascii="Calibri" w:hAnsi="Calibri"/>
+          <w:b w:val="false"/>
+          <w:bCs w:val="false"/>
+          <w:sz w:val="24"/>
+          <w:szCs w:val="24"/>
+        </w:rPr>
+        <w:t>.</w:t>
+      </w:r>
+    </w:p>
+    <w:p>
+      <w:pPr>
+        <w:pStyle w:val="Normal"/>
+        <w:bidi w:val="0"/>
+        <w:jc w:val="left"/>
+        <w:rPr>
+          <w:sz w:val="18"/>
+          <w:szCs w:val="18"/>
+          <w:shd w:fill="DDDDDD" w:val="clear"/>
+        </w:rPr>
+      </w:pPr>
+      <w:r>
+        <w:rPr>
+          <w:rFonts w:ascii="Consolas" w:hAnsi="Consolas"/>
+          <w:color w:val="000000"/>
+          <w:sz w:val="18"/>
+          <w:szCs w:val="18"/>
+          <w:shd w:fill="DDDDDD" w:val="clear"/>
+        </w:rPr>
+        <w:t xml:space="preserve">            </w:t>
+      </w:r>
+      <w:r>
+        <w:rPr>
+          <w:rFonts w:ascii="Consolas" w:hAnsi="Consolas"/>
+          <w:color w:val="FF0000"/>
+          <w:sz w:val="18"/>
+          <w:szCs w:val="18"/>
+          <w:shd w:fill="DDDDDD" w:val="clear"/>
+        </w:rPr>
+        <w:t xml:space="preserve"> </w:t>
+      </w:r>
+      <w:r>
+        <w:rPr>
+          <w:rFonts w:ascii="Consolas" w:hAnsi="Consolas"/>
+          <w:color w:val="FF0000"/>
+          <w:sz w:val="18"/>
+          <w:szCs w:val="18"/>
+          <w:shd w:fill="DDDDDD" w:val="clear"/>
+        </w:rPr>
+        <w:t>xmlns</w:t>
+      </w:r>
+      <w:r>
+        <w:rPr>
+          <w:rFonts w:ascii="Consolas" w:hAnsi="Consolas"/>
+          <w:color w:val="0000FF"/>
+          <w:sz w:val="18"/>
+          <w:szCs w:val="18"/>
+          <w:shd w:fill="DDDDDD" w:val="clear"/>
+        </w:rPr>
+        <w:t>:</w:t>
+      </w:r>
+      <w:r>
+        <w:rPr>
+          <w:rFonts w:ascii="Consolas" w:hAnsi="Consolas"/>
+          <w:color w:val="FF0000"/>
+          <w:sz w:val="18"/>
+          <w:szCs w:val="18"/>
+          <w:shd w:fill="DDDDDD" w:val="clear"/>
+        </w:rPr>
+        <w:t>viewModels</w:t>
+      </w:r>
+      <w:r>
+        <w:rPr>
+          <w:rFonts w:ascii="Consolas" w:hAnsi="Consolas"/>
+          <w:color w:val="0000FF"/>
+          <w:sz w:val="18"/>
+          <w:szCs w:val="18"/>
+          <w:shd w:fill="DDDDDD" w:val="clear"/>
+        </w:rPr>
+        <w:t>="clr-namespace:EmployeeManagementXamarinFormsApp.ViewModels"&gt;</w:t>
+      </w:r>
+    </w:p>
+    <w:p>
+      <w:pPr>
+        <w:pStyle w:val="Normal"/>
+        <w:rPr>
+          <w:rFonts w:ascii="Consolas" w:hAnsi="Consolas"/>
+          <w:color w:val="000000"/>
+          <w:sz w:val="18"/>
+          <w:szCs w:val="18"/>
+          <w:shd w:fill="DDDDDD" w:val="clear"/>
+        </w:rPr>
+      </w:pPr>
+      <w:r>
+        <w:rPr>
+          <w:rFonts w:ascii="Consolas" w:hAnsi="Consolas"/>
+          <w:color w:val="000000"/>
+          <w:sz w:val="18"/>
+          <w:szCs w:val="18"/>
+          <w:shd w:fill="DDDDDD" w:val="clear"/>
+        </w:rPr>
+      </w:r>
+    </w:p>
+    <w:p>
+      <w:pPr>
+        <w:pStyle w:val="Normal"/>
+        <w:rPr>
+          <w:sz w:val="18"/>
+          <w:szCs w:val="18"/>
+          <w:shd w:fill="DDDDDD" w:val="clear"/>
+        </w:rPr>
+      </w:pPr>
+      <w:r>
+        <w:rPr>
+          <w:rFonts w:ascii="Consolas" w:hAnsi="Consolas"/>
+          <w:color w:val="000000"/>
+          <w:sz w:val="18"/>
+          <w:szCs w:val="18"/>
+          <w:shd w:fill="DDDDDD" w:val="clear"/>
+        </w:rPr>
+        <w:t xml:space="preserve">    </w:t>
+      </w:r>
+      <w:r>
+        <w:rPr>
+          <w:rFonts w:ascii="Consolas" w:hAnsi="Consolas"/>
+          <w:color w:val="0000FF"/>
+          <w:sz w:val="18"/>
+          <w:szCs w:val="18"/>
+          <w:shd w:fill="DDDDDD" w:val="clear"/>
+        </w:rPr>
+        <w:t>&lt;</w:t>
+      </w:r>
+      <w:r>
+        <w:rPr>
+          <w:rFonts w:ascii="Consolas" w:hAnsi="Consolas"/>
+          <w:color w:val="A31515"/>
+          <w:sz w:val="18"/>
+          <w:szCs w:val="18"/>
+          <w:shd w:fill="DDDDDD" w:val="clear"/>
+        </w:rPr>
+        <w:t>ContentPage.BindingContext</w:t>
+      </w:r>
+      <w:r>
+        <w:rPr>
+          <w:rFonts w:ascii="Consolas" w:hAnsi="Consolas"/>
+          <w:color w:val="0000FF"/>
+          <w:sz w:val="18"/>
+          <w:szCs w:val="18"/>
+          <w:shd w:fill="DDDDDD" w:val="clear"/>
+        </w:rPr>
+        <w:t>&gt;</w:t>
+      </w:r>
+    </w:p>
+    <w:p>
+      <w:pPr>
+        <w:pStyle w:val="Normal"/>
+        <w:rPr>
+          <w:sz w:val="18"/>
+          <w:szCs w:val="18"/>
+          <w:shd w:fill="DDDDDD" w:val="clear"/>
+        </w:rPr>
+      </w:pPr>
+      <w:r>
+        <w:rPr>
+          <w:rFonts w:ascii="Consolas" w:hAnsi="Consolas"/>
+          <w:color w:val="000000"/>
+          <w:sz w:val="18"/>
+          <w:szCs w:val="18"/>
+          <w:shd w:fill="DDDDDD" w:val="clear"/>
+        </w:rPr>
+        <w:t xml:space="preserve">        </w:t>
+      </w:r>
+      <w:r>
+        <w:rPr>
+          <w:rFonts w:ascii="Consolas" w:hAnsi="Consolas"/>
+          <w:color w:val="0000FF"/>
+          <w:sz w:val="18"/>
+          <w:szCs w:val="18"/>
+          <w:shd w:fill="DDDDDD" w:val="clear"/>
+        </w:rPr>
+        <w:t>&lt;</w:t>
+      </w:r>
+      <w:r>
+        <w:rPr>
+          <w:rFonts w:ascii="Consolas" w:hAnsi="Consolas"/>
+          <w:color w:val="A31515"/>
+          <w:sz w:val="18"/>
+          <w:szCs w:val="18"/>
+          <w:shd w:fill="DDDDDD" w:val="clear"/>
+        </w:rPr>
+        <w:t>viewModels</w:t>
+      </w:r>
+      <w:r>
+        <w:rPr>
+          <w:rFonts w:ascii="Consolas" w:hAnsi="Consolas"/>
+          <w:color w:val="0000FF"/>
+          <w:sz w:val="18"/>
+          <w:szCs w:val="18"/>
+          <w:shd w:fill="DDDDDD" w:val="clear"/>
+        </w:rPr>
+        <w:t>:</w:t>
+      </w:r>
+      <w:r>
+        <w:rPr>
+          <w:rFonts w:ascii="Consolas" w:hAnsi="Consolas"/>
+          <w:color w:val="A31515"/>
+          <w:sz w:val="18"/>
+          <w:szCs w:val="18"/>
+          <w:shd w:fill="DDDDDD" w:val="clear"/>
+        </w:rPr>
+        <w:t>EmployeesViewModel</w:t>
+      </w:r>
+      <w:r>
+        <w:rPr>
+          <w:rFonts w:ascii="Consolas" w:hAnsi="Consolas"/>
+          <w:color w:val="0000FF"/>
+          <w:sz w:val="18"/>
+          <w:szCs w:val="18"/>
+          <w:shd w:fill="DDDDDD" w:val="clear"/>
+        </w:rPr>
+        <w:t xml:space="preserve"> /&gt;</w:t>
+      </w:r>
+    </w:p>
+    <w:p>
+      <w:pPr>
+        <w:pStyle w:val="Normal"/>
+        <w:rPr>
+          <w:sz w:val="18"/>
+          <w:szCs w:val="18"/>
+          <w:shd w:fill="DDDDDD" w:val="clear"/>
+        </w:rPr>
+      </w:pPr>
+      <w:r>
+        <w:rPr>
+          <w:rFonts w:ascii="Consolas" w:hAnsi="Consolas"/>
+          <w:color w:val="000000"/>
+          <w:sz w:val="18"/>
+          <w:szCs w:val="18"/>
+          <w:shd w:fill="DDDDDD" w:val="clear"/>
+        </w:rPr>
+        <w:t xml:space="preserve">    </w:t>
+      </w:r>
+      <w:r>
+        <w:rPr>
+          <w:rFonts w:ascii="Consolas" w:hAnsi="Consolas"/>
+          <w:color w:val="0000FF"/>
+          <w:sz w:val="18"/>
+          <w:szCs w:val="18"/>
+          <w:shd w:fill="DDDDDD" w:val="clear"/>
+        </w:rPr>
+        <w:t>&lt;/</w:t>
+      </w:r>
+      <w:r>
+        <w:rPr>
+          <w:rFonts w:ascii="Consolas" w:hAnsi="Consolas"/>
+          <w:color w:val="A31515"/>
+          <w:sz w:val="18"/>
+          <w:szCs w:val="18"/>
+          <w:shd w:fill="DDDDDD" w:val="clear"/>
+        </w:rPr>
+        <w:t>ContentPage.BindingContext</w:t>
+      </w:r>
+      <w:r>
+        <w:rPr>
+          <w:rFonts w:ascii="Consolas" w:hAnsi="Consolas"/>
+          <w:color w:val="0000FF"/>
+          <w:sz w:val="18"/>
+          <w:szCs w:val="18"/>
+          <w:shd w:fill="DDDDDD" w:val="clear"/>
+        </w:rPr>
+        <w:t>&gt;</w:t>
+      </w:r>
+    </w:p>
+    <w:p>
+      <w:pPr>
+        <w:pStyle w:val="Normal"/>
+        <w:rPr>
+          <w:rFonts w:ascii="Consolas" w:hAnsi="Consolas"/>
+          <w:color w:val="000000"/>
+          <w:sz w:val="18"/>
+          <w:szCs w:val="18"/>
+          <w:shd w:fill="DDDDDD" w:val="clear"/>
+        </w:rPr>
+      </w:pPr>
+      <w:r>
+        <w:rPr>
+          <w:rFonts w:ascii="Consolas" w:hAnsi="Consolas"/>
+          <w:color w:val="000000"/>
+          <w:sz w:val="18"/>
+          <w:szCs w:val="18"/>
+          <w:shd w:fill="DDDDDD" w:val="clear"/>
+        </w:rPr>
+      </w:r>
+    </w:p>
+    <w:p>
+      <w:pPr>
+        <w:pStyle w:val="Normal"/>
+        <w:rPr>
+          <w:sz w:val="18"/>
+          <w:szCs w:val="18"/>
+          <w:shd w:fill="DDDDDD" w:val="clear"/>
+        </w:rPr>
+      </w:pPr>
+      <w:r>
+        <w:rPr>
+          <w:rFonts w:ascii="Consolas" w:hAnsi="Consolas"/>
+          <w:color w:val="000000"/>
+          <w:sz w:val="18"/>
+          <w:szCs w:val="18"/>
+          <w:shd w:fill="DDDDDD" w:val="clear"/>
+        </w:rPr>
+        <w:t xml:space="preserve">    </w:t>
+      </w:r>
+      <w:r>
+        <w:rPr>
+          <w:rFonts w:ascii="Consolas" w:hAnsi="Consolas"/>
+          <w:color w:val="0000FF"/>
+          <w:sz w:val="18"/>
+          <w:szCs w:val="18"/>
+          <w:shd w:fill="DDDDDD" w:val="clear"/>
+        </w:rPr>
+        <w:t>&lt;</w:t>
+      </w:r>
+      <w:r>
+        <w:rPr>
+          <w:rFonts w:ascii="Consolas" w:hAnsi="Consolas"/>
+          <w:color w:val="A31515"/>
+          <w:sz w:val="18"/>
+          <w:szCs w:val="18"/>
+          <w:shd w:fill="DDDDDD" w:val="clear"/>
+        </w:rPr>
+        <w:t>StackLayout</w:t>
+      </w:r>
+      <w:r>
+        <w:rPr>
+          <w:rFonts w:ascii="Consolas" w:hAnsi="Consolas"/>
+          <w:color w:val="FF0000"/>
+          <w:sz w:val="18"/>
+          <w:szCs w:val="18"/>
+          <w:shd w:fill="DDDDDD" w:val="clear"/>
+        </w:rPr>
+        <w:t xml:space="preserve"> Orientation</w:t>
+      </w:r>
+      <w:r>
+        <w:rPr>
+          <w:rFonts w:ascii="Consolas" w:hAnsi="Consolas"/>
+          <w:color w:val="0000FF"/>
+          <w:sz w:val="18"/>
+          <w:szCs w:val="18"/>
+          <w:shd w:fill="DDDDDD" w:val="clear"/>
+        </w:rPr>
+        <w:t>="Vertical"&gt;</w:t>
+      </w:r>
+    </w:p>
+    <w:p>
+      <w:pPr>
+        <w:pStyle w:val="Normal"/>
+        <w:rPr>
+          <w:sz w:val="18"/>
+          <w:szCs w:val="18"/>
+          <w:shd w:fill="DDDDDD" w:val="clear"/>
+        </w:rPr>
+      </w:pPr>
+      <w:r>
+        <w:rPr>
+          <w:rFonts w:ascii="Consolas" w:hAnsi="Consolas"/>
+          <w:color w:val="000000"/>
+          <w:sz w:val="18"/>
+          <w:szCs w:val="18"/>
+          <w:shd w:fill="DDDDDD" w:val="clear"/>
+        </w:rPr>
+        <w:t xml:space="preserve">        </w:t>
+      </w:r>
+      <w:r>
+        <w:rPr>
+          <w:rFonts w:ascii="Consolas" w:hAnsi="Consolas"/>
+          <w:color w:val="0000FF"/>
+          <w:sz w:val="18"/>
+          <w:szCs w:val="18"/>
+          <w:shd w:fill="DDDDDD" w:val="clear"/>
+        </w:rPr>
+        <w:t>&lt;</w:t>
+      </w:r>
+      <w:r>
+        <w:rPr>
+          <w:rFonts w:ascii="Consolas" w:hAnsi="Consolas"/>
+          <w:color w:val="A31515"/>
+          <w:sz w:val="18"/>
+          <w:szCs w:val="18"/>
+          <w:shd w:fill="DDDDDD" w:val="clear"/>
+        </w:rPr>
+        <w:t>ListView</w:t>
+      </w:r>
+      <w:r>
+        <w:rPr>
+          <w:rFonts w:ascii="Consolas" w:hAnsi="Consolas"/>
+          <w:color w:val="FF0000"/>
+          <w:sz w:val="18"/>
+          <w:szCs w:val="18"/>
+          <w:shd w:fill="DDDDDD" w:val="clear"/>
+        </w:rPr>
+        <w:t xml:space="preserve"> ItemsSource</w:t>
+      </w:r>
+      <w:r>
+        <w:rPr>
+          <w:rFonts w:ascii="Consolas" w:hAnsi="Consolas"/>
+          <w:color w:val="0000FF"/>
+          <w:sz w:val="18"/>
+          <w:szCs w:val="18"/>
+          <w:shd w:fill="DDDDDD" w:val="clear"/>
+        </w:rPr>
+        <w:t>="{</w:t>
+      </w:r>
+      <w:r>
+        <w:rPr>
+          <w:rFonts w:ascii="Consolas" w:hAnsi="Consolas"/>
+          <w:color w:val="A31515"/>
+          <w:sz w:val="18"/>
+          <w:szCs w:val="18"/>
+          <w:shd w:fill="DDDDDD" w:val="clear"/>
+        </w:rPr>
+        <w:t>Binding</w:t>
+      </w:r>
+      <w:r>
+        <w:rPr>
+          <w:rFonts w:ascii="Consolas" w:hAnsi="Consolas"/>
+          <w:color w:val="FF0000"/>
+          <w:sz w:val="18"/>
+          <w:szCs w:val="18"/>
+          <w:shd w:fill="DDDDDD" w:val="clear"/>
+        </w:rPr>
+        <w:t xml:space="preserve"> EmployeeBindingModel</w:t>
+      </w:r>
+      <w:r>
+        <w:rPr>
+          <w:rFonts w:ascii="Consolas" w:hAnsi="Consolas"/>
+          <w:color w:val="0000FF"/>
+          <w:sz w:val="18"/>
+          <w:szCs w:val="18"/>
+          <w:shd w:fill="DDDDDD" w:val="clear"/>
+        </w:rPr>
+        <w:t>}"</w:t>
+      </w:r>
+      <w:r>
+        <w:rPr>
+          <w:rFonts w:ascii="Consolas" w:hAnsi="Consolas"/>
+          <w:color w:val="FF0000"/>
+          <w:sz w:val="18"/>
+          <w:szCs w:val="18"/>
+          <w:shd w:fill="DDDDDD" w:val="clear"/>
+        </w:rPr>
+        <w:t xml:space="preserve"> HasUnevenRows</w:t>
+      </w:r>
+      <w:r>
+        <w:rPr>
+          <w:rFonts w:ascii="Consolas" w:hAnsi="Consolas"/>
+          <w:color w:val="0000FF"/>
+          <w:sz w:val="18"/>
+          <w:szCs w:val="18"/>
+          <w:shd w:fill="DDDDDD" w:val="clear"/>
+        </w:rPr>
+        <w:t>="True"&gt;</w:t>
+      </w:r>
+    </w:p>
+    <w:p>
+      <w:pPr>
+        <w:pStyle w:val="Normal"/>
+        <w:rPr>
+          <w:sz w:val="18"/>
+          <w:szCs w:val="18"/>
+          <w:shd w:fill="DDDDDD" w:val="clear"/>
+        </w:rPr>
+      </w:pPr>
+      <w:r>
+        <w:rPr>
+          <w:rFonts w:ascii="Consolas" w:hAnsi="Consolas"/>
+          <w:color w:val="000000"/>
+          <w:sz w:val="18"/>
+          <w:szCs w:val="18"/>
+          <w:shd w:fill="DDDDDD" w:val="clear"/>
+        </w:rPr>
+        <w:t xml:space="preserve">            </w:t>
+      </w:r>
+      <w:r>
+        <w:rPr>
+          <w:rFonts w:ascii="Consolas" w:hAnsi="Consolas"/>
+          <w:color w:val="0000FF"/>
+          <w:sz w:val="18"/>
+          <w:szCs w:val="18"/>
+          <w:shd w:fill="DDDDDD" w:val="clear"/>
+        </w:rPr>
+        <w:t>&lt;</w:t>
+      </w:r>
+      <w:r>
+        <w:rPr>
+          <w:rFonts w:ascii="Consolas" w:hAnsi="Consolas"/>
+          <w:color w:val="A31515"/>
+          <w:sz w:val="18"/>
+          <w:szCs w:val="18"/>
+          <w:shd w:fill="DDDDDD" w:val="clear"/>
+        </w:rPr>
+        <w:t>ListView.ItemTemplate</w:t>
+      </w:r>
+      <w:r>
+        <w:rPr>
+          <w:rFonts w:ascii="Consolas" w:hAnsi="Consolas"/>
+          <w:color w:val="0000FF"/>
+          <w:sz w:val="18"/>
+          <w:szCs w:val="18"/>
+          <w:shd w:fill="DDDDDD" w:val="clear"/>
+        </w:rPr>
+        <w:t>&gt;</w:t>
+      </w:r>
+    </w:p>
+    <w:p>
+      <w:pPr>
+        <w:pStyle w:val="Normal"/>
+        <w:rPr>
+          <w:sz w:val="18"/>
+          <w:szCs w:val="18"/>
+          <w:shd w:fill="DDDDDD" w:val="clear"/>
+        </w:rPr>
+      </w:pPr>
+      <w:r>
+        <w:rPr>
+          <w:rFonts w:ascii="Consolas" w:hAnsi="Consolas"/>
+          <w:color w:val="000000"/>
+          <w:sz w:val="18"/>
+          <w:szCs w:val="18"/>
+          <w:shd w:fill="DDDDDD" w:val="clear"/>
+        </w:rPr>
+        <w:t xml:space="preserve">                </w:t>
+      </w:r>
+      <w:r>
+        <w:rPr>
+          <w:rFonts w:ascii="Consolas" w:hAnsi="Consolas"/>
+          <w:color w:val="0000FF"/>
+          <w:sz w:val="18"/>
+          <w:szCs w:val="18"/>
+          <w:shd w:fill="DDDDDD" w:val="clear"/>
+        </w:rPr>
+        <w:t>&lt;</w:t>
+      </w:r>
+      <w:r>
+        <w:rPr>
+          <w:rFonts w:ascii="Consolas" w:hAnsi="Consolas"/>
+          <w:color w:val="A31515"/>
+          <w:sz w:val="18"/>
+          <w:szCs w:val="18"/>
+          <w:shd w:fill="DDDDDD" w:val="clear"/>
+        </w:rPr>
+        <w:t>DataTemplate</w:t>
+      </w:r>
+      <w:r>
+        <w:rPr>
+          <w:rFonts w:ascii="Consolas" w:hAnsi="Consolas"/>
+          <w:color w:val="0000FF"/>
+          <w:sz w:val="18"/>
+          <w:szCs w:val="18"/>
+          <w:shd w:fill="DDDDDD" w:val="clear"/>
+        </w:rPr>
+        <w:t>&gt;</w:t>
+      </w:r>
+    </w:p>
+    <w:p>
+      <w:pPr>
+        <w:pStyle w:val="Normal"/>
+        <w:rPr>
+          <w:sz w:val="18"/>
+          <w:szCs w:val="18"/>
+          <w:shd w:fill="DDDDDD" w:val="clear"/>
+        </w:rPr>
+      </w:pPr>
+      <w:r>
+        <w:rPr>
+          <w:rFonts w:ascii="Consolas" w:hAnsi="Consolas"/>
+          <w:color w:val="000000"/>
+          <w:sz w:val="18"/>
+          <w:szCs w:val="18"/>
+          <w:shd w:fill="DDDDDD" w:val="clear"/>
+        </w:rPr>
+        <w:t xml:space="preserve">                    </w:t>
+      </w:r>
+      <w:r>
+        <w:rPr>
+          <w:rFonts w:ascii="Consolas" w:hAnsi="Consolas"/>
+          <w:color w:val="0000FF"/>
+          <w:sz w:val="18"/>
+          <w:szCs w:val="18"/>
+          <w:shd w:fill="DDDDDD" w:val="clear"/>
+        </w:rPr>
+        <w:t>&lt;</w:t>
+      </w:r>
+      <w:r>
+        <w:rPr>
+          <w:rFonts w:ascii="Consolas" w:hAnsi="Consolas"/>
+          <w:color w:val="A31515"/>
+          <w:sz w:val="18"/>
+          <w:szCs w:val="18"/>
+          <w:shd w:fill="DDDDDD" w:val="clear"/>
+        </w:rPr>
+        <w:t>ViewCell</w:t>
+      </w:r>
+      <w:r>
+        <w:rPr>
+          <w:rFonts w:ascii="Consolas" w:hAnsi="Consolas"/>
+          <w:color w:val="0000FF"/>
+          <w:sz w:val="18"/>
+          <w:szCs w:val="18"/>
+          <w:shd w:fill="DDDDDD" w:val="clear"/>
+        </w:rPr>
+        <w:t>&gt;</w:t>
+      </w:r>
+    </w:p>
+    <w:p>
+      <w:pPr>
+        <w:pStyle w:val="Normal"/>
+        <w:rPr>
+          <w:sz w:val="18"/>
+          <w:szCs w:val="18"/>
+          <w:shd w:fill="DDDDDD" w:val="clear"/>
+        </w:rPr>
+      </w:pPr>
+      <w:r>
+        <w:rPr>
+          <w:rFonts w:ascii="Consolas" w:hAnsi="Consolas"/>
+          <w:color w:val="000000"/>
+          <w:sz w:val="18"/>
+          <w:szCs w:val="18"/>
+          <w:shd w:fill="DDDDDD" w:val="clear"/>
+        </w:rPr>
+        <w:t xml:space="preserve">                        </w:t>
+      </w:r>
+      <w:r>
+        <w:rPr>
+          <w:rFonts w:ascii="Consolas" w:hAnsi="Consolas"/>
+          <w:color w:val="0000FF"/>
+          <w:sz w:val="18"/>
+          <w:szCs w:val="18"/>
+          <w:shd w:fill="DDDDDD" w:val="clear"/>
+        </w:rPr>
+        <w:t>&lt;</w:t>
+      </w:r>
+      <w:r>
+        <w:rPr>
+          <w:rFonts w:ascii="Consolas" w:hAnsi="Consolas"/>
+          <w:color w:val="A31515"/>
+          <w:sz w:val="18"/>
+          <w:szCs w:val="18"/>
+          <w:shd w:fill="DDDDDD" w:val="clear"/>
+        </w:rPr>
+        <w:t>StackLayout</w:t>
+      </w:r>
+      <w:r>
+        <w:rPr>
+          <w:rFonts w:ascii="Consolas" w:hAnsi="Consolas"/>
+          <w:color w:val="0000FF"/>
+          <w:sz w:val="18"/>
+          <w:szCs w:val="18"/>
+          <w:shd w:fill="DDDDDD" w:val="clear"/>
+        </w:rPr>
+        <w:t>&gt;</w:t>
+      </w:r>
+    </w:p>
+    <w:p>
+      <w:pPr>
+        <w:pStyle w:val="Normal"/>
+        <w:rPr>
+          <w:sz w:val="18"/>
+          <w:szCs w:val="18"/>
+          <w:shd w:fill="DDDDDD" w:val="clear"/>
+        </w:rPr>
+      </w:pPr>
+      <w:r>
+        <w:rPr>
+          <w:rFonts w:ascii="Consolas" w:hAnsi="Consolas"/>
+          <w:color w:val="000000"/>
+          <w:sz w:val="18"/>
+          <w:szCs w:val="18"/>
+          <w:shd w:fill="DDDDDD" w:val="clear"/>
+        </w:rPr>
+        <w:t xml:space="preserve">                            </w:t>
+      </w:r>
+      <w:r>
+        <w:rPr>
+          <w:rFonts w:ascii="Consolas" w:hAnsi="Consolas"/>
+          <w:color w:val="0000FF"/>
+          <w:sz w:val="18"/>
+          <w:szCs w:val="18"/>
+          <w:shd w:fill="DDDDDD" w:val="clear"/>
+        </w:rPr>
+        <w:t>&lt;</w:t>
+      </w:r>
+      <w:r>
+        <w:rPr>
+          <w:rFonts w:ascii="Consolas" w:hAnsi="Consolas"/>
+          <w:color w:val="A31515"/>
+          <w:sz w:val="18"/>
+          <w:szCs w:val="18"/>
+          <w:shd w:fill="DDDDDD" w:val="clear"/>
+        </w:rPr>
+        <w:t>Label</w:t>
+      </w:r>
+      <w:r>
+        <w:rPr>
+          <w:rFonts w:ascii="Consolas" w:hAnsi="Consolas"/>
+          <w:color w:val="FF0000"/>
+          <w:sz w:val="18"/>
+          <w:szCs w:val="18"/>
+          <w:shd w:fill="DDDDDD" w:val="clear"/>
+        </w:rPr>
+        <w:t xml:space="preserve"> Text</w:t>
+      </w:r>
+      <w:r>
+        <w:rPr>
+          <w:rFonts w:ascii="Consolas" w:hAnsi="Consolas"/>
+          <w:color w:val="0000FF"/>
+          <w:sz w:val="18"/>
+          <w:szCs w:val="18"/>
+          <w:shd w:fill="DDDDDD" w:val="clear"/>
+        </w:rPr>
+        <w:t>="{</w:t>
+      </w:r>
+      <w:r>
+        <w:rPr>
+          <w:rFonts w:ascii="Consolas" w:hAnsi="Consolas"/>
+          <w:color w:val="A31515"/>
+          <w:sz w:val="18"/>
+          <w:szCs w:val="18"/>
+          <w:shd w:fill="DDDDDD" w:val="clear"/>
+        </w:rPr>
+        <w:t>Binding</w:t>
+      </w:r>
+      <w:r>
+        <w:rPr>
+          <w:rFonts w:ascii="Consolas" w:hAnsi="Consolas"/>
+          <w:color w:val="FF0000"/>
+          <w:sz w:val="18"/>
+          <w:szCs w:val="18"/>
+          <w:shd w:fill="DDDDDD" w:val="clear"/>
+        </w:rPr>
+        <w:t xml:space="preserve"> tbFirstName</w:t>
+      </w:r>
+      <w:r>
+        <w:rPr>
+          <w:rFonts w:ascii="Consolas" w:hAnsi="Consolas"/>
+          <w:color w:val="0000FF"/>
+          <w:sz w:val="18"/>
+          <w:szCs w:val="18"/>
+          <w:shd w:fill="DDDDDD" w:val="clear"/>
+        </w:rPr>
+        <w:t>}"/&gt;</w:t>
+      </w:r>
+    </w:p>
+    <w:p>
+      <w:pPr>
+        <w:pStyle w:val="Normal"/>
+        <w:rPr>
+          <w:sz w:val="18"/>
+          <w:szCs w:val="18"/>
+          <w:shd w:fill="DDDDDD" w:val="clear"/>
+        </w:rPr>
+      </w:pPr>
+      <w:r>
+        <w:rPr>
+          <w:rFonts w:ascii="Consolas" w:hAnsi="Consolas"/>
+          <w:color w:val="000000"/>
+          <w:sz w:val="18"/>
+          <w:szCs w:val="18"/>
+          <w:shd w:fill="DDDDDD" w:val="clear"/>
+        </w:rPr>
+        <w:t xml:space="preserve">                            </w:t>
+      </w:r>
+      <w:r>
+        <w:rPr>
+          <w:rFonts w:ascii="Consolas" w:hAnsi="Consolas"/>
+          <w:color w:val="0000FF"/>
+          <w:sz w:val="18"/>
+          <w:szCs w:val="18"/>
+          <w:shd w:fill="DDDDDD" w:val="clear"/>
+        </w:rPr>
+        <w:t>&lt;</w:t>
+      </w:r>
+      <w:r>
+        <w:rPr>
+          <w:rFonts w:ascii="Consolas" w:hAnsi="Consolas"/>
+          <w:color w:val="A31515"/>
+          <w:sz w:val="18"/>
+          <w:szCs w:val="18"/>
+          <w:shd w:fill="DDDDDD" w:val="clear"/>
+        </w:rPr>
+        <w:t>Label</w:t>
+      </w:r>
+      <w:r>
+        <w:rPr>
+          <w:rFonts w:ascii="Consolas" w:hAnsi="Consolas"/>
+          <w:color w:val="FF0000"/>
+          <w:sz w:val="18"/>
+          <w:szCs w:val="18"/>
+          <w:shd w:fill="DDDDDD" w:val="clear"/>
+        </w:rPr>
+        <w:t xml:space="preserve"> Text</w:t>
+      </w:r>
+      <w:r>
+        <w:rPr>
+          <w:rFonts w:ascii="Consolas" w:hAnsi="Consolas"/>
+          <w:color w:val="0000FF"/>
+          <w:sz w:val="18"/>
+          <w:szCs w:val="18"/>
+          <w:shd w:fill="DDDDDD" w:val="clear"/>
+        </w:rPr>
+        <w:t>="{</w:t>
+      </w:r>
+      <w:r>
+        <w:rPr>
+          <w:rFonts w:ascii="Consolas" w:hAnsi="Consolas"/>
+          <w:color w:val="A31515"/>
+          <w:sz w:val="18"/>
+          <w:szCs w:val="18"/>
+          <w:shd w:fill="DDDDDD" w:val="clear"/>
+        </w:rPr>
+        <w:t>Binding</w:t>
+      </w:r>
+      <w:r>
+        <w:rPr>
+          <w:rFonts w:ascii="Consolas" w:hAnsi="Consolas"/>
+          <w:color w:val="FF0000"/>
+          <w:sz w:val="18"/>
+          <w:szCs w:val="18"/>
+          <w:shd w:fill="DDDDDD" w:val="clear"/>
+        </w:rPr>
+        <w:t xml:space="preserve"> tbSurname</w:t>
+      </w:r>
+      <w:r>
+        <w:rPr>
+          <w:rFonts w:ascii="Consolas" w:hAnsi="Consolas"/>
+          <w:color w:val="0000FF"/>
+          <w:sz w:val="18"/>
+          <w:szCs w:val="18"/>
+          <w:shd w:fill="DDDDDD" w:val="clear"/>
+        </w:rPr>
+        <w:t>}"/&gt;</w:t>
+      </w:r>
+    </w:p>
+    <w:p>
+      <w:pPr>
+        <w:pStyle w:val="Normal"/>
+        <w:rPr>
+          <w:sz w:val="18"/>
+          <w:szCs w:val="18"/>
+          <w:shd w:fill="DDDDDD" w:val="clear"/>
+        </w:rPr>
+      </w:pPr>
+      <w:r>
+        <w:rPr>
+          <w:rFonts w:ascii="Consolas" w:hAnsi="Consolas"/>
+          <w:color w:val="000000"/>
+          <w:sz w:val="18"/>
+          <w:szCs w:val="18"/>
+          <w:shd w:fill="DDDDDD" w:val="clear"/>
+        </w:rPr>
+        <w:t xml:space="preserve">                            </w:t>
+      </w:r>
+      <w:r>
+        <w:rPr>
+          <w:rFonts w:ascii="Consolas" w:hAnsi="Consolas"/>
+          <w:color w:val="0000FF"/>
+          <w:sz w:val="18"/>
+          <w:szCs w:val="18"/>
+          <w:shd w:fill="DDDDDD" w:val="clear"/>
+        </w:rPr>
+        <w:t>&lt;</w:t>
+      </w:r>
+      <w:r>
+        <w:rPr>
+          <w:rFonts w:ascii="Consolas" w:hAnsi="Consolas"/>
+          <w:color w:val="A31515"/>
+          <w:sz w:val="18"/>
+          <w:szCs w:val="18"/>
+          <w:shd w:fill="DDDDDD" w:val="clear"/>
+        </w:rPr>
+        <w:t>Label</w:t>
+      </w:r>
+      <w:r>
+        <w:rPr>
+          <w:rFonts w:ascii="Consolas" w:hAnsi="Consolas"/>
+          <w:color w:val="FF0000"/>
+          <w:sz w:val="18"/>
+          <w:szCs w:val="18"/>
+          <w:shd w:fill="DDDDDD" w:val="clear"/>
+        </w:rPr>
+        <w:t xml:space="preserve"> Text</w:t>
+      </w:r>
+      <w:r>
+        <w:rPr>
+          <w:rFonts w:ascii="Consolas" w:hAnsi="Consolas"/>
+          <w:color w:val="0000FF"/>
+          <w:sz w:val="18"/>
+          <w:szCs w:val="18"/>
+          <w:shd w:fill="DDDDDD" w:val="clear"/>
+        </w:rPr>
+        <w:t>="{</w:t>
+      </w:r>
+      <w:r>
+        <w:rPr>
+          <w:rFonts w:ascii="Consolas" w:hAnsi="Consolas"/>
+          <w:color w:val="A31515"/>
+          <w:sz w:val="18"/>
+          <w:szCs w:val="18"/>
+          <w:shd w:fill="DDDDDD" w:val="clear"/>
+        </w:rPr>
+        <w:t>Binding</w:t>
+      </w:r>
+      <w:r>
+        <w:rPr>
+          <w:rFonts w:ascii="Consolas" w:hAnsi="Consolas"/>
+          <w:color w:val="FF0000"/>
+          <w:sz w:val="18"/>
+          <w:szCs w:val="18"/>
+          <w:shd w:fill="DDDDDD" w:val="clear"/>
+        </w:rPr>
+        <w:t xml:space="preserve"> tbTellNo</w:t>
+      </w:r>
+      <w:r>
+        <w:rPr>
+          <w:rFonts w:ascii="Consolas" w:hAnsi="Consolas"/>
+          <w:color w:val="0000FF"/>
+          <w:sz w:val="18"/>
+          <w:szCs w:val="18"/>
+          <w:shd w:fill="DDDDDD" w:val="clear"/>
+        </w:rPr>
+        <w:t>}"/&gt;</w:t>
+      </w:r>
+    </w:p>
+    <w:p>
+      <w:pPr>
+        <w:pStyle w:val="Normal"/>
+        <w:rPr>
+          <w:sz w:val="18"/>
+          <w:szCs w:val="18"/>
+          <w:shd w:fill="DDDDDD" w:val="clear"/>
+        </w:rPr>
+      </w:pPr>
+      <w:r>
+        <w:rPr>
+          <w:rFonts w:ascii="Consolas" w:hAnsi="Consolas"/>
+          <w:color w:val="000000"/>
+          <w:sz w:val="18"/>
+          <w:szCs w:val="18"/>
+          <w:shd w:fill="DDDDDD" w:val="clear"/>
+        </w:rPr>
+        <w:t xml:space="preserve">                            </w:t>
+      </w:r>
+      <w:r>
+        <w:rPr>
+          <w:rFonts w:ascii="Consolas" w:hAnsi="Consolas"/>
+          <w:color w:val="0000FF"/>
+          <w:sz w:val="18"/>
+          <w:szCs w:val="18"/>
+          <w:shd w:fill="DDDDDD" w:val="clear"/>
+        </w:rPr>
+        <w:t>&lt;</w:t>
+      </w:r>
+      <w:r>
+        <w:rPr>
+          <w:rFonts w:ascii="Consolas" w:hAnsi="Consolas"/>
+          <w:color w:val="A31515"/>
+          <w:sz w:val="18"/>
+          <w:szCs w:val="18"/>
+          <w:shd w:fill="DDDDDD" w:val="clear"/>
+        </w:rPr>
+        <w:t>Label</w:t>
+      </w:r>
+      <w:r>
+        <w:rPr>
+          <w:rFonts w:ascii="Consolas" w:hAnsi="Consolas"/>
+          <w:color w:val="FF0000"/>
+          <w:sz w:val="18"/>
+          <w:szCs w:val="18"/>
+          <w:shd w:fill="DDDDDD" w:val="clear"/>
+        </w:rPr>
+        <w:t xml:space="preserve"> Text</w:t>
+      </w:r>
+      <w:r>
+        <w:rPr>
+          <w:rFonts w:ascii="Consolas" w:hAnsi="Consolas"/>
+          <w:color w:val="0000FF"/>
+          <w:sz w:val="18"/>
+          <w:szCs w:val="18"/>
+          <w:shd w:fill="DDDDDD" w:val="clear"/>
+        </w:rPr>
+        <w:t>="{</w:t>
+      </w:r>
+      <w:r>
+        <w:rPr>
+          <w:rFonts w:ascii="Consolas" w:hAnsi="Consolas"/>
+          <w:color w:val="A31515"/>
+          <w:sz w:val="18"/>
+          <w:szCs w:val="18"/>
+          <w:shd w:fill="DDDDDD" w:val="clear"/>
+        </w:rPr>
+        <w:t>Binding</w:t>
+      </w:r>
+      <w:r>
+        <w:rPr>
+          <w:rFonts w:ascii="Consolas" w:hAnsi="Consolas"/>
+          <w:color w:val="FF0000"/>
+          <w:sz w:val="18"/>
+          <w:szCs w:val="18"/>
+          <w:shd w:fill="DDDDDD" w:val="clear"/>
+        </w:rPr>
+        <w:t xml:space="preserve"> tbEmail</w:t>
+      </w:r>
+      <w:r>
+        <w:rPr>
+          <w:rFonts w:ascii="Consolas" w:hAnsi="Consolas"/>
+          <w:color w:val="0000FF"/>
+          <w:sz w:val="18"/>
+          <w:szCs w:val="18"/>
+          <w:shd w:fill="DDDDDD" w:val="clear"/>
+        </w:rPr>
+        <w:t>}"/&gt;</w:t>
+      </w:r>
+    </w:p>
+    <w:p>
+      <w:pPr>
+        <w:pStyle w:val="Normal"/>
+        <w:rPr>
+          <w:sz w:val="18"/>
+          <w:szCs w:val="18"/>
+          <w:shd w:fill="DDDDDD" w:val="clear"/>
+        </w:rPr>
+      </w:pPr>
+      <w:r>
+        <w:rPr>
+          <w:rFonts w:ascii="Consolas" w:hAnsi="Consolas"/>
+          <w:color w:val="000000"/>
+          <w:sz w:val="18"/>
+          <w:szCs w:val="18"/>
+          <w:shd w:fill="DDDDDD" w:val="clear"/>
+        </w:rPr>
+        <w:t xml:space="preserve">                        </w:t>
+      </w:r>
+      <w:r>
+        <w:rPr>
+          <w:rFonts w:ascii="Consolas" w:hAnsi="Consolas"/>
+          <w:color w:val="0000FF"/>
+          <w:sz w:val="18"/>
+          <w:szCs w:val="18"/>
+          <w:shd w:fill="DDDDDD" w:val="clear"/>
+        </w:rPr>
+        <w:t>&lt;/</w:t>
+      </w:r>
+      <w:r>
+        <w:rPr>
+          <w:rFonts w:ascii="Consolas" w:hAnsi="Consolas"/>
+          <w:color w:val="A31515"/>
+          <w:sz w:val="18"/>
+          <w:szCs w:val="18"/>
+          <w:shd w:fill="DDDDDD" w:val="clear"/>
+        </w:rPr>
+        <w:t>StackLayout</w:t>
+      </w:r>
+      <w:r>
+        <w:rPr>
+          <w:rFonts w:ascii="Consolas" w:hAnsi="Consolas"/>
+          <w:color w:val="0000FF"/>
+          <w:sz w:val="18"/>
+          <w:szCs w:val="18"/>
+          <w:shd w:fill="DDDDDD" w:val="clear"/>
+        </w:rPr>
+        <w:t>&gt;</w:t>
+      </w:r>
+    </w:p>
+    <w:p>
+      <w:pPr>
+        <w:pStyle w:val="Normal"/>
+        <w:rPr>
+          <w:sz w:val="18"/>
+          <w:szCs w:val="18"/>
+          <w:shd w:fill="DDDDDD" w:val="clear"/>
+        </w:rPr>
+      </w:pPr>
+      <w:r>
+        <w:rPr>
+          <w:rFonts w:ascii="Consolas" w:hAnsi="Consolas"/>
+          <w:color w:val="000000"/>
+          <w:sz w:val="18"/>
+          <w:szCs w:val="18"/>
+          <w:shd w:fill="DDDDDD" w:val="clear"/>
+        </w:rPr>
+        <w:t xml:space="preserve">                    </w:t>
+      </w:r>
+      <w:r>
+        <w:rPr>
+          <w:rFonts w:ascii="Consolas" w:hAnsi="Consolas"/>
+          <w:color w:val="0000FF"/>
+          <w:sz w:val="18"/>
+          <w:szCs w:val="18"/>
+          <w:shd w:fill="DDDDDD" w:val="clear"/>
+        </w:rPr>
+        <w:t>&lt;/</w:t>
+      </w:r>
+      <w:r>
+        <w:rPr>
+          <w:rFonts w:ascii="Consolas" w:hAnsi="Consolas"/>
+          <w:color w:val="A31515"/>
+          <w:sz w:val="18"/>
+          <w:szCs w:val="18"/>
+          <w:shd w:fill="DDDDDD" w:val="clear"/>
+        </w:rPr>
+        <w:t>ViewCell</w:t>
+      </w:r>
+      <w:r>
+        <w:rPr>
+          <w:rFonts w:ascii="Consolas" w:hAnsi="Consolas"/>
+          <w:color w:val="0000FF"/>
+          <w:sz w:val="18"/>
+          <w:szCs w:val="18"/>
+          <w:shd w:fill="DDDDDD" w:val="clear"/>
+        </w:rPr>
+        <w:t>&gt;</w:t>
+      </w:r>
+    </w:p>
+    <w:p>
+      <w:pPr>
+        <w:pStyle w:val="Normal"/>
+        <w:rPr>
+          <w:sz w:val="18"/>
+          <w:szCs w:val="18"/>
+          <w:shd w:fill="DDDDDD" w:val="clear"/>
+        </w:rPr>
+      </w:pPr>
+      <w:r>
+        <w:rPr>
+          <w:rFonts w:ascii="Consolas" w:hAnsi="Consolas"/>
+          <w:color w:val="000000"/>
+          <w:sz w:val="18"/>
+          <w:szCs w:val="18"/>
+          <w:shd w:fill="DDDDDD" w:val="clear"/>
+        </w:rPr>
+        <w:t xml:space="preserve">                </w:t>
+      </w:r>
+      <w:r>
+        <w:rPr>
+          <w:rFonts w:ascii="Consolas" w:hAnsi="Consolas"/>
+          <w:color w:val="0000FF"/>
+          <w:sz w:val="18"/>
+          <w:szCs w:val="18"/>
+          <w:shd w:fill="DDDDDD" w:val="clear"/>
+        </w:rPr>
+        <w:t>&lt;/</w:t>
+      </w:r>
+      <w:r>
+        <w:rPr>
+          <w:rFonts w:ascii="Consolas" w:hAnsi="Consolas"/>
+          <w:color w:val="A31515"/>
+          <w:sz w:val="18"/>
+          <w:szCs w:val="18"/>
+          <w:shd w:fill="DDDDDD" w:val="clear"/>
+        </w:rPr>
+        <w:t>DataTemplate</w:t>
+      </w:r>
+      <w:r>
+        <w:rPr>
+          <w:rFonts w:ascii="Consolas" w:hAnsi="Consolas"/>
+          <w:color w:val="0000FF"/>
+          <w:sz w:val="18"/>
+          <w:szCs w:val="18"/>
+          <w:shd w:fill="DDDDDD" w:val="clear"/>
+        </w:rPr>
+        <w:t>&gt;</w:t>
+      </w:r>
+    </w:p>
+    <w:p>
+      <w:pPr>
+        <w:pStyle w:val="Normal"/>
+        <w:rPr>
+          <w:sz w:val="18"/>
+          <w:szCs w:val="18"/>
+          <w:shd w:fill="DDDDDD" w:val="clear"/>
+        </w:rPr>
+      </w:pPr>
+      <w:r>
+        <w:rPr>
+          <w:rFonts w:ascii="Consolas" w:hAnsi="Consolas"/>
+          <w:color w:val="000000"/>
+          <w:sz w:val="18"/>
+          <w:szCs w:val="18"/>
+          <w:shd w:fill="DDDDDD" w:val="clear"/>
+        </w:rPr>
+        <w:t xml:space="preserve">            </w:t>
+      </w:r>
+      <w:r>
+        <w:rPr>
+          <w:rFonts w:ascii="Consolas" w:hAnsi="Consolas"/>
+          <w:color w:val="0000FF"/>
+          <w:sz w:val="18"/>
+          <w:szCs w:val="18"/>
+          <w:shd w:fill="DDDDDD" w:val="clear"/>
+        </w:rPr>
+        <w:t>&lt;/</w:t>
+      </w:r>
+      <w:r>
+        <w:rPr>
+          <w:rFonts w:ascii="Consolas" w:hAnsi="Consolas"/>
+          <w:color w:val="A31515"/>
+          <w:sz w:val="18"/>
+          <w:szCs w:val="18"/>
+          <w:shd w:fill="DDDDDD" w:val="clear"/>
+        </w:rPr>
+        <w:t>ListView.ItemTemplate</w:t>
+      </w:r>
+      <w:r>
+        <w:rPr>
+          <w:rFonts w:ascii="Consolas" w:hAnsi="Consolas"/>
+          <w:color w:val="0000FF"/>
+          <w:sz w:val="18"/>
+          <w:szCs w:val="18"/>
+          <w:shd w:fill="DDDDDD" w:val="clear"/>
+        </w:rPr>
+        <w:t>&gt;</w:t>
+      </w:r>
+    </w:p>
+    <w:p>
+      <w:pPr>
+        <w:pStyle w:val="Normal"/>
+        <w:rPr>
+          <w:sz w:val="18"/>
+          <w:szCs w:val="18"/>
+          <w:shd w:fill="DDDDDD" w:val="clear"/>
+        </w:rPr>
+      </w:pPr>
+      <w:r>
+        <w:rPr>
+          <w:rFonts w:ascii="Consolas" w:hAnsi="Consolas"/>
+          <w:color w:val="000000"/>
+          <w:sz w:val="18"/>
+          <w:szCs w:val="18"/>
+          <w:shd w:fill="DDDDDD" w:val="clear"/>
+        </w:rPr>
+        <w:t xml:space="preserve">        </w:t>
+      </w:r>
+      <w:r>
+        <w:rPr>
+          <w:rFonts w:ascii="Consolas" w:hAnsi="Consolas"/>
+          <w:color w:val="0000FF"/>
+          <w:sz w:val="18"/>
+          <w:szCs w:val="18"/>
+          <w:shd w:fill="DDDDDD" w:val="clear"/>
+        </w:rPr>
+        <w:t>&lt;/</w:t>
+      </w:r>
+      <w:r>
+        <w:rPr>
+          <w:rFonts w:ascii="Consolas" w:hAnsi="Consolas"/>
+          <w:color w:val="A31515"/>
+          <w:sz w:val="18"/>
+          <w:szCs w:val="18"/>
+          <w:shd w:fill="DDDDDD" w:val="clear"/>
+        </w:rPr>
+        <w:t>ListView</w:t>
+      </w:r>
+      <w:r>
+        <w:rPr>
+          <w:rFonts w:ascii="Consolas" w:hAnsi="Consolas"/>
+          <w:color w:val="0000FF"/>
+          <w:sz w:val="18"/>
+          <w:szCs w:val="18"/>
+          <w:shd w:fill="DDDDDD" w:val="clear"/>
+        </w:rPr>
+        <w:t>&gt;</w:t>
+      </w:r>
+    </w:p>
+    <w:p>
+      <w:pPr>
+        <w:pStyle w:val="Normal"/>
+        <w:bidi w:val="0"/>
+        <w:jc w:val="left"/>
+        <w:rPr>
+          <w:sz w:val="18"/>
+          <w:szCs w:val="18"/>
+          <w:shd w:fill="DDDDDD" w:val="clear"/>
+        </w:rPr>
+      </w:pPr>
+      <w:r>
+        <w:rPr>
+          <w:rFonts w:ascii="Consolas" w:hAnsi="Consolas"/>
+          <w:color w:val="000000"/>
+          <w:sz w:val="18"/>
+          <w:szCs w:val="18"/>
+          <w:shd w:fill="DDDDDD" w:val="clear"/>
+        </w:rPr>
+        <w:t xml:space="preserve">    </w:t>
+      </w:r>
+      <w:r>
+        <w:rPr>
+          <w:rFonts w:ascii="Consolas" w:hAnsi="Consolas"/>
+          <w:color w:val="0000FF"/>
+          <w:sz w:val="18"/>
+          <w:szCs w:val="18"/>
+          <w:shd w:fill="DDDDDD" w:val="clear"/>
+        </w:rPr>
+        <w:t>&lt;/</w:t>
+      </w:r>
+      <w:r>
+        <w:rPr>
+          <w:rFonts w:ascii="Consolas" w:hAnsi="Consolas"/>
+          <w:color w:val="A31515"/>
+          <w:sz w:val="18"/>
+          <w:szCs w:val="18"/>
+          <w:shd w:fill="DDDDDD" w:val="clear"/>
+        </w:rPr>
+        <w:t>StackLayout</w:t>
+      </w:r>
+      <w:r>
+        <w:rPr>
+          <w:rFonts w:ascii="Consolas" w:hAnsi="Consolas"/>
+          <w:color w:val="0000FF"/>
+          <w:sz w:val="18"/>
+          <w:szCs w:val="18"/>
+          <w:shd w:fill="DDDDDD" w:val="clear"/>
+        </w:rPr>
+        <w:t>&gt;</w:t>
+      </w:r>
+    </w:p>
+    <w:p>
+      <w:pPr>
+        <w:pStyle w:val="Normal"/>
+        <w:bidi w:val="0"/>
+        <w:jc w:val="left"/>
+        <w:rPr>
+          <w:rFonts w:ascii="Calibri" w:hAnsi="Calibri"/>
+          <w:b w:val="false"/>
+          <w:b w:val="false"/>
+          <w:bCs w:val="false"/>
+          <w:sz w:val="24"/>
+          <w:szCs w:val="24"/>
+        </w:rPr>
+      </w:pPr>
+      <w:r>
+        <w:rPr/>
+      </w:r>
+    </w:p>
+    <w:p>
+      <w:pPr>
+        <w:pStyle w:val="Normal"/>
+        <w:bidi w:val="0"/>
+        <w:jc w:val="left"/>
+        <w:rPr>
+          <w:rFonts w:ascii="Calibri" w:hAnsi="Calibri"/>
+          <w:b w:val="false"/>
+          <w:b w:val="false"/>
+          <w:bCs w:val="false"/>
+          <w:sz w:val="24"/>
+          <w:szCs w:val="24"/>
+        </w:rPr>
+      </w:pPr>
+      <w:r>
+        <w:rPr/>
+      </w:r>
+    </w:p>
+    <w:p>
+      <w:pPr>
+        <w:pStyle w:val="Normal"/>
+        <w:bidi w:val="0"/>
+        <w:jc w:val="left"/>
+        <w:rPr>
+          <w:rFonts w:ascii="Calibri" w:hAnsi="Calibri"/>
+          <w:b w:val="false"/>
+          <w:b w:val="false"/>
+          <w:bCs w:val="false"/>
+          <w:sz w:val="24"/>
+          <w:szCs w:val="24"/>
+        </w:rPr>
+      </w:pPr>
+      <w:r>
+        <w:rPr>
+          <w:rFonts w:ascii="Calibri" w:hAnsi="Calibri"/>
+          <w:b w:val="false"/>
+          <w:bCs w:val="false"/>
+          <w:sz w:val="24"/>
+          <w:szCs w:val="24"/>
+        </w:rPr>
+        <w:t>Afterwards install the “</w:t>
+      </w:r>
+      <w:r>
+        <w:rPr>
+          <w:rFonts w:eastAsia="NSimSun" w:cs="Arial" w:ascii="Calibri" w:hAnsi="Calibri"/>
+          <w:b w:val="false"/>
+          <w:bCs w:val="false"/>
+          <w:color w:val="auto"/>
+          <w:kern w:val="2"/>
+          <w:sz w:val="24"/>
+          <w:szCs w:val="24"/>
+          <w:lang w:val="en-ZA" w:eastAsia="zh-CN" w:bidi="hi-IN"/>
+        </w:rPr>
+        <w:t>Xam.Plugins.Settings”</w:t>
+      </w:r>
+      <w:r>
+        <w:rPr>
+          <w:rFonts w:ascii="Calibri" w:hAnsi="Calibri"/>
+          <w:b w:val="false"/>
+          <w:bCs w:val="false"/>
+          <w:sz w:val="24"/>
+          <w:szCs w:val="24"/>
+        </w:rPr>
+        <w:t xml:space="preserve"> NuGet Package in the “EmployeeManagementXamarinFormsApp” (as well for Android, iOS &amp; UWP </w:t>
+      </w:r>
+      <w:r>
+        <w:rPr>
+          <w:rFonts w:eastAsia="NSimSun" w:cs="Arial" w:ascii="Calibri" w:hAnsi="Calibri"/>
+          <w:b w:val="false"/>
+          <w:bCs w:val="false"/>
+          <w:color w:val="auto"/>
+          <w:kern w:val="2"/>
+          <w:sz w:val="24"/>
+          <w:szCs w:val="24"/>
+          <w:lang w:val="en-ZA" w:eastAsia="zh-CN" w:bidi="hi-IN"/>
+        </w:rPr>
+        <w:t>projects</w:t>
+      </w:r>
+      <w:r>
+        <w:rPr>
+          <w:rFonts w:ascii="Calibri" w:hAnsi="Calibri"/>
+          <w:b w:val="false"/>
+          <w:bCs w:val="false"/>
+          <w:sz w:val="24"/>
+          <w:szCs w:val="24"/>
+        </w:rPr>
+        <w:t>) via the NuGet Package Manager.</w:t>
+      </w:r>
+    </w:p>
+    <w:p>
+      <w:pPr>
+        <w:pStyle w:val="Normal"/>
+        <w:bidi w:val="0"/>
+        <w:jc w:val="left"/>
+        <w:rPr>
+          <w:rFonts w:ascii="Calibri" w:hAnsi="Calibri"/>
+          <w:b w:val="false"/>
+          <w:b w:val="false"/>
+          <w:bCs w:val="false"/>
+          <w:sz w:val="24"/>
+          <w:szCs w:val="24"/>
+        </w:rPr>
+      </w:pPr>
+      <w:r>
+        <w:rPr/>
+        <w:drawing>
+          <wp:anchor behindDoc="0" distT="0" distB="0" distL="0" distR="0" simplePos="0" locked="0" layoutInCell="0" allowOverlap="1" relativeHeight="38">
+            <wp:simplePos x="0" y="0"/>
+            <wp:positionH relativeFrom="column">
+              <wp:posOffset>0</wp:posOffset>
+            </wp:positionH>
+            <wp:positionV relativeFrom="paragraph">
+              <wp:posOffset>32385</wp:posOffset>
+            </wp:positionV>
+            <wp:extent cx="6120130" cy="486410"/>
+            <wp:effectExtent l="0" t="0" r="0" b="0"/>
+            <wp:wrapSquare wrapText="largest"/>
+            <wp:docPr id="37" name="Image37" descr=""/>
+            <wp:cNvGraphicFramePr>
+              <a:graphicFrameLocks xmlns:a="http://schemas.openxmlformats.org/drawingml/2006/main" noChangeAspect="1"/>
+            </wp:cNvGraphicFramePr>
+            <a:graphic xmlns:a="http://schemas.openxmlformats.org/drawingml/2006/main">
+              <a:graphicData uri="http://schemas.openxmlformats.org/drawingml/2006/picture">
+                <pic:pic xmlns:pic="http://schemas.openxmlformats.org/drawingml/2006/picture">
+                  <pic:nvPicPr>
+                    <pic:cNvPr id="37" name="Image37" descr=""/>
+                    <pic:cNvPicPr>
+                      <a:picLocks noChangeAspect="1" noChangeArrowheads="1"/>
+                    </pic:cNvPicPr>
+                  </pic:nvPicPr>
+                  <pic:blipFill>
+                    <a:blip r:embed="rId41"/>
+                    <a:stretch>
+                      <a:fillRect/>
+                    </a:stretch>
+                  </pic:blipFill>
+                  <pic:spPr bwMode="auto">
+                    <a:xfrm>
+                      <a:off x="0" y="0"/>
+                      <a:ext cx="6120130" cy="486410"/>
+                    </a:xfrm>
+                    <a:prstGeom prst="rect">
+                      <a:avLst/>
+                    </a:prstGeom>
+                  </pic:spPr>
+                </pic:pic>
+              </a:graphicData>
+            </a:graphic>
+          </wp:anchor>
+        </w:drawing>
+      </w:r>
+    </w:p>
+    <w:p>
+      <w:pPr>
+        <w:pStyle w:val="Normal"/>
+        <w:bidi w:val="0"/>
+        <w:jc w:val="left"/>
+        <w:rPr>
+          <w:rFonts w:ascii="Calibri" w:hAnsi="Calibri"/>
+          <w:b w:val="false"/>
+          <w:b w:val="false"/>
+          <w:bCs w:val="false"/>
+          <w:sz w:val="24"/>
+          <w:szCs w:val="24"/>
+        </w:rPr>
+      </w:pPr>
+      <w:r>
+        <w:rPr/>
+      </w:r>
+    </w:p>
+    <w:p>
+      <w:pPr>
+        <w:pStyle w:val="Normal"/>
+        <w:bidi w:val="0"/>
+        <w:jc w:val="left"/>
+        <w:rPr>
+          <w:rFonts w:ascii="Calibri" w:hAnsi="Calibri"/>
+          <w:b w:val="false"/>
+          <w:b w:val="false"/>
+          <w:bCs w:val="false"/>
+          <w:sz w:val="24"/>
+          <w:szCs w:val="24"/>
+        </w:rPr>
+      </w:pPr>
+      <w:r>
+        <w:rPr/>
       </w:r>
     </w:p>
     <w:p>

</xml_diff>

<commit_message>
Project Update: GET Access Token Test.
</commit_message>
<xml_diff>
--- a/EmployeeManagementXamarinFormsApp/Xamarin Forms App Tutorial.docx
+++ b/EmployeeManagementXamarinFormsApp/Xamarin Forms App Tutorial.docx
@@ -12924,48 +12924,6 @@
       <w:pPr>
         <w:pStyle w:val="Normal"/>
         <w:rPr>
-          <w:rFonts w:ascii="Consolas" w:hAnsi="Consolas"/>
-          <w:color w:val="000000"/>
-          <w:sz w:val="18"/>
-          <w:szCs w:val="18"/>
-          <w:shd w:fill="DDDDDD" w:val="clear"/>
-        </w:rPr>
-      </w:pPr>
-      <w:r>
-        <w:rPr>
-          <w:rFonts w:ascii="Consolas" w:hAnsi="Consolas"/>
-          <w:color w:val="000000"/>
-          <w:sz w:val="18"/>
-          <w:szCs w:val="18"/>
-          <w:shd w:fill="DDDDDD" w:val="clear"/>
-        </w:rPr>
-      </w:r>
-    </w:p>
-    <w:p>
-      <w:pPr>
-        <w:pStyle w:val="Normal"/>
-        <w:rPr>
-          <w:rFonts w:ascii="Consolas" w:hAnsi="Consolas"/>
-          <w:color w:val="000000"/>
-          <w:sz w:val="18"/>
-          <w:szCs w:val="18"/>
-          <w:shd w:fill="DDDDDD" w:val="clear"/>
-        </w:rPr>
-      </w:pPr>
-      <w:r>
-        <w:rPr>
-          <w:rFonts w:ascii="Consolas" w:hAnsi="Consolas"/>
-          <w:color w:val="000000"/>
-          <w:sz w:val="18"/>
-          <w:szCs w:val="18"/>
-          <w:shd w:fill="DDDDDD" w:val="clear"/>
-        </w:rPr>
-      </w:r>
-    </w:p>
-    <w:p>
-      <w:pPr>
-        <w:pStyle w:val="Normal"/>
-        <w:rPr>
           <w:sz w:val="18"/>
           <w:szCs w:val="18"/>
           <w:shd w:fill="DDDDDD" w:val="clear"/>
@@ -13921,28 +13879,4706 @@
         <w:bidi w:val="0"/>
         <w:jc w:val="left"/>
         <w:rPr>
-          <w:shd w:fill="DDDDDD" w:val="clear"/>
-        </w:rPr>
-      </w:pPr>
-      <w:r>
-        <w:rPr>
-          <w:rFonts w:ascii="Calibri" w:hAnsi="Calibri"/>
-        </w:rPr>
-      </w:r>
-    </w:p>
-    <w:p>
-      <w:pPr>
-        <w:pStyle w:val="Normal"/>
-        <w:bidi w:val="0"/>
-        <w:jc w:val="left"/>
-        <w:rPr>
-          <w:shd w:fill="DDDDDD" w:val="clear"/>
-        </w:rPr>
-      </w:pPr>
-      <w:r>
-        <w:rPr>
-          <w:rFonts w:ascii="Calibri" w:hAnsi="Calibri"/>
-        </w:rPr>
+          <w:rFonts w:ascii="Calibri" w:hAnsi="Calibri"/>
+          <w:sz w:val="18"/>
+          <w:szCs w:val="18"/>
+          <w:shd w:fill="DDDDDD" w:val="clear"/>
+        </w:rPr>
+      </w:pPr>
+      <w:r>
+        <w:rPr>
+          <w:rFonts w:ascii="Consolas" w:hAnsi="Consolas"/>
+          <w:color w:val="000000"/>
+          <w:sz w:val="18"/>
+          <w:szCs w:val="18"/>
+          <w:shd w:fill="DDDDDD" w:val="clear"/>
+        </w:rPr>
+        <w:t xml:space="preserve">  </w:t>
+      </w:r>
+      <w:r>
+        <w:rPr>
+          <w:rFonts w:ascii="Consolas" w:hAnsi="Consolas"/>
+          <w:color w:val="0000FF"/>
+          <w:sz w:val="18"/>
+          <w:szCs w:val="18"/>
+          <w:shd w:fill="DDDDDD" w:val="clear"/>
+        </w:rPr>
+        <w:t>public</w:t>
+      </w:r>
+      <w:r>
+        <w:rPr>
+          <w:rFonts w:ascii="Consolas" w:hAnsi="Consolas"/>
+          <w:color w:val="000000"/>
+          <w:sz w:val="18"/>
+          <w:szCs w:val="18"/>
+          <w:shd w:fill="DDDDDD" w:val="clear"/>
+        </w:rPr>
+        <w:t xml:space="preserve"> </w:t>
+      </w:r>
+      <w:r>
+        <w:rPr>
+          <w:rFonts w:ascii="Consolas" w:hAnsi="Consolas"/>
+          <w:color w:val="0000FF"/>
+          <w:sz w:val="18"/>
+          <w:szCs w:val="18"/>
+          <w:shd w:fill="DDDDDD" w:val="clear"/>
+        </w:rPr>
+        <w:t>static</w:t>
+      </w:r>
+      <w:r>
+        <w:rPr>
+          <w:rFonts w:ascii="Consolas" w:hAnsi="Consolas"/>
+          <w:color w:val="000000"/>
+          <w:sz w:val="18"/>
+          <w:szCs w:val="18"/>
+          <w:shd w:fill="DDDDDD" w:val="clear"/>
+        </w:rPr>
+        <w:t xml:space="preserve"> </w:t>
+      </w:r>
+      <w:r>
+        <w:rPr>
+          <w:rFonts w:ascii="Consolas" w:hAnsi="Consolas"/>
+          <w:color w:val="0000FF"/>
+          <w:sz w:val="18"/>
+          <w:szCs w:val="18"/>
+          <w:shd w:fill="DDDDDD" w:val="clear"/>
+        </w:rPr>
+        <w:t>string</w:t>
+      </w:r>
+      <w:r>
+        <w:rPr>
+          <w:rFonts w:ascii="Consolas" w:hAnsi="Consolas"/>
+          <w:color w:val="000000"/>
+          <w:sz w:val="18"/>
+          <w:szCs w:val="18"/>
+          <w:shd w:fill="DDDDDD" w:val="clear"/>
+        </w:rPr>
+        <w:t xml:space="preserve"> AccessToken</w:t>
+      </w:r>
+    </w:p>
+    <w:p>
+      <w:pPr>
+        <w:pStyle w:val="Normal"/>
+        <w:rPr>
+          <w:sz w:val="18"/>
+          <w:szCs w:val="18"/>
+          <w:shd w:fill="DDDDDD" w:val="clear"/>
+        </w:rPr>
+      </w:pPr>
+      <w:r>
+        <w:rPr>
+          <w:rFonts w:ascii="Consolas" w:hAnsi="Consolas"/>
+          <w:color w:val="000000"/>
+          <w:sz w:val="18"/>
+          <w:szCs w:val="18"/>
+          <w:shd w:fill="DDDDDD" w:val="clear"/>
+        </w:rPr>
+        <w:t xml:space="preserve">        </w:t>
+      </w:r>
+      <w:r>
+        <w:rPr>
+          <w:rFonts w:ascii="Consolas" w:hAnsi="Consolas"/>
+          <w:color w:val="000000"/>
+          <w:sz w:val="18"/>
+          <w:szCs w:val="18"/>
+          <w:shd w:fill="DDDDDD" w:val="clear"/>
+        </w:rPr>
+        <w:t>{</w:t>
+      </w:r>
+    </w:p>
+    <w:p>
+      <w:pPr>
+        <w:pStyle w:val="Normal"/>
+        <w:rPr>
+          <w:sz w:val="18"/>
+          <w:szCs w:val="18"/>
+          <w:shd w:fill="DDDDDD" w:val="clear"/>
+        </w:rPr>
+      </w:pPr>
+      <w:r>
+        <w:rPr>
+          <w:rFonts w:ascii="Consolas" w:hAnsi="Consolas"/>
+          <w:color w:val="000000"/>
+          <w:sz w:val="18"/>
+          <w:szCs w:val="18"/>
+          <w:shd w:fill="DDDDDD" w:val="clear"/>
+        </w:rPr>
+        <w:t xml:space="preserve">            </w:t>
+      </w:r>
+      <w:r>
+        <w:rPr>
+          <w:rFonts w:ascii="Consolas" w:hAnsi="Consolas"/>
+          <w:color w:val="0000FF"/>
+          <w:sz w:val="18"/>
+          <w:szCs w:val="18"/>
+          <w:shd w:fill="DDDDDD" w:val="clear"/>
+        </w:rPr>
+        <w:t>get</w:t>
+      </w:r>
+    </w:p>
+    <w:p>
+      <w:pPr>
+        <w:pStyle w:val="Normal"/>
+        <w:rPr>
+          <w:sz w:val="18"/>
+          <w:szCs w:val="18"/>
+          <w:shd w:fill="DDDDDD" w:val="clear"/>
+        </w:rPr>
+      </w:pPr>
+      <w:r>
+        <w:rPr>
+          <w:rFonts w:ascii="Consolas" w:hAnsi="Consolas"/>
+          <w:color w:val="000000"/>
+          <w:sz w:val="18"/>
+          <w:szCs w:val="18"/>
+          <w:shd w:fill="DDDDDD" w:val="clear"/>
+        </w:rPr>
+        <w:t xml:space="preserve">            </w:t>
+      </w:r>
+      <w:r>
+        <w:rPr>
+          <w:rFonts w:ascii="Consolas" w:hAnsi="Consolas"/>
+          <w:color w:val="000000"/>
+          <w:sz w:val="18"/>
+          <w:szCs w:val="18"/>
+          <w:shd w:fill="DDDDDD" w:val="clear"/>
+        </w:rPr>
+        <w:t>{</w:t>
+      </w:r>
+    </w:p>
+    <w:p>
+      <w:pPr>
+        <w:pStyle w:val="Normal"/>
+        <w:rPr>
+          <w:sz w:val="18"/>
+          <w:szCs w:val="18"/>
+          <w:shd w:fill="DDDDDD" w:val="clear"/>
+        </w:rPr>
+      </w:pPr>
+      <w:r>
+        <w:rPr>
+          <w:rFonts w:ascii="Consolas" w:hAnsi="Consolas"/>
+          <w:color w:val="000000"/>
+          <w:sz w:val="18"/>
+          <w:szCs w:val="18"/>
+          <w:shd w:fill="DDDDDD" w:val="clear"/>
+        </w:rPr>
+        <w:t xml:space="preserve">                </w:t>
+      </w:r>
+      <w:r>
+        <w:rPr>
+          <w:rFonts w:ascii="Consolas" w:hAnsi="Consolas"/>
+          <w:color w:val="0000FF"/>
+          <w:sz w:val="18"/>
+          <w:szCs w:val="18"/>
+          <w:shd w:fill="DDDDDD" w:val="clear"/>
+        </w:rPr>
+        <w:t>return</w:t>
+      </w:r>
+      <w:r>
+        <w:rPr>
+          <w:rFonts w:ascii="Consolas" w:hAnsi="Consolas"/>
+          <w:color w:val="000000"/>
+          <w:sz w:val="18"/>
+          <w:szCs w:val="18"/>
+          <w:shd w:fill="DDDDDD" w:val="clear"/>
+        </w:rPr>
+        <w:t xml:space="preserve"> AppSettings.GetValueOrDefault(</w:t>
+      </w:r>
+      <w:r>
+        <w:rPr>
+          <w:rFonts w:ascii="Consolas" w:hAnsi="Consolas"/>
+          <w:color w:val="A31515"/>
+          <w:sz w:val="18"/>
+          <w:szCs w:val="18"/>
+          <w:shd w:fill="DDDDDD" w:val="clear"/>
+        </w:rPr>
+        <w:t>"AccessToken"</w:t>
+      </w:r>
+      <w:r>
+        <w:rPr>
+          <w:rFonts w:ascii="Consolas" w:hAnsi="Consolas"/>
+          <w:color w:val="000000"/>
+          <w:sz w:val="18"/>
+          <w:szCs w:val="18"/>
+          <w:shd w:fill="DDDDDD" w:val="clear"/>
+        </w:rPr>
+        <w:t xml:space="preserve">, </w:t>
+      </w:r>
+      <w:r>
+        <w:rPr>
+          <w:rFonts w:ascii="Consolas" w:hAnsi="Consolas"/>
+          <w:color w:val="A31515"/>
+          <w:sz w:val="18"/>
+          <w:szCs w:val="18"/>
+          <w:shd w:fill="DDDDDD" w:val="clear"/>
+        </w:rPr>
+        <w:t>""</w:t>
+      </w:r>
+      <w:r>
+        <w:rPr>
+          <w:rFonts w:ascii="Consolas" w:hAnsi="Consolas"/>
+          <w:color w:val="000000"/>
+          <w:sz w:val="18"/>
+          <w:szCs w:val="18"/>
+          <w:shd w:fill="DDDDDD" w:val="clear"/>
+        </w:rPr>
+        <w:t>);</w:t>
+      </w:r>
+    </w:p>
+    <w:p>
+      <w:pPr>
+        <w:pStyle w:val="Normal"/>
+        <w:rPr>
+          <w:sz w:val="18"/>
+          <w:szCs w:val="18"/>
+          <w:shd w:fill="DDDDDD" w:val="clear"/>
+        </w:rPr>
+      </w:pPr>
+      <w:r>
+        <w:rPr>
+          <w:rFonts w:ascii="Consolas" w:hAnsi="Consolas"/>
+          <w:color w:val="000000"/>
+          <w:sz w:val="18"/>
+          <w:szCs w:val="18"/>
+          <w:shd w:fill="DDDDDD" w:val="clear"/>
+        </w:rPr>
+        <w:t xml:space="preserve">            </w:t>
+      </w:r>
+      <w:r>
+        <w:rPr>
+          <w:rFonts w:ascii="Consolas" w:hAnsi="Consolas"/>
+          <w:color w:val="000000"/>
+          <w:sz w:val="18"/>
+          <w:szCs w:val="18"/>
+          <w:shd w:fill="DDDDDD" w:val="clear"/>
+        </w:rPr>
+        <w:t>}</w:t>
+      </w:r>
+    </w:p>
+    <w:p>
+      <w:pPr>
+        <w:pStyle w:val="Normal"/>
+        <w:rPr>
+          <w:sz w:val="18"/>
+          <w:szCs w:val="18"/>
+          <w:shd w:fill="DDDDDD" w:val="clear"/>
+        </w:rPr>
+      </w:pPr>
+      <w:r>
+        <w:rPr>
+          <w:rFonts w:ascii="Consolas" w:hAnsi="Consolas"/>
+          <w:color w:val="000000"/>
+          <w:sz w:val="18"/>
+          <w:szCs w:val="18"/>
+          <w:shd w:fill="DDDDDD" w:val="clear"/>
+        </w:rPr>
+        <w:t xml:space="preserve">            </w:t>
+      </w:r>
+      <w:r>
+        <w:rPr>
+          <w:rFonts w:ascii="Consolas" w:hAnsi="Consolas"/>
+          <w:color w:val="0000FF"/>
+          <w:sz w:val="18"/>
+          <w:szCs w:val="18"/>
+          <w:shd w:fill="DDDDDD" w:val="clear"/>
+        </w:rPr>
+        <w:t>set</w:t>
+      </w:r>
+    </w:p>
+    <w:p>
+      <w:pPr>
+        <w:pStyle w:val="Normal"/>
+        <w:rPr>
+          <w:sz w:val="18"/>
+          <w:szCs w:val="18"/>
+          <w:shd w:fill="DDDDDD" w:val="clear"/>
+        </w:rPr>
+      </w:pPr>
+      <w:r>
+        <w:rPr>
+          <w:rFonts w:ascii="Consolas" w:hAnsi="Consolas"/>
+          <w:color w:val="000000"/>
+          <w:sz w:val="18"/>
+          <w:szCs w:val="18"/>
+          <w:shd w:fill="DDDDDD" w:val="clear"/>
+        </w:rPr>
+        <w:t xml:space="preserve">            </w:t>
+      </w:r>
+      <w:r>
+        <w:rPr>
+          <w:rFonts w:ascii="Consolas" w:hAnsi="Consolas"/>
+          <w:color w:val="000000"/>
+          <w:sz w:val="18"/>
+          <w:szCs w:val="18"/>
+          <w:shd w:fill="DDDDDD" w:val="clear"/>
+        </w:rPr>
+        <w:t>{</w:t>
+      </w:r>
+    </w:p>
+    <w:p>
+      <w:pPr>
+        <w:pStyle w:val="Normal"/>
+        <w:rPr>
+          <w:sz w:val="18"/>
+          <w:szCs w:val="18"/>
+          <w:shd w:fill="DDDDDD" w:val="clear"/>
+        </w:rPr>
+      </w:pPr>
+      <w:r>
+        <w:rPr>
+          <w:rFonts w:ascii="Consolas" w:hAnsi="Consolas"/>
+          <w:color w:val="000000"/>
+          <w:sz w:val="18"/>
+          <w:szCs w:val="18"/>
+          <w:shd w:fill="DDDDDD" w:val="clear"/>
+        </w:rPr>
+        <w:t xml:space="preserve">                </w:t>
+      </w:r>
+      <w:r>
+        <w:rPr>
+          <w:rFonts w:ascii="Consolas" w:hAnsi="Consolas"/>
+          <w:color w:val="000000"/>
+          <w:sz w:val="18"/>
+          <w:szCs w:val="18"/>
+          <w:shd w:fill="DDDDDD" w:val="clear"/>
+        </w:rPr>
+        <w:t>AppSettings.AddOrUpdateValue(</w:t>
+      </w:r>
+      <w:r>
+        <w:rPr>
+          <w:rFonts w:ascii="Consolas" w:hAnsi="Consolas"/>
+          <w:color w:val="A31515"/>
+          <w:sz w:val="18"/>
+          <w:szCs w:val="18"/>
+          <w:shd w:fill="DDDDDD" w:val="clear"/>
+        </w:rPr>
+        <w:t>"AccessToken"</w:t>
+      </w:r>
+      <w:r>
+        <w:rPr>
+          <w:rFonts w:ascii="Consolas" w:hAnsi="Consolas"/>
+          <w:color w:val="000000"/>
+          <w:sz w:val="18"/>
+          <w:szCs w:val="18"/>
+          <w:shd w:fill="DDDDDD" w:val="clear"/>
+        </w:rPr>
+        <w:t>, value);</w:t>
+      </w:r>
+    </w:p>
+    <w:p>
+      <w:pPr>
+        <w:pStyle w:val="Normal"/>
+        <w:rPr>
+          <w:sz w:val="18"/>
+          <w:szCs w:val="18"/>
+          <w:shd w:fill="DDDDDD" w:val="clear"/>
+        </w:rPr>
+      </w:pPr>
+      <w:r>
+        <w:rPr>
+          <w:rFonts w:ascii="Consolas" w:hAnsi="Consolas"/>
+          <w:color w:val="000000"/>
+          <w:sz w:val="18"/>
+          <w:szCs w:val="18"/>
+          <w:shd w:fill="DDDDDD" w:val="clear"/>
+        </w:rPr>
+        <w:t xml:space="preserve">            </w:t>
+      </w:r>
+      <w:r>
+        <w:rPr>
+          <w:rFonts w:ascii="Consolas" w:hAnsi="Consolas"/>
+          <w:color w:val="000000"/>
+          <w:sz w:val="18"/>
+          <w:szCs w:val="18"/>
+          <w:shd w:fill="DDDDDD" w:val="clear"/>
+        </w:rPr>
+        <w:t>}</w:t>
+      </w:r>
+    </w:p>
+    <w:p>
+      <w:pPr>
+        <w:pStyle w:val="Normal"/>
+        <w:bidi w:val="0"/>
+        <w:jc w:val="left"/>
+        <w:rPr>
+          <w:rFonts w:ascii="Consolas" w:hAnsi="Consolas"/>
+          <w:color w:val="000000"/>
+        </w:rPr>
+      </w:pPr>
+      <w:r>
+        <w:rPr>
+          <w:rFonts w:ascii="Consolas" w:hAnsi="Consolas"/>
+          <w:color w:val="000000"/>
+          <w:sz w:val="18"/>
+          <w:szCs w:val="18"/>
+          <w:shd w:fill="DDDDDD" w:val="clear"/>
+        </w:rPr>
+        <w:t xml:space="preserve">        </w:t>
+      </w:r>
+      <w:r>
+        <w:rPr>
+          <w:rFonts w:ascii="Consolas" w:hAnsi="Consolas"/>
+          <w:color w:val="000000"/>
+          <w:sz w:val="18"/>
+          <w:szCs w:val="18"/>
+          <w:shd w:fill="DDDDDD" w:val="clear"/>
+        </w:rPr>
+        <w:t>}</w:t>
+      </w:r>
+    </w:p>
+    <w:p>
+      <w:pPr>
+        <w:pStyle w:val="Normal"/>
+        <w:bidi w:val="0"/>
+        <w:jc w:val="left"/>
+        <w:rPr>
+          <w:shd w:fill="DDDDDD" w:val="clear"/>
+        </w:rPr>
+      </w:pPr>
+      <w:r>
+        <w:rPr>
+          <w:rFonts w:ascii="Calibri" w:hAnsi="Calibri"/>
+        </w:rPr>
+      </w:r>
+    </w:p>
+    <w:p>
+      <w:pPr>
+        <w:pStyle w:val="Normal"/>
+        <w:bidi w:val="0"/>
+        <w:jc w:val="left"/>
+        <w:rPr>
+          <w:rFonts w:ascii="Calibri" w:hAnsi="Calibri"/>
+          <w:shd w:fill="auto" w:val="clear"/>
+        </w:rPr>
+      </w:pPr>
+      <w:r>
+        <w:rPr>
+          <w:rFonts w:ascii="Calibri" w:hAnsi="Calibri"/>
+          <w:shd w:fill="auto" w:val="clear"/>
+        </w:rPr>
+        <w:t>Add the following code in the “RegisterViewModel” Class.</w:t>
+      </w:r>
+    </w:p>
+    <w:p>
+      <w:pPr>
+        <w:pStyle w:val="Normal"/>
+        <w:bidi w:val="0"/>
+        <w:jc w:val="left"/>
+        <w:rPr>
+          <w:rFonts w:ascii="Calibri" w:hAnsi="Calibri"/>
+          <w:sz w:val="18"/>
+          <w:szCs w:val="18"/>
+          <w:shd w:fill="DDDDDD" w:val="clear"/>
+        </w:rPr>
+      </w:pPr>
+      <w:r>
+        <w:rPr>
+          <w:rFonts w:ascii="Consolas" w:hAnsi="Consolas"/>
+          <w:color w:val="0000FF"/>
+          <w:sz w:val="18"/>
+          <w:szCs w:val="18"/>
+          <w:shd w:fill="DDDDDD" w:val="clear"/>
+        </w:rPr>
+        <w:t>public</w:t>
+      </w:r>
+      <w:r>
+        <w:rPr>
+          <w:rFonts w:ascii="Consolas" w:hAnsi="Consolas"/>
+          <w:color w:val="000000"/>
+          <w:sz w:val="18"/>
+          <w:szCs w:val="18"/>
+          <w:shd w:fill="DDDDDD" w:val="clear"/>
+        </w:rPr>
+        <w:t xml:space="preserve"> ICommand RegisterCommand</w:t>
+      </w:r>
+    </w:p>
+    <w:p>
+      <w:pPr>
+        <w:pStyle w:val="Normal"/>
+        <w:rPr>
+          <w:sz w:val="18"/>
+          <w:szCs w:val="18"/>
+          <w:shd w:fill="DDDDDD" w:val="clear"/>
+        </w:rPr>
+      </w:pPr>
+      <w:r>
+        <w:rPr>
+          <w:rFonts w:ascii="Consolas" w:hAnsi="Consolas"/>
+          <w:color w:val="000000"/>
+          <w:sz w:val="18"/>
+          <w:szCs w:val="18"/>
+          <w:shd w:fill="DDDDDD" w:val="clear"/>
+        </w:rPr>
+        <w:t xml:space="preserve">        </w:t>
+      </w:r>
+      <w:r>
+        <w:rPr>
+          <w:rFonts w:ascii="Consolas" w:hAnsi="Consolas"/>
+          <w:color w:val="000000"/>
+          <w:sz w:val="18"/>
+          <w:szCs w:val="18"/>
+          <w:shd w:fill="DDDDDD" w:val="clear"/>
+        </w:rPr>
+        <w:t>{</w:t>
+      </w:r>
+    </w:p>
+    <w:p>
+      <w:pPr>
+        <w:pStyle w:val="Normal"/>
+        <w:rPr>
+          <w:sz w:val="18"/>
+          <w:szCs w:val="18"/>
+          <w:shd w:fill="DDDDDD" w:val="clear"/>
+        </w:rPr>
+      </w:pPr>
+      <w:r>
+        <w:rPr>
+          <w:rFonts w:ascii="Consolas" w:hAnsi="Consolas"/>
+          <w:color w:val="000000"/>
+          <w:sz w:val="18"/>
+          <w:szCs w:val="18"/>
+          <w:shd w:fill="DDDDDD" w:val="clear"/>
+        </w:rPr>
+        <w:t xml:space="preserve">            </w:t>
+      </w:r>
+      <w:r>
+        <w:rPr>
+          <w:rFonts w:ascii="Consolas" w:hAnsi="Consolas"/>
+          <w:color w:val="0000FF"/>
+          <w:sz w:val="18"/>
+          <w:szCs w:val="18"/>
+          <w:shd w:fill="DDDDDD" w:val="clear"/>
+        </w:rPr>
+        <w:t>get</w:t>
+      </w:r>
+    </w:p>
+    <w:p>
+      <w:pPr>
+        <w:pStyle w:val="Normal"/>
+        <w:rPr>
+          <w:sz w:val="18"/>
+          <w:szCs w:val="18"/>
+          <w:shd w:fill="DDDDDD" w:val="clear"/>
+        </w:rPr>
+      </w:pPr>
+      <w:r>
+        <w:rPr>
+          <w:rFonts w:ascii="Consolas" w:hAnsi="Consolas"/>
+          <w:color w:val="000000"/>
+          <w:sz w:val="18"/>
+          <w:szCs w:val="18"/>
+          <w:shd w:fill="DDDDDD" w:val="clear"/>
+        </w:rPr>
+        <w:t xml:space="preserve">            </w:t>
+      </w:r>
+      <w:r>
+        <w:rPr>
+          <w:rFonts w:ascii="Consolas" w:hAnsi="Consolas"/>
+          <w:color w:val="000000"/>
+          <w:sz w:val="18"/>
+          <w:szCs w:val="18"/>
+          <w:shd w:fill="DDDDDD" w:val="clear"/>
+        </w:rPr>
+        <w:t>{</w:t>
+      </w:r>
+    </w:p>
+    <w:p>
+      <w:pPr>
+        <w:pStyle w:val="Normal"/>
+        <w:rPr>
+          <w:sz w:val="18"/>
+          <w:szCs w:val="18"/>
+          <w:shd w:fill="DDDDDD" w:val="clear"/>
+        </w:rPr>
+      </w:pPr>
+      <w:r>
+        <w:rPr>
+          <w:rFonts w:ascii="Consolas" w:hAnsi="Consolas"/>
+          <w:color w:val="000000"/>
+          <w:sz w:val="18"/>
+          <w:szCs w:val="18"/>
+          <w:shd w:fill="DDDDDD" w:val="clear"/>
+        </w:rPr>
+        <w:t xml:space="preserve">                </w:t>
+      </w:r>
+      <w:r>
+        <w:rPr>
+          <w:rFonts w:ascii="Consolas" w:hAnsi="Consolas"/>
+          <w:color w:val="0000FF"/>
+          <w:sz w:val="18"/>
+          <w:szCs w:val="18"/>
+          <w:shd w:fill="DDDDDD" w:val="clear"/>
+        </w:rPr>
+        <w:t>return</w:t>
+      </w:r>
+      <w:r>
+        <w:rPr>
+          <w:rFonts w:ascii="Consolas" w:hAnsi="Consolas"/>
+          <w:color w:val="000000"/>
+          <w:sz w:val="18"/>
+          <w:szCs w:val="18"/>
+          <w:shd w:fill="DDDDDD" w:val="clear"/>
+        </w:rPr>
+        <w:t xml:space="preserve"> </w:t>
+      </w:r>
+      <w:r>
+        <w:rPr>
+          <w:rFonts w:ascii="Consolas" w:hAnsi="Consolas"/>
+          <w:color w:val="0000FF"/>
+          <w:sz w:val="18"/>
+          <w:szCs w:val="18"/>
+          <w:shd w:fill="DDDDDD" w:val="clear"/>
+        </w:rPr>
+        <w:t>new</w:t>
+      </w:r>
+      <w:r>
+        <w:rPr>
+          <w:rFonts w:ascii="Consolas" w:hAnsi="Consolas"/>
+          <w:color w:val="000000"/>
+          <w:sz w:val="18"/>
+          <w:szCs w:val="18"/>
+          <w:shd w:fill="DDDDDD" w:val="clear"/>
+        </w:rPr>
+        <w:t xml:space="preserve"> Command(</w:t>
+      </w:r>
+      <w:r>
+        <w:rPr>
+          <w:rFonts w:ascii="Consolas" w:hAnsi="Consolas"/>
+          <w:color w:val="0000FF"/>
+          <w:sz w:val="18"/>
+          <w:szCs w:val="18"/>
+          <w:shd w:fill="DDDDDD" w:val="clear"/>
+        </w:rPr>
+        <w:t>async</w:t>
+      </w:r>
+      <w:r>
+        <w:rPr>
+          <w:rFonts w:ascii="Consolas" w:hAnsi="Consolas"/>
+          <w:color w:val="000000"/>
+          <w:sz w:val="18"/>
+          <w:szCs w:val="18"/>
+          <w:shd w:fill="DDDDDD" w:val="clear"/>
+        </w:rPr>
+        <w:t>() =&gt;</w:t>
+      </w:r>
+    </w:p>
+    <w:p>
+      <w:pPr>
+        <w:pStyle w:val="Normal"/>
+        <w:rPr>
+          <w:sz w:val="18"/>
+          <w:szCs w:val="18"/>
+          <w:shd w:fill="DDDDDD" w:val="clear"/>
+        </w:rPr>
+      </w:pPr>
+      <w:r>
+        <w:rPr>
+          <w:rFonts w:ascii="Consolas" w:hAnsi="Consolas"/>
+          <w:color w:val="000000"/>
+          <w:sz w:val="18"/>
+          <w:szCs w:val="18"/>
+          <w:shd w:fill="DDDDDD" w:val="clear"/>
+        </w:rPr>
+        <w:t xml:space="preserve">                </w:t>
+      </w:r>
+      <w:r>
+        <w:rPr>
+          <w:rFonts w:ascii="Consolas" w:hAnsi="Consolas"/>
+          <w:color w:val="000000"/>
+          <w:sz w:val="18"/>
+          <w:szCs w:val="18"/>
+          <w:shd w:fill="DDDDDD" w:val="clear"/>
+        </w:rPr>
+        <w:t>{</w:t>
+      </w:r>
+    </w:p>
+    <w:p>
+      <w:pPr>
+        <w:pStyle w:val="Normal"/>
+        <w:rPr>
+          <w:sz w:val="18"/>
+          <w:szCs w:val="18"/>
+          <w:shd w:fill="DDDDDD" w:val="clear"/>
+        </w:rPr>
+      </w:pPr>
+      <w:r>
+        <w:rPr>
+          <w:rFonts w:ascii="Consolas" w:hAnsi="Consolas"/>
+          <w:color w:val="000000"/>
+          <w:sz w:val="18"/>
+          <w:szCs w:val="18"/>
+          <w:shd w:fill="DDDDDD" w:val="clear"/>
+        </w:rPr>
+        <w:t xml:space="preserve">                    </w:t>
+      </w:r>
+      <w:r>
+        <w:rPr>
+          <w:rFonts w:ascii="Consolas" w:hAnsi="Consolas"/>
+          <w:color w:val="0000FF"/>
+          <w:sz w:val="18"/>
+          <w:szCs w:val="18"/>
+          <w:shd w:fill="DDDDDD" w:val="clear"/>
+        </w:rPr>
+        <w:t>var</w:t>
+      </w:r>
+      <w:r>
+        <w:rPr>
+          <w:rFonts w:ascii="Consolas" w:hAnsi="Consolas"/>
+          <w:color w:val="000000"/>
+          <w:sz w:val="18"/>
+          <w:szCs w:val="18"/>
+          <w:shd w:fill="DDDDDD" w:val="clear"/>
+        </w:rPr>
+        <w:t xml:space="preserve"> IsSuccess = </w:t>
+      </w:r>
+      <w:r>
+        <w:rPr>
+          <w:rFonts w:ascii="Consolas" w:hAnsi="Consolas"/>
+          <w:color w:val="0000FF"/>
+          <w:sz w:val="18"/>
+          <w:szCs w:val="18"/>
+          <w:shd w:fill="DDDDDD" w:val="clear"/>
+        </w:rPr>
+        <w:t>await</w:t>
+      </w:r>
+      <w:r>
+        <w:rPr>
+          <w:rFonts w:ascii="Consolas" w:hAnsi="Consolas"/>
+          <w:color w:val="000000"/>
+          <w:sz w:val="18"/>
+          <w:szCs w:val="18"/>
+          <w:shd w:fill="DDDDDD" w:val="clear"/>
+        </w:rPr>
+        <w:t xml:space="preserve"> _apiServices.RegisterAsync(Email, Password, ConfirmPassword);</w:t>
+      </w:r>
+    </w:p>
+    <w:p>
+      <w:pPr>
+        <w:pStyle w:val="Normal"/>
+        <w:rPr>
+          <w:rFonts w:ascii="Consolas" w:hAnsi="Consolas"/>
+          <w:color w:val="000000"/>
+          <w:sz w:val="18"/>
+          <w:szCs w:val="18"/>
+          <w:shd w:fill="DDDDDD" w:val="clear"/>
+        </w:rPr>
+      </w:pPr>
+      <w:r>
+        <w:rPr>
+          <w:rFonts w:ascii="Consolas" w:hAnsi="Consolas"/>
+          <w:color w:val="000000"/>
+          <w:sz w:val="18"/>
+          <w:szCs w:val="18"/>
+          <w:shd w:fill="DDDDDD" w:val="clear"/>
+        </w:rPr>
+      </w:r>
+    </w:p>
+    <w:p>
+      <w:pPr>
+        <w:pStyle w:val="Normal"/>
+        <w:rPr>
+          <w:sz w:val="18"/>
+          <w:szCs w:val="18"/>
+          <w:shd w:fill="DDDDDD" w:val="clear"/>
+        </w:rPr>
+      </w:pPr>
+      <w:r>
+        <w:rPr>
+          <w:rFonts w:ascii="Consolas" w:hAnsi="Consolas"/>
+          <w:color w:val="000000"/>
+          <w:sz w:val="18"/>
+          <w:szCs w:val="18"/>
+          <w:shd w:fill="DDDDDD" w:val="clear"/>
+        </w:rPr>
+        <w:t xml:space="preserve">                    </w:t>
+      </w:r>
+      <w:r>
+        <w:rPr>
+          <w:rFonts w:ascii="Consolas" w:hAnsi="Consolas"/>
+          <w:color w:val="000000"/>
+          <w:sz w:val="18"/>
+          <w:szCs w:val="18"/>
+          <w:shd w:fill="81D41A" w:val="clear"/>
+        </w:rPr>
+        <w:t>Settings.Username = Email;</w:t>
+      </w:r>
+    </w:p>
+    <w:p>
+      <w:pPr>
+        <w:pStyle w:val="Normal"/>
+        <w:rPr>
+          <w:sz w:val="18"/>
+          <w:szCs w:val="18"/>
+          <w:shd w:fill="81D41A" w:val="clear"/>
+        </w:rPr>
+      </w:pPr>
+      <w:r>
+        <w:rPr>
+          <w:rFonts w:ascii="Consolas" w:hAnsi="Consolas"/>
+          <w:color w:val="000000"/>
+          <w:sz w:val="18"/>
+          <w:szCs w:val="18"/>
+          <w:shd w:fill="81D41A" w:val="clear"/>
+        </w:rPr>
+        <w:t xml:space="preserve">                    </w:t>
+      </w:r>
+      <w:r>
+        <w:rPr>
+          <w:rFonts w:ascii="Consolas" w:hAnsi="Consolas"/>
+          <w:color w:val="000000"/>
+          <w:sz w:val="18"/>
+          <w:szCs w:val="18"/>
+          <w:shd w:fill="81D41A" w:val="clear"/>
+        </w:rPr>
+        <w:t>Settings.Password = Password;</w:t>
+      </w:r>
+    </w:p>
+    <w:p>
+      <w:pPr>
+        <w:pStyle w:val="Normal"/>
+        <w:rPr>
+          <w:rFonts w:ascii="Consolas" w:hAnsi="Consolas"/>
+          <w:color w:val="000000"/>
+          <w:sz w:val="18"/>
+          <w:szCs w:val="18"/>
+          <w:shd w:fill="DDDDDD" w:val="clear"/>
+        </w:rPr>
+      </w:pPr>
+      <w:r>
+        <w:rPr>
+          <w:rFonts w:ascii="Consolas" w:hAnsi="Consolas"/>
+          <w:color w:val="000000"/>
+          <w:sz w:val="18"/>
+          <w:szCs w:val="18"/>
+          <w:shd w:fill="DDDDDD" w:val="clear"/>
+        </w:rPr>
+      </w:r>
+    </w:p>
+    <w:p>
+      <w:pPr>
+        <w:pStyle w:val="Normal"/>
+        <w:rPr>
+          <w:sz w:val="18"/>
+          <w:szCs w:val="18"/>
+          <w:shd w:fill="DDDDDD" w:val="clear"/>
+        </w:rPr>
+      </w:pPr>
+      <w:r>
+        <w:rPr>
+          <w:rFonts w:ascii="Consolas" w:hAnsi="Consolas"/>
+          <w:color w:val="000000"/>
+          <w:sz w:val="18"/>
+          <w:szCs w:val="18"/>
+          <w:shd w:fill="DDDDDD" w:val="clear"/>
+        </w:rPr>
+        <w:t xml:space="preserve">                    </w:t>
+      </w:r>
+      <w:r>
+        <w:rPr>
+          <w:rFonts w:ascii="Consolas" w:hAnsi="Consolas"/>
+          <w:color w:val="0000FF"/>
+          <w:sz w:val="18"/>
+          <w:szCs w:val="18"/>
+          <w:shd w:fill="DDDDDD" w:val="clear"/>
+        </w:rPr>
+        <w:t>if</w:t>
+      </w:r>
+      <w:r>
+        <w:rPr>
+          <w:rFonts w:ascii="Consolas" w:hAnsi="Consolas"/>
+          <w:color w:val="000000"/>
+          <w:sz w:val="18"/>
+          <w:szCs w:val="18"/>
+          <w:shd w:fill="DDDDDD" w:val="clear"/>
+        </w:rPr>
+        <w:t xml:space="preserve"> (IsSuccess)</w:t>
+      </w:r>
+    </w:p>
+    <w:p>
+      <w:pPr>
+        <w:pStyle w:val="Normal"/>
+        <w:rPr>
+          <w:sz w:val="18"/>
+          <w:szCs w:val="18"/>
+          <w:shd w:fill="DDDDDD" w:val="clear"/>
+        </w:rPr>
+      </w:pPr>
+      <w:r>
+        <w:rPr>
+          <w:rFonts w:ascii="Consolas" w:hAnsi="Consolas"/>
+          <w:color w:val="000000"/>
+          <w:sz w:val="18"/>
+          <w:szCs w:val="18"/>
+          <w:shd w:fill="DDDDDD" w:val="clear"/>
+        </w:rPr>
+        <w:t xml:space="preserve">                    </w:t>
+      </w:r>
+      <w:r>
+        <w:rPr>
+          <w:rFonts w:ascii="Consolas" w:hAnsi="Consolas"/>
+          <w:color w:val="000000"/>
+          <w:sz w:val="18"/>
+          <w:szCs w:val="18"/>
+          <w:shd w:fill="DDDDDD" w:val="clear"/>
+        </w:rPr>
+        <w:t>{</w:t>
+      </w:r>
+    </w:p>
+    <w:p>
+      <w:pPr>
+        <w:pStyle w:val="Normal"/>
+        <w:rPr>
+          <w:sz w:val="18"/>
+          <w:szCs w:val="18"/>
+          <w:shd w:fill="DDDDDD" w:val="clear"/>
+        </w:rPr>
+      </w:pPr>
+      <w:r>
+        <w:rPr>
+          <w:rFonts w:ascii="Consolas" w:hAnsi="Consolas"/>
+          <w:color w:val="000000"/>
+          <w:sz w:val="18"/>
+          <w:szCs w:val="18"/>
+          <w:shd w:fill="DDDDDD" w:val="clear"/>
+        </w:rPr>
+        <w:t xml:space="preserve">                        </w:t>
+      </w:r>
+      <w:r>
+        <w:rPr>
+          <w:rFonts w:ascii="Consolas" w:hAnsi="Consolas"/>
+          <w:color w:val="000000"/>
+          <w:sz w:val="18"/>
+          <w:szCs w:val="18"/>
+          <w:shd w:fill="DDDDDD" w:val="clear"/>
+        </w:rPr>
+        <w:t xml:space="preserve">Message = </w:t>
+      </w:r>
+      <w:r>
+        <w:rPr>
+          <w:rFonts w:ascii="Consolas" w:hAnsi="Consolas"/>
+          <w:color w:val="A31515"/>
+          <w:sz w:val="18"/>
+          <w:szCs w:val="18"/>
+          <w:shd w:fill="DDDDDD" w:val="clear"/>
+        </w:rPr>
+        <w:t>"Registerd Successfully!"</w:t>
+      </w:r>
+      <w:r>
+        <w:rPr>
+          <w:rFonts w:ascii="Consolas" w:hAnsi="Consolas"/>
+          <w:color w:val="000000"/>
+          <w:sz w:val="18"/>
+          <w:szCs w:val="18"/>
+          <w:shd w:fill="DDDDDD" w:val="clear"/>
+        </w:rPr>
+        <w:t>;</w:t>
+      </w:r>
+    </w:p>
+    <w:p>
+      <w:pPr>
+        <w:pStyle w:val="Normal"/>
+        <w:rPr>
+          <w:sz w:val="18"/>
+          <w:szCs w:val="18"/>
+          <w:shd w:fill="DDDDDD" w:val="clear"/>
+        </w:rPr>
+      </w:pPr>
+      <w:r>
+        <w:rPr>
+          <w:rFonts w:ascii="Consolas" w:hAnsi="Consolas"/>
+          <w:color w:val="000000"/>
+          <w:sz w:val="18"/>
+          <w:szCs w:val="18"/>
+          <w:shd w:fill="DDDDDD" w:val="clear"/>
+        </w:rPr>
+        <w:t xml:space="preserve">                    </w:t>
+      </w:r>
+      <w:r>
+        <w:rPr>
+          <w:rFonts w:ascii="Consolas" w:hAnsi="Consolas"/>
+          <w:color w:val="000000"/>
+          <w:sz w:val="18"/>
+          <w:szCs w:val="18"/>
+          <w:shd w:fill="DDDDDD" w:val="clear"/>
+        </w:rPr>
+        <w:t>}</w:t>
+      </w:r>
+    </w:p>
+    <w:p>
+      <w:pPr>
+        <w:pStyle w:val="Normal"/>
+        <w:rPr>
+          <w:sz w:val="18"/>
+          <w:szCs w:val="18"/>
+          <w:shd w:fill="DDDDDD" w:val="clear"/>
+        </w:rPr>
+      </w:pPr>
+      <w:r>
+        <w:rPr>
+          <w:rFonts w:ascii="Consolas" w:hAnsi="Consolas"/>
+          <w:color w:val="000000"/>
+          <w:sz w:val="18"/>
+          <w:szCs w:val="18"/>
+          <w:shd w:fill="DDDDDD" w:val="clear"/>
+        </w:rPr>
+        <w:t xml:space="preserve">                    </w:t>
+      </w:r>
+      <w:r>
+        <w:rPr>
+          <w:rFonts w:ascii="Consolas" w:hAnsi="Consolas"/>
+          <w:color w:val="0000FF"/>
+          <w:sz w:val="18"/>
+          <w:szCs w:val="18"/>
+          <w:shd w:fill="DDDDDD" w:val="clear"/>
+        </w:rPr>
+        <w:t>else</w:t>
+      </w:r>
+    </w:p>
+    <w:p>
+      <w:pPr>
+        <w:pStyle w:val="Normal"/>
+        <w:rPr>
+          <w:sz w:val="18"/>
+          <w:szCs w:val="18"/>
+          <w:shd w:fill="DDDDDD" w:val="clear"/>
+        </w:rPr>
+      </w:pPr>
+      <w:r>
+        <w:rPr>
+          <w:rFonts w:ascii="Consolas" w:hAnsi="Consolas"/>
+          <w:color w:val="000000"/>
+          <w:sz w:val="18"/>
+          <w:szCs w:val="18"/>
+          <w:shd w:fill="DDDDDD" w:val="clear"/>
+        </w:rPr>
+        <w:t xml:space="preserve">                    </w:t>
+      </w:r>
+      <w:r>
+        <w:rPr>
+          <w:rFonts w:ascii="Consolas" w:hAnsi="Consolas"/>
+          <w:color w:val="000000"/>
+          <w:sz w:val="18"/>
+          <w:szCs w:val="18"/>
+          <w:shd w:fill="DDDDDD" w:val="clear"/>
+        </w:rPr>
+        <w:t>{</w:t>
+      </w:r>
+    </w:p>
+    <w:p>
+      <w:pPr>
+        <w:pStyle w:val="Normal"/>
+        <w:rPr>
+          <w:sz w:val="18"/>
+          <w:szCs w:val="18"/>
+          <w:shd w:fill="DDDDDD" w:val="clear"/>
+        </w:rPr>
+      </w:pPr>
+      <w:r>
+        <w:rPr>
+          <w:rFonts w:ascii="Consolas" w:hAnsi="Consolas"/>
+          <w:color w:val="000000"/>
+          <w:sz w:val="18"/>
+          <w:szCs w:val="18"/>
+          <w:shd w:fill="DDDDDD" w:val="clear"/>
+        </w:rPr>
+        <w:t xml:space="preserve">                        </w:t>
+      </w:r>
+      <w:r>
+        <w:rPr>
+          <w:rFonts w:ascii="Consolas" w:hAnsi="Consolas"/>
+          <w:color w:val="000000"/>
+          <w:sz w:val="18"/>
+          <w:szCs w:val="18"/>
+          <w:shd w:fill="DDDDDD" w:val="clear"/>
+        </w:rPr>
+        <w:t xml:space="preserve">Message = </w:t>
+      </w:r>
+      <w:r>
+        <w:rPr>
+          <w:rFonts w:ascii="Consolas" w:hAnsi="Consolas"/>
+          <w:color w:val="A31515"/>
+          <w:sz w:val="18"/>
+          <w:szCs w:val="18"/>
+          <w:shd w:fill="DDDDDD" w:val="clear"/>
+        </w:rPr>
+        <w:t>"Please try again later."</w:t>
+      </w:r>
+      <w:r>
+        <w:rPr>
+          <w:rFonts w:ascii="Consolas" w:hAnsi="Consolas"/>
+          <w:color w:val="000000"/>
+          <w:sz w:val="18"/>
+          <w:szCs w:val="18"/>
+          <w:shd w:fill="DDDDDD" w:val="clear"/>
+        </w:rPr>
+        <w:t>;</w:t>
+      </w:r>
+    </w:p>
+    <w:p>
+      <w:pPr>
+        <w:pStyle w:val="Normal"/>
+        <w:rPr>
+          <w:sz w:val="18"/>
+          <w:szCs w:val="18"/>
+          <w:shd w:fill="DDDDDD" w:val="clear"/>
+        </w:rPr>
+      </w:pPr>
+      <w:r>
+        <w:rPr>
+          <w:rFonts w:ascii="Consolas" w:hAnsi="Consolas"/>
+          <w:color w:val="000000"/>
+          <w:sz w:val="18"/>
+          <w:szCs w:val="18"/>
+          <w:shd w:fill="DDDDDD" w:val="clear"/>
+        </w:rPr>
+        <w:t xml:space="preserve">                    </w:t>
+      </w:r>
+      <w:r>
+        <w:rPr>
+          <w:rFonts w:ascii="Consolas" w:hAnsi="Consolas"/>
+          <w:color w:val="000000"/>
+          <w:sz w:val="18"/>
+          <w:szCs w:val="18"/>
+          <w:shd w:fill="DDDDDD" w:val="clear"/>
+        </w:rPr>
+        <w:t>}</w:t>
+      </w:r>
+    </w:p>
+    <w:p>
+      <w:pPr>
+        <w:pStyle w:val="Normal"/>
+        <w:rPr>
+          <w:sz w:val="18"/>
+          <w:szCs w:val="18"/>
+          <w:shd w:fill="DDDDDD" w:val="clear"/>
+        </w:rPr>
+      </w:pPr>
+      <w:r>
+        <w:rPr>
+          <w:rFonts w:ascii="Consolas" w:hAnsi="Consolas"/>
+          <w:color w:val="000000"/>
+          <w:sz w:val="18"/>
+          <w:szCs w:val="18"/>
+          <w:shd w:fill="DDDDDD" w:val="clear"/>
+        </w:rPr>
+        <w:t xml:space="preserve">                </w:t>
+      </w:r>
+      <w:r>
+        <w:rPr>
+          <w:rFonts w:ascii="Consolas" w:hAnsi="Consolas"/>
+          <w:color w:val="000000"/>
+          <w:sz w:val="18"/>
+          <w:szCs w:val="18"/>
+          <w:shd w:fill="DDDDDD" w:val="clear"/>
+        </w:rPr>
+        <w:t>});</w:t>
+      </w:r>
+    </w:p>
+    <w:p>
+      <w:pPr>
+        <w:pStyle w:val="Normal"/>
+        <w:rPr>
+          <w:sz w:val="18"/>
+          <w:szCs w:val="18"/>
+          <w:shd w:fill="DDDDDD" w:val="clear"/>
+        </w:rPr>
+      </w:pPr>
+      <w:r>
+        <w:rPr>
+          <w:rFonts w:ascii="Consolas" w:hAnsi="Consolas"/>
+          <w:color w:val="000000"/>
+          <w:sz w:val="18"/>
+          <w:szCs w:val="18"/>
+          <w:shd w:fill="DDDDDD" w:val="clear"/>
+        </w:rPr>
+        <w:t xml:space="preserve">            </w:t>
+      </w:r>
+      <w:r>
+        <w:rPr>
+          <w:rFonts w:ascii="Consolas" w:hAnsi="Consolas"/>
+          <w:color w:val="000000"/>
+          <w:sz w:val="18"/>
+          <w:szCs w:val="18"/>
+          <w:shd w:fill="DDDDDD" w:val="clear"/>
+        </w:rPr>
+        <w:t>}</w:t>
+      </w:r>
+    </w:p>
+    <w:p>
+      <w:pPr>
+        <w:pStyle w:val="Normal"/>
+        <w:bidi w:val="0"/>
+        <w:jc w:val="left"/>
+        <w:rPr>
+          <w:rFonts w:ascii="Calibri" w:hAnsi="Calibri"/>
+          <w:sz w:val="18"/>
+          <w:szCs w:val="18"/>
+          <w:shd w:fill="DDDDDD" w:val="clear"/>
+        </w:rPr>
+      </w:pPr>
+      <w:r>
+        <w:rPr>
+          <w:rFonts w:ascii="Consolas" w:hAnsi="Consolas"/>
+          <w:color w:val="000000"/>
+          <w:sz w:val="18"/>
+          <w:szCs w:val="18"/>
+          <w:shd w:fill="DDDDDD" w:val="clear"/>
+        </w:rPr>
+        <w:t xml:space="preserve">        </w:t>
+      </w:r>
+      <w:r>
+        <w:rPr>
+          <w:rFonts w:ascii="Consolas" w:hAnsi="Consolas"/>
+          <w:color w:val="000000"/>
+          <w:sz w:val="18"/>
+          <w:szCs w:val="18"/>
+          <w:shd w:fill="DDDDDD" w:val="clear"/>
+        </w:rPr>
+        <w:t>}</w:t>
+      </w:r>
+    </w:p>
+    <w:p>
+      <w:pPr>
+        <w:pStyle w:val="Normal"/>
+        <w:bidi w:val="0"/>
+        <w:jc w:val="left"/>
+        <w:rPr/>
+      </w:pPr>
+      <w:r>
+        <w:rPr>
+          <w:rFonts w:ascii="Calibri" w:hAnsi="Calibri"/>
+          <w:shd w:fill="DDDDDD" w:val="clear"/>
+        </w:rPr>
+      </w:r>
+    </w:p>
+    <w:p>
+      <w:pPr>
+        <w:pStyle w:val="Normal"/>
+        <w:bidi w:val="0"/>
+        <w:jc w:val="left"/>
+        <w:rPr>
+          <w:shd w:fill="auto" w:val="clear"/>
+        </w:rPr>
+      </w:pPr>
+      <w:r>
+        <w:rPr>
+          <w:rFonts w:ascii="Calibri" w:hAnsi="Calibri"/>
+          <w:shd w:fill="auto" w:val="clear"/>
+        </w:rPr>
+        <w:t>Add the following code in the “</w:t>
+      </w:r>
+      <w:r>
+        <w:rPr>
+          <w:rFonts w:eastAsia="NSimSun" w:cs="Arial" w:ascii="Calibri" w:hAnsi="Calibri"/>
+          <w:color w:val="000000"/>
+          <w:kern w:val="2"/>
+          <w:sz w:val="24"/>
+          <w:szCs w:val="24"/>
+          <w:shd w:fill="auto" w:val="clear"/>
+          <w:lang w:val="en-ZA" w:eastAsia="zh-CN" w:bidi="hi-IN"/>
+        </w:rPr>
+        <w:t>Login</w:t>
+      </w:r>
+      <w:r>
+        <w:rPr>
+          <w:rFonts w:ascii="Calibri" w:hAnsi="Calibri"/>
+          <w:shd w:fill="auto" w:val="clear"/>
+        </w:rPr>
+        <w:t>ViewModel” Class.</w:t>
+      </w:r>
+    </w:p>
+    <w:p>
+      <w:pPr>
+        <w:pStyle w:val="Normal"/>
+        <w:bidi w:val="0"/>
+        <w:jc w:val="left"/>
+        <w:rPr>
+          <w:rFonts w:ascii="Calibri" w:hAnsi="Calibri"/>
+          <w:sz w:val="18"/>
+          <w:szCs w:val="18"/>
+          <w:shd w:fill="DDDDDD" w:val="clear"/>
+        </w:rPr>
+      </w:pPr>
+      <w:r>
+        <w:rPr>
+          <w:rFonts w:ascii="Consolas" w:hAnsi="Consolas"/>
+          <w:color w:val="0000FF"/>
+          <w:sz w:val="18"/>
+          <w:szCs w:val="18"/>
+          <w:shd w:fill="DDDDDD" w:val="clear"/>
+        </w:rPr>
+        <w:t>public</w:t>
+      </w:r>
+      <w:r>
+        <w:rPr>
+          <w:rFonts w:ascii="Consolas" w:hAnsi="Consolas"/>
+          <w:color w:val="000000"/>
+          <w:sz w:val="18"/>
+          <w:szCs w:val="18"/>
+          <w:shd w:fill="DDDDDD" w:val="clear"/>
+        </w:rPr>
+        <w:t xml:space="preserve"> </w:t>
+      </w:r>
+      <w:r>
+        <w:rPr>
+          <w:rFonts w:ascii="Consolas" w:hAnsi="Consolas"/>
+          <w:color w:val="2B91AF"/>
+          <w:sz w:val="18"/>
+          <w:szCs w:val="18"/>
+          <w:shd w:fill="DDDDDD" w:val="clear"/>
+        </w:rPr>
+        <w:t>LoginViewModel</w:t>
+      </w:r>
+      <w:r>
+        <w:rPr>
+          <w:rFonts w:ascii="Consolas" w:hAnsi="Consolas"/>
+          <w:color w:val="000000"/>
+          <w:sz w:val="18"/>
+          <w:szCs w:val="18"/>
+          <w:shd w:fill="DDDDDD" w:val="clear"/>
+        </w:rPr>
+        <w:t>()</w:t>
+      </w:r>
+    </w:p>
+    <w:p>
+      <w:pPr>
+        <w:pStyle w:val="Normal"/>
+        <w:rPr>
+          <w:sz w:val="18"/>
+          <w:szCs w:val="18"/>
+          <w:shd w:fill="DDDDDD" w:val="clear"/>
+        </w:rPr>
+      </w:pPr>
+      <w:r>
+        <w:rPr>
+          <w:rFonts w:ascii="Consolas" w:hAnsi="Consolas"/>
+          <w:color w:val="000000"/>
+          <w:sz w:val="18"/>
+          <w:szCs w:val="18"/>
+          <w:shd w:fill="DDDDDD" w:val="clear"/>
+        </w:rPr>
+        <w:t xml:space="preserve">        </w:t>
+      </w:r>
+      <w:r>
+        <w:rPr>
+          <w:rFonts w:ascii="Consolas" w:hAnsi="Consolas"/>
+          <w:color w:val="000000"/>
+          <w:sz w:val="18"/>
+          <w:szCs w:val="18"/>
+          <w:shd w:fill="DDDDDD" w:val="clear"/>
+        </w:rPr>
+        <w:t>{</w:t>
+      </w:r>
+    </w:p>
+    <w:p>
+      <w:pPr>
+        <w:pStyle w:val="Normal"/>
+        <w:rPr>
+          <w:sz w:val="18"/>
+          <w:szCs w:val="18"/>
+          <w:shd w:fill="DDDDDD" w:val="clear"/>
+        </w:rPr>
+      </w:pPr>
+      <w:r>
+        <w:rPr>
+          <w:rFonts w:ascii="Consolas" w:hAnsi="Consolas"/>
+          <w:color w:val="000000"/>
+          <w:sz w:val="18"/>
+          <w:szCs w:val="18"/>
+          <w:shd w:fill="DDDDDD" w:val="clear"/>
+        </w:rPr>
+        <w:t xml:space="preserve">            </w:t>
+      </w:r>
+      <w:r>
+        <w:rPr>
+          <w:rFonts w:ascii="Consolas" w:hAnsi="Consolas"/>
+          <w:color w:val="000000"/>
+          <w:sz w:val="18"/>
+          <w:szCs w:val="18"/>
+          <w:shd w:fill="DDDDDD" w:val="clear"/>
+        </w:rPr>
+        <w:t>Username = Settings.Username;</w:t>
+      </w:r>
+    </w:p>
+    <w:p>
+      <w:pPr>
+        <w:pStyle w:val="Normal"/>
+        <w:rPr>
+          <w:sz w:val="18"/>
+          <w:szCs w:val="18"/>
+          <w:shd w:fill="DDDDDD" w:val="clear"/>
+        </w:rPr>
+      </w:pPr>
+      <w:r>
+        <w:rPr>
+          <w:rFonts w:ascii="Consolas" w:hAnsi="Consolas"/>
+          <w:color w:val="000000"/>
+          <w:sz w:val="18"/>
+          <w:szCs w:val="18"/>
+          <w:shd w:fill="DDDDDD" w:val="clear"/>
+        </w:rPr>
+        <w:t xml:space="preserve">            </w:t>
+      </w:r>
+      <w:r>
+        <w:rPr>
+          <w:rFonts w:ascii="Consolas" w:hAnsi="Consolas"/>
+          <w:color w:val="000000"/>
+          <w:sz w:val="18"/>
+          <w:szCs w:val="18"/>
+          <w:shd w:fill="DDDDDD" w:val="clear"/>
+        </w:rPr>
+        <w:t>Password = Settings.Password;</w:t>
+      </w:r>
+    </w:p>
+    <w:p>
+      <w:pPr>
+        <w:pStyle w:val="Normal"/>
+        <w:bidi w:val="0"/>
+        <w:jc w:val="left"/>
+        <w:rPr>
+          <w:shd w:fill="DDDDDD" w:val="clear"/>
+        </w:rPr>
+      </w:pPr>
+      <w:r>
+        <w:rPr>
+          <w:rFonts w:ascii="Consolas" w:hAnsi="Consolas"/>
+          <w:color w:val="000000"/>
+          <w:sz w:val="18"/>
+          <w:szCs w:val="18"/>
+          <w:shd w:fill="DDDDDD" w:val="clear"/>
+        </w:rPr>
+        <w:t xml:space="preserve">        </w:t>
+      </w:r>
+      <w:r>
+        <w:rPr>
+          <w:rFonts w:ascii="Consolas" w:hAnsi="Consolas"/>
+          <w:color w:val="000000"/>
+          <w:sz w:val="18"/>
+          <w:szCs w:val="18"/>
+          <w:shd w:fill="DDDDDD" w:val="clear"/>
+        </w:rPr>
+        <w:t>}</w:t>
+      </w:r>
+    </w:p>
+    <w:p>
+      <w:pPr>
+        <w:pStyle w:val="Normal"/>
+        <w:bidi w:val="0"/>
+        <w:jc w:val="left"/>
+        <w:rPr>
+          <w:shd w:fill="DDDDDD" w:val="clear"/>
+        </w:rPr>
+      </w:pPr>
+      <w:r>
+        <w:rPr>
+          <w:rFonts w:ascii="Calibri" w:hAnsi="Calibri"/>
+        </w:rPr>
+      </w:r>
+    </w:p>
+    <w:p>
+      <w:pPr>
+        <w:pStyle w:val="Normal"/>
+        <w:bidi w:val="0"/>
+        <w:jc w:val="left"/>
+        <w:rPr>
+          <w:rFonts w:ascii="Calibri" w:hAnsi="Calibri"/>
+          <w:shd w:fill="auto" w:val="clear"/>
+        </w:rPr>
+      </w:pPr>
+      <w:r>
+        <w:rPr>
+          <w:rFonts w:ascii="Calibri" w:hAnsi="Calibri"/>
+          <w:shd w:fill="auto" w:val="clear"/>
+        </w:rPr>
+        <w:t xml:space="preserve">Update the code in the </w:t>
+      </w:r>
+      <w:r>
+        <w:rPr>
+          <w:rFonts w:ascii="Calibri" w:hAnsi="Calibri"/>
+          <w:b w:val="false"/>
+          <w:bCs w:val="false"/>
+          <w:sz w:val="24"/>
+          <w:szCs w:val="24"/>
+          <w:shd w:fill="auto" w:val="clear"/>
+        </w:rPr>
+        <w:t>“ApiServices” Class.</w:t>
+      </w:r>
+    </w:p>
+    <w:p>
+      <w:pPr>
+        <w:pStyle w:val="Normal"/>
+        <w:bidi w:val="0"/>
+        <w:jc w:val="left"/>
+        <w:rPr>
+          <w:rFonts w:ascii="Calibri" w:hAnsi="Calibri"/>
+          <w:sz w:val="18"/>
+          <w:szCs w:val="18"/>
+          <w:shd w:fill="DDDDDD" w:val="clear"/>
+        </w:rPr>
+      </w:pPr>
+      <w:r>
+        <w:rPr>
+          <w:rFonts w:ascii="Consolas" w:hAnsi="Consolas"/>
+          <w:b w:val="false"/>
+          <w:bCs w:val="false"/>
+          <w:color w:val="000000"/>
+          <w:sz w:val="18"/>
+          <w:szCs w:val="18"/>
+          <w:shd w:fill="DDDDDD" w:val="clear"/>
+        </w:rPr>
+        <w:t xml:space="preserve">        </w:t>
+      </w:r>
+      <w:r>
+        <w:rPr>
+          <w:rFonts w:ascii="Consolas" w:hAnsi="Consolas"/>
+          <w:color w:val="008000"/>
+          <w:sz w:val="18"/>
+          <w:szCs w:val="18"/>
+          <w:shd w:fill="DDDDDD" w:val="clear"/>
+        </w:rPr>
+        <w:t>//***Login Button</w:t>
+      </w:r>
+    </w:p>
+    <w:p>
+      <w:pPr>
+        <w:pStyle w:val="Normal"/>
+        <w:rPr>
+          <w:sz w:val="18"/>
+          <w:szCs w:val="18"/>
+          <w:shd w:fill="DDDDDD" w:val="clear"/>
+        </w:rPr>
+      </w:pPr>
+      <w:r>
+        <w:rPr>
+          <w:rFonts w:ascii="Consolas" w:hAnsi="Consolas"/>
+          <w:color w:val="000000"/>
+          <w:sz w:val="18"/>
+          <w:szCs w:val="18"/>
+          <w:shd w:fill="DDDDDD" w:val="clear"/>
+        </w:rPr>
+        <w:t xml:space="preserve">        </w:t>
+      </w:r>
+      <w:r>
+        <w:rPr>
+          <w:rFonts w:ascii="Consolas" w:hAnsi="Consolas"/>
+          <w:color w:val="0000FF"/>
+          <w:sz w:val="18"/>
+          <w:szCs w:val="18"/>
+          <w:shd w:fill="DDDDDD" w:val="clear"/>
+        </w:rPr>
+        <w:t>public</w:t>
+      </w:r>
+      <w:r>
+        <w:rPr>
+          <w:rFonts w:ascii="Consolas" w:hAnsi="Consolas"/>
+          <w:color w:val="000000"/>
+          <w:sz w:val="18"/>
+          <w:szCs w:val="18"/>
+          <w:shd w:fill="DDDDDD" w:val="clear"/>
+        </w:rPr>
+        <w:t xml:space="preserve"> </w:t>
+      </w:r>
+      <w:r>
+        <w:rPr>
+          <w:rFonts w:ascii="Consolas" w:hAnsi="Consolas"/>
+          <w:color w:val="0000FF"/>
+          <w:sz w:val="18"/>
+          <w:szCs w:val="18"/>
+          <w:shd w:fill="DDDDDD" w:val="clear"/>
+        </w:rPr>
+        <w:t>async</w:t>
+      </w:r>
+      <w:r>
+        <w:rPr>
+          <w:rFonts w:ascii="Consolas" w:hAnsi="Consolas"/>
+          <w:color w:val="000000"/>
+          <w:sz w:val="18"/>
+          <w:szCs w:val="18"/>
+          <w:shd w:fill="DDDDDD" w:val="clear"/>
+        </w:rPr>
+        <w:t xml:space="preserve"> Task</w:t>
+      </w:r>
+      <w:r>
+        <w:rPr>
+          <w:rFonts w:ascii="Consolas" w:hAnsi="Consolas"/>
+          <w:color w:val="000000"/>
+          <w:sz w:val="18"/>
+          <w:szCs w:val="18"/>
+          <w:shd w:fill="81D41A" w:val="clear"/>
+        </w:rPr>
+        <w:t>&lt;</w:t>
+      </w:r>
+      <w:r>
+        <w:rPr>
+          <w:rFonts w:ascii="Consolas" w:hAnsi="Consolas"/>
+          <w:color w:val="0000FF"/>
+          <w:sz w:val="18"/>
+          <w:szCs w:val="18"/>
+          <w:shd w:fill="81D41A" w:val="clear"/>
+        </w:rPr>
+        <w:t>string</w:t>
+      </w:r>
+      <w:r>
+        <w:rPr>
+          <w:rFonts w:ascii="Consolas" w:hAnsi="Consolas"/>
+          <w:color w:val="000000"/>
+          <w:sz w:val="18"/>
+          <w:szCs w:val="18"/>
+          <w:shd w:fill="81D41A" w:val="clear"/>
+        </w:rPr>
+        <w:t>&gt;</w:t>
+      </w:r>
+      <w:r>
+        <w:rPr>
+          <w:rFonts w:ascii="Consolas" w:hAnsi="Consolas"/>
+          <w:color w:val="000000"/>
+          <w:sz w:val="18"/>
+          <w:szCs w:val="18"/>
+          <w:shd w:fill="DDDDDD" w:val="clear"/>
+        </w:rPr>
+        <w:t xml:space="preserve"> LoginAsync(</w:t>
+      </w:r>
+      <w:r>
+        <w:rPr>
+          <w:rFonts w:ascii="Consolas" w:hAnsi="Consolas"/>
+          <w:color w:val="0000FF"/>
+          <w:sz w:val="18"/>
+          <w:szCs w:val="18"/>
+          <w:shd w:fill="DDDDDD" w:val="clear"/>
+        </w:rPr>
+        <w:t>string</w:t>
+      </w:r>
+      <w:r>
+        <w:rPr>
+          <w:rFonts w:ascii="Consolas" w:hAnsi="Consolas"/>
+          <w:color w:val="000000"/>
+          <w:sz w:val="18"/>
+          <w:szCs w:val="18"/>
+          <w:shd w:fill="DDDDDD" w:val="clear"/>
+        </w:rPr>
+        <w:t xml:space="preserve"> userName, </w:t>
+      </w:r>
+      <w:r>
+        <w:rPr>
+          <w:rFonts w:ascii="Consolas" w:hAnsi="Consolas"/>
+          <w:color w:val="0000FF"/>
+          <w:sz w:val="18"/>
+          <w:szCs w:val="18"/>
+          <w:shd w:fill="DDDDDD" w:val="clear"/>
+        </w:rPr>
+        <w:t>string</w:t>
+      </w:r>
+      <w:r>
+        <w:rPr>
+          <w:rFonts w:ascii="Consolas" w:hAnsi="Consolas"/>
+          <w:color w:val="000000"/>
+          <w:sz w:val="18"/>
+          <w:szCs w:val="18"/>
+          <w:shd w:fill="DDDDDD" w:val="clear"/>
+        </w:rPr>
+        <w:t xml:space="preserve"> password)</w:t>
+      </w:r>
+    </w:p>
+    <w:p>
+      <w:pPr>
+        <w:pStyle w:val="Normal"/>
+        <w:rPr>
+          <w:sz w:val="18"/>
+          <w:szCs w:val="18"/>
+          <w:shd w:fill="DDDDDD" w:val="clear"/>
+        </w:rPr>
+      </w:pPr>
+      <w:r>
+        <w:rPr>
+          <w:rFonts w:ascii="Consolas" w:hAnsi="Consolas"/>
+          <w:color w:val="000000"/>
+          <w:sz w:val="18"/>
+          <w:szCs w:val="18"/>
+          <w:shd w:fill="DDDDDD" w:val="clear"/>
+        </w:rPr>
+        <w:t xml:space="preserve">        </w:t>
+      </w:r>
+      <w:r>
+        <w:rPr>
+          <w:rFonts w:ascii="Consolas" w:hAnsi="Consolas"/>
+          <w:color w:val="000000"/>
+          <w:sz w:val="18"/>
+          <w:szCs w:val="18"/>
+          <w:shd w:fill="DDDDDD" w:val="clear"/>
+        </w:rPr>
+        <w:t>{</w:t>
+      </w:r>
+    </w:p>
+    <w:p>
+      <w:pPr>
+        <w:pStyle w:val="Normal"/>
+        <w:rPr>
+          <w:sz w:val="18"/>
+          <w:szCs w:val="18"/>
+          <w:shd w:fill="DDDDDD" w:val="clear"/>
+        </w:rPr>
+      </w:pPr>
+      <w:r>
+        <w:rPr>
+          <w:rFonts w:ascii="Consolas" w:hAnsi="Consolas"/>
+          <w:color w:val="000000"/>
+          <w:sz w:val="18"/>
+          <w:szCs w:val="18"/>
+          <w:shd w:fill="DDDDDD" w:val="clear"/>
+        </w:rPr>
+        <w:t xml:space="preserve">            </w:t>
+      </w:r>
+      <w:r>
+        <w:rPr>
+          <w:rFonts w:ascii="Consolas" w:hAnsi="Consolas"/>
+          <w:color w:val="0000FF"/>
+          <w:sz w:val="18"/>
+          <w:szCs w:val="18"/>
+          <w:shd w:fill="DDDDDD" w:val="clear"/>
+        </w:rPr>
+        <w:t>var</w:t>
+      </w:r>
+      <w:r>
+        <w:rPr>
+          <w:rFonts w:ascii="Consolas" w:hAnsi="Consolas"/>
+          <w:color w:val="000000"/>
+          <w:sz w:val="18"/>
+          <w:szCs w:val="18"/>
+          <w:shd w:fill="DDDDDD" w:val="clear"/>
+        </w:rPr>
+        <w:t xml:space="preserve"> keyValues = </w:t>
+      </w:r>
+      <w:r>
+        <w:rPr>
+          <w:rFonts w:ascii="Consolas" w:hAnsi="Consolas"/>
+          <w:color w:val="0000FF"/>
+          <w:sz w:val="18"/>
+          <w:szCs w:val="18"/>
+          <w:shd w:fill="DDDDDD" w:val="clear"/>
+        </w:rPr>
+        <w:t>new</w:t>
+      </w:r>
+      <w:r>
+        <w:rPr>
+          <w:rFonts w:ascii="Consolas" w:hAnsi="Consolas"/>
+          <w:color w:val="000000"/>
+          <w:sz w:val="18"/>
+          <w:szCs w:val="18"/>
+          <w:shd w:fill="DDDDDD" w:val="clear"/>
+        </w:rPr>
+        <w:t xml:space="preserve"> List&lt;KeyValuePair&lt;</w:t>
+      </w:r>
+      <w:r>
+        <w:rPr>
+          <w:rFonts w:ascii="Consolas" w:hAnsi="Consolas"/>
+          <w:color w:val="0000FF"/>
+          <w:sz w:val="18"/>
+          <w:szCs w:val="18"/>
+          <w:shd w:fill="DDDDDD" w:val="clear"/>
+        </w:rPr>
+        <w:t>string</w:t>
+      </w:r>
+      <w:r>
+        <w:rPr>
+          <w:rFonts w:ascii="Consolas" w:hAnsi="Consolas"/>
+          <w:color w:val="000000"/>
+          <w:sz w:val="18"/>
+          <w:szCs w:val="18"/>
+          <w:shd w:fill="DDDDDD" w:val="clear"/>
+        </w:rPr>
+        <w:t xml:space="preserve">, </w:t>
+      </w:r>
+      <w:r>
+        <w:rPr>
+          <w:rFonts w:ascii="Consolas" w:hAnsi="Consolas"/>
+          <w:color w:val="0000FF"/>
+          <w:sz w:val="18"/>
+          <w:szCs w:val="18"/>
+          <w:shd w:fill="DDDDDD" w:val="clear"/>
+        </w:rPr>
+        <w:t>string</w:t>
+      </w:r>
+      <w:r>
+        <w:rPr>
+          <w:rFonts w:ascii="Consolas" w:hAnsi="Consolas"/>
+          <w:color w:val="000000"/>
+          <w:sz w:val="18"/>
+          <w:szCs w:val="18"/>
+          <w:shd w:fill="DDDDDD" w:val="clear"/>
+        </w:rPr>
+        <w:t>&gt;&gt;</w:t>
+      </w:r>
+    </w:p>
+    <w:p>
+      <w:pPr>
+        <w:pStyle w:val="Normal"/>
+        <w:rPr>
+          <w:sz w:val="18"/>
+          <w:szCs w:val="18"/>
+          <w:shd w:fill="DDDDDD" w:val="clear"/>
+        </w:rPr>
+      </w:pPr>
+      <w:r>
+        <w:rPr>
+          <w:rFonts w:ascii="Consolas" w:hAnsi="Consolas"/>
+          <w:color w:val="000000"/>
+          <w:sz w:val="18"/>
+          <w:szCs w:val="18"/>
+          <w:shd w:fill="DDDDDD" w:val="clear"/>
+        </w:rPr>
+        <w:t xml:space="preserve">            </w:t>
+      </w:r>
+      <w:r>
+        <w:rPr>
+          <w:rFonts w:ascii="Consolas" w:hAnsi="Consolas"/>
+          <w:color w:val="000000"/>
+          <w:sz w:val="18"/>
+          <w:szCs w:val="18"/>
+          <w:shd w:fill="DDDDDD" w:val="clear"/>
+        </w:rPr>
+        <w:t>{</w:t>
+      </w:r>
+    </w:p>
+    <w:p>
+      <w:pPr>
+        <w:pStyle w:val="Normal"/>
+        <w:rPr>
+          <w:sz w:val="18"/>
+          <w:szCs w:val="18"/>
+          <w:shd w:fill="DDDDDD" w:val="clear"/>
+        </w:rPr>
+      </w:pPr>
+      <w:r>
+        <w:rPr>
+          <w:rFonts w:ascii="Consolas" w:hAnsi="Consolas"/>
+          <w:color w:val="000000"/>
+          <w:sz w:val="18"/>
+          <w:szCs w:val="18"/>
+          <w:shd w:fill="DDDDDD" w:val="clear"/>
+        </w:rPr>
+        <w:t xml:space="preserve">                </w:t>
+      </w:r>
+      <w:r>
+        <w:rPr>
+          <w:rFonts w:ascii="Consolas" w:hAnsi="Consolas"/>
+          <w:color w:val="0000FF"/>
+          <w:sz w:val="18"/>
+          <w:szCs w:val="18"/>
+          <w:shd w:fill="DDDDDD" w:val="clear"/>
+        </w:rPr>
+        <w:t>new</w:t>
+      </w:r>
+      <w:r>
+        <w:rPr>
+          <w:rFonts w:ascii="Consolas" w:hAnsi="Consolas"/>
+          <w:color w:val="000000"/>
+          <w:sz w:val="18"/>
+          <w:szCs w:val="18"/>
+          <w:shd w:fill="DDDDDD" w:val="clear"/>
+        </w:rPr>
+        <w:t xml:space="preserve"> KeyValuePair&lt;</w:t>
+      </w:r>
+      <w:r>
+        <w:rPr>
+          <w:rFonts w:ascii="Consolas" w:hAnsi="Consolas"/>
+          <w:color w:val="0000FF"/>
+          <w:sz w:val="18"/>
+          <w:szCs w:val="18"/>
+          <w:shd w:fill="DDDDDD" w:val="clear"/>
+        </w:rPr>
+        <w:t>string</w:t>
+      </w:r>
+      <w:r>
+        <w:rPr>
+          <w:rFonts w:ascii="Consolas" w:hAnsi="Consolas"/>
+          <w:color w:val="000000"/>
+          <w:sz w:val="18"/>
+          <w:szCs w:val="18"/>
+          <w:shd w:fill="DDDDDD" w:val="clear"/>
+        </w:rPr>
+        <w:t xml:space="preserve">, </w:t>
+      </w:r>
+      <w:r>
+        <w:rPr>
+          <w:rFonts w:ascii="Consolas" w:hAnsi="Consolas"/>
+          <w:color w:val="0000FF"/>
+          <w:sz w:val="18"/>
+          <w:szCs w:val="18"/>
+          <w:shd w:fill="DDDDDD" w:val="clear"/>
+        </w:rPr>
+        <w:t>string</w:t>
+      </w:r>
+      <w:r>
+        <w:rPr>
+          <w:rFonts w:ascii="Consolas" w:hAnsi="Consolas"/>
+          <w:color w:val="000000"/>
+          <w:sz w:val="18"/>
+          <w:szCs w:val="18"/>
+          <w:shd w:fill="DDDDDD" w:val="clear"/>
+        </w:rPr>
+        <w:t>&gt;(</w:t>
+      </w:r>
+      <w:r>
+        <w:rPr>
+          <w:rFonts w:ascii="Consolas" w:hAnsi="Consolas"/>
+          <w:color w:val="A31515"/>
+          <w:sz w:val="18"/>
+          <w:szCs w:val="18"/>
+          <w:shd w:fill="DDDDDD" w:val="clear"/>
+        </w:rPr>
+        <w:t>"username"</w:t>
+      </w:r>
+      <w:r>
+        <w:rPr>
+          <w:rFonts w:ascii="Consolas" w:hAnsi="Consolas"/>
+          <w:color w:val="000000"/>
+          <w:sz w:val="18"/>
+          <w:szCs w:val="18"/>
+          <w:shd w:fill="DDDDDD" w:val="clear"/>
+        </w:rPr>
+        <w:t>, userName),</w:t>
+      </w:r>
+    </w:p>
+    <w:p>
+      <w:pPr>
+        <w:pStyle w:val="Normal"/>
+        <w:rPr>
+          <w:sz w:val="18"/>
+          <w:szCs w:val="18"/>
+          <w:shd w:fill="DDDDDD" w:val="clear"/>
+        </w:rPr>
+      </w:pPr>
+      <w:r>
+        <w:rPr>
+          <w:rFonts w:ascii="Consolas" w:hAnsi="Consolas"/>
+          <w:color w:val="000000"/>
+          <w:sz w:val="18"/>
+          <w:szCs w:val="18"/>
+          <w:shd w:fill="DDDDDD" w:val="clear"/>
+        </w:rPr>
+        <w:t xml:space="preserve">                </w:t>
+      </w:r>
+      <w:r>
+        <w:rPr>
+          <w:rFonts w:ascii="Consolas" w:hAnsi="Consolas"/>
+          <w:color w:val="0000FF"/>
+          <w:sz w:val="18"/>
+          <w:szCs w:val="18"/>
+          <w:shd w:fill="DDDDDD" w:val="clear"/>
+        </w:rPr>
+        <w:t>new</w:t>
+      </w:r>
+      <w:r>
+        <w:rPr>
+          <w:rFonts w:ascii="Consolas" w:hAnsi="Consolas"/>
+          <w:color w:val="000000"/>
+          <w:sz w:val="18"/>
+          <w:szCs w:val="18"/>
+          <w:shd w:fill="DDDDDD" w:val="clear"/>
+        </w:rPr>
+        <w:t xml:space="preserve"> KeyValuePair&lt;</w:t>
+      </w:r>
+      <w:r>
+        <w:rPr>
+          <w:rFonts w:ascii="Consolas" w:hAnsi="Consolas"/>
+          <w:color w:val="0000FF"/>
+          <w:sz w:val="18"/>
+          <w:szCs w:val="18"/>
+          <w:shd w:fill="DDDDDD" w:val="clear"/>
+        </w:rPr>
+        <w:t>string</w:t>
+      </w:r>
+      <w:r>
+        <w:rPr>
+          <w:rFonts w:ascii="Consolas" w:hAnsi="Consolas"/>
+          <w:color w:val="000000"/>
+          <w:sz w:val="18"/>
+          <w:szCs w:val="18"/>
+          <w:shd w:fill="DDDDDD" w:val="clear"/>
+        </w:rPr>
+        <w:t xml:space="preserve">, </w:t>
+      </w:r>
+      <w:r>
+        <w:rPr>
+          <w:rFonts w:ascii="Consolas" w:hAnsi="Consolas"/>
+          <w:color w:val="0000FF"/>
+          <w:sz w:val="18"/>
+          <w:szCs w:val="18"/>
+          <w:shd w:fill="DDDDDD" w:val="clear"/>
+        </w:rPr>
+        <w:t>string</w:t>
+      </w:r>
+      <w:r>
+        <w:rPr>
+          <w:rFonts w:ascii="Consolas" w:hAnsi="Consolas"/>
+          <w:color w:val="000000"/>
+          <w:sz w:val="18"/>
+          <w:szCs w:val="18"/>
+          <w:shd w:fill="DDDDDD" w:val="clear"/>
+        </w:rPr>
+        <w:t>&gt;(</w:t>
+      </w:r>
+      <w:r>
+        <w:rPr>
+          <w:rFonts w:ascii="Consolas" w:hAnsi="Consolas"/>
+          <w:color w:val="A31515"/>
+          <w:sz w:val="18"/>
+          <w:szCs w:val="18"/>
+          <w:shd w:fill="DDDDDD" w:val="clear"/>
+        </w:rPr>
+        <w:t>"password"</w:t>
+      </w:r>
+      <w:r>
+        <w:rPr>
+          <w:rFonts w:ascii="Consolas" w:hAnsi="Consolas"/>
+          <w:color w:val="000000"/>
+          <w:sz w:val="18"/>
+          <w:szCs w:val="18"/>
+          <w:shd w:fill="DDDDDD" w:val="clear"/>
+        </w:rPr>
+        <w:t>, password),</w:t>
+      </w:r>
+    </w:p>
+    <w:p>
+      <w:pPr>
+        <w:pStyle w:val="Normal"/>
+        <w:rPr>
+          <w:sz w:val="18"/>
+          <w:szCs w:val="18"/>
+          <w:shd w:fill="DDDDDD" w:val="clear"/>
+        </w:rPr>
+      </w:pPr>
+      <w:r>
+        <w:rPr>
+          <w:rFonts w:ascii="Consolas" w:hAnsi="Consolas"/>
+          <w:color w:val="000000"/>
+          <w:sz w:val="18"/>
+          <w:szCs w:val="18"/>
+          <w:shd w:fill="DDDDDD" w:val="clear"/>
+        </w:rPr>
+        <w:t xml:space="preserve">                </w:t>
+      </w:r>
+      <w:r>
+        <w:rPr>
+          <w:rFonts w:ascii="Consolas" w:hAnsi="Consolas"/>
+          <w:color w:val="0000FF"/>
+          <w:sz w:val="18"/>
+          <w:szCs w:val="18"/>
+          <w:shd w:fill="DDDDDD" w:val="clear"/>
+        </w:rPr>
+        <w:t>new</w:t>
+      </w:r>
+      <w:r>
+        <w:rPr>
+          <w:rFonts w:ascii="Consolas" w:hAnsi="Consolas"/>
+          <w:color w:val="000000"/>
+          <w:sz w:val="18"/>
+          <w:szCs w:val="18"/>
+          <w:shd w:fill="DDDDDD" w:val="clear"/>
+        </w:rPr>
+        <w:t xml:space="preserve"> KeyValuePair&lt;</w:t>
+      </w:r>
+      <w:r>
+        <w:rPr>
+          <w:rFonts w:ascii="Consolas" w:hAnsi="Consolas"/>
+          <w:color w:val="0000FF"/>
+          <w:sz w:val="18"/>
+          <w:szCs w:val="18"/>
+          <w:shd w:fill="DDDDDD" w:val="clear"/>
+        </w:rPr>
+        <w:t>string</w:t>
+      </w:r>
+      <w:r>
+        <w:rPr>
+          <w:rFonts w:ascii="Consolas" w:hAnsi="Consolas"/>
+          <w:color w:val="000000"/>
+          <w:sz w:val="18"/>
+          <w:szCs w:val="18"/>
+          <w:shd w:fill="DDDDDD" w:val="clear"/>
+        </w:rPr>
+        <w:t xml:space="preserve">, </w:t>
+      </w:r>
+      <w:r>
+        <w:rPr>
+          <w:rFonts w:ascii="Consolas" w:hAnsi="Consolas"/>
+          <w:color w:val="0000FF"/>
+          <w:sz w:val="18"/>
+          <w:szCs w:val="18"/>
+          <w:shd w:fill="DDDDDD" w:val="clear"/>
+        </w:rPr>
+        <w:t>string</w:t>
+      </w:r>
+      <w:r>
+        <w:rPr>
+          <w:rFonts w:ascii="Consolas" w:hAnsi="Consolas"/>
+          <w:color w:val="000000"/>
+          <w:sz w:val="18"/>
+          <w:szCs w:val="18"/>
+          <w:shd w:fill="DDDDDD" w:val="clear"/>
+        </w:rPr>
+        <w:t>&gt;(</w:t>
+      </w:r>
+      <w:r>
+        <w:rPr>
+          <w:rFonts w:ascii="Consolas" w:hAnsi="Consolas"/>
+          <w:color w:val="A31515"/>
+          <w:sz w:val="18"/>
+          <w:szCs w:val="18"/>
+          <w:shd w:fill="DDDDDD" w:val="clear"/>
+        </w:rPr>
+        <w:t>"grant_type"</w:t>
+      </w:r>
+      <w:r>
+        <w:rPr>
+          <w:rFonts w:ascii="Consolas" w:hAnsi="Consolas"/>
+          <w:color w:val="000000"/>
+          <w:sz w:val="18"/>
+          <w:szCs w:val="18"/>
+          <w:shd w:fill="DDDDDD" w:val="clear"/>
+        </w:rPr>
+        <w:t xml:space="preserve">, </w:t>
+      </w:r>
+      <w:r>
+        <w:rPr>
+          <w:rFonts w:ascii="Consolas" w:hAnsi="Consolas"/>
+          <w:color w:val="A31515"/>
+          <w:sz w:val="18"/>
+          <w:szCs w:val="18"/>
+          <w:shd w:fill="DDDDDD" w:val="clear"/>
+        </w:rPr>
+        <w:t>"password"</w:t>
+      </w:r>
+      <w:r>
+        <w:rPr>
+          <w:rFonts w:ascii="Consolas" w:hAnsi="Consolas"/>
+          <w:color w:val="000000"/>
+          <w:sz w:val="18"/>
+          <w:szCs w:val="18"/>
+          <w:shd w:fill="DDDDDD" w:val="clear"/>
+        </w:rPr>
+        <w:t>)</w:t>
+      </w:r>
+    </w:p>
+    <w:p>
+      <w:pPr>
+        <w:pStyle w:val="Normal"/>
+        <w:rPr>
+          <w:sz w:val="18"/>
+          <w:szCs w:val="18"/>
+          <w:shd w:fill="DDDDDD" w:val="clear"/>
+        </w:rPr>
+      </w:pPr>
+      <w:r>
+        <w:rPr>
+          <w:rFonts w:ascii="Consolas" w:hAnsi="Consolas"/>
+          <w:color w:val="000000"/>
+          <w:sz w:val="18"/>
+          <w:szCs w:val="18"/>
+          <w:shd w:fill="DDDDDD" w:val="clear"/>
+        </w:rPr>
+        <w:t xml:space="preserve">            </w:t>
+      </w:r>
+      <w:r>
+        <w:rPr>
+          <w:rFonts w:ascii="Consolas" w:hAnsi="Consolas"/>
+          <w:color w:val="000000"/>
+          <w:sz w:val="18"/>
+          <w:szCs w:val="18"/>
+          <w:shd w:fill="DDDDDD" w:val="clear"/>
+        </w:rPr>
+        <w:t>};</w:t>
+      </w:r>
+    </w:p>
+    <w:p>
+      <w:pPr>
+        <w:pStyle w:val="Normal"/>
+        <w:rPr>
+          <w:rFonts w:ascii="Consolas" w:hAnsi="Consolas"/>
+          <w:color w:val="000000"/>
+          <w:sz w:val="18"/>
+          <w:szCs w:val="18"/>
+          <w:shd w:fill="DDDDDD" w:val="clear"/>
+        </w:rPr>
+      </w:pPr>
+      <w:r>
+        <w:rPr>
+          <w:rFonts w:ascii="Consolas" w:hAnsi="Consolas"/>
+          <w:color w:val="000000"/>
+          <w:sz w:val="18"/>
+          <w:szCs w:val="18"/>
+          <w:shd w:fill="DDDDDD" w:val="clear"/>
+        </w:rPr>
+      </w:r>
+    </w:p>
+    <w:p>
+      <w:pPr>
+        <w:pStyle w:val="Normal"/>
+        <w:rPr>
+          <w:sz w:val="18"/>
+          <w:szCs w:val="18"/>
+          <w:shd w:fill="DDDDDD" w:val="clear"/>
+        </w:rPr>
+      </w:pPr>
+      <w:r>
+        <w:rPr>
+          <w:rFonts w:ascii="Consolas" w:hAnsi="Consolas"/>
+          <w:color w:val="000000"/>
+          <w:sz w:val="18"/>
+          <w:szCs w:val="18"/>
+          <w:shd w:fill="DDDDDD" w:val="clear"/>
+        </w:rPr>
+        <w:t xml:space="preserve">            </w:t>
+      </w:r>
+      <w:r>
+        <w:rPr>
+          <w:rFonts w:ascii="Consolas" w:hAnsi="Consolas"/>
+          <w:color w:val="0000FF"/>
+          <w:sz w:val="18"/>
+          <w:szCs w:val="18"/>
+          <w:shd w:fill="DDDDDD" w:val="clear"/>
+        </w:rPr>
+        <w:t>var</w:t>
+      </w:r>
+      <w:r>
+        <w:rPr>
+          <w:rFonts w:ascii="Consolas" w:hAnsi="Consolas"/>
+          <w:color w:val="000000"/>
+          <w:sz w:val="18"/>
+          <w:szCs w:val="18"/>
+          <w:shd w:fill="DDDDDD" w:val="clear"/>
+        </w:rPr>
+        <w:t xml:space="preserve"> request = </w:t>
+      </w:r>
+      <w:r>
+        <w:rPr>
+          <w:rFonts w:ascii="Consolas" w:hAnsi="Consolas"/>
+          <w:color w:val="0000FF"/>
+          <w:sz w:val="18"/>
+          <w:szCs w:val="18"/>
+          <w:shd w:fill="DDDDDD" w:val="clear"/>
+        </w:rPr>
+        <w:t>new</w:t>
+      </w:r>
+      <w:r>
+        <w:rPr>
+          <w:rFonts w:ascii="Consolas" w:hAnsi="Consolas"/>
+          <w:color w:val="000000"/>
+          <w:sz w:val="18"/>
+          <w:szCs w:val="18"/>
+          <w:shd w:fill="DDDDDD" w:val="clear"/>
+        </w:rPr>
+        <w:t xml:space="preserve"> HttpRequestMessage(HttpMethod.Post, </w:t>
+      </w:r>
+      <w:r>
+        <w:rPr>
+          <w:rFonts w:ascii="Consolas" w:hAnsi="Consolas"/>
+          <w:color w:val="A31515"/>
+          <w:sz w:val="18"/>
+          <w:szCs w:val="18"/>
+          <w:shd w:fill="DDDDDD" w:val="clear"/>
+        </w:rPr>
+        <w:t>"http://192.168.137.247:800/Token"</w:t>
+      </w:r>
+      <w:r>
+        <w:rPr>
+          <w:rFonts w:ascii="Consolas" w:hAnsi="Consolas"/>
+          <w:color w:val="000000"/>
+          <w:sz w:val="18"/>
+          <w:szCs w:val="18"/>
+          <w:shd w:fill="DDDDDD" w:val="clear"/>
+        </w:rPr>
+        <w:t>);</w:t>
+      </w:r>
+    </w:p>
+    <w:p>
+      <w:pPr>
+        <w:pStyle w:val="Normal"/>
+        <w:rPr>
+          <w:rFonts w:ascii="Consolas" w:hAnsi="Consolas"/>
+          <w:color w:val="000000"/>
+          <w:sz w:val="18"/>
+          <w:szCs w:val="18"/>
+          <w:shd w:fill="DDDDDD" w:val="clear"/>
+        </w:rPr>
+      </w:pPr>
+      <w:r>
+        <w:rPr>
+          <w:rFonts w:ascii="Consolas" w:hAnsi="Consolas"/>
+          <w:color w:val="000000"/>
+          <w:sz w:val="18"/>
+          <w:szCs w:val="18"/>
+          <w:shd w:fill="DDDDDD" w:val="clear"/>
+        </w:rPr>
+      </w:r>
+    </w:p>
+    <w:p>
+      <w:pPr>
+        <w:pStyle w:val="Normal"/>
+        <w:rPr>
+          <w:sz w:val="18"/>
+          <w:szCs w:val="18"/>
+          <w:shd w:fill="DDDDDD" w:val="clear"/>
+        </w:rPr>
+      </w:pPr>
+      <w:r>
+        <w:rPr>
+          <w:rFonts w:ascii="Consolas" w:hAnsi="Consolas"/>
+          <w:color w:val="000000"/>
+          <w:sz w:val="18"/>
+          <w:szCs w:val="18"/>
+          <w:shd w:fill="DDDDDD" w:val="clear"/>
+        </w:rPr>
+        <w:t xml:space="preserve">            </w:t>
+      </w:r>
+      <w:r>
+        <w:rPr>
+          <w:rFonts w:ascii="Consolas" w:hAnsi="Consolas"/>
+          <w:color w:val="000000"/>
+          <w:sz w:val="18"/>
+          <w:szCs w:val="18"/>
+          <w:shd w:fill="DDDDDD" w:val="clear"/>
+        </w:rPr>
+        <w:t xml:space="preserve">request.Content = </w:t>
+      </w:r>
+      <w:r>
+        <w:rPr>
+          <w:rFonts w:ascii="Consolas" w:hAnsi="Consolas"/>
+          <w:color w:val="0000FF"/>
+          <w:sz w:val="18"/>
+          <w:szCs w:val="18"/>
+          <w:shd w:fill="DDDDDD" w:val="clear"/>
+        </w:rPr>
+        <w:t>new</w:t>
+      </w:r>
+      <w:r>
+        <w:rPr>
+          <w:rFonts w:ascii="Consolas" w:hAnsi="Consolas"/>
+          <w:color w:val="000000"/>
+          <w:sz w:val="18"/>
+          <w:szCs w:val="18"/>
+          <w:shd w:fill="DDDDDD" w:val="clear"/>
+        </w:rPr>
+        <w:t xml:space="preserve"> FormUrlEncodedContent(keyValues);</w:t>
+      </w:r>
+    </w:p>
+    <w:p>
+      <w:pPr>
+        <w:pStyle w:val="Normal"/>
+        <w:rPr>
+          <w:rFonts w:ascii="Consolas" w:hAnsi="Consolas"/>
+          <w:color w:val="000000"/>
+          <w:sz w:val="18"/>
+          <w:szCs w:val="18"/>
+          <w:shd w:fill="DDDDDD" w:val="clear"/>
+        </w:rPr>
+      </w:pPr>
+      <w:r>
+        <w:rPr>
+          <w:rFonts w:ascii="Consolas" w:hAnsi="Consolas"/>
+          <w:color w:val="000000"/>
+          <w:sz w:val="18"/>
+          <w:szCs w:val="18"/>
+          <w:shd w:fill="DDDDDD" w:val="clear"/>
+        </w:rPr>
+      </w:r>
+    </w:p>
+    <w:p>
+      <w:pPr>
+        <w:pStyle w:val="Normal"/>
+        <w:rPr>
+          <w:sz w:val="18"/>
+          <w:szCs w:val="18"/>
+          <w:shd w:fill="DDDDDD" w:val="clear"/>
+        </w:rPr>
+      </w:pPr>
+      <w:r>
+        <w:rPr>
+          <w:rFonts w:ascii="Consolas" w:hAnsi="Consolas"/>
+          <w:color w:val="000000"/>
+          <w:sz w:val="18"/>
+          <w:szCs w:val="18"/>
+          <w:shd w:fill="DDDDDD" w:val="clear"/>
+        </w:rPr>
+        <w:t xml:space="preserve">            </w:t>
+      </w:r>
+      <w:r>
+        <w:rPr>
+          <w:rFonts w:ascii="Consolas" w:hAnsi="Consolas"/>
+          <w:color w:val="0000FF"/>
+          <w:sz w:val="18"/>
+          <w:szCs w:val="18"/>
+          <w:shd w:fill="DDDDDD" w:val="clear"/>
+        </w:rPr>
+        <w:t>var</w:t>
+      </w:r>
+      <w:r>
+        <w:rPr>
+          <w:rFonts w:ascii="Consolas" w:hAnsi="Consolas"/>
+          <w:color w:val="000000"/>
+          <w:sz w:val="18"/>
+          <w:szCs w:val="18"/>
+          <w:shd w:fill="DDDDDD" w:val="clear"/>
+        </w:rPr>
+        <w:t xml:space="preserve"> client = </w:t>
+      </w:r>
+      <w:r>
+        <w:rPr>
+          <w:rFonts w:ascii="Consolas" w:hAnsi="Consolas"/>
+          <w:color w:val="0000FF"/>
+          <w:sz w:val="18"/>
+          <w:szCs w:val="18"/>
+          <w:shd w:fill="DDDDDD" w:val="clear"/>
+        </w:rPr>
+        <w:t>new</w:t>
+      </w:r>
+      <w:r>
+        <w:rPr>
+          <w:rFonts w:ascii="Consolas" w:hAnsi="Consolas"/>
+          <w:color w:val="000000"/>
+          <w:sz w:val="18"/>
+          <w:szCs w:val="18"/>
+          <w:shd w:fill="DDDDDD" w:val="clear"/>
+        </w:rPr>
+        <w:t xml:space="preserve"> HttpClient();</w:t>
+      </w:r>
+    </w:p>
+    <w:p>
+      <w:pPr>
+        <w:pStyle w:val="Normal"/>
+        <w:rPr>
+          <w:sz w:val="18"/>
+          <w:szCs w:val="18"/>
+          <w:shd w:fill="DDDDDD" w:val="clear"/>
+        </w:rPr>
+      </w:pPr>
+      <w:r>
+        <w:rPr>
+          <w:rFonts w:ascii="Consolas" w:hAnsi="Consolas"/>
+          <w:color w:val="000000"/>
+          <w:sz w:val="18"/>
+          <w:szCs w:val="18"/>
+          <w:shd w:fill="DDDDDD" w:val="clear"/>
+        </w:rPr>
+        <w:t xml:space="preserve">            </w:t>
+      </w:r>
+      <w:r>
+        <w:rPr>
+          <w:rFonts w:ascii="Consolas" w:hAnsi="Consolas"/>
+          <w:color w:val="0000FF"/>
+          <w:sz w:val="18"/>
+          <w:szCs w:val="18"/>
+          <w:shd w:fill="DDDDDD" w:val="clear"/>
+        </w:rPr>
+        <w:t>var</w:t>
+      </w:r>
+      <w:r>
+        <w:rPr>
+          <w:rFonts w:ascii="Consolas" w:hAnsi="Consolas"/>
+          <w:color w:val="000000"/>
+          <w:sz w:val="18"/>
+          <w:szCs w:val="18"/>
+          <w:shd w:fill="DDDDDD" w:val="clear"/>
+        </w:rPr>
+        <w:t xml:space="preserve"> response = </w:t>
+      </w:r>
+      <w:r>
+        <w:rPr>
+          <w:rFonts w:ascii="Consolas" w:hAnsi="Consolas"/>
+          <w:color w:val="0000FF"/>
+          <w:sz w:val="18"/>
+          <w:szCs w:val="18"/>
+          <w:shd w:fill="DDDDDD" w:val="clear"/>
+        </w:rPr>
+        <w:t>await</w:t>
+      </w:r>
+      <w:r>
+        <w:rPr>
+          <w:rFonts w:ascii="Consolas" w:hAnsi="Consolas"/>
+          <w:color w:val="000000"/>
+          <w:sz w:val="18"/>
+          <w:szCs w:val="18"/>
+          <w:shd w:fill="DDDDDD" w:val="clear"/>
+        </w:rPr>
+        <w:t xml:space="preserve"> client.SendAsync(request);</w:t>
+      </w:r>
+    </w:p>
+    <w:p>
+      <w:pPr>
+        <w:pStyle w:val="Normal"/>
+        <w:rPr>
+          <w:rFonts w:ascii="Consolas" w:hAnsi="Consolas"/>
+          <w:color w:val="000000"/>
+          <w:sz w:val="18"/>
+          <w:szCs w:val="18"/>
+          <w:shd w:fill="DDDDDD" w:val="clear"/>
+        </w:rPr>
+      </w:pPr>
+      <w:r>
+        <w:rPr>
+          <w:rFonts w:ascii="Consolas" w:hAnsi="Consolas"/>
+          <w:color w:val="000000"/>
+          <w:sz w:val="18"/>
+          <w:szCs w:val="18"/>
+          <w:shd w:fill="DDDDDD" w:val="clear"/>
+        </w:rPr>
+      </w:r>
+    </w:p>
+    <w:p>
+      <w:pPr>
+        <w:pStyle w:val="Normal"/>
+        <w:rPr>
+          <w:sz w:val="18"/>
+          <w:szCs w:val="18"/>
+          <w:shd w:fill="DDDDDD" w:val="clear"/>
+        </w:rPr>
+      </w:pPr>
+      <w:r>
+        <w:rPr>
+          <w:rFonts w:ascii="Consolas" w:hAnsi="Consolas"/>
+          <w:color w:val="000000"/>
+          <w:sz w:val="18"/>
+          <w:szCs w:val="18"/>
+          <w:shd w:fill="DDDDDD" w:val="clear"/>
+        </w:rPr>
+        <w:t xml:space="preserve">          </w:t>
+      </w:r>
+      <w:r>
+        <w:rPr>
+          <w:rFonts w:ascii="Consolas" w:hAnsi="Consolas"/>
+          <w:color w:val="000000"/>
+          <w:sz w:val="18"/>
+          <w:szCs w:val="18"/>
+          <w:shd w:fill="81D41A" w:val="clear"/>
+        </w:rPr>
+        <w:t xml:space="preserve">  </w:t>
+      </w:r>
+      <w:r>
+        <w:rPr>
+          <w:rFonts w:ascii="Consolas" w:hAnsi="Consolas"/>
+          <w:color w:val="008000"/>
+          <w:sz w:val="18"/>
+          <w:szCs w:val="18"/>
+          <w:shd w:fill="81D41A" w:val="clear"/>
+        </w:rPr>
+        <w:t>//var content = await response.Content.ReadAsStringAsync();</w:t>
+      </w:r>
+    </w:p>
+    <w:p>
+      <w:pPr>
+        <w:pStyle w:val="Normal"/>
+        <w:rPr>
+          <w:sz w:val="18"/>
+          <w:szCs w:val="18"/>
+          <w:shd w:fill="81D41A" w:val="clear"/>
+        </w:rPr>
+      </w:pPr>
+      <w:r>
+        <w:rPr>
+          <w:rFonts w:ascii="Consolas" w:hAnsi="Consolas"/>
+          <w:color w:val="000000"/>
+          <w:sz w:val="18"/>
+          <w:szCs w:val="18"/>
+          <w:shd w:fill="81D41A" w:val="clear"/>
+        </w:rPr>
+        <w:t xml:space="preserve">            </w:t>
+      </w:r>
+      <w:r>
+        <w:rPr>
+          <w:rFonts w:ascii="Consolas" w:hAnsi="Consolas"/>
+          <w:color w:val="008000"/>
+          <w:sz w:val="18"/>
+          <w:szCs w:val="18"/>
+          <w:shd w:fill="81D41A" w:val="clear"/>
+        </w:rPr>
+        <w:t>//Debug.WriteLine(content);</w:t>
+      </w:r>
+    </w:p>
+    <w:p>
+      <w:pPr>
+        <w:pStyle w:val="Normal"/>
+        <w:rPr>
+          <w:rFonts w:ascii="Consolas" w:hAnsi="Consolas"/>
+          <w:color w:val="000000"/>
+          <w:sz w:val="18"/>
+          <w:szCs w:val="18"/>
+          <w:shd w:fill="81D41A" w:val="clear"/>
+        </w:rPr>
+      </w:pPr>
+      <w:r>
+        <w:rPr>
+          <w:rFonts w:ascii="Consolas" w:hAnsi="Consolas"/>
+          <w:color w:val="000000"/>
+          <w:sz w:val="18"/>
+          <w:szCs w:val="18"/>
+          <w:shd w:fill="81D41A" w:val="clear"/>
+        </w:rPr>
+      </w:r>
+    </w:p>
+    <w:p>
+      <w:pPr>
+        <w:pStyle w:val="Normal"/>
+        <w:rPr>
+          <w:sz w:val="18"/>
+          <w:szCs w:val="18"/>
+          <w:shd w:fill="81D41A" w:val="clear"/>
+        </w:rPr>
+      </w:pPr>
+      <w:r>
+        <w:rPr>
+          <w:rFonts w:ascii="Consolas" w:hAnsi="Consolas"/>
+          <w:color w:val="000000"/>
+          <w:sz w:val="18"/>
+          <w:szCs w:val="18"/>
+          <w:shd w:fill="81D41A" w:val="clear"/>
+        </w:rPr>
+        <w:t xml:space="preserve">            </w:t>
+      </w:r>
+      <w:r>
+        <w:rPr>
+          <w:rFonts w:ascii="Consolas" w:hAnsi="Consolas"/>
+          <w:color w:val="0000FF"/>
+          <w:sz w:val="18"/>
+          <w:szCs w:val="18"/>
+          <w:shd w:fill="81D41A" w:val="clear"/>
+        </w:rPr>
+        <w:t>var</w:t>
+      </w:r>
+      <w:r>
+        <w:rPr>
+          <w:rFonts w:ascii="Consolas" w:hAnsi="Consolas"/>
+          <w:color w:val="000000"/>
+          <w:sz w:val="18"/>
+          <w:szCs w:val="18"/>
+          <w:shd w:fill="81D41A" w:val="clear"/>
+        </w:rPr>
+        <w:t xml:space="preserve"> jwt = </w:t>
+      </w:r>
+      <w:r>
+        <w:rPr>
+          <w:rFonts w:ascii="Consolas" w:hAnsi="Consolas"/>
+          <w:color w:val="0000FF"/>
+          <w:sz w:val="18"/>
+          <w:szCs w:val="18"/>
+          <w:shd w:fill="81D41A" w:val="clear"/>
+        </w:rPr>
+        <w:t>await</w:t>
+      </w:r>
+      <w:r>
+        <w:rPr>
+          <w:rFonts w:ascii="Consolas" w:hAnsi="Consolas"/>
+          <w:color w:val="000000"/>
+          <w:sz w:val="18"/>
+          <w:szCs w:val="18"/>
+          <w:shd w:fill="81D41A" w:val="clear"/>
+        </w:rPr>
+        <w:t xml:space="preserve"> response.Content.ReadAsStringAsync();</w:t>
+      </w:r>
+    </w:p>
+    <w:p>
+      <w:pPr>
+        <w:pStyle w:val="Normal"/>
+        <w:rPr/>
+      </w:pPr>
+      <w:r>
+        <w:rPr>
+          <w:rFonts w:ascii="Consolas" w:hAnsi="Consolas"/>
+          <w:color w:val="000000"/>
+          <w:sz w:val="18"/>
+          <w:szCs w:val="18"/>
+          <w:shd w:fill="81D41A" w:val="clear"/>
+        </w:rPr>
+        <w:t xml:space="preserve">            </w:t>
+      </w:r>
+      <w:r>
+        <w:rPr>
+          <w:rFonts w:ascii="Consolas" w:hAnsi="Consolas"/>
+          <w:color w:val="000000"/>
+          <w:sz w:val="18"/>
+          <w:szCs w:val="18"/>
+          <w:shd w:fill="81D41A" w:val="clear"/>
+        </w:rPr>
+        <w:t>JObject jwtDynamic = JsonConvert.DeserializeObject&lt;dynamic&gt;(</w:t>
+      </w:r>
+      <w:r>
+        <w:rPr>
+          <w:rFonts w:eastAsia="NSimSun" w:cs="Arial" w:ascii="Consolas" w:hAnsi="Consolas"/>
+          <w:color w:val="000000"/>
+          <w:kern w:val="2"/>
+          <w:sz w:val="18"/>
+          <w:szCs w:val="18"/>
+          <w:shd w:fill="81D41A" w:val="clear"/>
+          <w:lang w:val="en-ZA" w:eastAsia="zh-CN" w:bidi="hi-IN"/>
+        </w:rPr>
+        <w:t>jwt</w:t>
+      </w:r>
+      <w:r>
+        <w:rPr>
+          <w:rFonts w:ascii="Consolas" w:hAnsi="Consolas"/>
+          <w:color w:val="000000"/>
+          <w:sz w:val="18"/>
+          <w:szCs w:val="18"/>
+          <w:shd w:fill="81D41A" w:val="clear"/>
+        </w:rPr>
+        <w:t>);</w:t>
+      </w:r>
+    </w:p>
+    <w:p>
+      <w:pPr>
+        <w:pStyle w:val="Normal"/>
+        <w:rPr>
+          <w:sz w:val="18"/>
+          <w:szCs w:val="18"/>
+          <w:shd w:fill="81D41A" w:val="clear"/>
+        </w:rPr>
+      </w:pPr>
+      <w:r>
+        <w:rPr>
+          <w:rFonts w:ascii="Consolas" w:hAnsi="Consolas"/>
+          <w:color w:val="000000"/>
+          <w:sz w:val="18"/>
+          <w:szCs w:val="18"/>
+          <w:shd w:fill="81D41A" w:val="clear"/>
+        </w:rPr>
+        <w:t xml:space="preserve">            </w:t>
+      </w:r>
+      <w:r>
+        <w:rPr>
+          <w:rFonts w:ascii="Consolas" w:hAnsi="Consolas"/>
+          <w:color w:val="0000FF"/>
+          <w:sz w:val="18"/>
+          <w:szCs w:val="18"/>
+          <w:shd w:fill="81D41A" w:val="clear"/>
+        </w:rPr>
+        <w:t>var</w:t>
+      </w:r>
+      <w:r>
+        <w:rPr>
+          <w:rFonts w:ascii="Consolas" w:hAnsi="Consolas"/>
+          <w:color w:val="000000"/>
+          <w:sz w:val="18"/>
+          <w:szCs w:val="18"/>
+          <w:shd w:fill="81D41A" w:val="clear"/>
+        </w:rPr>
+        <w:t xml:space="preserve"> accessToken = jwtDynamic.Value&lt;</w:t>
+      </w:r>
+      <w:r>
+        <w:rPr>
+          <w:rFonts w:ascii="Consolas" w:hAnsi="Consolas"/>
+          <w:color w:val="0000FF"/>
+          <w:sz w:val="18"/>
+          <w:szCs w:val="18"/>
+          <w:shd w:fill="81D41A" w:val="clear"/>
+        </w:rPr>
+        <w:t>string</w:t>
+      </w:r>
+      <w:r>
+        <w:rPr>
+          <w:rFonts w:ascii="Consolas" w:hAnsi="Consolas"/>
+          <w:color w:val="000000"/>
+          <w:sz w:val="18"/>
+          <w:szCs w:val="18"/>
+          <w:shd w:fill="81D41A" w:val="clear"/>
+        </w:rPr>
+        <w:t>&gt;(</w:t>
+      </w:r>
+      <w:r>
+        <w:rPr>
+          <w:rFonts w:ascii="Consolas" w:hAnsi="Consolas"/>
+          <w:color w:val="A31515"/>
+          <w:sz w:val="18"/>
+          <w:szCs w:val="18"/>
+          <w:shd w:fill="81D41A" w:val="clear"/>
+        </w:rPr>
+        <w:t>"access_token"</w:t>
+      </w:r>
+      <w:r>
+        <w:rPr>
+          <w:rFonts w:ascii="Consolas" w:hAnsi="Consolas"/>
+          <w:color w:val="000000"/>
+          <w:sz w:val="18"/>
+          <w:szCs w:val="18"/>
+          <w:shd w:fill="81D41A" w:val="clear"/>
+        </w:rPr>
+        <w:t>);</w:t>
+      </w:r>
+    </w:p>
+    <w:p>
+      <w:pPr>
+        <w:pStyle w:val="Normal"/>
+        <w:rPr>
+          <w:sz w:val="18"/>
+          <w:szCs w:val="18"/>
+          <w:shd w:fill="81D41A" w:val="clear"/>
+        </w:rPr>
+      </w:pPr>
+      <w:r>
+        <w:rPr>
+          <w:rFonts w:ascii="Consolas" w:hAnsi="Consolas"/>
+          <w:color w:val="000000"/>
+          <w:sz w:val="18"/>
+          <w:szCs w:val="18"/>
+          <w:shd w:fill="81D41A" w:val="clear"/>
+        </w:rPr>
+        <w:t xml:space="preserve">            </w:t>
+      </w:r>
+      <w:r>
+        <w:rPr>
+          <w:rFonts w:ascii="Consolas" w:hAnsi="Consolas"/>
+          <w:color w:val="000000"/>
+          <w:sz w:val="18"/>
+          <w:szCs w:val="18"/>
+          <w:shd w:fill="81D41A" w:val="clear"/>
+        </w:rPr>
+        <w:t>Debug.WriteLine(jwt);</w:t>
+      </w:r>
+    </w:p>
+    <w:p>
+      <w:pPr>
+        <w:pStyle w:val="Normal"/>
+        <w:rPr>
+          <w:sz w:val="18"/>
+          <w:szCs w:val="18"/>
+          <w:shd w:fill="81D41A" w:val="clear"/>
+        </w:rPr>
+      </w:pPr>
+      <w:r>
+        <w:rPr>
+          <w:rFonts w:ascii="Consolas" w:hAnsi="Consolas"/>
+          <w:color w:val="000000"/>
+          <w:sz w:val="18"/>
+          <w:szCs w:val="18"/>
+          <w:shd w:fill="81D41A" w:val="clear"/>
+        </w:rPr>
+        <w:t xml:space="preserve">            </w:t>
+      </w:r>
+      <w:r>
+        <w:rPr>
+          <w:rFonts w:ascii="Consolas" w:hAnsi="Consolas"/>
+          <w:color w:val="0000FF"/>
+          <w:sz w:val="18"/>
+          <w:szCs w:val="18"/>
+          <w:shd w:fill="81D41A" w:val="clear"/>
+        </w:rPr>
+        <w:t>return</w:t>
+      </w:r>
+      <w:r>
+        <w:rPr>
+          <w:rFonts w:ascii="Consolas" w:hAnsi="Consolas"/>
+          <w:color w:val="000000"/>
+          <w:sz w:val="18"/>
+          <w:szCs w:val="18"/>
+          <w:shd w:fill="81D41A" w:val="clear"/>
+        </w:rPr>
+        <w:t xml:space="preserve"> accessToken;</w:t>
+      </w:r>
+    </w:p>
+    <w:p>
+      <w:pPr>
+        <w:pStyle w:val="Normal"/>
+        <w:bidi w:val="0"/>
+        <w:jc w:val="left"/>
+        <w:rPr>
+          <w:rFonts w:ascii="Calibri" w:hAnsi="Calibri"/>
+          <w:sz w:val="18"/>
+          <w:szCs w:val="18"/>
+          <w:shd w:fill="DDDDDD" w:val="clear"/>
+        </w:rPr>
+      </w:pPr>
+      <w:r>
+        <w:rPr>
+          <w:rFonts w:ascii="Consolas" w:hAnsi="Consolas"/>
+          <w:color w:val="000000"/>
+          <w:sz w:val="18"/>
+          <w:szCs w:val="18"/>
+          <w:shd w:fill="DDDDDD" w:val="clear"/>
+        </w:rPr>
+        <w:t xml:space="preserve">        </w:t>
+      </w:r>
+      <w:r>
+        <w:rPr>
+          <w:rFonts w:ascii="Consolas" w:hAnsi="Consolas"/>
+          <w:color w:val="000000"/>
+          <w:sz w:val="18"/>
+          <w:szCs w:val="18"/>
+          <w:shd w:fill="DDDDDD" w:val="clear"/>
+        </w:rPr>
+        <w:t>}</w:t>
+      </w:r>
+    </w:p>
+    <w:p>
+      <w:pPr>
+        <w:pStyle w:val="Normal"/>
+        <w:bidi w:val="0"/>
+        <w:jc w:val="left"/>
+        <w:rPr>
+          <w:rFonts w:ascii="Calibri" w:hAnsi="Calibri"/>
+          <w:b w:val="false"/>
+          <w:b w:val="false"/>
+          <w:bCs w:val="false"/>
+          <w:color w:val="000000"/>
+          <w:sz w:val="24"/>
+          <w:szCs w:val="24"/>
+          <w:shd w:fill="DDDDDD" w:val="clear"/>
+        </w:rPr>
+      </w:pPr>
+      <w:r>
+        <w:rPr>
+          <w:rFonts w:ascii="Calibri" w:hAnsi="Calibri"/>
+          <w:sz w:val="18"/>
+          <w:szCs w:val="18"/>
+          <w:shd w:fill="DDDDDD" w:val="clear"/>
+        </w:rPr>
+      </w:r>
+    </w:p>
+    <w:p>
+      <w:pPr>
+        <w:pStyle w:val="Normal"/>
+        <w:bidi w:val="0"/>
+        <w:jc w:val="left"/>
+        <w:rPr/>
+      </w:pPr>
+      <w:r>
+        <w:rPr>
+          <w:rFonts w:eastAsia="NSimSun" w:cs="Arial" w:ascii="Calibri" w:hAnsi="Calibri"/>
+          <w:b w:val="false"/>
+          <w:bCs w:val="false"/>
+          <w:color w:val="000000"/>
+          <w:kern w:val="2"/>
+          <w:sz w:val="24"/>
+          <w:szCs w:val="24"/>
+          <w:shd w:fill="auto" w:val="clear"/>
+          <w:lang w:val="en-ZA" w:eastAsia="zh-CN" w:bidi="hi-IN"/>
+        </w:rPr>
+        <w:t>Update</w:t>
+      </w:r>
+      <w:r>
+        <w:rPr>
+          <w:rFonts w:ascii="Calibri" w:hAnsi="Calibri"/>
+          <w:b w:val="false"/>
+          <w:bCs w:val="false"/>
+          <w:color w:val="000000"/>
+          <w:sz w:val="24"/>
+          <w:szCs w:val="24"/>
+          <w:shd w:fill="auto" w:val="clear"/>
+        </w:rPr>
+        <w:t xml:space="preserve"> the following code in the “</w:t>
+      </w:r>
+      <w:r>
+        <w:rPr>
+          <w:rFonts w:eastAsia="NSimSun" w:cs="Arial" w:ascii="Calibri" w:hAnsi="Calibri"/>
+          <w:b w:val="false"/>
+          <w:bCs w:val="false"/>
+          <w:color w:val="000000"/>
+          <w:kern w:val="2"/>
+          <w:sz w:val="24"/>
+          <w:szCs w:val="24"/>
+          <w:shd w:fill="auto" w:val="clear"/>
+          <w:lang w:val="en-ZA" w:eastAsia="zh-CN" w:bidi="hi-IN"/>
+        </w:rPr>
+        <w:t>Login</w:t>
+      </w:r>
+      <w:r>
+        <w:rPr>
+          <w:rFonts w:ascii="Calibri" w:hAnsi="Calibri"/>
+          <w:b w:val="false"/>
+          <w:bCs w:val="false"/>
+          <w:color w:val="000000"/>
+          <w:sz w:val="24"/>
+          <w:szCs w:val="24"/>
+          <w:shd w:fill="auto" w:val="clear"/>
+        </w:rPr>
+        <w:t>ViewModel” Class.</w:t>
+      </w:r>
+    </w:p>
+    <w:p>
+      <w:pPr>
+        <w:pStyle w:val="Normal"/>
+        <w:bidi w:val="0"/>
+        <w:jc w:val="left"/>
+        <w:rPr>
+          <w:rFonts w:ascii="Calibri" w:hAnsi="Calibri"/>
+          <w:sz w:val="18"/>
+          <w:szCs w:val="18"/>
+          <w:shd w:fill="DDDDDD" w:val="clear"/>
+        </w:rPr>
+      </w:pPr>
+      <w:r>
+        <w:rPr>
+          <w:rFonts w:ascii="Consolas" w:hAnsi="Consolas"/>
+          <w:b w:val="false"/>
+          <w:bCs w:val="false"/>
+          <w:color w:val="000000"/>
+          <w:sz w:val="18"/>
+          <w:szCs w:val="18"/>
+          <w:shd w:fill="DDDDDD" w:val="clear"/>
+        </w:rPr>
+        <w:t xml:space="preserve">   </w:t>
+      </w:r>
+      <w:r>
+        <w:rPr>
+          <w:rFonts w:ascii="Consolas" w:hAnsi="Consolas"/>
+          <w:color w:val="0000FF"/>
+          <w:sz w:val="18"/>
+          <w:szCs w:val="18"/>
+          <w:shd w:fill="DDDDDD" w:val="clear"/>
+        </w:rPr>
+        <w:t>public</w:t>
+      </w:r>
+      <w:r>
+        <w:rPr>
+          <w:rFonts w:ascii="Consolas" w:hAnsi="Consolas"/>
+          <w:color w:val="000000"/>
+          <w:sz w:val="18"/>
+          <w:szCs w:val="18"/>
+          <w:shd w:fill="DDDDDD" w:val="clear"/>
+        </w:rPr>
+        <w:t xml:space="preserve"> ICommand LoginCommand</w:t>
+      </w:r>
+    </w:p>
+    <w:p>
+      <w:pPr>
+        <w:pStyle w:val="Normal"/>
+        <w:rPr>
+          <w:sz w:val="18"/>
+          <w:szCs w:val="18"/>
+          <w:shd w:fill="DDDDDD" w:val="clear"/>
+        </w:rPr>
+      </w:pPr>
+      <w:r>
+        <w:rPr>
+          <w:rFonts w:ascii="Consolas" w:hAnsi="Consolas"/>
+          <w:color w:val="000000"/>
+          <w:sz w:val="18"/>
+          <w:szCs w:val="18"/>
+          <w:shd w:fill="DDDDDD" w:val="clear"/>
+        </w:rPr>
+        <w:t xml:space="preserve">        </w:t>
+      </w:r>
+      <w:r>
+        <w:rPr>
+          <w:rFonts w:ascii="Consolas" w:hAnsi="Consolas"/>
+          <w:color w:val="000000"/>
+          <w:sz w:val="18"/>
+          <w:szCs w:val="18"/>
+          <w:shd w:fill="DDDDDD" w:val="clear"/>
+        </w:rPr>
+        <w:t>{</w:t>
+      </w:r>
+    </w:p>
+    <w:p>
+      <w:pPr>
+        <w:pStyle w:val="Normal"/>
+        <w:rPr>
+          <w:sz w:val="18"/>
+          <w:szCs w:val="18"/>
+          <w:shd w:fill="DDDDDD" w:val="clear"/>
+        </w:rPr>
+      </w:pPr>
+      <w:r>
+        <w:rPr>
+          <w:rFonts w:ascii="Consolas" w:hAnsi="Consolas"/>
+          <w:color w:val="000000"/>
+          <w:sz w:val="18"/>
+          <w:szCs w:val="18"/>
+          <w:shd w:fill="DDDDDD" w:val="clear"/>
+        </w:rPr>
+        <w:t xml:space="preserve">            </w:t>
+      </w:r>
+      <w:r>
+        <w:rPr>
+          <w:rFonts w:ascii="Consolas" w:hAnsi="Consolas"/>
+          <w:color w:val="0000FF"/>
+          <w:sz w:val="18"/>
+          <w:szCs w:val="18"/>
+          <w:shd w:fill="DDDDDD" w:val="clear"/>
+        </w:rPr>
+        <w:t>get</w:t>
+      </w:r>
+    </w:p>
+    <w:p>
+      <w:pPr>
+        <w:pStyle w:val="Normal"/>
+        <w:rPr>
+          <w:sz w:val="18"/>
+          <w:szCs w:val="18"/>
+          <w:shd w:fill="DDDDDD" w:val="clear"/>
+        </w:rPr>
+      </w:pPr>
+      <w:r>
+        <w:rPr>
+          <w:rFonts w:ascii="Consolas" w:hAnsi="Consolas"/>
+          <w:color w:val="000000"/>
+          <w:sz w:val="18"/>
+          <w:szCs w:val="18"/>
+          <w:shd w:fill="DDDDDD" w:val="clear"/>
+        </w:rPr>
+        <w:t xml:space="preserve">            </w:t>
+      </w:r>
+      <w:r>
+        <w:rPr>
+          <w:rFonts w:ascii="Consolas" w:hAnsi="Consolas"/>
+          <w:color w:val="000000"/>
+          <w:sz w:val="18"/>
+          <w:szCs w:val="18"/>
+          <w:shd w:fill="DDDDDD" w:val="clear"/>
+        </w:rPr>
+        <w:t>{</w:t>
+      </w:r>
+    </w:p>
+    <w:p>
+      <w:pPr>
+        <w:pStyle w:val="Normal"/>
+        <w:rPr>
+          <w:sz w:val="18"/>
+          <w:szCs w:val="18"/>
+          <w:shd w:fill="DDDDDD" w:val="clear"/>
+        </w:rPr>
+      </w:pPr>
+      <w:r>
+        <w:rPr>
+          <w:rFonts w:ascii="Consolas" w:hAnsi="Consolas"/>
+          <w:color w:val="000000"/>
+          <w:sz w:val="18"/>
+          <w:szCs w:val="18"/>
+          <w:shd w:fill="DDDDDD" w:val="clear"/>
+        </w:rPr>
+        <w:t xml:space="preserve">                </w:t>
+      </w:r>
+      <w:r>
+        <w:rPr>
+          <w:rFonts w:ascii="Consolas" w:hAnsi="Consolas"/>
+          <w:color w:val="0000FF"/>
+          <w:sz w:val="18"/>
+          <w:szCs w:val="18"/>
+          <w:shd w:fill="DDDDDD" w:val="clear"/>
+        </w:rPr>
+        <w:t>return</w:t>
+      </w:r>
+      <w:r>
+        <w:rPr>
+          <w:rFonts w:ascii="Consolas" w:hAnsi="Consolas"/>
+          <w:color w:val="000000"/>
+          <w:sz w:val="18"/>
+          <w:szCs w:val="18"/>
+          <w:shd w:fill="DDDDDD" w:val="clear"/>
+        </w:rPr>
+        <w:t xml:space="preserve"> </w:t>
+      </w:r>
+      <w:r>
+        <w:rPr>
+          <w:rFonts w:ascii="Consolas" w:hAnsi="Consolas"/>
+          <w:color w:val="0000FF"/>
+          <w:sz w:val="18"/>
+          <w:szCs w:val="18"/>
+          <w:shd w:fill="DDDDDD" w:val="clear"/>
+        </w:rPr>
+        <w:t>new</w:t>
+      </w:r>
+      <w:r>
+        <w:rPr>
+          <w:rFonts w:ascii="Consolas" w:hAnsi="Consolas"/>
+          <w:color w:val="000000"/>
+          <w:sz w:val="18"/>
+          <w:szCs w:val="18"/>
+          <w:shd w:fill="DDDDDD" w:val="clear"/>
+        </w:rPr>
+        <w:t xml:space="preserve"> Command(</w:t>
+      </w:r>
+      <w:r>
+        <w:rPr>
+          <w:rFonts w:ascii="Consolas" w:hAnsi="Consolas"/>
+          <w:color w:val="0000FF"/>
+          <w:sz w:val="18"/>
+          <w:szCs w:val="18"/>
+          <w:shd w:fill="DDDDDD" w:val="clear"/>
+        </w:rPr>
+        <w:t>async</w:t>
+      </w:r>
+      <w:r>
+        <w:rPr>
+          <w:rFonts w:ascii="Consolas" w:hAnsi="Consolas"/>
+          <w:color w:val="000000"/>
+          <w:sz w:val="18"/>
+          <w:szCs w:val="18"/>
+          <w:shd w:fill="DDDDDD" w:val="clear"/>
+        </w:rPr>
+        <w:t xml:space="preserve"> () =&gt;</w:t>
+      </w:r>
+    </w:p>
+    <w:p>
+      <w:pPr>
+        <w:pStyle w:val="Normal"/>
+        <w:rPr>
+          <w:sz w:val="18"/>
+          <w:szCs w:val="18"/>
+          <w:shd w:fill="DDDDDD" w:val="clear"/>
+        </w:rPr>
+      </w:pPr>
+      <w:r>
+        <w:rPr>
+          <w:rFonts w:ascii="Consolas" w:hAnsi="Consolas"/>
+          <w:color w:val="000000"/>
+          <w:sz w:val="18"/>
+          <w:szCs w:val="18"/>
+          <w:shd w:fill="DDDDDD" w:val="clear"/>
+        </w:rPr>
+        <w:t xml:space="preserve">                </w:t>
+      </w:r>
+      <w:r>
+        <w:rPr>
+          <w:rFonts w:ascii="Consolas" w:hAnsi="Consolas"/>
+          <w:color w:val="000000"/>
+          <w:sz w:val="18"/>
+          <w:szCs w:val="18"/>
+          <w:shd w:fill="DDDDDD" w:val="clear"/>
+        </w:rPr>
+        <w:t>{</w:t>
+      </w:r>
+    </w:p>
+    <w:p>
+      <w:pPr>
+        <w:pStyle w:val="Normal"/>
+        <w:rPr>
+          <w:sz w:val="18"/>
+          <w:szCs w:val="18"/>
+          <w:shd w:fill="DDDDDD" w:val="clear"/>
+        </w:rPr>
+      </w:pPr>
+      <w:r>
+        <w:rPr>
+          <w:rFonts w:ascii="Consolas" w:hAnsi="Consolas"/>
+          <w:color w:val="000000"/>
+          <w:sz w:val="18"/>
+          <w:szCs w:val="18"/>
+          <w:shd w:fill="DDDDDD" w:val="clear"/>
+        </w:rPr>
+        <w:t xml:space="preserve">                    </w:t>
+      </w:r>
+      <w:r>
+        <w:rPr>
+          <w:rFonts w:ascii="Consolas" w:hAnsi="Consolas"/>
+          <w:color w:val="0000FF"/>
+          <w:sz w:val="18"/>
+          <w:szCs w:val="18"/>
+          <w:shd w:fill="81D41A" w:val="clear"/>
+        </w:rPr>
+        <w:t>var</w:t>
+      </w:r>
+      <w:r>
+        <w:rPr>
+          <w:rFonts w:ascii="Consolas" w:hAnsi="Consolas"/>
+          <w:color w:val="000000"/>
+          <w:sz w:val="18"/>
+          <w:szCs w:val="18"/>
+          <w:shd w:fill="81D41A" w:val="clear"/>
+        </w:rPr>
+        <w:t xml:space="preserve"> accesstoken =</w:t>
+      </w:r>
+      <w:r>
+        <w:rPr>
+          <w:rFonts w:ascii="Consolas" w:hAnsi="Consolas"/>
+          <w:color w:val="000000"/>
+          <w:sz w:val="18"/>
+          <w:szCs w:val="18"/>
+          <w:shd w:fill="DDDDDD" w:val="clear"/>
+        </w:rPr>
+        <w:t xml:space="preserve"> </w:t>
+      </w:r>
+      <w:r>
+        <w:rPr>
+          <w:rFonts w:ascii="Consolas" w:hAnsi="Consolas"/>
+          <w:color w:val="0000FF"/>
+          <w:sz w:val="18"/>
+          <w:szCs w:val="18"/>
+          <w:shd w:fill="DDDDDD" w:val="clear"/>
+        </w:rPr>
+        <w:t>await</w:t>
+      </w:r>
+      <w:r>
+        <w:rPr>
+          <w:rFonts w:ascii="Consolas" w:hAnsi="Consolas"/>
+          <w:color w:val="000000"/>
+          <w:sz w:val="18"/>
+          <w:szCs w:val="18"/>
+          <w:shd w:fill="DDDDDD" w:val="clear"/>
+        </w:rPr>
+        <w:t xml:space="preserve"> _apiServices.LoginAsync(Username, Password);</w:t>
+      </w:r>
+    </w:p>
+    <w:p>
+      <w:pPr>
+        <w:pStyle w:val="Normal"/>
+        <w:rPr>
+          <w:sz w:val="18"/>
+          <w:szCs w:val="18"/>
+          <w:shd w:fill="DDDDDD" w:val="clear"/>
+        </w:rPr>
+      </w:pPr>
+      <w:r>
+        <w:rPr>
+          <w:rFonts w:ascii="Consolas" w:hAnsi="Consolas"/>
+          <w:color w:val="000000"/>
+          <w:sz w:val="18"/>
+          <w:szCs w:val="18"/>
+          <w:shd w:fill="DDDDDD" w:val="clear"/>
+        </w:rPr>
+        <w:t xml:space="preserve">                    </w:t>
+      </w:r>
+      <w:r>
+        <w:rPr>
+          <w:rFonts w:ascii="Consolas" w:hAnsi="Consolas"/>
+          <w:color w:val="000000"/>
+          <w:sz w:val="18"/>
+          <w:szCs w:val="18"/>
+          <w:shd w:fill="81D41A" w:val="clear"/>
+        </w:rPr>
+        <w:t>Settings.AccessToken = accesstoken;</w:t>
+      </w:r>
+    </w:p>
+    <w:p>
+      <w:pPr>
+        <w:pStyle w:val="Normal"/>
+        <w:rPr>
+          <w:sz w:val="18"/>
+          <w:szCs w:val="18"/>
+          <w:shd w:fill="DDDDDD" w:val="clear"/>
+        </w:rPr>
+      </w:pPr>
+      <w:r>
+        <w:rPr>
+          <w:rFonts w:ascii="Consolas" w:hAnsi="Consolas"/>
+          <w:color w:val="000000"/>
+          <w:sz w:val="18"/>
+          <w:szCs w:val="18"/>
+          <w:shd w:fill="DDDDDD" w:val="clear"/>
+        </w:rPr>
+        <w:t xml:space="preserve">                </w:t>
+      </w:r>
+      <w:r>
+        <w:rPr>
+          <w:rFonts w:ascii="Consolas" w:hAnsi="Consolas"/>
+          <w:color w:val="000000"/>
+          <w:sz w:val="18"/>
+          <w:szCs w:val="18"/>
+          <w:shd w:fill="DDDDDD" w:val="clear"/>
+        </w:rPr>
+        <w:t>});</w:t>
+      </w:r>
+    </w:p>
+    <w:p>
+      <w:pPr>
+        <w:pStyle w:val="Normal"/>
+        <w:rPr>
+          <w:sz w:val="18"/>
+          <w:szCs w:val="18"/>
+          <w:shd w:fill="DDDDDD" w:val="clear"/>
+        </w:rPr>
+      </w:pPr>
+      <w:r>
+        <w:rPr>
+          <w:rFonts w:ascii="Consolas" w:hAnsi="Consolas"/>
+          <w:color w:val="000000"/>
+          <w:sz w:val="18"/>
+          <w:szCs w:val="18"/>
+          <w:shd w:fill="DDDDDD" w:val="clear"/>
+        </w:rPr>
+        <w:t xml:space="preserve">            </w:t>
+      </w:r>
+      <w:r>
+        <w:rPr>
+          <w:rFonts w:ascii="Consolas" w:hAnsi="Consolas"/>
+          <w:color w:val="000000"/>
+          <w:sz w:val="18"/>
+          <w:szCs w:val="18"/>
+          <w:shd w:fill="DDDDDD" w:val="clear"/>
+        </w:rPr>
+        <w:t>}</w:t>
+      </w:r>
+    </w:p>
+    <w:p>
+      <w:pPr>
+        <w:pStyle w:val="Normal"/>
+        <w:bidi w:val="0"/>
+        <w:jc w:val="left"/>
+        <w:rPr>
+          <w:rFonts w:ascii="Calibri" w:hAnsi="Calibri"/>
+          <w:sz w:val="18"/>
+          <w:szCs w:val="18"/>
+          <w:shd w:fill="DDDDDD" w:val="clear"/>
+        </w:rPr>
+      </w:pPr>
+      <w:r>
+        <w:rPr>
+          <w:rFonts w:ascii="Consolas" w:hAnsi="Consolas"/>
+          <w:color w:val="000000"/>
+          <w:sz w:val="18"/>
+          <w:szCs w:val="18"/>
+          <w:shd w:fill="DDDDDD" w:val="clear"/>
+        </w:rPr>
+        <w:t xml:space="preserve">        </w:t>
+      </w:r>
+      <w:r>
+        <w:rPr>
+          <w:rFonts w:ascii="Consolas" w:hAnsi="Consolas"/>
+          <w:color w:val="000000"/>
+          <w:sz w:val="18"/>
+          <w:szCs w:val="18"/>
+          <w:shd w:fill="DDDDDD" w:val="clear"/>
+        </w:rPr>
+        <w:t>}</w:t>
+      </w:r>
+    </w:p>
+    <w:p>
+      <w:pPr>
+        <w:pStyle w:val="Normal"/>
+        <w:bidi w:val="0"/>
+        <w:jc w:val="left"/>
+        <w:rPr>
+          <w:rFonts w:ascii="Calibri" w:hAnsi="Calibri"/>
+          <w:b w:val="false"/>
+          <w:b w:val="false"/>
+          <w:bCs w:val="false"/>
+          <w:color w:val="000000"/>
+          <w:sz w:val="24"/>
+          <w:szCs w:val="24"/>
+        </w:rPr>
+      </w:pPr>
+      <w:r>
+        <w:rPr>
+          <w:rFonts w:ascii="Calibri" w:hAnsi="Calibri"/>
+          <w:sz w:val="18"/>
+          <w:szCs w:val="18"/>
+          <w:shd w:fill="DDDDDD" w:val="clear"/>
+        </w:rPr>
+      </w:r>
+    </w:p>
+    <w:p>
+      <w:pPr>
+        <w:pStyle w:val="Normal"/>
+        <w:bidi w:val="0"/>
+        <w:jc w:val="left"/>
+        <w:rPr/>
+      </w:pPr>
+      <w:r>
+        <w:rPr>
+          <w:rFonts w:eastAsia="NSimSun" w:cs="Arial" w:ascii="Calibri" w:hAnsi="Calibri"/>
+          <w:b w:val="false"/>
+          <w:bCs w:val="false"/>
+          <w:color w:val="000000"/>
+          <w:kern w:val="2"/>
+          <w:sz w:val="24"/>
+          <w:szCs w:val="24"/>
+          <w:shd w:fill="auto" w:val="clear"/>
+          <w:lang w:val="en-ZA" w:eastAsia="zh-CN" w:bidi="hi-IN"/>
+        </w:rPr>
+        <w:t>Comment and add</w:t>
+      </w:r>
+      <w:r>
+        <w:rPr>
+          <w:rFonts w:ascii="Calibri" w:hAnsi="Calibri"/>
+          <w:b w:val="false"/>
+          <w:bCs w:val="false"/>
+          <w:color w:val="000000"/>
+          <w:sz w:val="24"/>
+          <w:szCs w:val="24"/>
+          <w:shd w:fill="auto" w:val="clear"/>
+        </w:rPr>
+        <w:t xml:space="preserve"> the following code in the “</w:t>
+      </w:r>
+      <w:r>
+        <w:rPr>
+          <w:rFonts w:eastAsia="NSimSun" w:cs="Arial" w:ascii="Calibri" w:hAnsi="Calibri"/>
+          <w:b w:val="false"/>
+          <w:bCs w:val="false"/>
+          <w:color w:val="000000"/>
+          <w:kern w:val="2"/>
+          <w:sz w:val="24"/>
+          <w:szCs w:val="24"/>
+          <w:shd w:fill="auto" w:val="clear"/>
+          <w:lang w:val="en-ZA" w:eastAsia="zh-CN" w:bidi="hi-IN"/>
+        </w:rPr>
+        <w:t>Employees</w:t>
+      </w:r>
+      <w:r>
+        <w:rPr>
+          <w:rFonts w:ascii="Calibri" w:hAnsi="Calibri"/>
+          <w:b w:val="false"/>
+          <w:bCs w:val="false"/>
+          <w:color w:val="000000"/>
+          <w:sz w:val="24"/>
+          <w:szCs w:val="24"/>
+          <w:shd w:fill="auto" w:val="clear"/>
+        </w:rPr>
+        <w:t>ViewModel” Class.</w:t>
+      </w:r>
+    </w:p>
+    <w:p>
+      <w:pPr>
+        <w:pStyle w:val="Normal"/>
+        <w:bidi w:val="0"/>
+        <w:jc w:val="left"/>
+        <w:rPr>
+          <w:rFonts w:ascii="Calibri" w:hAnsi="Calibri"/>
+          <w:sz w:val="18"/>
+          <w:szCs w:val="18"/>
+          <w:shd w:fill="81D41A" w:val="clear"/>
+        </w:rPr>
+      </w:pPr>
+      <w:r>
+        <w:rPr>
+          <w:rFonts w:ascii="Consolas" w:hAnsi="Consolas"/>
+          <w:b w:val="false"/>
+          <w:bCs w:val="false"/>
+          <w:color w:val="008000"/>
+          <w:sz w:val="18"/>
+          <w:szCs w:val="18"/>
+          <w:shd w:fill="81D41A" w:val="clear"/>
+        </w:rPr>
+        <w:t xml:space="preserve">//public string AccessToken </w:t>
+      </w:r>
+      <w:r>
+        <w:rPr>
+          <w:rFonts w:ascii="Consolas" w:hAnsi="Consolas"/>
+          <w:color w:val="008000"/>
+          <w:sz w:val="18"/>
+          <w:szCs w:val="18"/>
+          <w:shd w:fill="81D41A" w:val="clear"/>
+        </w:rPr>
+        <w:t>{ get; set; }</w:t>
+      </w:r>
+    </w:p>
+    <w:p>
+      <w:pPr>
+        <w:pStyle w:val="Normal"/>
+        <w:rPr>
+          <w:sz w:val="18"/>
+          <w:szCs w:val="18"/>
+          <w:shd w:fill="DDDDDD" w:val="clear"/>
+        </w:rPr>
+      </w:pPr>
+      <w:r>
+        <w:rPr>
+          <w:rFonts w:ascii="Consolas" w:hAnsi="Consolas"/>
+          <w:color w:val="000000"/>
+          <w:sz w:val="18"/>
+          <w:szCs w:val="18"/>
+          <w:shd w:fill="DDDDDD" w:val="clear"/>
+        </w:rPr>
+        <w:t xml:space="preserve">        </w:t>
+      </w:r>
+      <w:r>
+        <w:rPr>
+          <w:rFonts w:ascii="Consolas" w:hAnsi="Consolas"/>
+          <w:color w:val="0000FF"/>
+          <w:sz w:val="18"/>
+          <w:szCs w:val="18"/>
+          <w:shd w:fill="DDDDDD" w:val="clear"/>
+        </w:rPr>
+        <w:t>public</w:t>
+      </w:r>
+      <w:r>
+        <w:rPr>
+          <w:rFonts w:ascii="Consolas" w:hAnsi="Consolas"/>
+          <w:color w:val="000000"/>
+          <w:sz w:val="18"/>
+          <w:szCs w:val="18"/>
+          <w:shd w:fill="DDDDDD" w:val="clear"/>
+        </w:rPr>
+        <w:t xml:space="preserve"> List&lt;EmployeeBindingModel&gt; Employees</w:t>
+      </w:r>
+    </w:p>
+    <w:p>
+      <w:pPr>
+        <w:pStyle w:val="Normal"/>
+        <w:rPr>
+          <w:sz w:val="18"/>
+          <w:szCs w:val="18"/>
+          <w:shd w:fill="DDDDDD" w:val="clear"/>
+        </w:rPr>
+      </w:pPr>
+      <w:r>
+        <w:rPr>
+          <w:rFonts w:ascii="Consolas" w:hAnsi="Consolas"/>
+          <w:color w:val="000000"/>
+          <w:sz w:val="18"/>
+          <w:szCs w:val="18"/>
+          <w:shd w:fill="DDDDDD" w:val="clear"/>
+        </w:rPr>
+        <w:t xml:space="preserve">        </w:t>
+      </w:r>
+      <w:r>
+        <w:rPr>
+          <w:rFonts w:ascii="Consolas" w:hAnsi="Consolas"/>
+          <w:color w:val="000000"/>
+          <w:sz w:val="18"/>
+          <w:szCs w:val="18"/>
+          <w:shd w:fill="DDDDDD" w:val="clear"/>
+        </w:rPr>
+        <w:t>{</w:t>
+      </w:r>
+    </w:p>
+    <w:p>
+      <w:pPr>
+        <w:pStyle w:val="Normal"/>
+        <w:rPr>
+          <w:sz w:val="18"/>
+          <w:szCs w:val="18"/>
+          <w:shd w:fill="DDDDDD" w:val="clear"/>
+        </w:rPr>
+      </w:pPr>
+      <w:r>
+        <w:rPr>
+          <w:rFonts w:ascii="Consolas" w:hAnsi="Consolas"/>
+          <w:color w:val="000000"/>
+          <w:sz w:val="18"/>
+          <w:szCs w:val="18"/>
+          <w:shd w:fill="DDDDDD" w:val="clear"/>
+        </w:rPr>
+        <w:t xml:space="preserve">            </w:t>
+      </w:r>
+      <w:r>
+        <w:rPr>
+          <w:rFonts w:ascii="Consolas" w:hAnsi="Consolas"/>
+          <w:color w:val="0000FF"/>
+          <w:sz w:val="18"/>
+          <w:szCs w:val="18"/>
+          <w:shd w:fill="DDDDDD" w:val="clear"/>
+        </w:rPr>
+        <w:t>get</w:t>
+      </w:r>
+      <w:r>
+        <w:rPr>
+          <w:rFonts w:ascii="Consolas" w:hAnsi="Consolas"/>
+          <w:color w:val="000000"/>
+          <w:sz w:val="18"/>
+          <w:szCs w:val="18"/>
+          <w:shd w:fill="DDDDDD" w:val="clear"/>
+        </w:rPr>
+        <w:t xml:space="preserve"> { </w:t>
+      </w:r>
+      <w:r>
+        <w:rPr>
+          <w:rFonts w:ascii="Consolas" w:hAnsi="Consolas"/>
+          <w:color w:val="0000FF"/>
+          <w:sz w:val="18"/>
+          <w:szCs w:val="18"/>
+          <w:shd w:fill="DDDDDD" w:val="clear"/>
+        </w:rPr>
+        <w:t>return</w:t>
+      </w:r>
+      <w:r>
+        <w:rPr>
+          <w:rFonts w:ascii="Consolas" w:hAnsi="Consolas"/>
+          <w:color w:val="000000"/>
+          <w:sz w:val="18"/>
+          <w:szCs w:val="18"/>
+          <w:shd w:fill="DDDDDD" w:val="clear"/>
+        </w:rPr>
+        <w:t xml:space="preserve"> Employees; }</w:t>
+      </w:r>
+    </w:p>
+    <w:p>
+      <w:pPr>
+        <w:pStyle w:val="Normal"/>
+        <w:rPr>
+          <w:sz w:val="18"/>
+          <w:szCs w:val="18"/>
+          <w:shd w:fill="DDDDDD" w:val="clear"/>
+        </w:rPr>
+      </w:pPr>
+      <w:r>
+        <w:rPr>
+          <w:rFonts w:ascii="Consolas" w:hAnsi="Consolas"/>
+          <w:color w:val="000000"/>
+          <w:sz w:val="18"/>
+          <w:szCs w:val="18"/>
+          <w:shd w:fill="DDDDDD" w:val="clear"/>
+        </w:rPr>
+        <w:t xml:space="preserve">            </w:t>
+      </w:r>
+      <w:r>
+        <w:rPr>
+          <w:rFonts w:ascii="Consolas" w:hAnsi="Consolas"/>
+          <w:color w:val="0000FF"/>
+          <w:sz w:val="18"/>
+          <w:szCs w:val="18"/>
+          <w:shd w:fill="DDDDDD" w:val="clear"/>
+        </w:rPr>
+        <w:t>set</w:t>
+      </w:r>
+    </w:p>
+    <w:p>
+      <w:pPr>
+        <w:pStyle w:val="Normal"/>
+        <w:rPr>
+          <w:sz w:val="18"/>
+          <w:szCs w:val="18"/>
+          <w:shd w:fill="DDDDDD" w:val="clear"/>
+        </w:rPr>
+      </w:pPr>
+      <w:r>
+        <w:rPr>
+          <w:rFonts w:ascii="Consolas" w:hAnsi="Consolas"/>
+          <w:color w:val="000000"/>
+          <w:sz w:val="18"/>
+          <w:szCs w:val="18"/>
+          <w:shd w:fill="DDDDDD" w:val="clear"/>
+        </w:rPr>
+        <w:t xml:space="preserve">            </w:t>
+      </w:r>
+      <w:r>
+        <w:rPr>
+          <w:rFonts w:ascii="Consolas" w:hAnsi="Consolas"/>
+          <w:color w:val="000000"/>
+          <w:sz w:val="18"/>
+          <w:szCs w:val="18"/>
+          <w:shd w:fill="DDDDDD" w:val="clear"/>
+        </w:rPr>
+        <w:t>{</w:t>
+      </w:r>
+    </w:p>
+    <w:p>
+      <w:pPr>
+        <w:pStyle w:val="Normal"/>
+        <w:rPr>
+          <w:sz w:val="18"/>
+          <w:szCs w:val="18"/>
+          <w:shd w:fill="DDDDDD" w:val="clear"/>
+        </w:rPr>
+      </w:pPr>
+      <w:r>
+        <w:rPr>
+          <w:rFonts w:ascii="Consolas" w:hAnsi="Consolas"/>
+          <w:color w:val="000000"/>
+          <w:sz w:val="18"/>
+          <w:szCs w:val="18"/>
+          <w:shd w:fill="DDDDDD" w:val="clear"/>
+        </w:rPr>
+        <w:t xml:space="preserve">                </w:t>
+      </w:r>
+      <w:r>
+        <w:rPr>
+          <w:rFonts w:ascii="Consolas" w:hAnsi="Consolas"/>
+          <w:color w:val="000000"/>
+          <w:sz w:val="18"/>
+          <w:szCs w:val="18"/>
+          <w:shd w:fill="DDDDDD" w:val="clear"/>
+        </w:rPr>
+        <w:t>Employees = value;</w:t>
+      </w:r>
+    </w:p>
+    <w:p>
+      <w:pPr>
+        <w:pStyle w:val="Normal"/>
+        <w:rPr>
+          <w:sz w:val="18"/>
+          <w:szCs w:val="18"/>
+          <w:shd w:fill="DDDDDD" w:val="clear"/>
+        </w:rPr>
+      </w:pPr>
+      <w:r>
+        <w:rPr>
+          <w:rFonts w:ascii="Consolas" w:hAnsi="Consolas"/>
+          <w:color w:val="000000"/>
+          <w:sz w:val="18"/>
+          <w:szCs w:val="18"/>
+          <w:shd w:fill="DDDDDD" w:val="clear"/>
+        </w:rPr>
+        <w:t xml:space="preserve">                </w:t>
+      </w:r>
+      <w:r>
+        <w:rPr>
+          <w:rFonts w:ascii="Consolas" w:hAnsi="Consolas"/>
+          <w:color w:val="000000"/>
+          <w:sz w:val="18"/>
+          <w:szCs w:val="18"/>
+          <w:shd w:fill="DDDDDD" w:val="clear"/>
+        </w:rPr>
+        <w:t>OnPropertyChanged();</w:t>
+      </w:r>
+    </w:p>
+    <w:p>
+      <w:pPr>
+        <w:pStyle w:val="Normal"/>
+        <w:rPr>
+          <w:sz w:val="18"/>
+          <w:szCs w:val="18"/>
+          <w:shd w:fill="DDDDDD" w:val="clear"/>
+        </w:rPr>
+      </w:pPr>
+      <w:r>
+        <w:rPr>
+          <w:rFonts w:ascii="Consolas" w:hAnsi="Consolas"/>
+          <w:color w:val="000000"/>
+          <w:sz w:val="18"/>
+          <w:szCs w:val="18"/>
+          <w:shd w:fill="DDDDDD" w:val="clear"/>
+        </w:rPr>
+        <w:t xml:space="preserve">            </w:t>
+      </w:r>
+      <w:r>
+        <w:rPr>
+          <w:rFonts w:ascii="Consolas" w:hAnsi="Consolas"/>
+          <w:color w:val="000000"/>
+          <w:sz w:val="18"/>
+          <w:szCs w:val="18"/>
+          <w:shd w:fill="DDDDDD" w:val="clear"/>
+        </w:rPr>
+        <w:t>}</w:t>
+      </w:r>
+    </w:p>
+    <w:p>
+      <w:pPr>
+        <w:pStyle w:val="Normal"/>
+        <w:rPr>
+          <w:sz w:val="18"/>
+          <w:szCs w:val="18"/>
+          <w:shd w:fill="DDDDDD" w:val="clear"/>
+        </w:rPr>
+      </w:pPr>
+      <w:r>
+        <w:rPr>
+          <w:rFonts w:ascii="Consolas" w:hAnsi="Consolas"/>
+          <w:color w:val="000000"/>
+          <w:sz w:val="18"/>
+          <w:szCs w:val="18"/>
+          <w:shd w:fill="DDDDDD" w:val="clear"/>
+        </w:rPr>
+        <w:t xml:space="preserve">        </w:t>
+      </w:r>
+      <w:r>
+        <w:rPr>
+          <w:rFonts w:ascii="Consolas" w:hAnsi="Consolas"/>
+          <w:color w:val="000000"/>
+          <w:sz w:val="18"/>
+          <w:szCs w:val="18"/>
+          <w:shd w:fill="DDDDDD" w:val="clear"/>
+        </w:rPr>
+        <w:t>}</w:t>
+      </w:r>
+    </w:p>
+    <w:p>
+      <w:pPr>
+        <w:pStyle w:val="Normal"/>
+        <w:rPr>
+          <w:sz w:val="18"/>
+          <w:szCs w:val="18"/>
+          <w:shd w:fill="DDDDDD" w:val="clear"/>
+        </w:rPr>
+      </w:pPr>
+      <w:r>
+        <w:rPr>
+          <w:rFonts w:ascii="Consolas" w:hAnsi="Consolas"/>
+          <w:color w:val="000000"/>
+          <w:sz w:val="18"/>
+          <w:szCs w:val="18"/>
+          <w:shd w:fill="DDDDDD" w:val="clear"/>
+        </w:rPr>
+        <w:t xml:space="preserve">        </w:t>
+      </w:r>
+      <w:r>
+        <w:rPr>
+          <w:rFonts w:ascii="Consolas" w:hAnsi="Consolas"/>
+          <w:color w:val="0000FF"/>
+          <w:sz w:val="18"/>
+          <w:szCs w:val="18"/>
+          <w:shd w:fill="DDDDDD" w:val="clear"/>
+        </w:rPr>
+        <w:t>public</w:t>
+      </w:r>
+      <w:r>
+        <w:rPr>
+          <w:rFonts w:ascii="Consolas" w:hAnsi="Consolas"/>
+          <w:color w:val="000000"/>
+          <w:sz w:val="18"/>
+          <w:szCs w:val="18"/>
+          <w:shd w:fill="DDDDDD" w:val="clear"/>
+        </w:rPr>
+        <w:t xml:space="preserve"> ICommand GetEmployeesCommand</w:t>
+      </w:r>
+    </w:p>
+    <w:p>
+      <w:pPr>
+        <w:pStyle w:val="Normal"/>
+        <w:rPr>
+          <w:sz w:val="18"/>
+          <w:szCs w:val="18"/>
+          <w:shd w:fill="DDDDDD" w:val="clear"/>
+        </w:rPr>
+      </w:pPr>
+      <w:r>
+        <w:rPr>
+          <w:rFonts w:ascii="Consolas" w:hAnsi="Consolas"/>
+          <w:color w:val="000000"/>
+          <w:sz w:val="18"/>
+          <w:szCs w:val="18"/>
+          <w:shd w:fill="DDDDDD" w:val="clear"/>
+        </w:rPr>
+        <w:t xml:space="preserve">        </w:t>
+      </w:r>
+      <w:r>
+        <w:rPr>
+          <w:rFonts w:ascii="Consolas" w:hAnsi="Consolas"/>
+          <w:color w:val="000000"/>
+          <w:sz w:val="18"/>
+          <w:szCs w:val="18"/>
+          <w:shd w:fill="DDDDDD" w:val="clear"/>
+        </w:rPr>
+        <w:t>{</w:t>
+      </w:r>
+    </w:p>
+    <w:p>
+      <w:pPr>
+        <w:pStyle w:val="Normal"/>
+        <w:rPr>
+          <w:sz w:val="18"/>
+          <w:szCs w:val="18"/>
+          <w:shd w:fill="DDDDDD" w:val="clear"/>
+        </w:rPr>
+      </w:pPr>
+      <w:r>
+        <w:rPr>
+          <w:rFonts w:ascii="Consolas" w:hAnsi="Consolas"/>
+          <w:color w:val="000000"/>
+          <w:sz w:val="18"/>
+          <w:szCs w:val="18"/>
+          <w:shd w:fill="DDDDDD" w:val="clear"/>
+        </w:rPr>
+        <w:t xml:space="preserve">            </w:t>
+      </w:r>
+      <w:r>
+        <w:rPr>
+          <w:rFonts w:ascii="Consolas" w:hAnsi="Consolas"/>
+          <w:color w:val="0000FF"/>
+          <w:sz w:val="18"/>
+          <w:szCs w:val="18"/>
+          <w:shd w:fill="DDDDDD" w:val="clear"/>
+        </w:rPr>
+        <w:t>get</w:t>
+      </w:r>
+    </w:p>
+    <w:p>
+      <w:pPr>
+        <w:pStyle w:val="Normal"/>
+        <w:rPr>
+          <w:sz w:val="18"/>
+          <w:szCs w:val="18"/>
+          <w:shd w:fill="DDDDDD" w:val="clear"/>
+        </w:rPr>
+      </w:pPr>
+      <w:r>
+        <w:rPr>
+          <w:rFonts w:ascii="Consolas" w:hAnsi="Consolas"/>
+          <w:color w:val="000000"/>
+          <w:sz w:val="18"/>
+          <w:szCs w:val="18"/>
+          <w:shd w:fill="DDDDDD" w:val="clear"/>
+        </w:rPr>
+        <w:t xml:space="preserve">            </w:t>
+      </w:r>
+      <w:r>
+        <w:rPr>
+          <w:rFonts w:ascii="Consolas" w:hAnsi="Consolas"/>
+          <w:color w:val="000000"/>
+          <w:sz w:val="18"/>
+          <w:szCs w:val="18"/>
+          <w:shd w:fill="DDDDDD" w:val="clear"/>
+        </w:rPr>
+        <w:t>{</w:t>
+      </w:r>
+    </w:p>
+    <w:p>
+      <w:pPr>
+        <w:pStyle w:val="Normal"/>
+        <w:rPr>
+          <w:sz w:val="18"/>
+          <w:szCs w:val="18"/>
+          <w:shd w:fill="DDDDDD" w:val="clear"/>
+        </w:rPr>
+      </w:pPr>
+      <w:r>
+        <w:rPr>
+          <w:rFonts w:ascii="Consolas" w:hAnsi="Consolas"/>
+          <w:color w:val="000000"/>
+          <w:sz w:val="18"/>
+          <w:szCs w:val="18"/>
+          <w:shd w:fill="DDDDDD" w:val="clear"/>
+        </w:rPr>
+        <w:t xml:space="preserve">                </w:t>
+      </w:r>
+      <w:r>
+        <w:rPr>
+          <w:rFonts w:ascii="Consolas" w:hAnsi="Consolas"/>
+          <w:color w:val="0000FF"/>
+          <w:sz w:val="18"/>
+          <w:szCs w:val="18"/>
+          <w:shd w:fill="DDDDDD" w:val="clear"/>
+        </w:rPr>
+        <w:t>return</w:t>
+      </w:r>
+      <w:r>
+        <w:rPr>
+          <w:rFonts w:ascii="Consolas" w:hAnsi="Consolas"/>
+          <w:color w:val="000000"/>
+          <w:sz w:val="18"/>
+          <w:szCs w:val="18"/>
+          <w:shd w:fill="DDDDDD" w:val="clear"/>
+        </w:rPr>
+        <w:t xml:space="preserve"> </w:t>
+      </w:r>
+      <w:r>
+        <w:rPr>
+          <w:rFonts w:ascii="Consolas" w:hAnsi="Consolas"/>
+          <w:color w:val="0000FF"/>
+          <w:sz w:val="18"/>
+          <w:szCs w:val="18"/>
+          <w:shd w:fill="DDDDDD" w:val="clear"/>
+        </w:rPr>
+        <w:t>new</w:t>
+      </w:r>
+      <w:r>
+        <w:rPr>
+          <w:rFonts w:ascii="Consolas" w:hAnsi="Consolas"/>
+          <w:color w:val="000000"/>
+          <w:sz w:val="18"/>
+          <w:szCs w:val="18"/>
+          <w:shd w:fill="DDDDDD" w:val="clear"/>
+        </w:rPr>
+        <w:t xml:space="preserve"> Command(</w:t>
+      </w:r>
+      <w:r>
+        <w:rPr>
+          <w:rFonts w:ascii="Consolas" w:hAnsi="Consolas"/>
+          <w:color w:val="0000FF"/>
+          <w:sz w:val="18"/>
+          <w:szCs w:val="18"/>
+          <w:shd w:fill="DDDDDD" w:val="clear"/>
+        </w:rPr>
+        <w:t>async</w:t>
+      </w:r>
+      <w:r>
+        <w:rPr>
+          <w:rFonts w:ascii="Consolas" w:hAnsi="Consolas"/>
+          <w:color w:val="000000"/>
+          <w:sz w:val="18"/>
+          <w:szCs w:val="18"/>
+          <w:shd w:fill="DDDDDD" w:val="clear"/>
+        </w:rPr>
+        <w:t xml:space="preserve"> () =&gt;</w:t>
+      </w:r>
+    </w:p>
+    <w:p>
+      <w:pPr>
+        <w:pStyle w:val="Normal"/>
+        <w:rPr>
+          <w:sz w:val="18"/>
+          <w:szCs w:val="18"/>
+          <w:shd w:fill="DDDDDD" w:val="clear"/>
+        </w:rPr>
+      </w:pPr>
+      <w:r>
+        <w:rPr>
+          <w:rFonts w:ascii="Consolas" w:hAnsi="Consolas"/>
+          <w:color w:val="000000"/>
+          <w:sz w:val="18"/>
+          <w:szCs w:val="18"/>
+          <w:shd w:fill="DDDDDD" w:val="clear"/>
+        </w:rPr>
+        <w:t xml:space="preserve">                </w:t>
+      </w:r>
+      <w:r>
+        <w:rPr>
+          <w:rFonts w:ascii="Consolas" w:hAnsi="Consolas"/>
+          <w:color w:val="000000"/>
+          <w:sz w:val="18"/>
+          <w:szCs w:val="18"/>
+          <w:shd w:fill="DDDDDD" w:val="clear"/>
+        </w:rPr>
+        <w:t>{</w:t>
+      </w:r>
+    </w:p>
+    <w:p>
+      <w:pPr>
+        <w:pStyle w:val="Normal"/>
+        <w:rPr>
+          <w:sz w:val="18"/>
+          <w:szCs w:val="18"/>
+          <w:shd w:fill="DDDDDD" w:val="clear"/>
+        </w:rPr>
+      </w:pPr>
+      <w:r>
+        <w:rPr>
+          <w:rFonts w:ascii="Consolas" w:hAnsi="Consolas"/>
+          <w:color w:val="000000"/>
+          <w:sz w:val="18"/>
+          <w:szCs w:val="18"/>
+          <w:shd w:fill="DDDDDD" w:val="clear"/>
+        </w:rPr>
+        <w:t xml:space="preserve">                    </w:t>
+      </w:r>
+      <w:r>
+        <w:rPr>
+          <w:rFonts w:ascii="Consolas" w:hAnsi="Consolas"/>
+          <w:color w:val="008000"/>
+          <w:sz w:val="18"/>
+          <w:szCs w:val="18"/>
+          <w:shd w:fill="81D41A" w:val="clear"/>
+        </w:rPr>
+        <w:t>//Employees = await _apiServices.GetEmployeesAsync(AccessToken);</w:t>
+      </w:r>
+    </w:p>
+    <w:p>
+      <w:pPr>
+        <w:pStyle w:val="Normal"/>
+        <w:rPr>
+          <w:sz w:val="18"/>
+          <w:szCs w:val="18"/>
+          <w:shd w:fill="81D41A" w:val="clear"/>
+        </w:rPr>
+      </w:pPr>
+      <w:r>
+        <w:rPr>
+          <w:rFonts w:ascii="Consolas" w:hAnsi="Consolas"/>
+          <w:color w:val="000000"/>
+          <w:sz w:val="18"/>
+          <w:szCs w:val="18"/>
+          <w:shd w:fill="81D41A" w:val="clear"/>
+        </w:rPr>
+        <w:t xml:space="preserve">                    </w:t>
+      </w:r>
+      <w:r>
+        <w:rPr>
+          <w:rFonts w:ascii="Consolas" w:hAnsi="Consolas"/>
+          <w:color w:val="0000FF"/>
+          <w:sz w:val="18"/>
+          <w:szCs w:val="18"/>
+          <w:shd w:fill="81D41A" w:val="clear"/>
+        </w:rPr>
+        <w:t>var</w:t>
+      </w:r>
+      <w:r>
+        <w:rPr>
+          <w:rFonts w:ascii="Consolas" w:hAnsi="Consolas"/>
+          <w:color w:val="000000"/>
+          <w:sz w:val="18"/>
+          <w:szCs w:val="18"/>
+          <w:shd w:fill="81D41A" w:val="clear"/>
+        </w:rPr>
+        <w:t xml:space="preserve"> accesstoken = Settings.AccessToken;</w:t>
+      </w:r>
+    </w:p>
+    <w:p>
+      <w:pPr>
+        <w:pStyle w:val="Normal"/>
+        <w:rPr>
+          <w:sz w:val="18"/>
+          <w:szCs w:val="18"/>
+          <w:shd w:fill="81D41A" w:val="clear"/>
+        </w:rPr>
+      </w:pPr>
+      <w:r>
+        <w:rPr>
+          <w:rFonts w:ascii="Consolas" w:hAnsi="Consolas"/>
+          <w:color w:val="000000"/>
+          <w:sz w:val="18"/>
+          <w:szCs w:val="18"/>
+          <w:shd w:fill="81D41A" w:val="clear"/>
+        </w:rPr>
+        <w:t xml:space="preserve">                    </w:t>
+      </w:r>
+      <w:r>
+        <w:rPr>
+          <w:rFonts w:ascii="Consolas" w:hAnsi="Consolas"/>
+          <w:color w:val="000000"/>
+          <w:sz w:val="18"/>
+          <w:szCs w:val="18"/>
+          <w:shd w:fill="81D41A" w:val="clear"/>
+        </w:rPr>
+        <w:t xml:space="preserve">Employees = </w:t>
+      </w:r>
+      <w:r>
+        <w:rPr>
+          <w:rFonts w:ascii="Consolas" w:hAnsi="Consolas"/>
+          <w:color w:val="0000FF"/>
+          <w:sz w:val="18"/>
+          <w:szCs w:val="18"/>
+          <w:shd w:fill="81D41A" w:val="clear"/>
+        </w:rPr>
+        <w:t>await</w:t>
+      </w:r>
+      <w:r>
+        <w:rPr>
+          <w:rFonts w:ascii="Consolas" w:hAnsi="Consolas"/>
+          <w:color w:val="000000"/>
+          <w:sz w:val="18"/>
+          <w:szCs w:val="18"/>
+          <w:shd w:fill="81D41A" w:val="clear"/>
+        </w:rPr>
+        <w:t xml:space="preserve"> _apiServices.GetEmployeesAsync(accesstoken);</w:t>
+      </w:r>
+    </w:p>
+    <w:p>
+      <w:pPr>
+        <w:pStyle w:val="Normal"/>
+        <w:rPr>
+          <w:sz w:val="18"/>
+          <w:szCs w:val="18"/>
+          <w:shd w:fill="DDDDDD" w:val="clear"/>
+        </w:rPr>
+      </w:pPr>
+      <w:r>
+        <w:rPr>
+          <w:rFonts w:ascii="Consolas" w:hAnsi="Consolas"/>
+          <w:color w:val="000000"/>
+          <w:sz w:val="18"/>
+          <w:szCs w:val="18"/>
+          <w:shd w:fill="DDDDDD" w:val="clear"/>
+        </w:rPr>
+        <w:t xml:space="preserve">                </w:t>
+      </w:r>
+      <w:r>
+        <w:rPr>
+          <w:rFonts w:ascii="Consolas" w:hAnsi="Consolas"/>
+          <w:color w:val="000000"/>
+          <w:sz w:val="18"/>
+          <w:szCs w:val="18"/>
+          <w:shd w:fill="DDDDDD" w:val="clear"/>
+        </w:rPr>
+        <w:t>});</w:t>
+      </w:r>
+    </w:p>
+    <w:p>
+      <w:pPr>
+        <w:pStyle w:val="Normal"/>
+        <w:rPr>
+          <w:sz w:val="18"/>
+          <w:szCs w:val="18"/>
+          <w:shd w:fill="DDDDDD" w:val="clear"/>
+        </w:rPr>
+      </w:pPr>
+      <w:r>
+        <w:rPr>
+          <w:rFonts w:ascii="Consolas" w:hAnsi="Consolas"/>
+          <w:color w:val="000000"/>
+          <w:sz w:val="18"/>
+          <w:szCs w:val="18"/>
+          <w:shd w:fill="DDDDDD" w:val="clear"/>
+        </w:rPr>
+        <w:t xml:space="preserve">            </w:t>
+      </w:r>
+      <w:r>
+        <w:rPr>
+          <w:rFonts w:ascii="Consolas" w:hAnsi="Consolas"/>
+          <w:color w:val="000000"/>
+          <w:sz w:val="18"/>
+          <w:szCs w:val="18"/>
+          <w:shd w:fill="DDDDDD" w:val="clear"/>
+        </w:rPr>
+        <w:t>}</w:t>
+      </w:r>
+    </w:p>
+    <w:p>
+      <w:pPr>
+        <w:pStyle w:val="Normal"/>
+        <w:bidi w:val="0"/>
+        <w:jc w:val="left"/>
+        <w:rPr>
+          <w:rFonts w:ascii="Calibri" w:hAnsi="Calibri"/>
+          <w:sz w:val="18"/>
+          <w:szCs w:val="18"/>
+          <w:shd w:fill="DDDDDD" w:val="clear"/>
+        </w:rPr>
+      </w:pPr>
+      <w:r>
+        <w:rPr>
+          <w:rFonts w:ascii="Consolas" w:hAnsi="Consolas"/>
+          <w:color w:val="000000"/>
+          <w:sz w:val="18"/>
+          <w:szCs w:val="18"/>
+          <w:shd w:fill="DDDDDD" w:val="clear"/>
+        </w:rPr>
+        <w:t xml:space="preserve">        </w:t>
+      </w:r>
+      <w:r>
+        <w:rPr>
+          <w:rFonts w:ascii="Consolas" w:hAnsi="Consolas"/>
+          <w:color w:val="000000"/>
+          <w:sz w:val="18"/>
+          <w:szCs w:val="18"/>
+          <w:shd w:fill="DDDDDD" w:val="clear"/>
+        </w:rPr>
+        <w:t>}</w:t>
+      </w:r>
+    </w:p>
+    <w:p>
+      <w:pPr>
+        <w:pStyle w:val="Normal"/>
+        <w:bidi w:val="0"/>
+        <w:jc w:val="left"/>
+        <w:rPr>
+          <w:rFonts w:ascii="Calibri" w:hAnsi="Calibri"/>
+          <w:b w:val="false"/>
+          <w:b w:val="false"/>
+          <w:bCs w:val="false"/>
+          <w:color w:val="000000"/>
+          <w:sz w:val="24"/>
+          <w:szCs w:val="24"/>
+        </w:rPr>
+      </w:pPr>
+      <w:r>
+        <w:rPr>
+          <w:rFonts w:ascii="Calibri" w:hAnsi="Calibri"/>
+          <w:sz w:val="18"/>
+          <w:szCs w:val="18"/>
+          <w:shd w:fill="DDDDDD" w:val="clear"/>
+        </w:rPr>
+      </w:r>
+    </w:p>
+    <w:p>
+      <w:pPr>
+        <w:pStyle w:val="Normal"/>
+        <w:bidi w:val="0"/>
+        <w:jc w:val="left"/>
+        <w:rPr>
+          <w:rFonts w:ascii="Calibri" w:hAnsi="Calibri"/>
+          <w:sz w:val="18"/>
+          <w:szCs w:val="18"/>
+          <w:shd w:fill="auto" w:val="clear"/>
+        </w:rPr>
+      </w:pPr>
+      <w:r>
+        <w:rPr>
+          <w:rFonts w:ascii="Calibri" w:hAnsi="Calibri"/>
+          <w:b w:val="false"/>
+          <w:bCs w:val="false"/>
+          <w:color w:val="000000"/>
+          <w:sz w:val="24"/>
+          <w:szCs w:val="24"/>
+          <w:shd w:fill="auto" w:val="clear"/>
+        </w:rPr>
+        <w:t>Added the following code in the “</w:t>
+      </w:r>
+      <w:r>
+        <w:rPr>
+          <w:rFonts w:eastAsia="NSimSun" w:cs="Arial" w:ascii="Calibri" w:hAnsi="Calibri"/>
+          <w:b w:val="false"/>
+          <w:bCs w:val="false"/>
+          <w:color w:val="000000"/>
+          <w:kern w:val="2"/>
+          <w:sz w:val="24"/>
+          <w:szCs w:val="24"/>
+          <w:shd w:fill="auto" w:val="clear"/>
+          <w:lang w:val="en-ZA" w:eastAsia="zh-CN" w:bidi="hi-IN"/>
+        </w:rPr>
+        <w:t>EmployeesP</w:t>
+      </w:r>
+      <w:r>
+        <w:rPr>
+          <w:rFonts w:ascii="Calibri" w:hAnsi="Calibri"/>
+          <w:b w:val="false"/>
+          <w:bCs w:val="false"/>
+          <w:color w:val="000000"/>
+          <w:sz w:val="24"/>
+          <w:szCs w:val="24"/>
+          <w:shd w:fill="auto" w:val="clear"/>
+        </w:rPr>
+        <w:t xml:space="preserve">age” </w:t>
+      </w:r>
+      <w:r>
+        <w:rPr>
+          <w:rFonts w:eastAsia="NSimSun" w:cs="Arial" w:ascii="Calibri" w:hAnsi="Calibri"/>
+          <w:b w:val="false"/>
+          <w:bCs w:val="false"/>
+          <w:color w:val="000000"/>
+          <w:kern w:val="2"/>
+          <w:sz w:val="24"/>
+          <w:szCs w:val="24"/>
+          <w:shd w:fill="auto" w:val="clear"/>
+          <w:lang w:val="en-ZA" w:eastAsia="zh-CN" w:bidi="hi-IN"/>
+        </w:rPr>
+        <w:t>Content Page for testing</w:t>
+      </w:r>
+      <w:r>
+        <w:rPr>
+          <w:rFonts w:ascii="Calibri" w:hAnsi="Calibri"/>
+          <w:b w:val="false"/>
+          <w:bCs w:val="false"/>
+          <w:color w:val="000000"/>
+          <w:sz w:val="24"/>
+          <w:szCs w:val="24"/>
+          <w:shd w:fill="auto" w:val="clear"/>
+        </w:rPr>
+        <w:t>.</w:t>
+      </w:r>
+    </w:p>
+    <w:p>
+      <w:pPr>
+        <w:pStyle w:val="Normal"/>
+        <w:bidi w:val="0"/>
+        <w:jc w:val="left"/>
+        <w:rPr>
+          <w:rFonts w:ascii="Calibri" w:hAnsi="Calibri"/>
+          <w:sz w:val="18"/>
+          <w:szCs w:val="18"/>
+          <w:shd w:fill="DDDDDD" w:val="clear"/>
+        </w:rPr>
+      </w:pPr>
+      <w:r>
+        <w:rPr>
+          <w:rFonts w:ascii="Consolas" w:hAnsi="Consolas"/>
+          <w:b w:val="false"/>
+          <w:bCs w:val="false"/>
+          <w:color w:val="0000FF"/>
+          <w:sz w:val="19"/>
+          <w:szCs w:val="24"/>
+          <w:shd w:fill="DDDDDD" w:val="clear"/>
+        </w:rPr>
+        <w:t>&lt;</w:t>
+      </w:r>
+      <w:r>
+        <w:rPr>
+          <w:rFonts w:ascii="Consolas" w:hAnsi="Consolas"/>
+          <w:color w:val="A31515"/>
+          <w:sz w:val="19"/>
+          <w:szCs w:val="18"/>
+          <w:shd w:fill="DDDDDD" w:val="clear"/>
+        </w:rPr>
+        <w:t>StackLayout</w:t>
+      </w:r>
+      <w:r>
+        <w:rPr>
+          <w:rFonts w:ascii="Consolas" w:hAnsi="Consolas"/>
+          <w:color w:val="FF0000"/>
+          <w:sz w:val="19"/>
+          <w:szCs w:val="18"/>
+          <w:shd w:fill="DDDDDD" w:val="clear"/>
+        </w:rPr>
+        <w:t xml:space="preserve"> Orientation</w:t>
+      </w:r>
+      <w:r>
+        <w:rPr>
+          <w:rFonts w:ascii="Consolas" w:hAnsi="Consolas"/>
+          <w:color w:val="0000FF"/>
+          <w:sz w:val="19"/>
+          <w:szCs w:val="18"/>
+          <w:shd w:fill="DDDDDD" w:val="clear"/>
+        </w:rPr>
+        <w:t>="Vertical"&gt;</w:t>
+      </w:r>
+    </w:p>
+    <w:p>
+      <w:pPr>
+        <w:pStyle w:val="Normal"/>
+        <w:rPr>
+          <w:shd w:fill="DDDDDD" w:val="clear"/>
+        </w:rPr>
+      </w:pPr>
+      <w:r>
+        <w:rPr>
+          <w:rFonts w:ascii="Consolas" w:hAnsi="Consolas"/>
+          <w:color w:val="000000"/>
+          <w:sz w:val="19"/>
+          <w:shd w:fill="DDDDDD" w:val="clear"/>
+        </w:rPr>
+        <w:t xml:space="preserve">        </w:t>
+      </w:r>
+      <w:r>
+        <w:rPr>
+          <w:rFonts w:ascii="Consolas" w:hAnsi="Consolas"/>
+          <w:color w:val="0000FF"/>
+          <w:sz w:val="19"/>
+          <w:shd w:fill="81D41A" w:val="clear"/>
+        </w:rPr>
+        <w:t>&lt;</w:t>
+      </w:r>
+      <w:r>
+        <w:rPr>
+          <w:rFonts w:ascii="Consolas" w:hAnsi="Consolas"/>
+          <w:color w:val="A31515"/>
+          <w:sz w:val="19"/>
+          <w:shd w:fill="81D41A" w:val="clear"/>
+        </w:rPr>
+        <w:t>Button</w:t>
+      </w:r>
+      <w:r>
+        <w:rPr>
+          <w:rFonts w:ascii="Consolas" w:hAnsi="Consolas"/>
+          <w:color w:val="FF0000"/>
+          <w:sz w:val="19"/>
+          <w:shd w:fill="81D41A" w:val="clear"/>
+        </w:rPr>
+        <w:t xml:space="preserve"> Command</w:t>
+      </w:r>
+      <w:r>
+        <w:rPr>
+          <w:rFonts w:ascii="Consolas" w:hAnsi="Consolas"/>
+          <w:color w:val="0000FF"/>
+          <w:sz w:val="19"/>
+          <w:shd w:fill="81D41A" w:val="clear"/>
+        </w:rPr>
+        <w:t>="{</w:t>
+      </w:r>
+      <w:r>
+        <w:rPr>
+          <w:rFonts w:ascii="Consolas" w:hAnsi="Consolas"/>
+          <w:color w:val="A31515"/>
+          <w:sz w:val="19"/>
+          <w:shd w:fill="81D41A" w:val="clear"/>
+        </w:rPr>
+        <w:t>Binding</w:t>
+      </w:r>
+      <w:r>
+        <w:rPr>
+          <w:rFonts w:ascii="Consolas" w:hAnsi="Consolas"/>
+          <w:color w:val="FF0000"/>
+          <w:sz w:val="19"/>
+          <w:shd w:fill="81D41A" w:val="clear"/>
+        </w:rPr>
+        <w:t xml:space="preserve"> GetEmployeesCommand</w:t>
+      </w:r>
+      <w:r>
+        <w:rPr>
+          <w:rFonts w:ascii="Consolas" w:hAnsi="Consolas"/>
+          <w:color w:val="0000FF"/>
+          <w:sz w:val="19"/>
+          <w:shd w:fill="81D41A" w:val="clear"/>
+        </w:rPr>
+        <w:t>}"</w:t>
+      </w:r>
+      <w:r>
+        <w:rPr>
+          <w:rFonts w:ascii="Consolas" w:hAnsi="Consolas"/>
+          <w:color w:val="FF0000"/>
+          <w:sz w:val="19"/>
+          <w:shd w:fill="81D41A" w:val="clear"/>
+        </w:rPr>
+        <w:t xml:space="preserve"> Text</w:t>
+      </w:r>
+      <w:r>
+        <w:rPr>
+          <w:rFonts w:ascii="Consolas" w:hAnsi="Consolas"/>
+          <w:color w:val="0000FF"/>
+          <w:sz w:val="19"/>
+          <w:shd w:fill="81D41A" w:val="clear"/>
+        </w:rPr>
+        <w:t>="Get All Employees" /&gt;</w:t>
+      </w:r>
+    </w:p>
+    <w:p>
+      <w:pPr>
+        <w:pStyle w:val="Normal"/>
+        <w:bidi w:val="0"/>
+        <w:jc w:val="left"/>
+        <w:rPr>
+          <w:rFonts w:ascii="Calibri" w:hAnsi="Calibri"/>
+          <w:b w:val="false"/>
+          <w:b w:val="false"/>
+          <w:bCs w:val="false"/>
+          <w:color w:val="000000"/>
+          <w:sz w:val="24"/>
+          <w:szCs w:val="24"/>
+        </w:rPr>
+      </w:pPr>
+      <w:r>
+        <w:rPr>
+          <w:rFonts w:ascii="Consolas" w:hAnsi="Consolas"/>
+          <w:color w:val="000000"/>
+          <w:sz w:val="19"/>
+          <w:szCs w:val="18"/>
+          <w:shd w:fill="DDDDDD" w:val="clear"/>
+        </w:rPr>
+        <w:t xml:space="preserve">        </w:t>
+      </w:r>
+      <w:r>
+        <w:rPr>
+          <w:rFonts w:ascii="Consolas" w:hAnsi="Consolas"/>
+          <w:color w:val="0000FF"/>
+          <w:sz w:val="19"/>
+          <w:szCs w:val="18"/>
+          <w:shd w:fill="DDDDDD" w:val="clear"/>
+        </w:rPr>
+        <w:t>&lt;</w:t>
+      </w:r>
+      <w:r>
+        <w:rPr>
+          <w:rFonts w:ascii="Consolas" w:hAnsi="Consolas"/>
+          <w:color w:val="A31515"/>
+          <w:sz w:val="19"/>
+          <w:szCs w:val="18"/>
+          <w:shd w:fill="DDDDDD" w:val="clear"/>
+        </w:rPr>
+        <w:t>ListView</w:t>
+      </w:r>
+      <w:r>
+        <w:rPr>
+          <w:rFonts w:ascii="Consolas" w:hAnsi="Consolas"/>
+          <w:color w:val="FF0000"/>
+          <w:sz w:val="19"/>
+          <w:szCs w:val="18"/>
+          <w:shd w:fill="DDDDDD" w:val="clear"/>
+        </w:rPr>
+        <w:t xml:space="preserve"> ItemsSource</w:t>
+      </w:r>
+      <w:r>
+        <w:rPr>
+          <w:rFonts w:ascii="Consolas" w:hAnsi="Consolas"/>
+          <w:color w:val="0000FF"/>
+          <w:sz w:val="19"/>
+          <w:szCs w:val="18"/>
+          <w:shd w:fill="DDDDDD" w:val="clear"/>
+        </w:rPr>
+        <w:t>="{</w:t>
+      </w:r>
+      <w:r>
+        <w:rPr>
+          <w:rFonts w:ascii="Consolas" w:hAnsi="Consolas"/>
+          <w:color w:val="A31515"/>
+          <w:sz w:val="19"/>
+          <w:szCs w:val="18"/>
+          <w:shd w:fill="DDDDDD" w:val="clear"/>
+        </w:rPr>
+        <w:t>Binding</w:t>
+      </w:r>
+      <w:r>
+        <w:rPr>
+          <w:rFonts w:ascii="Consolas" w:hAnsi="Consolas"/>
+          <w:color w:val="FF0000"/>
+          <w:sz w:val="19"/>
+          <w:szCs w:val="18"/>
+          <w:shd w:fill="DDDDDD" w:val="clear"/>
+        </w:rPr>
+        <w:t xml:space="preserve"> EmployeeBindingModel</w:t>
+      </w:r>
+      <w:r>
+        <w:rPr>
+          <w:rFonts w:ascii="Consolas" w:hAnsi="Consolas"/>
+          <w:color w:val="0000FF"/>
+          <w:sz w:val="19"/>
+          <w:szCs w:val="18"/>
+          <w:shd w:fill="DDDDDD" w:val="clear"/>
+        </w:rPr>
+        <w:t>}"</w:t>
+      </w:r>
+      <w:r>
+        <w:rPr>
+          <w:rFonts w:ascii="Consolas" w:hAnsi="Consolas"/>
+          <w:color w:val="FF0000"/>
+          <w:sz w:val="19"/>
+          <w:szCs w:val="18"/>
+          <w:shd w:fill="DDDDDD" w:val="clear"/>
+        </w:rPr>
+        <w:t xml:space="preserve"> HasUnevenRows</w:t>
+      </w:r>
+      <w:r>
+        <w:rPr>
+          <w:rFonts w:ascii="Consolas" w:hAnsi="Consolas"/>
+          <w:color w:val="0000FF"/>
+          <w:sz w:val="19"/>
+          <w:szCs w:val="18"/>
+          <w:shd w:fill="DDDDDD" w:val="clear"/>
+        </w:rPr>
+        <w:t>="True"&gt;</w:t>
       </w:r>
     </w:p>
     <w:sectPr>

</xml_diff>

<commit_message>
Added Microsoft.CSharp NuGet Package.
</commit_message>
<xml_diff>
--- a/EmployeeManagementXamarinFormsApp/Xamarin Forms App Tutorial.docx
+++ b/EmployeeManagementXamarinFormsApp/Xamarin Forms App Tutorial.docx
@@ -9987,27 +9987,7 @@
           <w:szCs w:val="18"/>
           <w:shd w:fill="DDDDDD" w:val="clear"/>
         </w:rPr>
-        <w:t>"http://192.168.137.247:800/api/</w:t>
-      </w:r>
-      <w:r>
-        <w:rPr>
-          <w:rFonts w:ascii="Consolas" w:hAnsi="Consolas"/>
-          <w:color w:val="A31515"/>
-          <w:sz w:val="18"/>
-          <w:szCs w:val="18"/>
-          <w:shd w:fill="DDDDDD" w:val="clear"/>
-        </w:rPr>
-        <w:t>E</w:t>
-      </w:r>
-      <w:r>
-        <w:rPr>
-          <w:rFonts w:ascii="Consolas" w:hAnsi="Consolas"/>
-          <w:color w:val="A31515"/>
-          <w:sz w:val="18"/>
-          <w:szCs w:val="18"/>
-          <w:shd w:fill="DDDDDD" w:val="clear"/>
-        </w:rPr>
-        <w:t>mployees"</w:t>
+        <w:t>"http://192.168.137.247:800/api/Employees"</w:t>
       </w:r>
       <w:r>
         <w:rPr>
@@ -11946,25 +11926,37 @@
         </w:rPr>
       </w:pPr>
       <w:r>
-        <w:rPr/>
-      </w:r>
-    </w:p>
-    <w:p>
-      <w:pPr>
-        <w:pStyle w:val="Normal"/>
-        <w:bidi w:val="0"/>
-        <w:jc w:val="left"/>
-        <w:rPr>
-          <w:rFonts w:ascii="Calibri" w:hAnsi="Calibri"/>
-          <w:b w:val="false"/>
-          <w:b w:val="false"/>
-          <w:bCs w:val="false"/>
-          <w:sz w:val="24"/>
-          <w:szCs w:val="24"/>
-        </w:rPr>
-      </w:pPr>
-      <w:r>
-        <w:rPr/>
+        <w:rPr>
+          <w:rFonts w:ascii="Calibri" w:hAnsi="Calibri"/>
+          <w:b w:val="false"/>
+          <w:bCs w:val="false"/>
+          <w:sz w:val="24"/>
+          <w:szCs w:val="24"/>
+        </w:rPr>
+      </w:r>
+    </w:p>
+    <w:p>
+      <w:pPr>
+        <w:pStyle w:val="Normal"/>
+        <w:bidi w:val="0"/>
+        <w:jc w:val="left"/>
+        <w:rPr>
+          <w:rFonts w:ascii="Calibri" w:hAnsi="Calibri"/>
+          <w:b w:val="false"/>
+          <w:b w:val="false"/>
+          <w:bCs w:val="false"/>
+          <w:sz w:val="24"/>
+          <w:szCs w:val="24"/>
+        </w:rPr>
+      </w:pPr>
+      <w:r>
+        <w:rPr>
+          <w:rFonts w:ascii="Calibri" w:hAnsi="Calibri"/>
+          <w:b w:val="false"/>
+          <w:bCs w:val="false"/>
+          <w:sz w:val="24"/>
+          <w:szCs w:val="24"/>
+        </w:rPr>
       </w:r>
     </w:p>
     <w:p>
@@ -12053,7 +12045,13 @@
         </w:rPr>
       </w:pPr>
       <w:r>
-        <w:rPr/>
+        <w:rPr>
+          <w:rFonts w:ascii="Calibri" w:hAnsi="Calibri"/>
+          <w:b w:val="false"/>
+          <w:bCs w:val="false"/>
+          <w:sz w:val="24"/>
+          <w:szCs w:val="24"/>
+        </w:rPr>
         <w:drawing>
           <wp:anchor behindDoc="0" distT="0" distB="0" distL="0" distR="0" simplePos="0" locked="0" layoutInCell="0" allowOverlap="1" relativeHeight="38">
             <wp:simplePos x="0" y="0"/>
@@ -12118,76 +12116,30 @@
           <w:sz w:val="24"/>
           <w:szCs w:val="24"/>
         </w:rPr>
-        <w:t xml:space="preserve">Add a </w:t>
-      </w:r>
-      <w:r>
-        <w:rPr>
-          <w:rFonts w:ascii="Calibri" w:hAnsi="Calibri"/>
-          <w:b w:val="false"/>
-          <w:bCs w:val="false"/>
-          <w:sz w:val="24"/>
-          <w:szCs w:val="24"/>
-        </w:rPr>
-        <w:t xml:space="preserve">new </w:t>
-      </w:r>
-      <w:r>
-        <w:rPr>
-          <w:rFonts w:ascii="Calibri" w:hAnsi="Calibri"/>
-          <w:b w:val="false"/>
-          <w:bCs w:val="false"/>
-          <w:sz w:val="24"/>
-          <w:szCs w:val="24"/>
-        </w:rPr>
-        <w:t xml:space="preserve">folder “Helpers” </w:t>
-      </w:r>
-      <w:r>
-        <w:rPr>
-          <w:rFonts w:ascii="Calibri" w:hAnsi="Calibri"/>
-          <w:b w:val="false"/>
-          <w:bCs w:val="false"/>
-          <w:sz w:val="24"/>
-          <w:szCs w:val="24"/>
-        </w:rPr>
-        <w:t xml:space="preserve">and in that </w:t>
-      </w:r>
-      <w:r>
-        <w:rPr>
-          <w:rFonts w:ascii="Calibri" w:hAnsi="Calibri"/>
-          <w:b w:val="false"/>
-          <w:bCs w:val="false"/>
-          <w:sz w:val="24"/>
-          <w:szCs w:val="24"/>
-        </w:rPr>
-        <w:t xml:space="preserve">folder, </w:t>
-      </w:r>
-      <w:r>
-        <w:rPr>
-          <w:rFonts w:ascii="Calibri" w:hAnsi="Calibri"/>
-          <w:b w:val="false"/>
-          <w:bCs w:val="false"/>
-          <w:sz w:val="24"/>
-          <w:szCs w:val="24"/>
-        </w:rPr>
-        <w:t>add a Class “Settings”.</w:t>
-      </w:r>
-    </w:p>
-    <w:p>
-      <w:pPr>
-        <w:pStyle w:val="Normal"/>
-        <w:bidi w:val="0"/>
-        <w:jc w:val="left"/>
-        <w:rPr>
-          <w:rFonts w:ascii="Calibri" w:hAnsi="Calibri"/>
-          <w:b w:val="false"/>
-          <w:b w:val="false"/>
-          <w:bCs w:val="false"/>
-          <w:sz w:val="24"/>
-          <w:szCs w:val="24"/>
-        </w:rPr>
-      </w:pPr>
-      <w:r>
-        <w:rPr>
-          <w:rFonts w:ascii="Calibri" w:hAnsi="Calibri"/>
+        <w:t>Add a new folder “Helpers” and in that folder, add a Class “Settings”.</w:t>
+      </w:r>
+    </w:p>
+    <w:p>
+      <w:pPr>
+        <w:pStyle w:val="Normal"/>
+        <w:bidi w:val="0"/>
+        <w:jc w:val="left"/>
+        <w:rPr>
+          <w:rFonts w:ascii="Calibri" w:hAnsi="Calibri"/>
+          <w:b w:val="false"/>
+          <w:b w:val="false"/>
+          <w:bCs w:val="false"/>
+          <w:sz w:val="24"/>
+          <w:szCs w:val="24"/>
+        </w:rPr>
+      </w:pPr>
+      <w:r>
+        <w:rPr>
+          <w:rFonts w:ascii="Calibri" w:hAnsi="Calibri"/>
+          <w:b w:val="false"/>
+          <w:bCs w:val="false"/>
+          <w:sz w:val="24"/>
+          <w:szCs w:val="24"/>
         </w:rPr>
         <w:drawing>
           <wp:anchor behindDoc="0" distT="0" distB="0" distL="0" distR="0" simplePos="0" locked="0" layoutInCell="0" allowOverlap="1" relativeHeight="39">
@@ -12253,26 +12205,34 @@
       <w:r>
         <w:rPr>
           <w:rFonts w:ascii="Calibri" w:hAnsi="Calibri"/>
-        </w:rPr>
-      </w:r>
-    </w:p>
-    <w:p>
-      <w:pPr>
-        <w:pStyle w:val="Normal"/>
-        <w:bidi w:val="0"/>
-        <w:jc w:val="left"/>
-        <w:rPr>
-          <w:rFonts w:ascii="Calibri" w:hAnsi="Calibri"/>
-          <w:b w:val="false"/>
-          <w:b w:val="false"/>
-          <w:bCs w:val="false"/>
-          <w:sz w:val="24"/>
-          <w:szCs w:val="24"/>
-        </w:rPr>
-      </w:pPr>
-      <w:r>
-        <w:rPr>
-          <w:rFonts w:ascii="Calibri" w:hAnsi="Calibri"/>
+          <w:b w:val="false"/>
+          <w:bCs w:val="false"/>
+          <w:sz w:val="24"/>
+          <w:szCs w:val="24"/>
+        </w:rPr>
+      </w:r>
+    </w:p>
+    <w:p>
+      <w:pPr>
+        <w:pStyle w:val="Normal"/>
+        <w:bidi w:val="0"/>
+        <w:jc w:val="left"/>
+        <w:rPr>
+          <w:rFonts w:ascii="Calibri" w:hAnsi="Calibri"/>
+          <w:b w:val="false"/>
+          <w:b w:val="false"/>
+          <w:bCs w:val="false"/>
+          <w:sz w:val="24"/>
+          <w:szCs w:val="24"/>
+        </w:rPr>
+      </w:pPr>
+      <w:r>
+        <w:rPr>
+          <w:rFonts w:ascii="Calibri" w:hAnsi="Calibri"/>
+          <w:b w:val="false"/>
+          <w:bCs w:val="false"/>
+          <w:sz w:val="24"/>
+          <w:szCs w:val="24"/>
         </w:rPr>
       </w:r>
     </w:p>
@@ -12315,13 +12275,7 @@
         <w:rPr>
           <w:rFonts w:ascii="Calibri" w:hAnsi="Calibri"/>
         </w:rPr>
-        <w:t xml:space="preserve"> this code </w:t>
-      </w:r>
-      <w:r>
-        <w:rPr>
-          <w:rFonts w:ascii="Calibri" w:hAnsi="Calibri"/>
-        </w:rPr>
-        <w:t>in</w:t>
+        <w:t xml:space="preserve"> this code in</w:t>
       </w:r>
       <w:r>
         <w:rPr>
@@ -12338,13 +12292,7 @@
         <w:rPr>
           <w:rFonts w:ascii="Calibri" w:hAnsi="Calibri"/>
         </w:rPr>
-        <w:t xml:space="preserve"> </w:t>
-      </w:r>
-      <w:r>
-        <w:rPr>
-          <w:rFonts w:ascii="Calibri" w:hAnsi="Calibri"/>
-        </w:rPr>
-        <w:t xml:space="preserve">the </w:t>
+        <w:t xml:space="preserve"> the </w:t>
       </w:r>
       <w:r>
         <w:rPr>
@@ -12360,13 +12308,7 @@
         <w:rPr>
           <w:rFonts w:ascii="Calibri" w:hAnsi="Calibri"/>
         </w:rPr>
-        <w:t xml:space="preserve"> </w:t>
-      </w:r>
-      <w:r>
-        <w:rPr>
-          <w:rFonts w:ascii="Calibri" w:hAnsi="Calibri"/>
-        </w:rPr>
-        <w:t>(</w:t>
+        <w:t xml:space="preserve"> (</w:t>
       </w:r>
       <w:r>
         <w:rPr>
@@ -14338,7 +14280,7 @@
       </w:pPr>
       <w:r>
         <w:rPr>
-          <w:rFonts w:ascii="Calibri" w:hAnsi="Calibri"/>
+          <w:shd w:fill="DDDDDD" w:val="clear"/>
         </w:rPr>
       </w:r>
     </w:p>
@@ -15146,10 +15088,7 @@
         <w:rPr/>
       </w:pPr>
       <w:r>
-        <w:rPr>
-          <w:rFonts w:ascii="Calibri" w:hAnsi="Calibri"/>
-          <w:shd w:fill="DDDDDD" w:val="clear"/>
-        </w:rPr>
+        <w:rPr/>
       </w:r>
     </w:p>
     <w:p>
@@ -15372,7 +15311,7 @@
       </w:pPr>
       <w:r>
         <w:rPr>
-          <w:rFonts w:ascii="Calibri" w:hAnsi="Calibri"/>
+          <w:shd w:fill="DDDDDD" w:val="clear"/>
         </w:rPr>
       </w:r>
     </w:p>
@@ -16825,8 +16764,11 @@
       <w:r>
         <w:rPr>
           <w:rFonts w:ascii="Calibri" w:hAnsi="Calibri"/>
-          <w:sz w:val="18"/>
-          <w:szCs w:val="18"/>
+          <w:b w:val="false"/>
+          <w:bCs w:val="false"/>
+          <w:color w:val="000000"/>
+          <w:sz w:val="24"/>
+          <w:szCs w:val="24"/>
           <w:shd w:fill="DDDDDD" w:val="clear"/>
         </w:rPr>
       </w:r>
@@ -17347,9 +17289,11 @@
       <w:r>
         <w:rPr>
           <w:rFonts w:ascii="Calibri" w:hAnsi="Calibri"/>
-          <w:sz w:val="18"/>
-          <w:szCs w:val="18"/>
-          <w:shd w:fill="DDDDDD" w:val="clear"/>
+          <w:b w:val="false"/>
+          <w:bCs w:val="false"/>
+          <w:color w:val="000000"/>
+          <w:sz w:val="24"/>
+          <w:szCs w:val="24"/>
         </w:rPr>
       </w:r>
     </w:p>
@@ -18223,10 +18167,8 @@
       </w:pPr>
       <w:r>
         <w:rPr>
-          <w:rFonts w:ascii="Calibri" w:hAnsi="Calibri"/>
-          <w:sz w:val="18"/>
-          <w:szCs w:val="18"/>
-          <w:shd w:fill="DDDDDD" w:val="clear"/>
+          <w:rFonts w:ascii="Consolas" w:hAnsi="Consolas"/>
+          <w:color w:val="000000"/>
         </w:rPr>
       </w:r>
     </w:p>
@@ -19302,10 +19244,13 @@
       </w:pPr>
       <w:r>
         <w:rPr>
-          <w:rFonts w:ascii="Calibri" w:hAnsi="Calibri"/>
-          <w:sz w:val="18"/>
-          <w:szCs w:val="18"/>
-          <w:shd w:fill="auto" w:val="clear"/>
+          <w:rFonts w:ascii="Consolas" w:hAnsi="Consolas"/>
+          <w:b w:val="false"/>
+          <w:bCs w:val="false"/>
+          <w:color w:val="000000"/>
+          <w:sz w:val="24"/>
+          <w:szCs w:val="24"/>
+          <w:shd w:fill="DDDDDD" w:val="clear"/>
         </w:rPr>
       </w:r>
     </w:p>
@@ -19653,6 +19598,278 @@
           <w:shd w:fill="DDDDDD" w:val="clear"/>
         </w:rPr>
         <w:t>="True"&gt;</w:t>
+      </w:r>
+    </w:p>
+    <w:p>
+      <w:pPr>
+        <w:pStyle w:val="Normal"/>
+        <w:bidi w:val="0"/>
+        <w:jc w:val="left"/>
+        <w:rPr>
+          <w:rFonts w:ascii="Calibri" w:hAnsi="Calibri"/>
+          <w:b w:val="false"/>
+          <w:b w:val="false"/>
+          <w:bCs w:val="false"/>
+          <w:color w:val="000000"/>
+          <w:sz w:val="24"/>
+          <w:szCs w:val="24"/>
+        </w:rPr>
+      </w:pPr>
+      <w:r>
+        <w:rPr/>
+      </w:r>
+    </w:p>
+    <w:p>
+      <w:pPr>
+        <w:pStyle w:val="Normal"/>
+        <w:bidi w:val="0"/>
+        <w:jc w:val="left"/>
+        <w:rPr/>
+      </w:pPr>
+      <w:r>
+        <w:rPr>
+          <w:rFonts w:ascii="Calibri" w:hAnsi="Calibri"/>
+          <w:b w:val="false"/>
+          <w:bCs w:val="false"/>
+          <w:color w:val="000000"/>
+          <w:sz w:val="24"/>
+          <w:szCs w:val="24"/>
+          <w:shd w:fill="auto" w:val="clear"/>
+        </w:rPr>
+        <w:t>Afterwards install the “Microsoft.</w:t>
+      </w:r>
+      <w:r>
+        <w:rPr>
+          <w:rFonts w:eastAsia="NSimSun" w:cs="Arial" w:ascii="Calibri" w:hAnsi="Calibri"/>
+          <w:b w:val="false"/>
+          <w:bCs w:val="false"/>
+          <w:color w:val="000000"/>
+          <w:kern w:val="2"/>
+          <w:sz w:val="24"/>
+          <w:szCs w:val="24"/>
+          <w:shd w:fill="auto" w:val="clear"/>
+          <w:lang w:val="en-ZA" w:eastAsia="zh-CN" w:bidi="hi-IN"/>
+        </w:rPr>
+        <w:t>CSharp”</w:t>
+      </w:r>
+      <w:r>
+        <w:rPr>
+          <w:rFonts w:ascii="Calibri" w:hAnsi="Calibri"/>
+          <w:b w:val="false"/>
+          <w:bCs w:val="false"/>
+          <w:color w:val="000000"/>
+          <w:sz w:val="24"/>
+          <w:szCs w:val="24"/>
+          <w:shd w:fill="auto" w:val="clear"/>
+        </w:rPr>
+        <w:t xml:space="preserve"> NuGet Packages in the “EmployeeManagementXamarinFormsApp” (as well for Android, iOS &amp; UWP </w:t>
+      </w:r>
+      <w:r>
+        <w:rPr>
+          <w:rFonts w:eastAsia="NSimSun" w:cs="Arial" w:ascii="Calibri" w:hAnsi="Calibri"/>
+          <w:b w:val="false"/>
+          <w:bCs w:val="false"/>
+          <w:color w:val="000000"/>
+          <w:kern w:val="2"/>
+          <w:sz w:val="24"/>
+          <w:szCs w:val="24"/>
+          <w:shd w:fill="auto" w:val="clear"/>
+          <w:lang w:val="en-ZA" w:eastAsia="zh-CN" w:bidi="hi-IN"/>
+        </w:rPr>
+        <w:t>projects</w:t>
+      </w:r>
+      <w:r>
+        <w:rPr>
+          <w:rFonts w:ascii="Calibri" w:hAnsi="Calibri"/>
+          <w:b w:val="false"/>
+          <w:bCs w:val="false"/>
+          <w:color w:val="000000"/>
+          <w:sz w:val="24"/>
+          <w:szCs w:val="24"/>
+          <w:shd w:fill="auto" w:val="clear"/>
+        </w:rPr>
+        <w:t>)via the NuGet Package Manager.</w:t>
+      </w:r>
+    </w:p>
+    <w:p>
+      <w:pPr>
+        <w:pStyle w:val="Normal"/>
+        <w:bidi w:val="0"/>
+        <w:jc w:val="left"/>
+        <w:rPr>
+          <w:rFonts w:ascii="Calibri" w:hAnsi="Calibri"/>
+          <w:b w:val="false"/>
+          <w:b w:val="false"/>
+          <w:bCs w:val="false"/>
+          <w:color w:val="000000"/>
+          <w:sz w:val="24"/>
+          <w:szCs w:val="24"/>
+          <w:shd w:fill="auto" w:val="clear"/>
+        </w:rPr>
+      </w:pPr>
+      <w:r>
+        <w:rPr/>
+        <w:drawing>
+          <wp:anchor behindDoc="0" distT="0" distB="0" distL="0" distR="0" simplePos="0" locked="0" layoutInCell="0" allowOverlap="1" relativeHeight="40">
+            <wp:simplePos x="0" y="0"/>
+            <wp:positionH relativeFrom="column">
+              <wp:posOffset>0</wp:posOffset>
+            </wp:positionH>
+            <wp:positionV relativeFrom="paragraph">
+              <wp:posOffset>87630</wp:posOffset>
+            </wp:positionV>
+            <wp:extent cx="6120130" cy="537210"/>
+            <wp:effectExtent l="0" t="0" r="0" b="0"/>
+            <wp:wrapSquare wrapText="largest"/>
+            <wp:docPr id="39" name="Image39" descr=""/>
+            <wp:cNvGraphicFramePr>
+              <a:graphicFrameLocks xmlns:a="http://schemas.openxmlformats.org/drawingml/2006/main" noChangeAspect="1"/>
+            </wp:cNvGraphicFramePr>
+            <a:graphic xmlns:a="http://schemas.openxmlformats.org/drawingml/2006/main">
+              <a:graphicData uri="http://schemas.openxmlformats.org/drawingml/2006/picture">
+                <pic:pic xmlns:pic="http://schemas.openxmlformats.org/drawingml/2006/picture">
+                  <pic:nvPicPr>
+                    <pic:cNvPr id="39" name="Image39" descr=""/>
+                    <pic:cNvPicPr>
+                      <a:picLocks noChangeAspect="1" noChangeArrowheads="1"/>
+                    </pic:cNvPicPr>
+                  </pic:nvPicPr>
+                  <pic:blipFill>
+                    <a:blip r:embed="rId43"/>
+                    <a:stretch>
+                      <a:fillRect/>
+                    </a:stretch>
+                  </pic:blipFill>
+                  <pic:spPr bwMode="auto">
+                    <a:xfrm>
+                      <a:off x="0" y="0"/>
+                      <a:ext cx="6120130" cy="537210"/>
+                    </a:xfrm>
+                    <a:prstGeom prst="rect">
+                      <a:avLst/>
+                    </a:prstGeom>
+                  </pic:spPr>
+                </pic:pic>
+              </a:graphicData>
+            </a:graphic>
+          </wp:anchor>
+        </w:drawing>
+      </w:r>
+    </w:p>
+    <w:p>
+      <w:pPr>
+        <w:pStyle w:val="Normal"/>
+        <w:bidi w:val="0"/>
+        <w:jc w:val="left"/>
+        <w:rPr>
+          <w:rFonts w:ascii="Calibri" w:hAnsi="Calibri"/>
+          <w:b w:val="false"/>
+          <w:b w:val="false"/>
+          <w:bCs w:val="false"/>
+          <w:color w:val="000000"/>
+          <w:sz w:val="24"/>
+          <w:szCs w:val="24"/>
+          <w:shd w:fill="auto" w:val="clear"/>
+        </w:rPr>
+      </w:pPr>
+      <w:r>
+        <w:rPr/>
+      </w:r>
+    </w:p>
+    <w:p>
+      <w:pPr>
+        <w:pStyle w:val="Normal"/>
+        <w:bidi w:val="0"/>
+        <w:jc w:val="left"/>
+        <w:rPr>
+          <w:rFonts w:ascii="Calibri" w:hAnsi="Calibri"/>
+          <w:b w:val="false"/>
+          <w:b w:val="false"/>
+          <w:bCs w:val="false"/>
+          <w:color w:val="000000"/>
+          <w:sz w:val="24"/>
+          <w:szCs w:val="24"/>
+          <w:shd w:fill="auto" w:val="clear"/>
+        </w:rPr>
+      </w:pPr>
+      <w:r>
+        <w:rPr/>
+      </w:r>
+    </w:p>
+    <w:p>
+      <w:pPr>
+        <w:pStyle w:val="Normal"/>
+        <w:bidi w:val="0"/>
+        <w:jc w:val="left"/>
+        <w:rPr>
+          <w:rFonts w:ascii="Calibri" w:hAnsi="Calibri"/>
+          <w:b w:val="false"/>
+          <w:b w:val="false"/>
+          <w:bCs w:val="false"/>
+          <w:color w:val="000000"/>
+          <w:sz w:val="24"/>
+          <w:szCs w:val="24"/>
+        </w:rPr>
+      </w:pPr>
+      <w:r>
+        <w:rPr/>
+      </w:r>
+    </w:p>
+    <w:p>
+      <w:pPr>
+        <w:pStyle w:val="Normal"/>
+        <w:bidi w:val="0"/>
+        <w:jc w:val="left"/>
+        <w:rPr>
+          <w:rFonts w:ascii="Calibri" w:hAnsi="Calibri"/>
+          <w:b w:val="false"/>
+          <w:b w:val="false"/>
+          <w:bCs w:val="false"/>
+          <w:color w:val="000000"/>
+          <w:sz w:val="24"/>
+          <w:szCs w:val="24"/>
+        </w:rPr>
+      </w:pPr>
+      <w:r>
+        <w:rPr/>
+      </w:r>
+    </w:p>
+    <w:p>
+      <w:pPr>
+        <w:pStyle w:val="Normal"/>
+        <w:bidi w:val="0"/>
+        <w:jc w:val="left"/>
+        <w:rPr>
+          <w:rFonts w:ascii="Calibri" w:hAnsi="Calibri"/>
+          <w:b w:val="false"/>
+          <w:b w:val="false"/>
+          <w:bCs w:val="false"/>
+          <w:color w:val="000000"/>
+          <w:sz w:val="24"/>
+          <w:szCs w:val="24"/>
+        </w:rPr>
+      </w:pPr>
+      <w:r>
+        <w:rPr/>
+      </w:r>
+    </w:p>
+    <w:p>
+      <w:pPr>
+        <w:pStyle w:val="Normal"/>
+        <w:bidi w:val="0"/>
+        <w:jc w:val="left"/>
+        <w:rPr>
+          <w:rFonts w:ascii="Calibri" w:hAnsi="Calibri"/>
+          <w:b w:val="false"/>
+          <w:b w:val="false"/>
+          <w:bCs w:val="false"/>
+          <w:color w:val="000000"/>
+          <w:sz w:val="24"/>
+          <w:szCs w:val="24"/>
+        </w:rPr>
+      </w:pPr>
+      <w:r>
+        <w:rPr/>
       </w:r>
     </w:p>
     <w:sectPr>

</xml_diff>

<commit_message>
Debugged Employees Page List.
</commit_message>
<xml_diff>
--- a/EmployeeManagementXamarinFormsApp/Xamarin Forms App Tutorial.docx
+++ b/EmployeeManagementXamarinFormsApp/Xamarin Forms App Tutorial.docx
@@ -7727,6 +7727,861 @@
           <w:b w:val="false"/>
           <w:b w:val="false"/>
           <w:bCs w:val="false"/>
+          <w:sz w:val="18"/>
+          <w:szCs w:val="18"/>
+          <w:shd w:fill="DDDDDD" w:val="clear"/>
+        </w:rPr>
+      </w:pPr>
+      <w:r>
+        <w:rPr>
+          <w:rFonts w:ascii="Consolas" w:hAnsi="Consolas"/>
+          <w:b w:val="false"/>
+          <w:bCs w:val="false"/>
+          <w:color w:val="000000"/>
+          <w:sz w:val="18"/>
+          <w:szCs w:val="18"/>
+          <w:shd w:fill="DDDDDD" w:val="clear"/>
+        </w:rPr>
+        <w:t xml:space="preserve"> </w:t>
+      </w:r>
+      <w:r>
+        <w:rPr>
+          <w:rFonts w:ascii="Consolas" w:hAnsi="Consolas"/>
+          <w:b w:val="false"/>
+          <w:bCs w:val="false"/>
+          <w:color w:val="0000FF"/>
+          <w:sz w:val="18"/>
+          <w:szCs w:val="18"/>
+          <w:shd w:fill="DDDDDD" w:val="clear"/>
+        </w:rPr>
+        <w:t>public</w:t>
+      </w:r>
+      <w:r>
+        <w:rPr>
+          <w:rFonts w:ascii="Consolas" w:hAnsi="Consolas"/>
+          <w:b w:val="false"/>
+          <w:bCs w:val="false"/>
+          <w:color w:val="000000"/>
+          <w:sz w:val="18"/>
+          <w:szCs w:val="18"/>
+          <w:shd w:fill="DDDDDD" w:val="clear"/>
+        </w:rPr>
+        <w:t xml:space="preserve"> </w:t>
+      </w:r>
+      <w:r>
+        <w:rPr>
+          <w:rFonts w:ascii="Consolas" w:hAnsi="Consolas"/>
+          <w:b w:val="false"/>
+          <w:bCs w:val="false"/>
+          <w:color w:val="0000FF"/>
+          <w:sz w:val="18"/>
+          <w:szCs w:val="18"/>
+          <w:shd w:fill="DDDDDD" w:val="clear"/>
+        </w:rPr>
+        <w:t>class</w:t>
+      </w:r>
+      <w:r>
+        <w:rPr>
+          <w:rFonts w:ascii="Consolas" w:hAnsi="Consolas"/>
+          <w:b w:val="false"/>
+          <w:bCs w:val="false"/>
+          <w:color w:val="000000"/>
+          <w:sz w:val="18"/>
+          <w:szCs w:val="18"/>
+          <w:shd w:fill="DDDDDD" w:val="clear"/>
+        </w:rPr>
+        <w:t xml:space="preserve"> </w:t>
+      </w:r>
+      <w:r>
+        <w:rPr>
+          <w:rFonts w:ascii="Consolas" w:hAnsi="Consolas"/>
+          <w:b w:val="false"/>
+          <w:bCs w:val="false"/>
+          <w:color w:val="2B91AF"/>
+          <w:sz w:val="18"/>
+          <w:szCs w:val="18"/>
+          <w:shd w:fill="DDDDDD" w:val="clear"/>
+        </w:rPr>
+        <w:t>EmployeeBindingModel</w:t>
+      </w:r>
+    </w:p>
+    <w:p>
+      <w:pPr>
+        <w:pStyle w:val="Normal"/>
+        <w:rPr>
+          <w:sz w:val="18"/>
+          <w:szCs w:val="18"/>
+          <w:shd w:fill="DDDDDD" w:val="clear"/>
+        </w:rPr>
+      </w:pPr>
+      <w:r>
+        <w:rPr>
+          <w:rFonts w:ascii="Consolas" w:hAnsi="Consolas"/>
+          <w:color w:val="000000"/>
+          <w:sz w:val="18"/>
+          <w:szCs w:val="18"/>
+          <w:shd w:fill="DDDDDD" w:val="clear"/>
+        </w:rPr>
+        <w:t xml:space="preserve">    </w:t>
+      </w:r>
+      <w:r>
+        <w:rPr>
+          <w:rFonts w:ascii="Consolas" w:hAnsi="Consolas"/>
+          <w:color w:val="000000"/>
+          <w:sz w:val="18"/>
+          <w:szCs w:val="18"/>
+          <w:shd w:fill="DDDDDD" w:val="clear"/>
+        </w:rPr>
+        <w:t>{</w:t>
+      </w:r>
+    </w:p>
+    <w:p>
+      <w:pPr>
+        <w:pStyle w:val="Normal"/>
+        <w:rPr>
+          <w:sz w:val="18"/>
+          <w:szCs w:val="18"/>
+          <w:shd w:fill="DDDDDD" w:val="clear"/>
+        </w:rPr>
+      </w:pPr>
+      <w:r>
+        <w:rPr>
+          <w:rFonts w:ascii="Consolas" w:hAnsi="Consolas"/>
+          <w:color w:val="000000"/>
+          <w:sz w:val="18"/>
+          <w:szCs w:val="18"/>
+          <w:shd w:fill="DDDDDD" w:val="clear"/>
+        </w:rPr>
+        <w:t xml:space="preserve">        </w:t>
+      </w:r>
+      <w:r>
+        <w:rPr>
+          <w:rFonts w:ascii="Consolas" w:hAnsi="Consolas"/>
+          <w:color w:val="0000FF"/>
+          <w:sz w:val="18"/>
+          <w:szCs w:val="18"/>
+          <w:shd w:fill="DDDDDD" w:val="clear"/>
+        </w:rPr>
+        <w:t>public</w:t>
+      </w:r>
+      <w:r>
+        <w:rPr>
+          <w:rFonts w:ascii="Consolas" w:hAnsi="Consolas"/>
+          <w:color w:val="000000"/>
+          <w:sz w:val="18"/>
+          <w:szCs w:val="18"/>
+          <w:shd w:fill="DDDDDD" w:val="clear"/>
+        </w:rPr>
+        <w:t xml:space="preserve"> </w:t>
+      </w:r>
+      <w:r>
+        <w:rPr>
+          <w:rFonts w:ascii="Consolas" w:hAnsi="Consolas"/>
+          <w:color w:val="0000FF"/>
+          <w:sz w:val="18"/>
+          <w:szCs w:val="18"/>
+          <w:shd w:fill="DDDDDD" w:val="clear"/>
+        </w:rPr>
+        <w:t>int</w:t>
+      </w:r>
+      <w:r>
+        <w:rPr>
+          <w:rFonts w:ascii="Consolas" w:hAnsi="Consolas"/>
+          <w:color w:val="000000"/>
+          <w:sz w:val="18"/>
+          <w:szCs w:val="18"/>
+          <w:shd w:fill="DDDDDD" w:val="clear"/>
+        </w:rPr>
+        <w:t xml:space="preserve"> EmployeeID { </w:t>
+      </w:r>
+      <w:r>
+        <w:rPr>
+          <w:rFonts w:ascii="Consolas" w:hAnsi="Consolas"/>
+          <w:color w:val="0000FF"/>
+          <w:sz w:val="18"/>
+          <w:szCs w:val="18"/>
+          <w:shd w:fill="DDDDDD" w:val="clear"/>
+        </w:rPr>
+        <w:t>get</w:t>
+      </w:r>
+      <w:r>
+        <w:rPr>
+          <w:rFonts w:ascii="Consolas" w:hAnsi="Consolas"/>
+          <w:color w:val="000000"/>
+          <w:sz w:val="18"/>
+          <w:szCs w:val="18"/>
+          <w:shd w:fill="DDDDDD" w:val="clear"/>
+        </w:rPr>
+        <w:t xml:space="preserve">; </w:t>
+      </w:r>
+      <w:r>
+        <w:rPr>
+          <w:rFonts w:ascii="Consolas" w:hAnsi="Consolas"/>
+          <w:color w:val="0000FF"/>
+          <w:sz w:val="18"/>
+          <w:szCs w:val="18"/>
+          <w:shd w:fill="DDDDDD" w:val="clear"/>
+        </w:rPr>
+        <w:t>set</w:t>
+      </w:r>
+      <w:r>
+        <w:rPr>
+          <w:rFonts w:ascii="Consolas" w:hAnsi="Consolas"/>
+          <w:color w:val="000000"/>
+          <w:sz w:val="18"/>
+          <w:szCs w:val="18"/>
+          <w:shd w:fill="DDDDDD" w:val="clear"/>
+        </w:rPr>
+        <w:t>; }</w:t>
+      </w:r>
+    </w:p>
+    <w:p>
+      <w:pPr>
+        <w:pStyle w:val="Normal"/>
+        <w:rPr>
+          <w:sz w:val="18"/>
+          <w:szCs w:val="18"/>
+          <w:shd w:fill="DDDDDD" w:val="clear"/>
+        </w:rPr>
+      </w:pPr>
+      <w:r>
+        <w:rPr>
+          <w:rFonts w:ascii="Consolas" w:hAnsi="Consolas"/>
+          <w:color w:val="000000"/>
+          <w:sz w:val="18"/>
+          <w:szCs w:val="18"/>
+          <w:shd w:fill="DDDDDD" w:val="clear"/>
+        </w:rPr>
+        <w:t xml:space="preserve">        </w:t>
+      </w:r>
+      <w:r>
+        <w:rPr>
+          <w:rFonts w:ascii="Consolas" w:hAnsi="Consolas"/>
+          <w:color w:val="0000FF"/>
+          <w:sz w:val="18"/>
+          <w:szCs w:val="18"/>
+          <w:shd w:fill="DDDDDD" w:val="clear"/>
+        </w:rPr>
+        <w:t>public</w:t>
+      </w:r>
+      <w:r>
+        <w:rPr>
+          <w:rFonts w:ascii="Consolas" w:hAnsi="Consolas"/>
+          <w:color w:val="000000"/>
+          <w:sz w:val="18"/>
+          <w:szCs w:val="18"/>
+          <w:shd w:fill="DDDDDD" w:val="clear"/>
+        </w:rPr>
+        <w:t xml:space="preserve"> </w:t>
+      </w:r>
+      <w:r>
+        <w:rPr>
+          <w:rFonts w:ascii="Consolas" w:hAnsi="Consolas"/>
+          <w:color w:val="0000FF"/>
+          <w:sz w:val="18"/>
+          <w:szCs w:val="18"/>
+          <w:shd w:fill="DDDDDD" w:val="clear"/>
+        </w:rPr>
+        <w:t>string</w:t>
+      </w:r>
+      <w:r>
+        <w:rPr>
+          <w:rFonts w:ascii="Consolas" w:hAnsi="Consolas"/>
+          <w:color w:val="000000"/>
+          <w:sz w:val="18"/>
+          <w:szCs w:val="18"/>
+          <w:shd w:fill="DDDDDD" w:val="clear"/>
+        </w:rPr>
+        <w:t xml:space="preserve"> TbFirstName { </w:t>
+      </w:r>
+      <w:r>
+        <w:rPr>
+          <w:rFonts w:ascii="Consolas" w:hAnsi="Consolas"/>
+          <w:color w:val="0000FF"/>
+          <w:sz w:val="18"/>
+          <w:szCs w:val="18"/>
+          <w:shd w:fill="DDDDDD" w:val="clear"/>
+        </w:rPr>
+        <w:t>get</w:t>
+      </w:r>
+      <w:r>
+        <w:rPr>
+          <w:rFonts w:ascii="Consolas" w:hAnsi="Consolas"/>
+          <w:color w:val="000000"/>
+          <w:sz w:val="18"/>
+          <w:szCs w:val="18"/>
+          <w:shd w:fill="DDDDDD" w:val="clear"/>
+        </w:rPr>
+        <w:t xml:space="preserve">; </w:t>
+      </w:r>
+      <w:r>
+        <w:rPr>
+          <w:rFonts w:ascii="Consolas" w:hAnsi="Consolas"/>
+          <w:color w:val="0000FF"/>
+          <w:sz w:val="18"/>
+          <w:szCs w:val="18"/>
+          <w:shd w:fill="DDDDDD" w:val="clear"/>
+        </w:rPr>
+        <w:t>set</w:t>
+      </w:r>
+      <w:r>
+        <w:rPr>
+          <w:rFonts w:ascii="Consolas" w:hAnsi="Consolas"/>
+          <w:color w:val="000000"/>
+          <w:sz w:val="18"/>
+          <w:szCs w:val="18"/>
+          <w:shd w:fill="DDDDDD" w:val="clear"/>
+        </w:rPr>
+        <w:t>; }</w:t>
+      </w:r>
+    </w:p>
+    <w:p>
+      <w:pPr>
+        <w:pStyle w:val="Normal"/>
+        <w:rPr>
+          <w:sz w:val="18"/>
+          <w:szCs w:val="18"/>
+          <w:shd w:fill="DDDDDD" w:val="clear"/>
+        </w:rPr>
+      </w:pPr>
+      <w:r>
+        <w:rPr>
+          <w:rFonts w:ascii="Consolas" w:hAnsi="Consolas"/>
+          <w:color w:val="000000"/>
+          <w:sz w:val="18"/>
+          <w:szCs w:val="18"/>
+          <w:shd w:fill="DDDDDD" w:val="clear"/>
+        </w:rPr>
+        <w:t xml:space="preserve">        </w:t>
+      </w:r>
+      <w:r>
+        <w:rPr>
+          <w:rFonts w:ascii="Consolas" w:hAnsi="Consolas"/>
+          <w:color w:val="0000FF"/>
+          <w:sz w:val="18"/>
+          <w:szCs w:val="18"/>
+          <w:shd w:fill="DDDDDD" w:val="clear"/>
+        </w:rPr>
+        <w:t>public</w:t>
+      </w:r>
+      <w:r>
+        <w:rPr>
+          <w:rFonts w:ascii="Consolas" w:hAnsi="Consolas"/>
+          <w:color w:val="000000"/>
+          <w:sz w:val="18"/>
+          <w:szCs w:val="18"/>
+          <w:shd w:fill="DDDDDD" w:val="clear"/>
+        </w:rPr>
+        <w:t xml:space="preserve"> </w:t>
+      </w:r>
+      <w:r>
+        <w:rPr>
+          <w:rFonts w:ascii="Consolas" w:hAnsi="Consolas"/>
+          <w:color w:val="0000FF"/>
+          <w:sz w:val="18"/>
+          <w:szCs w:val="18"/>
+          <w:shd w:fill="DDDDDD" w:val="clear"/>
+        </w:rPr>
+        <w:t>string</w:t>
+      </w:r>
+      <w:r>
+        <w:rPr>
+          <w:rFonts w:ascii="Consolas" w:hAnsi="Consolas"/>
+          <w:color w:val="000000"/>
+          <w:sz w:val="18"/>
+          <w:szCs w:val="18"/>
+          <w:shd w:fill="DDDDDD" w:val="clear"/>
+        </w:rPr>
+        <w:t xml:space="preserve"> TbSurname { </w:t>
+      </w:r>
+      <w:r>
+        <w:rPr>
+          <w:rFonts w:ascii="Consolas" w:hAnsi="Consolas"/>
+          <w:color w:val="0000FF"/>
+          <w:sz w:val="18"/>
+          <w:szCs w:val="18"/>
+          <w:shd w:fill="DDDDDD" w:val="clear"/>
+        </w:rPr>
+        <w:t>get</w:t>
+      </w:r>
+      <w:r>
+        <w:rPr>
+          <w:rFonts w:ascii="Consolas" w:hAnsi="Consolas"/>
+          <w:color w:val="000000"/>
+          <w:sz w:val="18"/>
+          <w:szCs w:val="18"/>
+          <w:shd w:fill="DDDDDD" w:val="clear"/>
+        </w:rPr>
+        <w:t xml:space="preserve">; </w:t>
+      </w:r>
+      <w:r>
+        <w:rPr>
+          <w:rFonts w:ascii="Consolas" w:hAnsi="Consolas"/>
+          <w:color w:val="0000FF"/>
+          <w:sz w:val="18"/>
+          <w:szCs w:val="18"/>
+          <w:shd w:fill="DDDDDD" w:val="clear"/>
+        </w:rPr>
+        <w:t>set</w:t>
+      </w:r>
+      <w:r>
+        <w:rPr>
+          <w:rFonts w:ascii="Consolas" w:hAnsi="Consolas"/>
+          <w:color w:val="000000"/>
+          <w:sz w:val="18"/>
+          <w:szCs w:val="18"/>
+          <w:shd w:fill="DDDDDD" w:val="clear"/>
+        </w:rPr>
+        <w:t>; }</w:t>
+      </w:r>
+    </w:p>
+    <w:p>
+      <w:pPr>
+        <w:pStyle w:val="Normal"/>
+        <w:rPr>
+          <w:sz w:val="18"/>
+          <w:szCs w:val="18"/>
+          <w:shd w:fill="DDDDDD" w:val="clear"/>
+        </w:rPr>
+      </w:pPr>
+      <w:r>
+        <w:rPr>
+          <w:rFonts w:ascii="Consolas" w:hAnsi="Consolas"/>
+          <w:color w:val="000000"/>
+          <w:sz w:val="18"/>
+          <w:szCs w:val="18"/>
+          <w:shd w:fill="DDDDDD" w:val="clear"/>
+        </w:rPr>
+        <w:t xml:space="preserve">        </w:t>
+      </w:r>
+      <w:r>
+        <w:rPr>
+          <w:rFonts w:ascii="Consolas" w:hAnsi="Consolas"/>
+          <w:color w:val="0000FF"/>
+          <w:sz w:val="18"/>
+          <w:szCs w:val="18"/>
+          <w:shd w:fill="DDDDDD" w:val="clear"/>
+        </w:rPr>
+        <w:t>public</w:t>
+      </w:r>
+      <w:r>
+        <w:rPr>
+          <w:rFonts w:ascii="Consolas" w:hAnsi="Consolas"/>
+          <w:color w:val="000000"/>
+          <w:sz w:val="18"/>
+          <w:szCs w:val="18"/>
+          <w:shd w:fill="DDDDDD" w:val="clear"/>
+        </w:rPr>
+        <w:t xml:space="preserve"> </w:t>
+      </w:r>
+      <w:r>
+        <w:rPr>
+          <w:rFonts w:ascii="Consolas" w:hAnsi="Consolas"/>
+          <w:color w:val="0000FF"/>
+          <w:sz w:val="18"/>
+          <w:szCs w:val="18"/>
+          <w:shd w:fill="DDDDDD" w:val="clear"/>
+        </w:rPr>
+        <w:t>string</w:t>
+      </w:r>
+      <w:r>
+        <w:rPr>
+          <w:rFonts w:ascii="Consolas" w:hAnsi="Consolas"/>
+          <w:color w:val="000000"/>
+          <w:sz w:val="18"/>
+          <w:szCs w:val="18"/>
+          <w:shd w:fill="DDDDDD" w:val="clear"/>
+        </w:rPr>
+        <w:t xml:space="preserve"> TbTellNo { </w:t>
+      </w:r>
+      <w:r>
+        <w:rPr>
+          <w:rFonts w:ascii="Consolas" w:hAnsi="Consolas"/>
+          <w:color w:val="0000FF"/>
+          <w:sz w:val="18"/>
+          <w:szCs w:val="18"/>
+          <w:shd w:fill="DDDDDD" w:val="clear"/>
+        </w:rPr>
+        <w:t>get</w:t>
+      </w:r>
+      <w:r>
+        <w:rPr>
+          <w:rFonts w:ascii="Consolas" w:hAnsi="Consolas"/>
+          <w:color w:val="000000"/>
+          <w:sz w:val="18"/>
+          <w:szCs w:val="18"/>
+          <w:shd w:fill="DDDDDD" w:val="clear"/>
+        </w:rPr>
+        <w:t xml:space="preserve">; </w:t>
+      </w:r>
+      <w:r>
+        <w:rPr>
+          <w:rFonts w:ascii="Consolas" w:hAnsi="Consolas"/>
+          <w:color w:val="0000FF"/>
+          <w:sz w:val="18"/>
+          <w:szCs w:val="18"/>
+          <w:shd w:fill="DDDDDD" w:val="clear"/>
+        </w:rPr>
+        <w:t>set</w:t>
+      </w:r>
+      <w:r>
+        <w:rPr>
+          <w:rFonts w:ascii="Consolas" w:hAnsi="Consolas"/>
+          <w:color w:val="000000"/>
+          <w:sz w:val="18"/>
+          <w:szCs w:val="18"/>
+          <w:shd w:fill="DDDDDD" w:val="clear"/>
+        </w:rPr>
+        <w:t>; }</w:t>
+      </w:r>
+    </w:p>
+    <w:p>
+      <w:pPr>
+        <w:pStyle w:val="Normal"/>
+        <w:rPr>
+          <w:sz w:val="18"/>
+          <w:szCs w:val="18"/>
+          <w:shd w:fill="DDDDDD" w:val="clear"/>
+        </w:rPr>
+      </w:pPr>
+      <w:r>
+        <w:rPr>
+          <w:rFonts w:ascii="Consolas" w:hAnsi="Consolas"/>
+          <w:color w:val="000000"/>
+          <w:sz w:val="18"/>
+          <w:szCs w:val="18"/>
+          <w:shd w:fill="DDDDDD" w:val="clear"/>
+        </w:rPr>
+        <w:t xml:space="preserve">        </w:t>
+      </w:r>
+      <w:r>
+        <w:rPr>
+          <w:rFonts w:ascii="Consolas" w:hAnsi="Consolas"/>
+          <w:color w:val="0000FF"/>
+          <w:sz w:val="18"/>
+          <w:szCs w:val="18"/>
+          <w:shd w:fill="DDDDDD" w:val="clear"/>
+        </w:rPr>
+        <w:t>public</w:t>
+      </w:r>
+      <w:r>
+        <w:rPr>
+          <w:rFonts w:ascii="Consolas" w:hAnsi="Consolas"/>
+          <w:color w:val="000000"/>
+          <w:sz w:val="18"/>
+          <w:szCs w:val="18"/>
+          <w:shd w:fill="DDDDDD" w:val="clear"/>
+        </w:rPr>
+        <w:t xml:space="preserve"> </w:t>
+      </w:r>
+      <w:r>
+        <w:rPr>
+          <w:rFonts w:ascii="Consolas" w:hAnsi="Consolas"/>
+          <w:color w:val="0000FF"/>
+          <w:sz w:val="18"/>
+          <w:szCs w:val="18"/>
+          <w:shd w:fill="DDDDDD" w:val="clear"/>
+        </w:rPr>
+        <w:t>string</w:t>
+      </w:r>
+      <w:r>
+        <w:rPr>
+          <w:rFonts w:ascii="Consolas" w:hAnsi="Consolas"/>
+          <w:color w:val="000000"/>
+          <w:sz w:val="18"/>
+          <w:szCs w:val="18"/>
+          <w:shd w:fill="DDDDDD" w:val="clear"/>
+        </w:rPr>
+        <w:t xml:space="preserve"> TbEmail { </w:t>
+      </w:r>
+      <w:r>
+        <w:rPr>
+          <w:rFonts w:ascii="Consolas" w:hAnsi="Consolas"/>
+          <w:color w:val="0000FF"/>
+          <w:sz w:val="18"/>
+          <w:szCs w:val="18"/>
+          <w:shd w:fill="DDDDDD" w:val="clear"/>
+        </w:rPr>
+        <w:t>get</w:t>
+      </w:r>
+      <w:r>
+        <w:rPr>
+          <w:rFonts w:ascii="Consolas" w:hAnsi="Consolas"/>
+          <w:color w:val="000000"/>
+          <w:sz w:val="18"/>
+          <w:szCs w:val="18"/>
+          <w:shd w:fill="DDDDDD" w:val="clear"/>
+        </w:rPr>
+        <w:t xml:space="preserve">; </w:t>
+      </w:r>
+      <w:r>
+        <w:rPr>
+          <w:rFonts w:ascii="Consolas" w:hAnsi="Consolas"/>
+          <w:color w:val="0000FF"/>
+          <w:sz w:val="18"/>
+          <w:szCs w:val="18"/>
+          <w:shd w:fill="DDDDDD" w:val="clear"/>
+        </w:rPr>
+        <w:t>set</w:t>
+      </w:r>
+      <w:r>
+        <w:rPr>
+          <w:rFonts w:ascii="Consolas" w:hAnsi="Consolas"/>
+          <w:color w:val="000000"/>
+          <w:sz w:val="18"/>
+          <w:szCs w:val="18"/>
+          <w:shd w:fill="DDDDDD" w:val="clear"/>
+        </w:rPr>
+        <w:t>; }</w:t>
+      </w:r>
+    </w:p>
+    <w:p>
+      <w:pPr>
+        <w:pStyle w:val="Normal"/>
+        <w:rPr>
+          <w:sz w:val="18"/>
+          <w:szCs w:val="18"/>
+          <w:shd w:fill="DDDDDD" w:val="clear"/>
+        </w:rPr>
+      </w:pPr>
+      <w:r>
+        <w:rPr>
+          <w:rFonts w:ascii="Consolas" w:hAnsi="Consolas"/>
+          <w:color w:val="000000"/>
+          <w:sz w:val="18"/>
+          <w:szCs w:val="18"/>
+          <w:shd w:fill="DDDDDD" w:val="clear"/>
+        </w:rPr>
+        <w:t xml:space="preserve">        </w:t>
+      </w:r>
+      <w:r>
+        <w:rPr>
+          <w:rFonts w:ascii="Consolas" w:hAnsi="Consolas"/>
+          <w:color w:val="0000FF"/>
+          <w:sz w:val="18"/>
+          <w:szCs w:val="18"/>
+          <w:shd w:fill="DDDDDD" w:val="clear"/>
+        </w:rPr>
+        <w:t>public</w:t>
+      </w:r>
+      <w:r>
+        <w:rPr>
+          <w:rFonts w:ascii="Consolas" w:hAnsi="Consolas"/>
+          <w:color w:val="000000"/>
+          <w:sz w:val="18"/>
+          <w:szCs w:val="18"/>
+          <w:shd w:fill="DDDDDD" w:val="clear"/>
+        </w:rPr>
+        <w:t xml:space="preserve"> </w:t>
+      </w:r>
+      <w:r>
+        <w:rPr>
+          <w:rFonts w:ascii="Consolas" w:hAnsi="Consolas"/>
+          <w:color w:val="0000FF"/>
+          <w:sz w:val="18"/>
+          <w:szCs w:val="18"/>
+          <w:shd w:fill="DDDDDD" w:val="clear"/>
+        </w:rPr>
+        <w:t>string</w:t>
+      </w:r>
+      <w:r>
+        <w:rPr>
+          <w:rFonts w:ascii="Consolas" w:hAnsi="Consolas"/>
+          <w:color w:val="000000"/>
+          <w:sz w:val="18"/>
+          <w:szCs w:val="18"/>
+          <w:shd w:fill="DDDDDD" w:val="clear"/>
+        </w:rPr>
+        <w:t xml:space="preserve"> UserID { </w:t>
+      </w:r>
+      <w:r>
+        <w:rPr>
+          <w:rFonts w:ascii="Consolas" w:hAnsi="Consolas"/>
+          <w:color w:val="0000FF"/>
+          <w:sz w:val="18"/>
+          <w:szCs w:val="18"/>
+          <w:shd w:fill="DDDDDD" w:val="clear"/>
+        </w:rPr>
+        <w:t>get</w:t>
+      </w:r>
+      <w:r>
+        <w:rPr>
+          <w:rFonts w:ascii="Consolas" w:hAnsi="Consolas"/>
+          <w:color w:val="000000"/>
+          <w:sz w:val="18"/>
+          <w:szCs w:val="18"/>
+          <w:shd w:fill="DDDDDD" w:val="clear"/>
+        </w:rPr>
+        <w:t xml:space="preserve">; </w:t>
+      </w:r>
+      <w:r>
+        <w:rPr>
+          <w:rFonts w:ascii="Consolas" w:hAnsi="Consolas"/>
+          <w:color w:val="0000FF"/>
+          <w:sz w:val="18"/>
+          <w:szCs w:val="18"/>
+          <w:shd w:fill="DDDDDD" w:val="clear"/>
+        </w:rPr>
+        <w:t>set</w:t>
+      </w:r>
+      <w:r>
+        <w:rPr>
+          <w:rFonts w:ascii="Consolas" w:hAnsi="Consolas"/>
+          <w:color w:val="000000"/>
+          <w:sz w:val="18"/>
+          <w:szCs w:val="18"/>
+          <w:shd w:fill="DDDDDD" w:val="clear"/>
+        </w:rPr>
+        <w:t>; }</w:t>
+      </w:r>
+    </w:p>
+    <w:p>
+      <w:pPr>
+        <w:pStyle w:val="Normal"/>
+        <w:bidi w:val="0"/>
+        <w:jc w:val="left"/>
+        <w:rPr>
+          <w:rFonts w:ascii="Calibri" w:hAnsi="Calibri"/>
+          <w:b w:val="false"/>
+          <w:b w:val="false"/>
+          <w:bCs w:val="false"/>
+          <w:sz w:val="18"/>
+          <w:szCs w:val="18"/>
+          <w:shd w:fill="DDDDDD" w:val="clear"/>
+        </w:rPr>
+      </w:pPr>
+      <w:r>
+        <w:rPr>
+          <w:rFonts w:ascii="Consolas" w:hAnsi="Consolas"/>
+          <w:b w:val="false"/>
+          <w:bCs w:val="false"/>
+          <w:color w:val="000000"/>
+          <w:sz w:val="18"/>
+          <w:szCs w:val="18"/>
+          <w:shd w:fill="DDDDDD" w:val="clear"/>
+        </w:rPr>
+        <w:t xml:space="preserve">    </w:t>
+      </w:r>
+      <w:r>
+        <w:rPr>
+          <w:rFonts w:ascii="Consolas" w:hAnsi="Consolas"/>
+          <w:b w:val="false"/>
+          <w:bCs w:val="false"/>
+          <w:color w:val="000000"/>
+          <w:sz w:val="18"/>
+          <w:szCs w:val="18"/>
+          <w:shd w:fill="DDDDDD" w:val="clear"/>
+        </w:rPr>
+        <w:t>}</w:t>
+      </w:r>
+    </w:p>
+    <w:p>
+      <w:pPr>
+        <w:pStyle w:val="Normal"/>
+        <w:bidi w:val="0"/>
+        <w:jc w:val="left"/>
+        <w:rPr>
+          <w:rFonts w:ascii="Calibri" w:hAnsi="Calibri"/>
+          <w:b w:val="false"/>
+          <w:b w:val="false"/>
+          <w:bCs w:val="false"/>
+          <w:sz w:val="24"/>
+          <w:szCs w:val="24"/>
+        </w:rPr>
+      </w:pPr>
+      <w:r>
+        <w:rPr>
+          <w:rFonts w:ascii="Calibri" w:hAnsi="Calibri"/>
+          <w:b w:val="false"/>
+          <w:bCs w:val="false"/>
+          <w:sz w:val="24"/>
+          <w:szCs w:val="24"/>
+        </w:rPr>
+      </w:r>
+    </w:p>
+    <w:p>
+      <w:pPr>
+        <w:pStyle w:val="Normal"/>
+        <w:bidi w:val="0"/>
+        <w:jc w:val="left"/>
+        <w:rPr>
+          <w:rFonts w:ascii="Calibri" w:hAnsi="Calibri"/>
+          <w:b w:val="false"/>
+          <w:b w:val="false"/>
+          <w:bCs w:val="false"/>
+          <w:sz w:val="24"/>
+          <w:szCs w:val="24"/>
+        </w:rPr>
+      </w:pPr>
+      <w:r>
+        <w:rPr>
+          <w:rFonts w:ascii="Calibri" w:hAnsi="Calibri"/>
+          <w:b w:val="false"/>
+          <w:bCs w:val="false"/>
+          <w:sz w:val="24"/>
+          <w:szCs w:val="24"/>
+        </w:rPr>
+      </w:r>
+    </w:p>
+    <w:p>
+      <w:pPr>
+        <w:pStyle w:val="Normal"/>
+        <w:bidi w:val="0"/>
+        <w:jc w:val="left"/>
+        <w:rPr>
+          <w:rFonts w:ascii="Calibri" w:hAnsi="Calibri"/>
+          <w:b w:val="false"/>
+          <w:b w:val="false"/>
+          <w:bCs w:val="false"/>
+          <w:sz w:val="24"/>
+          <w:szCs w:val="24"/>
+        </w:rPr>
+      </w:pPr>
+      <w:r>
+        <w:rPr>
+          <w:rFonts w:ascii="Calibri" w:hAnsi="Calibri"/>
+          <w:b w:val="false"/>
+          <w:bCs w:val="false"/>
+          <w:sz w:val="24"/>
+          <w:szCs w:val="24"/>
+        </w:rPr>
+      </w:r>
+    </w:p>
+    <w:p>
+      <w:pPr>
+        <w:pStyle w:val="Normal"/>
+        <w:bidi w:val="0"/>
+        <w:jc w:val="left"/>
+        <w:rPr>
+          <w:rFonts w:ascii="Calibri" w:hAnsi="Calibri"/>
+          <w:b w:val="false"/>
+          <w:b w:val="false"/>
+          <w:bCs w:val="false"/>
+          <w:sz w:val="24"/>
+          <w:szCs w:val="24"/>
+        </w:rPr>
+      </w:pPr>
+      <w:r>
+        <w:rPr>
+          <w:rFonts w:ascii="Calibri" w:hAnsi="Calibri"/>
+          <w:b w:val="false"/>
+          <w:bCs w:val="false"/>
+          <w:sz w:val="24"/>
+          <w:szCs w:val="24"/>
+        </w:rPr>
+        <w:t>Add a new Class “EmployeesViewModel” in the “ViewModels” folder.</w:t>
+      </w:r>
+    </w:p>
+    <w:p>
+      <w:pPr>
+        <w:pStyle w:val="Normal"/>
+        <w:bidi w:val="0"/>
+        <w:jc w:val="left"/>
+        <w:rPr>
+          <w:rFonts w:ascii="Calibri" w:hAnsi="Calibri"/>
+          <w:b w:val="false"/>
+          <w:b w:val="false"/>
+          <w:bCs w:val="false"/>
           <w:sz w:val="24"/>
           <w:szCs w:val="24"/>
         </w:rPr>
@@ -7741,316 +8596,6 @@
         </w:rPr>
         <w:drawing>
           <wp:anchor behindDoc="0" distT="0" distB="0" distL="0" distR="0" simplePos="0" locked="0" layoutInCell="0" allowOverlap="1" relativeHeight="35">
-            <wp:simplePos x="0" y="0"/>
-            <wp:positionH relativeFrom="column">
-              <wp:posOffset>17145</wp:posOffset>
-            </wp:positionH>
-            <wp:positionV relativeFrom="paragraph">
-              <wp:posOffset>46990</wp:posOffset>
-            </wp:positionV>
-            <wp:extent cx="2667000" cy="1817370"/>
-            <wp:effectExtent l="0" t="0" r="0" b="0"/>
-            <wp:wrapSquare wrapText="largest"/>
-            <wp:docPr id="34" name="Image34" descr=""/>
-            <wp:cNvGraphicFramePr>
-              <a:graphicFrameLocks xmlns:a="http://schemas.openxmlformats.org/drawingml/2006/main" noChangeAspect="1"/>
-            </wp:cNvGraphicFramePr>
-            <a:graphic xmlns:a="http://schemas.openxmlformats.org/drawingml/2006/main">
-              <a:graphicData uri="http://schemas.openxmlformats.org/drawingml/2006/picture">
-                <pic:pic xmlns:pic="http://schemas.openxmlformats.org/drawingml/2006/picture">
-                  <pic:nvPicPr>
-                    <pic:cNvPr id="34" name="Image34" descr=""/>
-                    <pic:cNvPicPr>
-                      <a:picLocks noChangeAspect="1" noChangeArrowheads="1"/>
-                    </pic:cNvPicPr>
-                  </pic:nvPicPr>
-                  <pic:blipFill>
-                    <a:blip r:embed="rId38"/>
-                    <a:stretch>
-                      <a:fillRect/>
-                    </a:stretch>
-                  </pic:blipFill>
-                  <pic:spPr bwMode="auto">
-                    <a:xfrm>
-                      <a:off x="0" y="0"/>
-                      <a:ext cx="2667000" cy="1817370"/>
-                    </a:xfrm>
-                    <a:prstGeom prst="rect">
-                      <a:avLst/>
-                    </a:prstGeom>
-                  </pic:spPr>
-                </pic:pic>
-              </a:graphicData>
-            </a:graphic>
-          </wp:anchor>
-        </w:drawing>
-      </w:r>
-    </w:p>
-    <w:p>
-      <w:pPr>
-        <w:pStyle w:val="Normal"/>
-        <w:bidi w:val="0"/>
-        <w:jc w:val="left"/>
-        <w:rPr>
-          <w:rFonts w:ascii="Calibri" w:hAnsi="Calibri"/>
-          <w:b w:val="false"/>
-          <w:b w:val="false"/>
-          <w:bCs w:val="false"/>
-          <w:sz w:val="24"/>
-          <w:szCs w:val="24"/>
-        </w:rPr>
-      </w:pPr>
-      <w:r>
-        <w:rPr>
-          <w:rFonts w:ascii="Calibri" w:hAnsi="Calibri"/>
-          <w:b w:val="false"/>
-          <w:bCs w:val="false"/>
-          <w:sz w:val="24"/>
-          <w:szCs w:val="24"/>
-        </w:rPr>
-      </w:r>
-    </w:p>
-    <w:p>
-      <w:pPr>
-        <w:pStyle w:val="Normal"/>
-        <w:bidi w:val="0"/>
-        <w:jc w:val="left"/>
-        <w:rPr>
-          <w:rFonts w:ascii="Calibri" w:hAnsi="Calibri"/>
-          <w:b w:val="false"/>
-          <w:b w:val="false"/>
-          <w:bCs w:val="false"/>
-          <w:sz w:val="24"/>
-          <w:szCs w:val="24"/>
-        </w:rPr>
-      </w:pPr>
-      <w:r>
-        <w:rPr>
-          <w:rFonts w:ascii="Calibri" w:hAnsi="Calibri"/>
-          <w:b w:val="false"/>
-          <w:bCs w:val="false"/>
-          <w:sz w:val="24"/>
-          <w:szCs w:val="24"/>
-        </w:rPr>
-      </w:r>
-    </w:p>
-    <w:p>
-      <w:pPr>
-        <w:pStyle w:val="Normal"/>
-        <w:bidi w:val="0"/>
-        <w:jc w:val="left"/>
-        <w:rPr>
-          <w:rFonts w:ascii="Calibri" w:hAnsi="Calibri"/>
-          <w:b w:val="false"/>
-          <w:b w:val="false"/>
-          <w:bCs w:val="false"/>
-          <w:sz w:val="24"/>
-          <w:szCs w:val="24"/>
-        </w:rPr>
-      </w:pPr>
-      <w:r>
-        <w:rPr>
-          <w:rFonts w:ascii="Calibri" w:hAnsi="Calibri"/>
-          <w:b w:val="false"/>
-          <w:bCs w:val="false"/>
-          <w:sz w:val="24"/>
-          <w:szCs w:val="24"/>
-        </w:rPr>
-      </w:r>
-    </w:p>
-    <w:p>
-      <w:pPr>
-        <w:pStyle w:val="Normal"/>
-        <w:bidi w:val="0"/>
-        <w:jc w:val="left"/>
-        <w:rPr>
-          <w:rFonts w:ascii="Calibri" w:hAnsi="Calibri"/>
-          <w:b w:val="false"/>
-          <w:b w:val="false"/>
-          <w:bCs w:val="false"/>
-          <w:sz w:val="24"/>
-          <w:szCs w:val="24"/>
-        </w:rPr>
-      </w:pPr>
-      <w:r>
-        <w:rPr>
-          <w:rFonts w:ascii="Calibri" w:hAnsi="Calibri"/>
-          <w:b w:val="false"/>
-          <w:bCs w:val="false"/>
-          <w:sz w:val="24"/>
-          <w:szCs w:val="24"/>
-        </w:rPr>
-      </w:r>
-    </w:p>
-    <w:p>
-      <w:pPr>
-        <w:pStyle w:val="Normal"/>
-        <w:bidi w:val="0"/>
-        <w:jc w:val="left"/>
-        <w:rPr>
-          <w:rFonts w:ascii="Calibri" w:hAnsi="Calibri"/>
-          <w:b w:val="false"/>
-          <w:b w:val="false"/>
-          <w:bCs w:val="false"/>
-          <w:sz w:val="24"/>
-          <w:szCs w:val="24"/>
-        </w:rPr>
-      </w:pPr>
-      <w:r>
-        <w:rPr>
-          <w:rFonts w:ascii="Calibri" w:hAnsi="Calibri"/>
-          <w:b w:val="false"/>
-          <w:bCs w:val="false"/>
-          <w:sz w:val="24"/>
-          <w:szCs w:val="24"/>
-        </w:rPr>
-      </w:r>
-    </w:p>
-    <w:p>
-      <w:pPr>
-        <w:pStyle w:val="Normal"/>
-        <w:bidi w:val="0"/>
-        <w:jc w:val="left"/>
-        <w:rPr>
-          <w:rFonts w:ascii="Calibri" w:hAnsi="Calibri"/>
-          <w:b w:val="false"/>
-          <w:b w:val="false"/>
-          <w:bCs w:val="false"/>
-          <w:sz w:val="24"/>
-          <w:szCs w:val="24"/>
-        </w:rPr>
-      </w:pPr>
-      <w:r>
-        <w:rPr>
-          <w:rFonts w:ascii="Calibri" w:hAnsi="Calibri"/>
-          <w:b w:val="false"/>
-          <w:bCs w:val="false"/>
-          <w:sz w:val="24"/>
-          <w:szCs w:val="24"/>
-        </w:rPr>
-      </w:r>
-    </w:p>
-    <w:p>
-      <w:pPr>
-        <w:pStyle w:val="Normal"/>
-        <w:bidi w:val="0"/>
-        <w:jc w:val="left"/>
-        <w:rPr>
-          <w:rFonts w:ascii="Calibri" w:hAnsi="Calibri"/>
-          <w:b w:val="false"/>
-          <w:b w:val="false"/>
-          <w:bCs w:val="false"/>
-          <w:sz w:val="24"/>
-          <w:szCs w:val="24"/>
-        </w:rPr>
-      </w:pPr>
-      <w:r>
-        <w:rPr>
-          <w:rFonts w:ascii="Calibri" w:hAnsi="Calibri"/>
-          <w:b w:val="false"/>
-          <w:bCs w:val="false"/>
-          <w:sz w:val="24"/>
-          <w:szCs w:val="24"/>
-        </w:rPr>
-      </w:r>
-    </w:p>
-    <w:p>
-      <w:pPr>
-        <w:pStyle w:val="Normal"/>
-        <w:bidi w:val="0"/>
-        <w:jc w:val="left"/>
-        <w:rPr>
-          <w:rFonts w:ascii="Calibri" w:hAnsi="Calibri"/>
-          <w:b w:val="false"/>
-          <w:b w:val="false"/>
-          <w:bCs w:val="false"/>
-          <w:sz w:val="24"/>
-          <w:szCs w:val="24"/>
-        </w:rPr>
-      </w:pPr>
-      <w:r>
-        <w:rPr>
-          <w:rFonts w:ascii="Calibri" w:hAnsi="Calibri"/>
-          <w:b w:val="false"/>
-          <w:bCs w:val="false"/>
-          <w:sz w:val="24"/>
-          <w:szCs w:val="24"/>
-        </w:rPr>
-      </w:r>
-    </w:p>
-    <w:p>
-      <w:pPr>
-        <w:pStyle w:val="Normal"/>
-        <w:bidi w:val="0"/>
-        <w:jc w:val="left"/>
-        <w:rPr>
-          <w:rFonts w:ascii="Calibri" w:hAnsi="Calibri"/>
-          <w:b w:val="false"/>
-          <w:b w:val="false"/>
-          <w:bCs w:val="false"/>
-          <w:sz w:val="24"/>
-          <w:szCs w:val="24"/>
-        </w:rPr>
-      </w:pPr>
-      <w:r>
-        <w:rPr>
-          <w:rFonts w:ascii="Calibri" w:hAnsi="Calibri"/>
-          <w:b w:val="false"/>
-          <w:bCs w:val="false"/>
-          <w:sz w:val="24"/>
-          <w:szCs w:val="24"/>
-        </w:rPr>
-      </w:r>
-    </w:p>
-    <w:p>
-      <w:pPr>
-        <w:pStyle w:val="Normal"/>
-        <w:bidi w:val="0"/>
-        <w:jc w:val="left"/>
-        <w:rPr>
-          <w:rFonts w:ascii="Calibri" w:hAnsi="Calibri"/>
-          <w:b w:val="false"/>
-          <w:b w:val="false"/>
-          <w:bCs w:val="false"/>
-          <w:sz w:val="24"/>
-          <w:szCs w:val="24"/>
-        </w:rPr>
-      </w:pPr>
-      <w:r>
-        <w:rPr>
-          <w:rFonts w:ascii="Calibri" w:hAnsi="Calibri"/>
-          <w:b w:val="false"/>
-          <w:bCs w:val="false"/>
-          <w:sz w:val="24"/>
-          <w:szCs w:val="24"/>
-        </w:rPr>
-        <w:t>Add a new Class “EmployeesViewModel” in the “ViewModels” folder.</w:t>
-      </w:r>
-    </w:p>
-    <w:p>
-      <w:pPr>
-        <w:pStyle w:val="Normal"/>
-        <w:bidi w:val="0"/>
-        <w:jc w:val="left"/>
-        <w:rPr>
-          <w:rFonts w:ascii="Calibri" w:hAnsi="Calibri"/>
-          <w:b w:val="false"/>
-          <w:b w:val="false"/>
-          <w:bCs w:val="false"/>
-          <w:sz w:val="24"/>
-          <w:szCs w:val="24"/>
-        </w:rPr>
-      </w:pPr>
-      <w:r>
-        <w:rPr>
-          <w:rFonts w:ascii="Calibri" w:hAnsi="Calibri"/>
-          <w:b w:val="false"/>
-          <w:bCs w:val="false"/>
-          <w:sz w:val="24"/>
-          <w:szCs w:val="24"/>
-        </w:rPr>
-        <w:drawing>
-          <wp:anchor behindDoc="0" distT="0" distB="0" distL="0" distR="0" simplePos="0" locked="0" layoutInCell="0" allowOverlap="1" relativeHeight="36">
             <wp:simplePos x="0" y="0"/>
             <wp:positionH relativeFrom="column">
               <wp:posOffset>7620</wp:posOffset>
@@ -8061,7 +8606,7 @@
             <wp:extent cx="2009775" cy="352425"/>
             <wp:effectExtent l="0" t="0" r="0" b="0"/>
             <wp:wrapSquare wrapText="largest"/>
-            <wp:docPr id="35" name="Image35" descr=""/>
+            <wp:docPr id="34" name="Image35" descr=""/>
             <wp:cNvGraphicFramePr>
               <a:graphicFrameLocks xmlns:a="http://schemas.openxmlformats.org/drawingml/2006/main" noChangeAspect="1"/>
             </wp:cNvGraphicFramePr>
@@ -8069,13 +8614,13 @@
               <a:graphicData uri="http://schemas.openxmlformats.org/drawingml/2006/picture">
                 <pic:pic xmlns:pic="http://schemas.openxmlformats.org/drawingml/2006/picture">
                   <pic:nvPicPr>
-                    <pic:cNvPr id="35" name="Image35" descr=""/>
+                    <pic:cNvPr id="34" name="Image35" descr=""/>
                     <pic:cNvPicPr>
                       <a:picLocks noChangeAspect="1" noChangeArrowheads="1"/>
                     </pic:cNvPicPr>
                   </pic:nvPicPr>
                   <pic:blipFill>
-                    <a:blip r:embed="rId39"/>
+                    <a:blip r:embed="rId38"/>
                     <a:stretch>
                       <a:fillRect/>
                     </a:stretch>
@@ -8358,24 +8903,404 @@
     <w:p>
       <w:pPr>
         <w:pStyle w:val="Normal"/>
+        <w:rPr>
+          <w:sz w:val="18"/>
+          <w:szCs w:val="18"/>
+          <w:shd w:fill="DDDDDD" w:val="clear"/>
+        </w:rPr>
+      </w:pPr>
+      <w:r>
+        <w:rPr>
+          <w:rFonts w:ascii="Consolas" w:hAnsi="Consolas"/>
+          <w:color w:val="000000"/>
+          <w:sz w:val="18"/>
+          <w:szCs w:val="18"/>
+          <w:shd w:fill="DDDDDD" w:val="clear"/>
+        </w:rPr>
+        <w:t xml:space="preserve">        </w:t>
+      </w:r>
+      <w:r>
+        <w:rPr>
+          <w:rFonts w:ascii="Consolas" w:hAnsi="Consolas"/>
+          <w:color w:val="0000FF"/>
+          <w:sz w:val="18"/>
+          <w:szCs w:val="18"/>
+          <w:shd w:fill="DDDDDD" w:val="clear"/>
+        </w:rPr>
+        <w:t>private</w:t>
+      </w:r>
+      <w:r>
+        <w:rPr>
+          <w:rFonts w:ascii="Consolas" w:hAnsi="Consolas"/>
+          <w:color w:val="000000"/>
+          <w:sz w:val="18"/>
+          <w:szCs w:val="18"/>
+          <w:shd w:fill="DDDDDD" w:val="clear"/>
+        </w:rPr>
+        <w:t xml:space="preserve"> List&lt;EmployeeBindingModel&gt; _employees;</w:t>
+      </w:r>
+    </w:p>
+    <w:p>
+      <w:pPr>
+        <w:pStyle w:val="Normal"/>
+        <w:rPr>
+          <w:rFonts w:ascii="Consolas" w:hAnsi="Consolas"/>
+          <w:color w:val="000000"/>
+          <w:sz w:val="18"/>
+          <w:szCs w:val="18"/>
+          <w:shd w:fill="DDDDDD" w:val="clear"/>
+        </w:rPr>
+      </w:pPr>
+      <w:r>
+        <w:rPr>
+          <w:rFonts w:ascii="Consolas" w:hAnsi="Consolas"/>
+          <w:color w:val="000000"/>
+          <w:sz w:val="18"/>
+          <w:szCs w:val="18"/>
+          <w:shd w:fill="DDDDDD" w:val="clear"/>
+        </w:rPr>
+      </w:r>
+    </w:p>
+    <w:p>
+      <w:pPr>
+        <w:pStyle w:val="Normal"/>
+        <w:rPr>
+          <w:sz w:val="18"/>
+          <w:szCs w:val="18"/>
+          <w:shd w:fill="DDDDDD" w:val="clear"/>
+        </w:rPr>
+      </w:pPr>
+      <w:r>
+        <w:rPr>
+          <w:rFonts w:ascii="Consolas" w:hAnsi="Consolas"/>
+          <w:color w:val="000000"/>
+          <w:sz w:val="18"/>
+          <w:szCs w:val="18"/>
+          <w:shd w:fill="DDDDDD" w:val="clear"/>
+        </w:rPr>
+        <w:t xml:space="preserve">        </w:t>
+      </w:r>
+      <w:r>
+        <w:rPr>
+          <w:rFonts w:ascii="Consolas" w:hAnsi="Consolas"/>
+          <w:color w:val="008000"/>
+          <w:sz w:val="18"/>
+          <w:szCs w:val="18"/>
+          <w:shd w:fill="DDDDDD" w:val="clear"/>
+        </w:rPr>
+        <w:t>//public string AccessToken { get; set; }</w:t>
+      </w:r>
+    </w:p>
+    <w:p>
+      <w:pPr>
+        <w:pStyle w:val="Normal"/>
+        <w:rPr>
+          <w:sz w:val="18"/>
+          <w:szCs w:val="18"/>
+          <w:shd w:fill="DDDDDD" w:val="clear"/>
+        </w:rPr>
+      </w:pPr>
+      <w:r>
+        <w:rPr>
+          <w:rFonts w:ascii="Consolas" w:hAnsi="Consolas"/>
+          <w:color w:val="000000"/>
+          <w:sz w:val="18"/>
+          <w:szCs w:val="18"/>
+          <w:shd w:fill="DDDDDD" w:val="clear"/>
+        </w:rPr>
+        <w:t xml:space="preserve">        </w:t>
+      </w:r>
+      <w:r>
+        <w:rPr>
+          <w:rFonts w:ascii="Consolas" w:hAnsi="Consolas"/>
+          <w:color w:val="0000FF"/>
+          <w:sz w:val="18"/>
+          <w:szCs w:val="18"/>
+          <w:shd w:fill="DDDDDD" w:val="clear"/>
+        </w:rPr>
+        <w:t>public</w:t>
+      </w:r>
+      <w:r>
+        <w:rPr>
+          <w:rFonts w:ascii="Consolas" w:hAnsi="Consolas"/>
+          <w:color w:val="000000"/>
+          <w:sz w:val="18"/>
+          <w:szCs w:val="18"/>
+          <w:shd w:fill="DDDDDD" w:val="clear"/>
+        </w:rPr>
+        <w:t xml:space="preserve"> List&lt;EmployeeBindingModel&gt; Employees</w:t>
+      </w:r>
+    </w:p>
+    <w:p>
+      <w:pPr>
+        <w:pStyle w:val="Normal"/>
+        <w:rPr>
+          <w:sz w:val="18"/>
+          <w:szCs w:val="18"/>
+          <w:shd w:fill="DDDDDD" w:val="clear"/>
+        </w:rPr>
+      </w:pPr>
+      <w:r>
+        <w:rPr>
+          <w:rFonts w:ascii="Consolas" w:hAnsi="Consolas"/>
+          <w:color w:val="000000"/>
+          <w:sz w:val="18"/>
+          <w:szCs w:val="18"/>
+          <w:shd w:fill="DDDDDD" w:val="clear"/>
+        </w:rPr>
+        <w:t xml:space="preserve">        </w:t>
+      </w:r>
+      <w:r>
+        <w:rPr>
+          <w:rFonts w:ascii="Consolas" w:hAnsi="Consolas"/>
+          <w:color w:val="000000"/>
+          <w:sz w:val="18"/>
+          <w:szCs w:val="18"/>
+          <w:shd w:fill="DDDDDD" w:val="clear"/>
+        </w:rPr>
+        <w:t>{</w:t>
+      </w:r>
+    </w:p>
+    <w:p>
+      <w:pPr>
+        <w:pStyle w:val="Normal"/>
+        <w:rPr>
+          <w:sz w:val="18"/>
+          <w:szCs w:val="18"/>
+          <w:shd w:fill="DDDDDD" w:val="clear"/>
+        </w:rPr>
+      </w:pPr>
+      <w:r>
+        <w:rPr>
+          <w:rFonts w:ascii="Consolas" w:hAnsi="Consolas"/>
+          <w:color w:val="000000"/>
+          <w:sz w:val="18"/>
+          <w:szCs w:val="18"/>
+          <w:shd w:fill="DDDDDD" w:val="clear"/>
+        </w:rPr>
+        <w:t xml:space="preserve">            </w:t>
+      </w:r>
+      <w:r>
+        <w:rPr>
+          <w:rFonts w:ascii="Consolas" w:hAnsi="Consolas"/>
+          <w:color w:val="0000FF"/>
+          <w:sz w:val="18"/>
+          <w:szCs w:val="18"/>
+          <w:shd w:fill="DDDDDD" w:val="clear"/>
+        </w:rPr>
+        <w:t>get</w:t>
+      </w:r>
+      <w:r>
+        <w:rPr>
+          <w:rFonts w:ascii="Consolas" w:hAnsi="Consolas"/>
+          <w:color w:val="000000"/>
+          <w:sz w:val="18"/>
+          <w:szCs w:val="18"/>
+          <w:shd w:fill="DDDDDD" w:val="clear"/>
+        </w:rPr>
+        <w:t xml:space="preserve"> { </w:t>
+      </w:r>
+      <w:r>
+        <w:rPr>
+          <w:rFonts w:ascii="Consolas" w:hAnsi="Consolas"/>
+          <w:color w:val="0000FF"/>
+          <w:sz w:val="18"/>
+          <w:szCs w:val="18"/>
+          <w:shd w:fill="DDDDDD" w:val="clear"/>
+        </w:rPr>
+        <w:t>return</w:t>
+      </w:r>
+      <w:r>
+        <w:rPr>
+          <w:rFonts w:ascii="Consolas" w:hAnsi="Consolas"/>
+          <w:color w:val="000000"/>
+          <w:sz w:val="18"/>
+          <w:szCs w:val="18"/>
+          <w:shd w:fill="DDDDDD" w:val="clear"/>
+        </w:rPr>
+        <w:t xml:space="preserve"> _employees; }</w:t>
+      </w:r>
+    </w:p>
+    <w:p>
+      <w:pPr>
+        <w:pStyle w:val="Normal"/>
+        <w:rPr>
+          <w:sz w:val="18"/>
+          <w:szCs w:val="18"/>
+          <w:shd w:fill="DDDDDD" w:val="clear"/>
+        </w:rPr>
+      </w:pPr>
+      <w:r>
+        <w:rPr>
+          <w:rFonts w:ascii="Consolas" w:hAnsi="Consolas"/>
+          <w:color w:val="000000"/>
+          <w:sz w:val="18"/>
+          <w:szCs w:val="18"/>
+          <w:shd w:fill="DDDDDD" w:val="clear"/>
+        </w:rPr>
+        <w:t xml:space="preserve">            </w:t>
+      </w:r>
+      <w:r>
+        <w:rPr>
+          <w:rFonts w:ascii="Consolas" w:hAnsi="Consolas"/>
+          <w:color w:val="0000FF"/>
+          <w:sz w:val="18"/>
+          <w:szCs w:val="18"/>
+          <w:shd w:fill="DDDDDD" w:val="clear"/>
+        </w:rPr>
+        <w:t>set</w:t>
+      </w:r>
+    </w:p>
+    <w:p>
+      <w:pPr>
+        <w:pStyle w:val="Normal"/>
+        <w:rPr>
+          <w:sz w:val="18"/>
+          <w:szCs w:val="18"/>
+          <w:shd w:fill="DDDDDD" w:val="clear"/>
+        </w:rPr>
+      </w:pPr>
+      <w:r>
+        <w:rPr>
+          <w:rFonts w:ascii="Consolas" w:hAnsi="Consolas"/>
+          <w:color w:val="000000"/>
+          <w:sz w:val="18"/>
+          <w:szCs w:val="18"/>
+          <w:shd w:fill="DDDDDD" w:val="clear"/>
+        </w:rPr>
+        <w:t xml:space="preserve">            </w:t>
+      </w:r>
+      <w:r>
+        <w:rPr>
+          <w:rFonts w:ascii="Consolas" w:hAnsi="Consolas"/>
+          <w:color w:val="000000"/>
+          <w:sz w:val="18"/>
+          <w:szCs w:val="18"/>
+          <w:shd w:fill="DDDDDD" w:val="clear"/>
+        </w:rPr>
+        <w:t>{</w:t>
+      </w:r>
+    </w:p>
+    <w:p>
+      <w:pPr>
+        <w:pStyle w:val="Normal"/>
+        <w:rPr>
+          <w:sz w:val="18"/>
+          <w:szCs w:val="18"/>
+          <w:shd w:fill="DDDDDD" w:val="clear"/>
+        </w:rPr>
+      </w:pPr>
+      <w:r>
+        <w:rPr>
+          <w:rFonts w:ascii="Consolas" w:hAnsi="Consolas"/>
+          <w:color w:val="000000"/>
+          <w:sz w:val="18"/>
+          <w:szCs w:val="18"/>
+          <w:shd w:fill="DDDDDD" w:val="clear"/>
+        </w:rPr>
+        <w:t xml:space="preserve">                </w:t>
+      </w:r>
+      <w:r>
+        <w:rPr>
+          <w:rFonts w:ascii="Consolas" w:hAnsi="Consolas"/>
+          <w:color w:val="000000"/>
+          <w:sz w:val="18"/>
+          <w:szCs w:val="18"/>
+          <w:shd w:fill="DDDDDD" w:val="clear"/>
+        </w:rPr>
+        <w:t>_employees = value;</w:t>
+      </w:r>
+    </w:p>
+    <w:p>
+      <w:pPr>
+        <w:pStyle w:val="Normal"/>
+        <w:rPr>
+          <w:sz w:val="18"/>
+          <w:szCs w:val="18"/>
+          <w:shd w:fill="DDDDDD" w:val="clear"/>
+        </w:rPr>
+      </w:pPr>
+      <w:r>
+        <w:rPr>
+          <w:rFonts w:ascii="Consolas" w:hAnsi="Consolas"/>
+          <w:color w:val="000000"/>
+          <w:sz w:val="18"/>
+          <w:szCs w:val="18"/>
+          <w:shd w:fill="DDDDDD" w:val="clear"/>
+        </w:rPr>
+        <w:t xml:space="preserve">                </w:t>
+      </w:r>
+      <w:r>
+        <w:rPr>
+          <w:rFonts w:ascii="Consolas" w:hAnsi="Consolas"/>
+          <w:color w:val="000000"/>
+          <w:sz w:val="18"/>
+          <w:szCs w:val="18"/>
+          <w:shd w:fill="DDDDDD" w:val="clear"/>
+        </w:rPr>
+        <w:t>OnPropertyChanged();</w:t>
+      </w:r>
+    </w:p>
+    <w:p>
+      <w:pPr>
+        <w:pStyle w:val="Normal"/>
+        <w:rPr>
+          <w:sz w:val="18"/>
+          <w:szCs w:val="18"/>
+          <w:shd w:fill="DDDDDD" w:val="clear"/>
+        </w:rPr>
+      </w:pPr>
+      <w:r>
+        <w:rPr>
+          <w:rFonts w:ascii="Consolas" w:hAnsi="Consolas"/>
+          <w:color w:val="000000"/>
+          <w:sz w:val="18"/>
+          <w:szCs w:val="18"/>
+          <w:shd w:fill="DDDDDD" w:val="clear"/>
+        </w:rPr>
+        <w:t xml:space="preserve">            </w:t>
+      </w:r>
+      <w:r>
+        <w:rPr>
+          <w:rFonts w:ascii="Consolas" w:hAnsi="Consolas"/>
+          <w:color w:val="000000"/>
+          <w:sz w:val="18"/>
+          <w:szCs w:val="18"/>
+          <w:shd w:fill="DDDDDD" w:val="clear"/>
+        </w:rPr>
+        <w:t>}</w:t>
+      </w:r>
+    </w:p>
+    <w:p>
+      <w:pPr>
+        <w:pStyle w:val="Normal"/>
         <w:spacing w:lineRule="auto" w:line="240"/>
         <w:ind w:left="0" w:hanging="0"/>
         <w:rPr>
-          <w:rFonts w:ascii="Consolas" w:hAnsi="Consolas"/>
-          <w:color w:val="000000"/>
-          <w:sz w:val="18"/>
-          <w:szCs w:val="18"/>
-          <w:shd w:fill="DDDDDD" w:val="clear"/>
-        </w:rPr>
-      </w:pPr>
-      <w:r>
-        <w:rPr>
-          <w:rFonts w:ascii="Consolas" w:hAnsi="Consolas"/>
-          <w:color w:val="000000"/>
-          <w:sz w:val="18"/>
-          <w:szCs w:val="18"/>
-          <w:shd w:fill="DDDDDD" w:val="clear"/>
-        </w:rPr>
+          <w:sz w:val="18"/>
+          <w:szCs w:val="18"/>
+          <w:shd w:fill="DDDDDD" w:val="clear"/>
+        </w:rPr>
+      </w:pPr>
+      <w:r>
+        <w:rPr>
+          <w:rFonts w:ascii="Consolas" w:hAnsi="Consolas"/>
+          <w:color w:val="000000"/>
+          <w:sz w:val="18"/>
+          <w:szCs w:val="18"/>
+          <w:shd w:fill="DDDDDD" w:val="clear"/>
+        </w:rPr>
+        <w:t xml:space="preserve">        </w:t>
+      </w:r>
+      <w:r>
+        <w:rPr>
+          <w:rFonts w:ascii="Consolas" w:hAnsi="Consolas"/>
+          <w:color w:val="000000"/>
+          <w:sz w:val="18"/>
+          <w:szCs w:val="18"/>
+          <w:shd w:fill="DDDDDD" w:val="clear"/>
+        </w:rPr>
+        <w:t>}</w:t>
       </w:r>
     </w:p>
     <w:p>
@@ -8417,67 +9342,7 @@
           <w:szCs w:val="18"/>
           <w:shd w:fill="DDDDDD" w:val="clear"/>
         </w:rPr>
-        <w:t xml:space="preserve"> </w:t>
-      </w:r>
-      <w:r>
-        <w:rPr>
-          <w:rFonts w:ascii="Consolas" w:hAnsi="Consolas"/>
-          <w:color w:val="0000FF"/>
-          <w:sz w:val="18"/>
-          <w:szCs w:val="18"/>
-          <w:shd w:fill="DDDDDD" w:val="clear"/>
-        </w:rPr>
-        <w:t>string</w:t>
-      </w:r>
-      <w:r>
-        <w:rPr>
-          <w:rFonts w:ascii="Consolas" w:hAnsi="Consolas"/>
-          <w:color w:val="000000"/>
-          <w:sz w:val="18"/>
-          <w:szCs w:val="18"/>
-          <w:shd w:fill="DDDDDD" w:val="clear"/>
-        </w:rPr>
-        <w:t xml:space="preserve"> AccessToken { </w:t>
-      </w:r>
-      <w:r>
-        <w:rPr>
-          <w:rFonts w:ascii="Consolas" w:hAnsi="Consolas"/>
-          <w:color w:val="0000FF"/>
-          <w:sz w:val="18"/>
-          <w:szCs w:val="18"/>
-          <w:shd w:fill="DDDDDD" w:val="clear"/>
-        </w:rPr>
-        <w:t>get</w:t>
-      </w:r>
-      <w:r>
-        <w:rPr>
-          <w:rFonts w:ascii="Consolas" w:hAnsi="Consolas"/>
-          <w:color w:val="000000"/>
-          <w:sz w:val="18"/>
-          <w:szCs w:val="18"/>
-          <w:shd w:fill="DDDDDD" w:val="clear"/>
-        </w:rPr>
-        <w:t xml:space="preserve">; </w:t>
-      </w:r>
-      <w:r>
-        <w:rPr>
-          <w:rFonts w:ascii="Consolas" w:hAnsi="Consolas"/>
-          <w:color w:val="0000FF"/>
-          <w:sz w:val="18"/>
-          <w:szCs w:val="18"/>
-          <w:shd w:fill="DDDDDD" w:val="clear"/>
-        </w:rPr>
-        <w:t>set</w:t>
-      </w:r>
-      <w:r>
-        <w:rPr>
-          <w:rFonts w:ascii="Consolas" w:hAnsi="Consolas"/>
-          <w:color w:val="000000"/>
-          <w:sz w:val="18"/>
-          <w:szCs w:val="18"/>
-          <w:shd w:fill="DDDDDD" w:val="clear"/>
-        </w:rPr>
-        <w:t>; }</w:t>
+        <w:t xml:space="preserve"> ICommand GetEmployeesCommand</w:t>
       </w:r>
     </w:p>
     <w:p>
@@ -8504,22 +9369,12 @@
       <w:r>
         <w:rPr>
           <w:rFonts w:ascii="Consolas" w:hAnsi="Consolas"/>
-          <w:color w:val="0000FF"/>
-          <w:sz w:val="18"/>
-          <w:szCs w:val="18"/>
-          <w:shd w:fill="DDDDDD" w:val="clear"/>
-        </w:rPr>
-        <w:t>public</w:t>
-      </w:r>
-      <w:r>
-        <w:rPr>
-          <w:rFonts w:ascii="Consolas" w:hAnsi="Consolas"/>
-          <w:color w:val="000000"/>
-          <w:sz w:val="18"/>
-          <w:szCs w:val="18"/>
-          <w:shd w:fill="DDDDDD" w:val="clear"/>
-        </w:rPr>
-        <w:t xml:space="preserve"> List&lt;EmployeeBindingModel&gt; Employees</w:t>
+          <w:color w:val="000000"/>
+          <w:sz w:val="18"/>
+          <w:szCs w:val="18"/>
+          <w:shd w:fill="DDDDDD" w:val="clear"/>
+        </w:rPr>
+        <w:t>{</w:t>
       </w:r>
     </w:p>
     <w:p>
@@ -8541,17 +9396,17 @@
           <w:szCs w:val="18"/>
           <w:shd w:fill="DDDDDD" w:val="clear"/>
         </w:rPr>
-        <w:t xml:space="preserve">        </w:t>
-      </w:r>
-      <w:r>
-        <w:rPr>
-          <w:rFonts w:ascii="Consolas" w:hAnsi="Consolas"/>
-          <w:color w:val="000000"/>
-          <w:sz w:val="18"/>
-          <w:szCs w:val="18"/>
-          <w:shd w:fill="DDDDDD" w:val="clear"/>
-        </w:rPr>
-        <w:t>{</w:t>
+        <w:t xml:space="preserve">            </w:t>
+      </w:r>
+      <w:r>
+        <w:rPr>
+          <w:rFonts w:ascii="Consolas" w:hAnsi="Consolas"/>
+          <w:color w:val="0000FF"/>
+          <w:sz w:val="18"/>
+          <w:szCs w:val="18"/>
+          <w:shd w:fill="DDDDDD" w:val="clear"/>
+        </w:rPr>
+        <w:t>get</w:t>
       </w:r>
     </w:p>
     <w:p>
@@ -8578,42 +9433,12 @@
       <w:r>
         <w:rPr>
           <w:rFonts w:ascii="Consolas" w:hAnsi="Consolas"/>
-          <w:color w:val="0000FF"/>
-          <w:sz w:val="18"/>
-          <w:szCs w:val="18"/>
-          <w:shd w:fill="DDDDDD" w:val="clear"/>
-        </w:rPr>
-        <w:t>get</w:t>
-      </w:r>
-      <w:r>
-        <w:rPr>
-          <w:rFonts w:ascii="Consolas" w:hAnsi="Consolas"/>
-          <w:color w:val="000000"/>
-          <w:sz w:val="18"/>
-          <w:szCs w:val="18"/>
-          <w:shd w:fill="DDDDDD" w:val="clear"/>
-        </w:rPr>
-        <w:t xml:space="preserve"> { </w:t>
-      </w:r>
-      <w:r>
-        <w:rPr>
-          <w:rFonts w:ascii="Consolas" w:hAnsi="Consolas"/>
-          <w:color w:val="0000FF"/>
-          <w:sz w:val="18"/>
-          <w:szCs w:val="18"/>
-          <w:shd w:fill="DDDDDD" w:val="clear"/>
-        </w:rPr>
-        <w:t>return</w:t>
-      </w:r>
-      <w:r>
-        <w:rPr>
-          <w:rFonts w:ascii="Consolas" w:hAnsi="Consolas"/>
-          <w:color w:val="000000"/>
-          <w:sz w:val="18"/>
-          <w:szCs w:val="18"/>
-          <w:shd w:fill="DDDDDD" w:val="clear"/>
-        </w:rPr>
-        <w:t xml:space="preserve"> Employees; }</w:t>
+          <w:color w:val="000000"/>
+          <w:sz w:val="18"/>
+          <w:szCs w:val="18"/>
+          <w:shd w:fill="DDDDDD" w:val="clear"/>
+        </w:rPr>
+        <w:t>{</w:t>
       </w:r>
     </w:p>
     <w:p>
@@ -8635,17 +9460,67 @@
           <w:szCs w:val="18"/>
           <w:shd w:fill="DDDDDD" w:val="clear"/>
         </w:rPr>
-        <w:t xml:space="preserve">            </w:t>
-      </w:r>
-      <w:r>
-        <w:rPr>
-          <w:rFonts w:ascii="Consolas" w:hAnsi="Consolas"/>
-          <w:color w:val="0000FF"/>
-          <w:sz w:val="18"/>
-          <w:szCs w:val="18"/>
-          <w:shd w:fill="DDDDDD" w:val="clear"/>
-        </w:rPr>
-        <w:t>set</w:t>
+        <w:t xml:space="preserve">                </w:t>
+      </w:r>
+      <w:r>
+        <w:rPr>
+          <w:rFonts w:ascii="Consolas" w:hAnsi="Consolas"/>
+          <w:color w:val="0000FF"/>
+          <w:sz w:val="18"/>
+          <w:szCs w:val="18"/>
+          <w:shd w:fill="DDDDDD" w:val="clear"/>
+        </w:rPr>
+        <w:t>return</w:t>
+      </w:r>
+      <w:r>
+        <w:rPr>
+          <w:rFonts w:ascii="Consolas" w:hAnsi="Consolas"/>
+          <w:color w:val="000000"/>
+          <w:sz w:val="18"/>
+          <w:szCs w:val="18"/>
+          <w:shd w:fill="DDDDDD" w:val="clear"/>
+        </w:rPr>
+        <w:t xml:space="preserve"> </w:t>
+      </w:r>
+      <w:r>
+        <w:rPr>
+          <w:rFonts w:ascii="Consolas" w:hAnsi="Consolas"/>
+          <w:color w:val="0000FF"/>
+          <w:sz w:val="18"/>
+          <w:szCs w:val="18"/>
+          <w:shd w:fill="DDDDDD" w:val="clear"/>
+        </w:rPr>
+        <w:t>new</w:t>
+      </w:r>
+      <w:r>
+        <w:rPr>
+          <w:rFonts w:ascii="Consolas" w:hAnsi="Consolas"/>
+          <w:color w:val="000000"/>
+          <w:sz w:val="18"/>
+          <w:szCs w:val="18"/>
+          <w:shd w:fill="DDDDDD" w:val="clear"/>
+        </w:rPr>
+        <w:t xml:space="preserve"> Command(</w:t>
+      </w:r>
+      <w:r>
+        <w:rPr>
+          <w:rFonts w:ascii="Consolas" w:hAnsi="Consolas"/>
+          <w:color w:val="0000FF"/>
+          <w:sz w:val="18"/>
+          <w:szCs w:val="18"/>
+          <w:shd w:fill="DDDDDD" w:val="clear"/>
+        </w:rPr>
+        <w:t>async</w:t>
+      </w:r>
+      <w:r>
+        <w:rPr>
+          <w:rFonts w:ascii="Consolas" w:hAnsi="Consolas"/>
+          <w:color w:val="000000"/>
+          <w:sz w:val="18"/>
+          <w:szCs w:val="18"/>
+          <w:shd w:fill="DDDDDD" w:val="clear"/>
+        </w:rPr>
+        <w:t xml:space="preserve"> () =&gt;</w:t>
       </w:r>
     </w:p>
     <w:p>
@@ -8667,7 +9542,7 @@
           <w:szCs w:val="18"/>
           <w:shd w:fill="DDDDDD" w:val="clear"/>
         </w:rPr>
-        <w:t xml:space="preserve">            </w:t>
+        <w:t xml:space="preserve">                </w:t>
       </w:r>
       <w:r>
         <w:rPr>
@@ -8699,17 +9574,37 @@
           <w:szCs w:val="18"/>
           <w:shd w:fill="DDDDDD" w:val="clear"/>
         </w:rPr>
-        <w:t xml:space="preserve">                </w:t>
-      </w:r>
-      <w:r>
-        <w:rPr>
-          <w:rFonts w:ascii="Consolas" w:hAnsi="Consolas"/>
-          <w:color w:val="000000"/>
-          <w:sz w:val="18"/>
-          <w:szCs w:val="18"/>
-          <w:shd w:fill="DDDDDD" w:val="clear"/>
-        </w:rPr>
-        <w:t>Employees = value;</w:t>
+        <w:t xml:space="preserve">                    </w:t>
+      </w:r>
+      <w:r>
+        <w:rPr>
+          <w:rFonts w:ascii="Consolas" w:hAnsi="Consolas"/>
+          <w:color w:val="000000"/>
+          <w:sz w:val="18"/>
+          <w:szCs w:val="18"/>
+          <w:shd w:fill="DDDDDD" w:val="clear"/>
+        </w:rPr>
+        <w:t xml:space="preserve">Employees = </w:t>
+      </w:r>
+      <w:r>
+        <w:rPr>
+          <w:rFonts w:ascii="Consolas" w:hAnsi="Consolas"/>
+          <w:color w:val="0000FF"/>
+          <w:sz w:val="18"/>
+          <w:szCs w:val="18"/>
+          <w:shd w:fill="DDDDDD" w:val="clear"/>
+        </w:rPr>
+        <w:t>await</w:t>
+      </w:r>
+      <w:r>
+        <w:rPr>
+          <w:rFonts w:ascii="Consolas" w:hAnsi="Consolas"/>
+          <w:color w:val="000000"/>
+          <w:sz w:val="18"/>
+          <w:szCs w:val="18"/>
+          <w:shd w:fill="DDDDDD" w:val="clear"/>
+        </w:rPr>
+        <w:t xml:space="preserve"> _apiServices.GetEmployeesAsync(AccessToken);</w:t>
       </w:r>
     </w:p>
     <w:p>
@@ -8741,7 +9636,7 @@
           <w:szCs w:val="18"/>
           <w:shd w:fill="DDDDDD" w:val="clear"/>
         </w:rPr>
-        <w:t>OnPropertyChanged();</w:t>
+        <w:t>});</w:t>
       </w:r>
     </w:p>
     <w:p>
@@ -8814,40 +9709,21 @@
         <w:spacing w:lineRule="auto" w:line="240"/>
         <w:ind w:left="0" w:hanging="0"/>
         <w:rPr>
-          <w:sz w:val="18"/>
-          <w:szCs w:val="18"/>
-          <w:shd w:fill="DDDDDD" w:val="clear"/>
-        </w:rPr>
-      </w:pPr>
-      <w:r>
-        <w:rPr>
-          <w:rFonts w:ascii="Consolas" w:hAnsi="Consolas"/>
-          <w:color w:val="000000"/>
-          <w:sz w:val="18"/>
-          <w:szCs w:val="18"/>
-          <w:shd w:fill="DDDDDD" w:val="clear"/>
-        </w:rPr>
-        <w:t xml:space="preserve">        </w:t>
-      </w:r>
-      <w:r>
-        <w:rPr>
-          <w:rFonts w:ascii="Consolas" w:hAnsi="Consolas"/>
-          <w:color w:val="0000FF"/>
-          <w:sz w:val="18"/>
-          <w:szCs w:val="18"/>
-          <w:shd w:fill="DDDDDD" w:val="clear"/>
-        </w:rPr>
-        <w:t>public</w:t>
-      </w:r>
-      <w:r>
-        <w:rPr>
-          <w:rFonts w:ascii="Consolas" w:hAnsi="Consolas"/>
-          <w:color w:val="000000"/>
-          <w:sz w:val="18"/>
-          <w:szCs w:val="18"/>
-          <w:shd w:fill="DDDDDD" w:val="clear"/>
-        </w:rPr>
-        <w:t xml:space="preserve"> ICommand GetEmployeesCommand</w:t>
+          <w:rFonts w:ascii="Consolas" w:hAnsi="Consolas"/>
+          <w:color w:val="000000"/>
+          <w:sz w:val="18"/>
+          <w:szCs w:val="18"/>
+          <w:shd w:fill="DDDDDD" w:val="clear"/>
+        </w:rPr>
+      </w:pPr>
+      <w:r>
+        <w:rPr>
+          <w:rFonts w:ascii="Consolas" w:hAnsi="Consolas"/>
+          <w:color w:val="000000"/>
+          <w:sz w:val="18"/>
+          <w:szCs w:val="18"/>
+          <w:shd w:fill="DDDDDD" w:val="clear"/>
+        </w:rPr>
       </w:r>
     </w:p>
     <w:p>
@@ -8874,12 +9750,42 @@
       <w:r>
         <w:rPr>
           <w:rFonts w:ascii="Consolas" w:hAnsi="Consolas"/>
-          <w:color w:val="000000"/>
-          <w:sz w:val="18"/>
-          <w:szCs w:val="18"/>
-          <w:shd w:fill="DDDDDD" w:val="clear"/>
-        </w:rPr>
-        <w:t>{</w:t>
+          <w:color w:val="0000FF"/>
+          <w:sz w:val="18"/>
+          <w:szCs w:val="18"/>
+          <w:shd w:fill="DDDDDD" w:val="clear"/>
+        </w:rPr>
+        <w:t>public</w:t>
+      </w:r>
+      <w:r>
+        <w:rPr>
+          <w:rFonts w:ascii="Consolas" w:hAnsi="Consolas"/>
+          <w:color w:val="000000"/>
+          <w:sz w:val="18"/>
+          <w:szCs w:val="18"/>
+          <w:shd w:fill="DDDDDD" w:val="clear"/>
+        </w:rPr>
+        <w:t xml:space="preserve"> </w:t>
+      </w:r>
+      <w:r>
+        <w:rPr>
+          <w:rFonts w:ascii="Consolas" w:hAnsi="Consolas"/>
+          <w:color w:val="0000FF"/>
+          <w:sz w:val="18"/>
+          <w:szCs w:val="18"/>
+          <w:shd w:fill="DDDDDD" w:val="clear"/>
+        </w:rPr>
+        <w:t>event</w:t>
+      </w:r>
+      <w:r>
+        <w:rPr>
+          <w:rFonts w:ascii="Consolas" w:hAnsi="Consolas"/>
+          <w:color w:val="000000"/>
+          <w:sz w:val="18"/>
+          <w:szCs w:val="18"/>
+          <w:shd w:fill="DDDDDD" w:val="clear"/>
+        </w:rPr>
+        <w:t xml:space="preserve"> PropertyChangedEventHandler PropertyChanged;</w:t>
       </w:r>
     </w:p>
     <w:p>
@@ -8901,17 +9807,107 @@
           <w:szCs w:val="18"/>
           <w:shd w:fill="DDDDDD" w:val="clear"/>
         </w:rPr>
-        <w:t xml:space="preserve">            </w:t>
-      </w:r>
-      <w:r>
-        <w:rPr>
-          <w:rFonts w:ascii="Consolas" w:hAnsi="Consolas"/>
-          <w:color w:val="0000FF"/>
-          <w:sz w:val="18"/>
-          <w:szCs w:val="18"/>
-          <w:shd w:fill="DDDDDD" w:val="clear"/>
-        </w:rPr>
-        <w:t>get</w:t>
+        <w:t xml:space="preserve">        </w:t>
+      </w:r>
+      <w:r>
+        <w:rPr>
+          <w:rFonts w:ascii="Consolas" w:hAnsi="Consolas"/>
+          <w:color w:val="0000FF"/>
+          <w:sz w:val="18"/>
+          <w:szCs w:val="18"/>
+          <w:shd w:fill="DDDDDD" w:val="clear"/>
+        </w:rPr>
+        <w:t>protected</w:t>
+      </w:r>
+      <w:r>
+        <w:rPr>
+          <w:rFonts w:ascii="Consolas" w:hAnsi="Consolas"/>
+          <w:color w:val="000000"/>
+          <w:sz w:val="18"/>
+          <w:szCs w:val="18"/>
+          <w:shd w:fill="DDDDDD" w:val="clear"/>
+        </w:rPr>
+        <w:t xml:space="preserve"> </w:t>
+      </w:r>
+      <w:r>
+        <w:rPr>
+          <w:rFonts w:ascii="Consolas" w:hAnsi="Consolas"/>
+          <w:color w:val="0000FF"/>
+          <w:sz w:val="18"/>
+          <w:szCs w:val="18"/>
+          <w:shd w:fill="DDDDDD" w:val="clear"/>
+        </w:rPr>
+        <w:t>virtual</w:t>
+      </w:r>
+      <w:r>
+        <w:rPr>
+          <w:rFonts w:ascii="Consolas" w:hAnsi="Consolas"/>
+          <w:color w:val="000000"/>
+          <w:sz w:val="18"/>
+          <w:szCs w:val="18"/>
+          <w:shd w:fill="DDDDDD" w:val="clear"/>
+        </w:rPr>
+        <w:t xml:space="preserve"> </w:t>
+      </w:r>
+      <w:r>
+        <w:rPr>
+          <w:rFonts w:ascii="Consolas" w:hAnsi="Consolas"/>
+          <w:color w:val="0000FF"/>
+          <w:sz w:val="18"/>
+          <w:szCs w:val="18"/>
+          <w:shd w:fill="DDDDDD" w:val="clear"/>
+        </w:rPr>
+        <w:t>void</w:t>
+      </w:r>
+      <w:r>
+        <w:rPr>
+          <w:rFonts w:ascii="Consolas" w:hAnsi="Consolas"/>
+          <w:color w:val="000000"/>
+          <w:sz w:val="18"/>
+          <w:szCs w:val="18"/>
+          <w:shd w:fill="DDDDDD" w:val="clear"/>
+        </w:rPr>
+        <w:t xml:space="preserve"> OnPropertyChanged([CallerMemberName] </w:t>
+      </w:r>
+      <w:r>
+        <w:rPr>
+          <w:rFonts w:ascii="Consolas" w:hAnsi="Consolas"/>
+          <w:color w:val="0000FF"/>
+          <w:sz w:val="18"/>
+          <w:szCs w:val="18"/>
+          <w:shd w:fill="DDDDDD" w:val="clear"/>
+        </w:rPr>
+        <w:t>string</w:t>
+      </w:r>
+      <w:r>
+        <w:rPr>
+          <w:rFonts w:ascii="Consolas" w:hAnsi="Consolas"/>
+          <w:color w:val="000000"/>
+          <w:sz w:val="18"/>
+          <w:szCs w:val="18"/>
+          <w:shd w:fill="DDDDDD" w:val="clear"/>
+        </w:rPr>
+        <w:t xml:space="preserve"> propertyName = </w:t>
+      </w:r>
+      <w:r>
+        <w:rPr>
+          <w:rFonts w:ascii="Consolas" w:hAnsi="Consolas"/>
+          <w:color w:val="0000FF"/>
+          <w:sz w:val="18"/>
+          <w:szCs w:val="18"/>
+          <w:shd w:fill="DDDDDD" w:val="clear"/>
+        </w:rPr>
+        <w:t>null</w:t>
+      </w:r>
+      <w:r>
+        <w:rPr>
+          <w:rFonts w:ascii="Consolas" w:hAnsi="Consolas"/>
+          <w:color w:val="000000"/>
+          <w:sz w:val="18"/>
+          <w:szCs w:val="18"/>
+          <w:shd w:fill="DDDDDD" w:val="clear"/>
+        </w:rPr>
+        <w:t>)</w:t>
       </w:r>
     </w:p>
     <w:p>
@@ -8933,7 +9929,7 @@
           <w:szCs w:val="18"/>
           <w:shd w:fill="DDDDDD" w:val="clear"/>
         </w:rPr>
-        <w:t xml:space="preserve">            </w:t>
+        <w:t xml:space="preserve">        </w:t>
       </w:r>
       <w:r>
         <w:rPr>
@@ -8965,27 +9961,37 @@
           <w:szCs w:val="18"/>
           <w:shd w:fill="DDDDDD" w:val="clear"/>
         </w:rPr>
-        <w:t xml:space="preserve">                </w:t>
-      </w:r>
-      <w:r>
-        <w:rPr>
-          <w:rFonts w:ascii="Consolas" w:hAnsi="Consolas"/>
-          <w:color w:val="0000FF"/>
-          <w:sz w:val="18"/>
-          <w:szCs w:val="18"/>
-          <w:shd w:fill="DDDDDD" w:val="clear"/>
-        </w:rPr>
-        <w:t>return</w:t>
-      </w:r>
-      <w:r>
-        <w:rPr>
-          <w:rFonts w:ascii="Consolas" w:hAnsi="Consolas"/>
-          <w:color w:val="000000"/>
-          <w:sz w:val="18"/>
-          <w:szCs w:val="18"/>
-          <w:shd w:fill="DDDDDD" w:val="clear"/>
-        </w:rPr>
-        <w:t xml:space="preserve"> </w:t>
+        <w:t xml:space="preserve">            </w:t>
+      </w:r>
+      <w:r>
+        <w:rPr>
+          <w:rFonts w:ascii="Consolas" w:hAnsi="Consolas"/>
+          <w:color w:val="000000"/>
+          <w:sz w:val="18"/>
+          <w:szCs w:val="18"/>
+          <w:shd w:fill="DDDDDD" w:val="clear"/>
+        </w:rPr>
+        <w:t>PropertyChanged?.Invoke(</w:t>
+      </w:r>
+      <w:r>
+        <w:rPr>
+          <w:rFonts w:ascii="Consolas" w:hAnsi="Consolas"/>
+          <w:color w:val="0000FF"/>
+          <w:sz w:val="18"/>
+          <w:szCs w:val="18"/>
+          <w:shd w:fill="DDDDDD" w:val="clear"/>
+        </w:rPr>
+        <w:t>this</w:t>
+      </w:r>
+      <w:r>
+        <w:rPr>
+          <w:rFonts w:ascii="Consolas" w:hAnsi="Consolas"/>
+          <w:color w:val="000000"/>
+          <w:sz w:val="18"/>
+          <w:szCs w:val="18"/>
+          <w:shd w:fill="DDDDDD" w:val="clear"/>
+        </w:rPr>
+        <w:t xml:space="preserve">, </w:t>
       </w:r>
       <w:r>
         <w:rPr>
@@ -9005,27 +10011,7 @@
           <w:szCs w:val="18"/>
           <w:shd w:fill="DDDDDD" w:val="clear"/>
         </w:rPr>
-        <w:t xml:space="preserve"> Command(</w:t>
-      </w:r>
-      <w:r>
-        <w:rPr>
-          <w:rFonts w:ascii="Consolas" w:hAnsi="Consolas"/>
-          <w:color w:val="0000FF"/>
-          <w:sz w:val="18"/>
-          <w:szCs w:val="18"/>
-          <w:shd w:fill="DDDDDD" w:val="clear"/>
-        </w:rPr>
-        <w:t>async</w:t>
-      </w:r>
-      <w:r>
-        <w:rPr>
-          <w:rFonts w:ascii="Consolas" w:hAnsi="Consolas"/>
-          <w:color w:val="000000"/>
-          <w:sz w:val="18"/>
-          <w:szCs w:val="18"/>
-          <w:shd w:fill="DDDDDD" w:val="clear"/>
-        </w:rPr>
-        <w:t xml:space="preserve"> () =&gt;</w:t>
+        <w:t xml:space="preserve"> PropertyChangedEventArgs(propertyName));</w:t>
       </w:r>
     </w:p>
     <w:p>
@@ -9034,497 +10020,6 @@
         <w:spacing w:lineRule="auto" w:line="240"/>
         <w:ind w:left="0" w:hanging="0"/>
         <w:rPr>
-          <w:sz w:val="18"/>
-          <w:szCs w:val="18"/>
-          <w:shd w:fill="DDDDDD" w:val="clear"/>
-        </w:rPr>
-      </w:pPr>
-      <w:r>
-        <w:rPr>
-          <w:rFonts w:ascii="Consolas" w:hAnsi="Consolas"/>
-          <w:color w:val="000000"/>
-          <w:sz w:val="18"/>
-          <w:szCs w:val="18"/>
-          <w:shd w:fill="DDDDDD" w:val="clear"/>
-        </w:rPr>
-        <w:t xml:space="preserve">                </w:t>
-      </w:r>
-      <w:r>
-        <w:rPr>
-          <w:rFonts w:ascii="Consolas" w:hAnsi="Consolas"/>
-          <w:color w:val="000000"/>
-          <w:sz w:val="18"/>
-          <w:szCs w:val="18"/>
-          <w:shd w:fill="DDDDDD" w:val="clear"/>
-        </w:rPr>
-        <w:t>{</w:t>
-      </w:r>
-    </w:p>
-    <w:p>
-      <w:pPr>
-        <w:pStyle w:val="Normal"/>
-        <w:spacing w:lineRule="auto" w:line="240"/>
-        <w:ind w:left="0" w:hanging="0"/>
-        <w:rPr>
-          <w:sz w:val="18"/>
-          <w:szCs w:val="18"/>
-          <w:shd w:fill="DDDDDD" w:val="clear"/>
-        </w:rPr>
-      </w:pPr>
-      <w:r>
-        <w:rPr>
-          <w:rFonts w:ascii="Consolas" w:hAnsi="Consolas"/>
-          <w:color w:val="000000"/>
-          <w:sz w:val="18"/>
-          <w:szCs w:val="18"/>
-          <w:shd w:fill="DDDDDD" w:val="clear"/>
-        </w:rPr>
-        <w:t xml:space="preserve">                    </w:t>
-      </w:r>
-      <w:r>
-        <w:rPr>
-          <w:rFonts w:ascii="Consolas" w:hAnsi="Consolas"/>
-          <w:color w:val="000000"/>
-          <w:sz w:val="18"/>
-          <w:szCs w:val="18"/>
-          <w:shd w:fill="DDDDDD" w:val="clear"/>
-        </w:rPr>
-        <w:t xml:space="preserve">Employees = </w:t>
-      </w:r>
-      <w:r>
-        <w:rPr>
-          <w:rFonts w:ascii="Consolas" w:hAnsi="Consolas"/>
-          <w:color w:val="0000FF"/>
-          <w:sz w:val="18"/>
-          <w:szCs w:val="18"/>
-          <w:shd w:fill="DDDDDD" w:val="clear"/>
-        </w:rPr>
-        <w:t>await</w:t>
-      </w:r>
-      <w:r>
-        <w:rPr>
-          <w:rFonts w:ascii="Consolas" w:hAnsi="Consolas"/>
-          <w:color w:val="000000"/>
-          <w:sz w:val="18"/>
-          <w:szCs w:val="18"/>
-          <w:shd w:fill="DDDDDD" w:val="clear"/>
-        </w:rPr>
-        <w:t xml:space="preserve"> _apiServices.GetEmployeesAsync(AccessToken);</w:t>
-      </w:r>
-    </w:p>
-    <w:p>
-      <w:pPr>
-        <w:pStyle w:val="Normal"/>
-        <w:spacing w:lineRule="auto" w:line="240"/>
-        <w:ind w:left="0" w:hanging="0"/>
-        <w:rPr>
-          <w:sz w:val="18"/>
-          <w:szCs w:val="18"/>
-          <w:shd w:fill="DDDDDD" w:val="clear"/>
-        </w:rPr>
-      </w:pPr>
-      <w:r>
-        <w:rPr>
-          <w:rFonts w:ascii="Consolas" w:hAnsi="Consolas"/>
-          <w:color w:val="000000"/>
-          <w:sz w:val="18"/>
-          <w:szCs w:val="18"/>
-          <w:shd w:fill="DDDDDD" w:val="clear"/>
-        </w:rPr>
-        <w:t xml:space="preserve">                </w:t>
-      </w:r>
-      <w:r>
-        <w:rPr>
-          <w:rFonts w:ascii="Consolas" w:hAnsi="Consolas"/>
-          <w:color w:val="000000"/>
-          <w:sz w:val="18"/>
-          <w:szCs w:val="18"/>
-          <w:shd w:fill="DDDDDD" w:val="clear"/>
-        </w:rPr>
-        <w:t>});</w:t>
-      </w:r>
-    </w:p>
-    <w:p>
-      <w:pPr>
-        <w:pStyle w:val="Normal"/>
-        <w:spacing w:lineRule="auto" w:line="240"/>
-        <w:ind w:left="0" w:hanging="0"/>
-        <w:rPr>
-          <w:sz w:val="18"/>
-          <w:szCs w:val="18"/>
-          <w:shd w:fill="DDDDDD" w:val="clear"/>
-        </w:rPr>
-      </w:pPr>
-      <w:r>
-        <w:rPr>
-          <w:rFonts w:ascii="Consolas" w:hAnsi="Consolas"/>
-          <w:color w:val="000000"/>
-          <w:sz w:val="18"/>
-          <w:szCs w:val="18"/>
-          <w:shd w:fill="DDDDDD" w:val="clear"/>
-        </w:rPr>
-        <w:t xml:space="preserve">            </w:t>
-      </w:r>
-      <w:r>
-        <w:rPr>
-          <w:rFonts w:ascii="Consolas" w:hAnsi="Consolas"/>
-          <w:color w:val="000000"/>
-          <w:sz w:val="18"/>
-          <w:szCs w:val="18"/>
-          <w:shd w:fill="DDDDDD" w:val="clear"/>
-        </w:rPr>
-        <w:t>}</w:t>
-      </w:r>
-    </w:p>
-    <w:p>
-      <w:pPr>
-        <w:pStyle w:val="Normal"/>
-        <w:spacing w:lineRule="auto" w:line="240"/>
-        <w:ind w:left="0" w:hanging="0"/>
-        <w:rPr>
-          <w:sz w:val="18"/>
-          <w:szCs w:val="18"/>
-          <w:shd w:fill="DDDDDD" w:val="clear"/>
-        </w:rPr>
-      </w:pPr>
-      <w:r>
-        <w:rPr>
-          <w:rFonts w:ascii="Consolas" w:hAnsi="Consolas"/>
-          <w:color w:val="000000"/>
-          <w:sz w:val="18"/>
-          <w:szCs w:val="18"/>
-          <w:shd w:fill="DDDDDD" w:val="clear"/>
-        </w:rPr>
-        <w:t xml:space="preserve">        </w:t>
-      </w:r>
-      <w:r>
-        <w:rPr>
-          <w:rFonts w:ascii="Consolas" w:hAnsi="Consolas"/>
-          <w:color w:val="000000"/>
-          <w:sz w:val="18"/>
-          <w:szCs w:val="18"/>
-          <w:shd w:fill="DDDDDD" w:val="clear"/>
-        </w:rPr>
-        <w:t>}</w:t>
-      </w:r>
-    </w:p>
-    <w:p>
-      <w:pPr>
-        <w:pStyle w:val="Normal"/>
-        <w:spacing w:lineRule="auto" w:line="240"/>
-        <w:ind w:left="0" w:hanging="0"/>
-        <w:rPr>
-          <w:rFonts w:ascii="Consolas" w:hAnsi="Consolas"/>
-          <w:color w:val="000000"/>
-          <w:sz w:val="18"/>
-          <w:szCs w:val="18"/>
-          <w:shd w:fill="DDDDDD" w:val="clear"/>
-        </w:rPr>
-      </w:pPr>
-      <w:r>
-        <w:rPr>
-          <w:rFonts w:ascii="Consolas" w:hAnsi="Consolas"/>
-          <w:color w:val="000000"/>
-          <w:sz w:val="18"/>
-          <w:szCs w:val="18"/>
-          <w:shd w:fill="DDDDDD" w:val="clear"/>
-        </w:rPr>
-      </w:r>
-    </w:p>
-    <w:p>
-      <w:pPr>
-        <w:pStyle w:val="Normal"/>
-        <w:spacing w:lineRule="auto" w:line="240"/>
-        <w:ind w:left="0" w:hanging="0"/>
-        <w:rPr>
-          <w:sz w:val="18"/>
-          <w:szCs w:val="18"/>
-          <w:shd w:fill="DDDDDD" w:val="clear"/>
-        </w:rPr>
-      </w:pPr>
-      <w:r>
-        <w:rPr>
-          <w:rFonts w:ascii="Consolas" w:hAnsi="Consolas"/>
-          <w:color w:val="000000"/>
-          <w:sz w:val="18"/>
-          <w:szCs w:val="18"/>
-          <w:shd w:fill="DDDDDD" w:val="clear"/>
-        </w:rPr>
-        <w:t xml:space="preserve">        </w:t>
-      </w:r>
-      <w:r>
-        <w:rPr>
-          <w:rFonts w:ascii="Consolas" w:hAnsi="Consolas"/>
-          <w:color w:val="0000FF"/>
-          <w:sz w:val="18"/>
-          <w:szCs w:val="18"/>
-          <w:shd w:fill="DDDDDD" w:val="clear"/>
-        </w:rPr>
-        <w:t>public</w:t>
-      </w:r>
-      <w:r>
-        <w:rPr>
-          <w:rFonts w:ascii="Consolas" w:hAnsi="Consolas"/>
-          <w:color w:val="000000"/>
-          <w:sz w:val="18"/>
-          <w:szCs w:val="18"/>
-          <w:shd w:fill="DDDDDD" w:val="clear"/>
-        </w:rPr>
-        <w:t xml:space="preserve"> </w:t>
-      </w:r>
-      <w:r>
-        <w:rPr>
-          <w:rFonts w:ascii="Consolas" w:hAnsi="Consolas"/>
-          <w:color w:val="0000FF"/>
-          <w:sz w:val="18"/>
-          <w:szCs w:val="18"/>
-          <w:shd w:fill="DDDDDD" w:val="clear"/>
-        </w:rPr>
-        <w:t>event</w:t>
-      </w:r>
-      <w:r>
-        <w:rPr>
-          <w:rFonts w:ascii="Consolas" w:hAnsi="Consolas"/>
-          <w:color w:val="000000"/>
-          <w:sz w:val="18"/>
-          <w:szCs w:val="18"/>
-          <w:shd w:fill="DDDDDD" w:val="clear"/>
-        </w:rPr>
-        <w:t xml:space="preserve"> PropertyChangedEventHandler PropertyChanged;</w:t>
-      </w:r>
-    </w:p>
-    <w:p>
-      <w:pPr>
-        <w:pStyle w:val="Normal"/>
-        <w:spacing w:lineRule="auto" w:line="240"/>
-        <w:ind w:left="0" w:hanging="0"/>
-        <w:rPr>
-          <w:sz w:val="18"/>
-          <w:szCs w:val="18"/>
-          <w:shd w:fill="DDDDDD" w:val="clear"/>
-        </w:rPr>
-      </w:pPr>
-      <w:r>
-        <w:rPr>
-          <w:rFonts w:ascii="Consolas" w:hAnsi="Consolas"/>
-          <w:color w:val="000000"/>
-          <w:sz w:val="18"/>
-          <w:szCs w:val="18"/>
-          <w:shd w:fill="DDDDDD" w:val="clear"/>
-        </w:rPr>
-        <w:t xml:space="preserve">        </w:t>
-      </w:r>
-      <w:r>
-        <w:rPr>
-          <w:rFonts w:ascii="Consolas" w:hAnsi="Consolas"/>
-          <w:color w:val="0000FF"/>
-          <w:sz w:val="18"/>
-          <w:szCs w:val="18"/>
-          <w:shd w:fill="DDDDDD" w:val="clear"/>
-        </w:rPr>
-        <w:t>protected</w:t>
-      </w:r>
-      <w:r>
-        <w:rPr>
-          <w:rFonts w:ascii="Consolas" w:hAnsi="Consolas"/>
-          <w:color w:val="000000"/>
-          <w:sz w:val="18"/>
-          <w:szCs w:val="18"/>
-          <w:shd w:fill="DDDDDD" w:val="clear"/>
-        </w:rPr>
-        <w:t xml:space="preserve"> </w:t>
-      </w:r>
-      <w:r>
-        <w:rPr>
-          <w:rFonts w:ascii="Consolas" w:hAnsi="Consolas"/>
-          <w:color w:val="0000FF"/>
-          <w:sz w:val="18"/>
-          <w:szCs w:val="18"/>
-          <w:shd w:fill="DDDDDD" w:val="clear"/>
-        </w:rPr>
-        <w:t>virtual</w:t>
-      </w:r>
-      <w:r>
-        <w:rPr>
-          <w:rFonts w:ascii="Consolas" w:hAnsi="Consolas"/>
-          <w:color w:val="000000"/>
-          <w:sz w:val="18"/>
-          <w:szCs w:val="18"/>
-          <w:shd w:fill="DDDDDD" w:val="clear"/>
-        </w:rPr>
-        <w:t xml:space="preserve"> </w:t>
-      </w:r>
-      <w:r>
-        <w:rPr>
-          <w:rFonts w:ascii="Consolas" w:hAnsi="Consolas"/>
-          <w:color w:val="0000FF"/>
-          <w:sz w:val="18"/>
-          <w:szCs w:val="18"/>
-          <w:shd w:fill="DDDDDD" w:val="clear"/>
-        </w:rPr>
-        <w:t>void</w:t>
-      </w:r>
-      <w:r>
-        <w:rPr>
-          <w:rFonts w:ascii="Consolas" w:hAnsi="Consolas"/>
-          <w:color w:val="000000"/>
-          <w:sz w:val="18"/>
-          <w:szCs w:val="18"/>
-          <w:shd w:fill="DDDDDD" w:val="clear"/>
-        </w:rPr>
-        <w:t xml:space="preserve"> OnPropertyChanged([CallerMemberName] </w:t>
-      </w:r>
-      <w:r>
-        <w:rPr>
-          <w:rFonts w:ascii="Consolas" w:hAnsi="Consolas"/>
-          <w:color w:val="0000FF"/>
-          <w:sz w:val="18"/>
-          <w:szCs w:val="18"/>
-          <w:shd w:fill="DDDDDD" w:val="clear"/>
-        </w:rPr>
-        <w:t>string</w:t>
-      </w:r>
-      <w:r>
-        <w:rPr>
-          <w:rFonts w:ascii="Consolas" w:hAnsi="Consolas"/>
-          <w:color w:val="000000"/>
-          <w:sz w:val="18"/>
-          <w:szCs w:val="18"/>
-          <w:shd w:fill="DDDDDD" w:val="clear"/>
-        </w:rPr>
-        <w:t xml:space="preserve"> propertyName = </w:t>
-      </w:r>
-      <w:r>
-        <w:rPr>
-          <w:rFonts w:ascii="Consolas" w:hAnsi="Consolas"/>
-          <w:color w:val="0000FF"/>
-          <w:sz w:val="18"/>
-          <w:szCs w:val="18"/>
-          <w:shd w:fill="DDDDDD" w:val="clear"/>
-        </w:rPr>
-        <w:t>null</w:t>
-      </w:r>
-      <w:r>
-        <w:rPr>
-          <w:rFonts w:ascii="Consolas" w:hAnsi="Consolas"/>
-          <w:color w:val="000000"/>
-          <w:sz w:val="18"/>
-          <w:szCs w:val="18"/>
-          <w:shd w:fill="DDDDDD" w:val="clear"/>
-        </w:rPr>
-        <w:t>)</w:t>
-      </w:r>
-    </w:p>
-    <w:p>
-      <w:pPr>
-        <w:pStyle w:val="Normal"/>
-        <w:spacing w:lineRule="auto" w:line="240"/>
-        <w:ind w:left="0" w:hanging="0"/>
-        <w:rPr>
-          <w:sz w:val="18"/>
-          <w:szCs w:val="18"/>
-          <w:shd w:fill="DDDDDD" w:val="clear"/>
-        </w:rPr>
-      </w:pPr>
-      <w:r>
-        <w:rPr>
-          <w:rFonts w:ascii="Consolas" w:hAnsi="Consolas"/>
-          <w:color w:val="000000"/>
-          <w:sz w:val="18"/>
-          <w:szCs w:val="18"/>
-          <w:shd w:fill="DDDDDD" w:val="clear"/>
-        </w:rPr>
-        <w:t xml:space="preserve">        </w:t>
-      </w:r>
-      <w:r>
-        <w:rPr>
-          <w:rFonts w:ascii="Consolas" w:hAnsi="Consolas"/>
-          <w:color w:val="000000"/>
-          <w:sz w:val="18"/>
-          <w:szCs w:val="18"/>
-          <w:shd w:fill="DDDDDD" w:val="clear"/>
-        </w:rPr>
-        <w:t>{</w:t>
-      </w:r>
-    </w:p>
-    <w:p>
-      <w:pPr>
-        <w:pStyle w:val="Normal"/>
-        <w:spacing w:lineRule="auto" w:line="240"/>
-        <w:ind w:left="0" w:hanging="0"/>
-        <w:rPr>
-          <w:sz w:val="18"/>
-          <w:szCs w:val="18"/>
-          <w:shd w:fill="DDDDDD" w:val="clear"/>
-        </w:rPr>
-      </w:pPr>
-      <w:r>
-        <w:rPr>
-          <w:rFonts w:ascii="Consolas" w:hAnsi="Consolas"/>
-          <w:color w:val="000000"/>
-          <w:sz w:val="18"/>
-          <w:szCs w:val="18"/>
-          <w:shd w:fill="DDDDDD" w:val="clear"/>
-        </w:rPr>
-        <w:t xml:space="preserve">            </w:t>
-      </w:r>
-      <w:r>
-        <w:rPr>
-          <w:rFonts w:ascii="Consolas" w:hAnsi="Consolas"/>
-          <w:color w:val="000000"/>
-          <w:sz w:val="18"/>
-          <w:szCs w:val="18"/>
-          <w:shd w:fill="DDDDDD" w:val="clear"/>
-        </w:rPr>
-        <w:t>PropertyChanged?.Invoke(</w:t>
-      </w:r>
-      <w:r>
-        <w:rPr>
-          <w:rFonts w:ascii="Consolas" w:hAnsi="Consolas"/>
-          <w:color w:val="0000FF"/>
-          <w:sz w:val="18"/>
-          <w:szCs w:val="18"/>
-          <w:shd w:fill="DDDDDD" w:val="clear"/>
-        </w:rPr>
-        <w:t>this</w:t>
-      </w:r>
-      <w:r>
-        <w:rPr>
-          <w:rFonts w:ascii="Consolas" w:hAnsi="Consolas"/>
-          <w:color w:val="000000"/>
-          <w:sz w:val="18"/>
-          <w:szCs w:val="18"/>
-          <w:shd w:fill="DDDDDD" w:val="clear"/>
-        </w:rPr>
-        <w:t xml:space="preserve">, </w:t>
-      </w:r>
-      <w:r>
-        <w:rPr>
-          <w:rFonts w:ascii="Consolas" w:hAnsi="Consolas"/>
-          <w:color w:val="0000FF"/>
-          <w:sz w:val="18"/>
-          <w:szCs w:val="18"/>
-          <w:shd w:fill="DDDDDD" w:val="clear"/>
-        </w:rPr>
-        <w:t>new</w:t>
-      </w:r>
-      <w:r>
-        <w:rPr>
-          <w:rFonts w:ascii="Consolas" w:hAnsi="Consolas"/>
-          <w:color w:val="000000"/>
-          <w:sz w:val="18"/>
-          <w:szCs w:val="18"/>
-          <w:shd w:fill="DDDDDD" w:val="clear"/>
-        </w:rPr>
-        <w:t xml:space="preserve"> PropertyChangedEventArgs(propertyName));</w:t>
-      </w:r>
-    </w:p>
-    <w:p>
-      <w:pPr>
-        <w:pStyle w:val="Normal"/>
-        <w:spacing w:lineRule="auto" w:line="240"/>
-        <w:ind w:left="0" w:hanging="0"/>
-        <w:rPr>
           <w:sz w:val="16"/>
           <w:szCs w:val="16"/>
           <w:shd w:fill="DDDDDD" w:val="clear"/>
@@ -10238,7 +10733,7 @@
           <w:szCs w:val="24"/>
         </w:rPr>
         <w:drawing>
-          <wp:anchor behindDoc="0" distT="0" distB="0" distL="0" distR="0" simplePos="0" locked="0" layoutInCell="0" allowOverlap="1" relativeHeight="37">
+          <wp:anchor behindDoc="0" distT="0" distB="0" distL="0" distR="0" simplePos="0" locked="0" layoutInCell="0" allowOverlap="1" relativeHeight="36">
             <wp:simplePos x="0" y="0"/>
             <wp:positionH relativeFrom="column">
               <wp:posOffset>12065</wp:posOffset>
@@ -10249,7 +10744,7 @@
             <wp:extent cx="2305050" cy="390525"/>
             <wp:effectExtent l="0" t="0" r="0" b="0"/>
             <wp:wrapSquare wrapText="largest"/>
-            <wp:docPr id="36" name="Image36" descr=""/>
+            <wp:docPr id="35" name="Image36" descr=""/>
             <wp:cNvGraphicFramePr>
               <a:graphicFrameLocks xmlns:a="http://schemas.openxmlformats.org/drawingml/2006/main" noChangeAspect="1"/>
             </wp:cNvGraphicFramePr>
@@ -10257,13 +10752,13 @@
               <a:graphicData uri="http://schemas.openxmlformats.org/drawingml/2006/picture">
                 <pic:pic xmlns:pic="http://schemas.openxmlformats.org/drawingml/2006/picture">
                   <pic:nvPicPr>
-                    <pic:cNvPr id="36" name="Image36" descr=""/>
+                    <pic:cNvPr id="35" name="Image36" descr=""/>
                     <pic:cNvPicPr>
                       <a:picLocks noChangeAspect="1" noChangeArrowheads="1"/>
                     </pic:cNvPicPr>
                   </pic:nvPicPr>
                   <pic:blipFill>
-                    <a:blip r:embed="rId40"/>
+                    <a:blip r:embed="rId39"/>
                     <a:stretch>
                       <a:fillRect/>
                     </a:stretch>
@@ -11016,7 +11511,19 @@
           <w:szCs w:val="18"/>
           <w:shd w:fill="DDDDDD" w:val="clear"/>
         </w:rPr>
-        <w:t xml:space="preserve"> EmployeeBindingModel</w:t>
+        <w:t xml:space="preserve"> Employee</w:t>
+      </w:r>
+      <w:r>
+        <w:rPr>
+          <w:rFonts w:eastAsia="NSimSun" w:cs="Arial" w:ascii="Consolas" w:hAnsi="Consolas"/>
+          <w:color w:val="FF0000"/>
+          <w:kern w:val="2"/>
+          <w:sz w:val="18"/>
+          <w:szCs w:val="18"/>
+          <w:shd w:fill="DDDDDD" w:val="clear"/>
+          <w:lang w:val="en-ZA" w:eastAsia="zh-CN" w:bidi="hi-IN"/>
+        </w:rPr>
+        <w:t>s</w:t>
       </w:r>
       <w:r>
         <w:rPr>
@@ -11326,7 +11833,27 @@
           <w:szCs w:val="18"/>
           <w:shd w:fill="DDDDDD" w:val="clear"/>
         </w:rPr>
-        <w:t xml:space="preserve"> tbFirstName</w:t>
+        <w:t xml:space="preserve"> </w:t>
+      </w:r>
+      <w:r>
+        <w:rPr>
+          <w:rFonts w:ascii="Consolas" w:hAnsi="Consolas"/>
+          <w:color w:val="FF0000"/>
+          <w:sz w:val="18"/>
+          <w:szCs w:val="18"/>
+          <w:shd w:fill="DDDDDD" w:val="clear"/>
+        </w:rPr>
+        <w:t>T</w:t>
+      </w:r>
+      <w:r>
+        <w:rPr>
+          <w:rFonts w:ascii="Consolas" w:hAnsi="Consolas"/>
+          <w:color w:val="FF0000"/>
+          <w:sz w:val="18"/>
+          <w:szCs w:val="18"/>
+          <w:shd w:fill="DDDDDD" w:val="clear"/>
+        </w:rPr>
+        <w:t>bFirstName</w:t>
       </w:r>
       <w:r>
         <w:rPr>
@@ -11416,7 +11943,29 @@
           <w:szCs w:val="18"/>
           <w:shd w:fill="DDDDDD" w:val="clear"/>
         </w:rPr>
-        <w:t xml:space="preserve"> tbSurname</w:t>
+        <w:t xml:space="preserve"> </w:t>
+      </w:r>
+      <w:r>
+        <w:rPr>
+          <w:rFonts w:eastAsia="NSimSun" w:cs="Arial" w:ascii="Consolas" w:hAnsi="Consolas"/>
+          <w:color w:val="FF0000"/>
+          <w:kern w:val="2"/>
+          <w:sz w:val="18"/>
+          <w:szCs w:val="18"/>
+          <w:shd w:fill="DDDDDD" w:val="clear"/>
+          <w:lang w:val="en-ZA" w:eastAsia="zh-CN" w:bidi="hi-IN"/>
+        </w:rPr>
+        <w:t>T</w:t>
+      </w:r>
+      <w:r>
+        <w:rPr>
+          <w:rFonts w:ascii="Consolas" w:hAnsi="Consolas"/>
+          <w:color w:val="FF0000"/>
+          <w:sz w:val="18"/>
+          <w:szCs w:val="18"/>
+          <w:shd w:fill="DDDDDD" w:val="clear"/>
+        </w:rPr>
+        <w:t>bSurname</w:t>
       </w:r>
       <w:r>
         <w:rPr>
@@ -11506,7 +12055,29 @@
           <w:szCs w:val="18"/>
           <w:shd w:fill="DDDDDD" w:val="clear"/>
         </w:rPr>
-        <w:t xml:space="preserve"> tbTellNo</w:t>
+        <w:t xml:space="preserve"> </w:t>
+      </w:r>
+      <w:r>
+        <w:rPr>
+          <w:rFonts w:eastAsia="NSimSun" w:cs="Arial" w:ascii="Consolas" w:hAnsi="Consolas"/>
+          <w:color w:val="FF0000"/>
+          <w:kern w:val="2"/>
+          <w:sz w:val="18"/>
+          <w:szCs w:val="18"/>
+          <w:shd w:fill="DDDDDD" w:val="clear"/>
+          <w:lang w:val="en-ZA" w:eastAsia="zh-CN" w:bidi="hi-IN"/>
+        </w:rPr>
+        <w:t>T</w:t>
+      </w:r>
+      <w:r>
+        <w:rPr>
+          <w:rFonts w:ascii="Consolas" w:hAnsi="Consolas"/>
+          <w:color w:val="FF0000"/>
+          <w:sz w:val="18"/>
+          <w:szCs w:val="18"/>
+          <w:shd w:fill="DDDDDD" w:val="clear"/>
+        </w:rPr>
+        <w:t>bTellNo</w:t>
       </w:r>
       <w:r>
         <w:rPr>
@@ -11596,7 +12167,29 @@
           <w:szCs w:val="18"/>
           <w:shd w:fill="DDDDDD" w:val="clear"/>
         </w:rPr>
-        <w:t xml:space="preserve"> tbEmail</w:t>
+        <w:t xml:space="preserve"> </w:t>
+      </w:r>
+      <w:r>
+        <w:rPr>
+          <w:rFonts w:eastAsia="NSimSun" w:cs="Arial" w:ascii="Consolas" w:hAnsi="Consolas"/>
+          <w:color w:val="FF0000"/>
+          <w:kern w:val="2"/>
+          <w:sz w:val="18"/>
+          <w:szCs w:val="18"/>
+          <w:shd w:fill="DDDDDD" w:val="clear"/>
+          <w:lang w:val="en-ZA" w:eastAsia="zh-CN" w:bidi="hi-IN"/>
+        </w:rPr>
+        <w:t>T</w:t>
+      </w:r>
+      <w:r>
+        <w:rPr>
+          <w:rFonts w:ascii="Consolas" w:hAnsi="Consolas"/>
+          <w:color w:val="FF0000"/>
+          <w:sz w:val="18"/>
+          <w:szCs w:val="18"/>
+          <w:shd w:fill="DDDDDD" w:val="clear"/>
+        </w:rPr>
+        <w:t>bEmail</w:t>
       </w:r>
       <w:r>
         <w:rPr>
@@ -12053,7 +12646,7 @@
           <w:szCs w:val="24"/>
         </w:rPr>
         <w:drawing>
-          <wp:anchor behindDoc="0" distT="0" distB="0" distL="0" distR="0" simplePos="0" locked="0" layoutInCell="0" allowOverlap="1" relativeHeight="38">
+          <wp:anchor behindDoc="0" distT="0" distB="0" distL="0" distR="0" simplePos="0" locked="0" layoutInCell="0" allowOverlap="1" relativeHeight="37">
             <wp:simplePos x="0" y="0"/>
             <wp:positionH relativeFrom="column">
               <wp:posOffset>0</wp:posOffset>
@@ -12064,7 +12657,7 @@
             <wp:extent cx="6120130" cy="486410"/>
             <wp:effectExtent l="0" t="0" r="0" b="0"/>
             <wp:wrapSquare wrapText="largest"/>
-            <wp:docPr id="37" name="Image37" descr=""/>
+            <wp:docPr id="36" name="Image37" descr=""/>
             <wp:cNvGraphicFramePr>
               <a:graphicFrameLocks xmlns:a="http://schemas.openxmlformats.org/drawingml/2006/main" noChangeAspect="1"/>
             </wp:cNvGraphicFramePr>
@@ -12072,13 +12665,13 @@
               <a:graphicData uri="http://schemas.openxmlformats.org/drawingml/2006/picture">
                 <pic:pic xmlns:pic="http://schemas.openxmlformats.org/drawingml/2006/picture">
                   <pic:nvPicPr>
-                    <pic:cNvPr id="37" name="Image37" descr=""/>
+                    <pic:cNvPr id="36" name="Image37" descr=""/>
                     <pic:cNvPicPr>
                       <a:picLocks noChangeAspect="1" noChangeArrowheads="1"/>
                     </pic:cNvPicPr>
                   </pic:nvPicPr>
                   <pic:blipFill>
-                    <a:blip r:embed="rId41"/>
+                    <a:blip r:embed="rId40"/>
                     <a:stretch>
                       <a:fillRect/>
                     </a:stretch>
@@ -12142,7 +12735,7 @@
           <w:szCs w:val="24"/>
         </w:rPr>
         <w:drawing>
-          <wp:anchor behindDoc="0" distT="0" distB="0" distL="0" distR="0" simplePos="0" locked="0" layoutInCell="0" allowOverlap="1" relativeHeight="39">
+          <wp:anchor behindDoc="0" distT="0" distB="0" distL="0" distR="0" simplePos="0" locked="0" layoutInCell="0" allowOverlap="1" relativeHeight="38">
             <wp:simplePos x="0" y="0"/>
             <wp:positionH relativeFrom="column">
               <wp:posOffset>7620</wp:posOffset>
@@ -12153,7 +12746,7 @@
             <wp:extent cx="1990725" cy="400050"/>
             <wp:effectExtent l="0" t="0" r="0" b="0"/>
             <wp:wrapSquare wrapText="largest"/>
-            <wp:docPr id="38" name="Image38" descr=""/>
+            <wp:docPr id="37" name="Image38" descr=""/>
             <wp:cNvGraphicFramePr>
               <a:graphicFrameLocks xmlns:a="http://schemas.openxmlformats.org/drawingml/2006/main" noChangeAspect="1"/>
             </wp:cNvGraphicFramePr>
@@ -12161,13 +12754,13 @@
               <a:graphicData uri="http://schemas.openxmlformats.org/drawingml/2006/picture">
                 <pic:pic xmlns:pic="http://schemas.openxmlformats.org/drawingml/2006/picture">
                   <pic:nvPicPr>
-                    <pic:cNvPr id="38" name="Image38" descr=""/>
+                    <pic:cNvPr id="37" name="Image38" descr=""/>
                     <pic:cNvPicPr>
                       <a:picLocks noChangeAspect="1" noChangeArrowheads="1"/>
                     </pic:cNvPicPr>
                   </pic:nvPicPr>
                   <pic:blipFill>
-                    <a:blip r:embed="rId42"/>
+                    <a:blip r:embed="rId41"/>
                     <a:stretch>
                       <a:fillRect/>
                     </a:stretch>
@@ -17519,7 +18112,7 @@
           <w:szCs w:val="18"/>
           <w:shd w:fill="DDDDDD" w:val="clear"/>
         </w:rPr>
-        <w:t xml:space="preserve"> Employees; }</w:t>
+        <w:t xml:space="preserve"> _employees; }</w:t>
       </w:r>
     </w:p>
     <w:p>
@@ -17609,7 +18202,7 @@
           <w:szCs w:val="18"/>
           <w:shd w:fill="DDDDDD" w:val="clear"/>
         </w:rPr>
-        <w:t>Employees = value;</w:t>
+        <w:t>_employees = value;</w:t>
       </w:r>
     </w:p>
     <w:p>
@@ -19616,7 +20209,14 @@
         </w:rPr>
       </w:pPr>
       <w:r>
-        <w:rPr/>
+        <w:rPr>
+          <w:rFonts w:ascii="Calibri" w:hAnsi="Calibri"/>
+          <w:b w:val="false"/>
+          <w:bCs w:val="false"/>
+          <w:color w:val="000000"/>
+          <w:sz w:val="24"/>
+          <w:szCs w:val="24"/>
+        </w:rPr>
       </w:r>
     </w:p>
     <w:p>
@@ -19708,9 +20308,17 @@
         </w:rPr>
       </w:pPr>
       <w:r>
-        <w:rPr/>
+        <w:rPr>
+          <w:rFonts w:ascii="Calibri" w:hAnsi="Calibri"/>
+          <w:b w:val="false"/>
+          <w:bCs w:val="false"/>
+          <w:color w:val="000000"/>
+          <w:sz w:val="24"/>
+          <w:szCs w:val="24"/>
+          <w:shd w:fill="auto" w:val="clear"/>
+        </w:rPr>
         <w:drawing>
-          <wp:anchor behindDoc="0" distT="0" distB="0" distL="0" distR="0" simplePos="0" locked="0" layoutInCell="0" allowOverlap="1" relativeHeight="40">
+          <wp:anchor behindDoc="0" distT="0" distB="0" distL="0" distR="0" simplePos="0" locked="0" layoutInCell="0" allowOverlap="1" relativeHeight="39">
             <wp:simplePos x="0" y="0"/>
             <wp:positionH relativeFrom="column">
               <wp:posOffset>0</wp:posOffset>
@@ -19721,7 +20329,7 @@
             <wp:extent cx="6120130" cy="537210"/>
             <wp:effectExtent l="0" t="0" r="0" b="0"/>
             <wp:wrapSquare wrapText="largest"/>
-            <wp:docPr id="39" name="Image39" descr=""/>
+            <wp:docPr id="38" name="Image39" descr=""/>
             <wp:cNvGraphicFramePr>
               <a:graphicFrameLocks xmlns:a="http://schemas.openxmlformats.org/drawingml/2006/main" noChangeAspect="1"/>
             </wp:cNvGraphicFramePr>
@@ -19729,13 +20337,13 @@
               <a:graphicData uri="http://schemas.openxmlformats.org/drawingml/2006/picture">
                 <pic:pic xmlns:pic="http://schemas.openxmlformats.org/drawingml/2006/picture">
                   <pic:nvPicPr>
-                    <pic:cNvPr id="39" name="Image39" descr=""/>
+                    <pic:cNvPr id="38" name="Image39" descr=""/>
                     <pic:cNvPicPr>
                       <a:picLocks noChangeAspect="1" noChangeArrowheads="1"/>
                     </pic:cNvPicPr>
                   </pic:nvPicPr>
                   <pic:blipFill>
-                    <a:blip r:embed="rId43"/>
+                    <a:blip r:embed="rId42"/>
                     <a:stretch>
                       <a:fillRect/>
                     </a:stretch>
@@ -19773,17 +20381,8 @@
         </w:rPr>
       </w:pPr>
       <w:r>
-        <w:rPr/>
-      </w:r>
-    </w:p>
-    <w:p>
-      <w:pPr>
-        <w:pStyle w:val="Normal"/>
-        <w:bidi w:val="0"/>
-        <w:jc w:val="left"/>
-        <w:rPr>
-          <w:rFonts w:ascii="Calibri" w:hAnsi="Calibri"/>
-          <w:b w:val="false"/>
+        <w:rPr>
+          <w:rFonts w:ascii="Calibri" w:hAnsi="Calibri"/>
           <w:b w:val="false"/>
           <w:bCs w:val="false"/>
           <w:color w:val="000000"/>
@@ -19791,66 +20390,112 @@
           <w:szCs w:val="24"/>
           <w:shd w:fill="auto" w:val="clear"/>
         </w:rPr>
-      </w:pPr>
-      <w:r>
-        <w:rPr/>
-      </w:r>
-    </w:p>
-    <w:p>
-      <w:pPr>
-        <w:pStyle w:val="Normal"/>
-        <w:bidi w:val="0"/>
-        <w:jc w:val="left"/>
-        <w:rPr>
-          <w:rFonts w:ascii="Calibri" w:hAnsi="Calibri"/>
-          <w:b w:val="false"/>
-          <w:b w:val="false"/>
-          <w:bCs w:val="false"/>
-          <w:color w:val="000000"/>
-          <w:sz w:val="24"/>
-          <w:szCs w:val="24"/>
-        </w:rPr>
-      </w:pPr>
-      <w:r>
-        <w:rPr/>
-      </w:r>
-    </w:p>
-    <w:p>
-      <w:pPr>
-        <w:pStyle w:val="Normal"/>
-        <w:bidi w:val="0"/>
-        <w:jc w:val="left"/>
-        <w:rPr>
-          <w:rFonts w:ascii="Calibri" w:hAnsi="Calibri"/>
-          <w:b w:val="false"/>
-          <w:b w:val="false"/>
-          <w:bCs w:val="false"/>
-          <w:color w:val="000000"/>
-          <w:sz w:val="24"/>
-          <w:szCs w:val="24"/>
-        </w:rPr>
-      </w:pPr>
-      <w:r>
-        <w:rPr/>
-      </w:r>
-    </w:p>
-    <w:p>
-      <w:pPr>
-        <w:pStyle w:val="Normal"/>
-        <w:bidi w:val="0"/>
-        <w:jc w:val="left"/>
-        <w:rPr>
-          <w:rFonts w:ascii="Calibri" w:hAnsi="Calibri"/>
-          <w:b w:val="false"/>
-          <w:b w:val="false"/>
-          <w:bCs w:val="false"/>
-          <w:color w:val="000000"/>
-          <w:sz w:val="24"/>
-          <w:szCs w:val="24"/>
-        </w:rPr>
-      </w:pPr>
-      <w:r>
-        <w:rPr/>
+      </w:r>
+    </w:p>
+    <w:p>
+      <w:pPr>
+        <w:pStyle w:val="Normal"/>
+        <w:bidi w:val="0"/>
+        <w:jc w:val="left"/>
+        <w:rPr>
+          <w:rFonts w:ascii="Calibri" w:hAnsi="Calibri"/>
+          <w:b w:val="false"/>
+          <w:b w:val="false"/>
+          <w:bCs w:val="false"/>
+          <w:color w:val="000000"/>
+          <w:sz w:val="24"/>
+          <w:szCs w:val="24"/>
+          <w:shd w:fill="auto" w:val="clear"/>
+        </w:rPr>
+      </w:pPr>
+      <w:r>
+        <w:rPr>
+          <w:rFonts w:ascii="Calibri" w:hAnsi="Calibri"/>
+          <w:b w:val="false"/>
+          <w:bCs w:val="false"/>
+          <w:color w:val="000000"/>
+          <w:sz w:val="24"/>
+          <w:szCs w:val="24"/>
+          <w:shd w:fill="auto" w:val="clear"/>
+        </w:rPr>
+      </w:r>
+    </w:p>
+    <w:p>
+      <w:pPr>
+        <w:pStyle w:val="Normal"/>
+        <w:bidi w:val="0"/>
+        <w:jc w:val="left"/>
+        <w:rPr>
+          <w:rFonts w:ascii="Calibri" w:hAnsi="Calibri"/>
+          <w:b w:val="false"/>
+          <w:b w:val="false"/>
+          <w:bCs w:val="false"/>
+          <w:color w:val="000000"/>
+          <w:sz w:val="24"/>
+          <w:szCs w:val="24"/>
+        </w:rPr>
+      </w:pPr>
+      <w:r>
+        <w:rPr>
+          <w:rFonts w:ascii="Calibri" w:hAnsi="Calibri"/>
+          <w:b w:val="false"/>
+          <w:bCs w:val="false"/>
+          <w:color w:val="000000"/>
+          <w:sz w:val="24"/>
+          <w:szCs w:val="24"/>
+        </w:rPr>
+      </w:r>
+    </w:p>
+    <w:p>
+      <w:pPr>
+        <w:pStyle w:val="Normal"/>
+        <w:bidi w:val="0"/>
+        <w:jc w:val="left"/>
+        <w:rPr>
+          <w:rFonts w:ascii="Calibri" w:hAnsi="Calibri"/>
+          <w:b w:val="false"/>
+          <w:b w:val="false"/>
+          <w:bCs w:val="false"/>
+          <w:color w:val="000000"/>
+          <w:sz w:val="24"/>
+          <w:szCs w:val="24"/>
+        </w:rPr>
+      </w:pPr>
+      <w:r>
+        <w:rPr>
+          <w:rFonts w:ascii="Calibri" w:hAnsi="Calibri"/>
+          <w:b w:val="false"/>
+          <w:bCs w:val="false"/>
+          <w:color w:val="000000"/>
+          <w:sz w:val="24"/>
+          <w:szCs w:val="24"/>
+        </w:rPr>
+      </w:r>
+    </w:p>
+    <w:p>
+      <w:pPr>
+        <w:pStyle w:val="Normal"/>
+        <w:bidi w:val="0"/>
+        <w:jc w:val="left"/>
+        <w:rPr>
+          <w:rFonts w:ascii="Calibri" w:hAnsi="Calibri"/>
+          <w:b w:val="false"/>
+          <w:b w:val="false"/>
+          <w:bCs w:val="false"/>
+          <w:color w:val="000000"/>
+          <w:sz w:val="24"/>
+          <w:szCs w:val="24"/>
+        </w:rPr>
+      </w:pPr>
+      <w:r>
+        <w:rPr>
+          <w:rFonts w:ascii="Calibri" w:hAnsi="Calibri"/>
+          <w:b w:val="false"/>
+          <w:bCs w:val="false"/>
+          <w:color w:val="000000"/>
+          <w:sz w:val="24"/>
+          <w:szCs w:val="24"/>
+        </w:rPr>
       </w:r>
     </w:p>
     <w:p>

</xml_diff>